<commit_message>
docs: update Click_Professional_Documentation.docx for feat: meaningful interactive builder
</commit_message>
<xml_diff>
--- a/docs/Click_Professional_Documentation.docx
+++ b/docs/Click_Professional_Documentation.docx
@@ -593,7 +593,7 @@
     </w:p>
     <w:p>
       <w:r>
-        <w:t>Interactive CLI Builder | User-friendly command creation | ✅ New in 8.4</w:t>
+        <w:t>Interactive CLI Builder | Interactive command creation with real-time feedback | ✅ Implemented</w:t>
       </w:r>
     </w:p>
     <w:p>
@@ -668,7 +668,12 @@
     </w:p>
     <w:p>
       <w:r>
-        <w:t>Others | 1,480 | 18% | Supporting modules</w:t>
+        <w:t>interactive_builder.py | 300 | 4% | Interactive CLI Builder functionality</w:t>
+      </w:r>
+    </w:p>
+    <w:p>
+      <w:r>
+        <w:t>Others | 1,180 | 16% | Supporting modules</w:t>
       </w:r>
     </w:p>
     <w:p>
@@ -918,7 +923,7 @@
     </w:p>
     <w:p>
       <w:r>
-        <w:t>Interactive Builder | Interactive CLI creation | interactive_builder | 50+</w:t>
+        <w:t>Interactive Builder | Interactive CLI creation | interactive_builder() | 50</w:t>
       </w:r>
     </w:p>
     <w:p>

</xml_diff>

<commit_message>
docs: update Click_Professional_Documentation.docx for feat: test enhanced DOCX workflow fix
</commit_message>
<xml_diff>
--- a/docs/Click_Professional_Documentation.docx
+++ b/docs/Click_Professional_Documentation.docx
@@ -3,552 +3,6 @@
 <w:document xmlns:wpc="http://schemas.microsoft.com/office/word/2010/wordprocessingCanvas" xmlns:cx="http://schemas.microsoft.com/office/drawing/2014/chartex" xmlns:cx1="http://schemas.microsoft.com/office/drawing/2015/9/8/chartex" xmlns:cx2="http://schemas.microsoft.com/office/drawing/2015/10/21/chartex" xmlns:cx3="http://schemas.microsoft.com/office/drawing/2016/5/9/chartex" xmlns:cx4="http://schemas.microsoft.com/office/drawing/2016/5/10/chartex" xmlns:cx5="http://schemas.microsoft.com/office/drawing/2016/5/11/chartex" xmlns:cx6="http://schemas.microsoft.com/office/drawing/2016/5/12/chartex" xmlns:cx7="http://schemas.microsoft.com/office/drawing/2016/5/13/chartex" xmlns:cx8="http://schemas.microsoft.com/office/drawing/2016/5/14/chartex" xmlns:mc="http://schemas.openxmlformats.org/markup-compatibility/2006" xmlns:aink="http://schemas.microsoft.com/office/drawing/2016/ink" xmlns:am3d="http://schemas.microsoft.com/office/drawing/2017/model3d" xmlns:o="urn:schemas-microsoft-com:office:office" xmlns:r="http://schemas.openxmlformats.org/officeDocument/2006/relationships" xmlns:m="http://schemas.openxmlformats.org/officeDocument/2006/math" xmlns:v="urn:schemas-microsoft-com:vml" xmlns:wp14="http://schemas.microsoft.com/office/word/2010/wordprocessingDrawing" xmlns:wp="http://schemas.openxmlformats.org/drawingml/2006/wordprocessingDrawing" xmlns:w10="urn:schemas-microsoft-com:office:word" xmlns:w="http://schemas.openxmlformats.org/wordprocessingml/2006/main" xmlns:w14="http://schemas.microsoft.com/office/word/2010/wordml" xmlns:w15="http://schemas.microsoft.com/office/word/2012/wordml" xmlns:w16cex="http://schemas.microsoft.com/office/word/2018/wordml/cex" xmlns:w16cid="http://schemas.microsoft.com/office/word/2016/wordml/cid" xmlns:w16="http://schemas.microsoft.com/office/word/2018/wordml" xmlns:w16sdtdh="http://schemas.microsoft.com/office/word/2020/wordml/sdtdatahash" xmlns:w16se="http://schemas.microsoft.com/office/word/2015/wordml/symex" xmlns:wpg="http://schemas.microsoft.com/office/word/2010/wordprocessingGroup" xmlns:wpi="http://schemas.microsoft.com/office/word/2010/wordprocessingInk" xmlns:wne="http://schemas.microsoft.com/office/word/2006/wordml" xmlns:wps="http://schemas.microsoft.com/office/word/2010/wordprocessingShape" mc:Ignorable="w14 w15 w16se w16cid w16 w16cex w16sdtdh wp14">
   <w:background w:color="FFFFFF"/>
   <w:body>
-    <w:p>
-      <w:pPr>
-        <w:pBdr>
-          <w:bottom w:val="single" w:sz="12" w:space="8" w:color="3498DB"/>
-        </w:pBdr>
-        <w:shd w:val="clear" w:color="auto" w:fill="FFFFFF"/>
-        <w:jc w:val="center"/>
-        <w:outlineLvl w:val="1"/>
-        <w:divId w:val="592930476"/>
-        <w:rPr>
-          <w:rFonts w:ascii="Calibri" w:eastAsia="Times New Roman" w:hAnsi="Calibri" w:cs="Calibri"/>
-          <w:b/>
-          <w:bCs/>
-          <w:color w:val="2C3E50"/>
-          <w:kern w:val="36"/>
-          <w:sz w:val="42"/>
-          <w:szCs w:val="42"/>
-          <w:lang w:val="en"/>
-        </w:rPr>
-      </w:pPr>
-      <w:r>
-        <w:rPr>
-          <w:rFonts w:ascii="Calibri" w:eastAsia="Times New Roman" w:hAnsi="Calibri" w:cs="Calibri"/>
-          <w:b/>
-          <w:bCs/>
-          <w:color w:val="2C3E50"/>
-          <w:kern w:val="36"/>
-          <w:sz w:val="42"/>
-          <w:szCs w:val="42"/>
-          <w:lang w:val="en"/>
-        </w:rPr>
-        <w:t>Click Program Documentation</w:t>
-      </w:r>
-    </w:p>
-    <w:p>
-      <w:pPr>
-        <w:shd w:val="clear" w:color="auto" w:fill="FFFFFF"/>
-        <w:jc w:val="center"/>
-        <w:divId w:val="1621567556"/>
-        <w:rPr>
-          <w:rFonts w:ascii="Calibri" w:eastAsia="Times New Roman" w:hAnsi="Calibri" w:cs="Calibri"/>
-          <w:i/>
-          <w:iCs/>
-          <w:color w:val="7F8C8D"/>
-          <w:lang w:val="en"/>
-        </w:rPr>
-      </w:pPr>
-      <w:r>
-        <w:rPr>
-          <w:rFonts w:ascii="Calibri" w:eastAsia="Times New Roman" w:hAnsi="Calibri" w:cs="Calibri"/>
-          <w:i/>
-          <w:iCs/>
-          <w:color w:val="7F8C8D"/>
-          <w:lang w:val="en"/>
-        </w:rPr>
-        <w:t>Comprehensive Technical Analysis Report</w:t>
-      </w:r>
-    </w:p>
-    <w:p>
-      <w:pPr>
-        <w:shd w:val="clear" w:color="auto" w:fill="FFFFFF"/>
-        <w:jc w:val="center"/>
-        <w:divId w:val="1343043328"/>
-        <w:rPr>
-          <w:rFonts w:ascii="Calibri" w:eastAsia="Times New Roman" w:hAnsi="Calibri" w:cs="Calibri"/>
-          <w:i/>
-          <w:iCs/>
-          <w:color w:val="7F8C8D"/>
-          <w:lang w:val="en"/>
-        </w:rPr>
-      </w:pPr>
-      <w:r>
-        <w:rPr>
-          <w:rFonts w:ascii="Calibri" w:eastAsia="Times New Roman" w:hAnsi="Calibri" w:cs="Calibri"/>
-          <w:i/>
-          <w:iCs/>
-          <w:color w:val="7F8C8D"/>
-          <w:lang w:val="en"/>
-        </w:rPr>
-        <w:t>Version 8.3.dev | Generated: 2024</w:t>
-      </w:r>
-    </w:p>
-    <w:p>
-      <w:pPr>
-        <w:pStyle w:val="Heading3"/>
-        <w:shd w:val="clear" w:color="auto" w:fill="F8F9FA"/>
-        <w:divId w:val="146019913"/>
-        <w:rPr>
-          <w:rFonts w:ascii="Calibri" w:eastAsia="Times New Roman" w:hAnsi="Calibri" w:cs="Calibri"/>
-          <w:i/>
-          <w:iCs/>
-          <w:lang w:val="en"/>
-        </w:rPr>
-      </w:pPr>
-      <w:r>
-        <w:rPr>
-          <w:rFonts w:ascii="Calibri" w:eastAsia="Times New Roman" w:hAnsi="Calibri" w:cs="Calibri"/>
-          <w:i/>
-          <w:iCs/>
-          <w:lang w:val="en"/>
-        </w:rPr>
-        <w:t>Executive Summary</w:t>
-      </w:r>
-    </w:p>
-    <w:p>
-      <w:pPr>
-        <w:pStyle w:val="NormalWeb"/>
-        <w:shd w:val="clear" w:color="auto" w:fill="F8F9FA"/>
-        <w:divId w:val="146019913"/>
-        <w:rPr>
-          <w:rFonts w:ascii="Calibri" w:hAnsi="Calibri" w:cs="Calibri"/>
-          <w:i/>
-          <w:iCs/>
-          <w:color w:val="333333"/>
-          <w:lang w:val="en"/>
-        </w:rPr>
-      </w:pPr>
-      <w:r>
-        <w:rPr>
-          <w:rFonts w:ascii="Calibri" w:hAnsi="Calibri" w:cs="Calibri"/>
-          <w:i/>
-          <w:iCs/>
-          <w:color w:val="333333"/>
-          <w:lang w:val="en"/>
-        </w:rPr>
-        <w:t>Click is a mature, production-ready Python library for creating command-line interfaces (CLIs). Developed by the Pallets organization, it represents one of the most comprehensive and well-designed CLI frameworks in the Python ecosystem. This report provide</w:t>
-      </w:r>
-      <w:r>
-        <w:rPr>
-          <w:rFonts w:ascii="Calibri" w:hAnsi="Calibri" w:cs="Calibri"/>
-          <w:i/>
-          <w:iCs/>
-          <w:color w:val="333333"/>
-          <w:lang w:val="en"/>
-        </w:rPr>
-        <w:t>s a detailed technical analysis of the Click program, covering its architecture, implementation, testing framework, and future development roadmap.</w:t>
-      </w:r>
-    </w:p>
-    <w:p>
-      <w:pPr>
-        <w:pStyle w:val="Heading2"/>
-        <w:shd w:val="clear" w:color="auto" w:fill="F8F9FA"/>
-        <w:divId w:val="1276601401"/>
-        <w:rPr>
-          <w:rFonts w:ascii="Calibri" w:eastAsia="Times New Roman" w:hAnsi="Calibri" w:cs="Calibri"/>
-          <w:lang w:val="en"/>
-        </w:rPr>
-      </w:pPr>
-      <w:r>
-        <w:rPr>
-          <w:rFonts w:ascii="Calibri" w:eastAsia="Times New Roman" w:hAnsi="Calibri" w:cs="Calibri"/>
-          <w:lang w:val="en"/>
-        </w:rPr>
-        <w:t>Table of Contents</w:t>
-      </w:r>
-    </w:p>
-    <w:p>
-      <w:pPr>
-        <w:numPr>
-          <w:ilvl w:val="0"/>
-          <w:numId w:val="1"/>
-        </w:numPr>
-        <w:shd w:val="clear" w:color="auto" w:fill="F8F9FA"/>
-        <w:spacing w:before="120" w:after="120"/>
-        <w:divId w:val="1276601401"/>
-        <w:rPr>
-          <w:rFonts w:ascii="Calibri" w:eastAsia="Times New Roman" w:hAnsi="Calibri" w:cs="Calibri"/>
-          <w:color w:val="333333"/>
-          <w:lang w:val="en"/>
-        </w:rPr>
-      </w:pPr>
-      <w:hyperlink w:anchor="overview" w:history="1">
-        <w:r>
-          <w:rPr>
-            <w:rFonts w:ascii="Calibri" w:eastAsia="Times New Roman" w:hAnsi="Calibri" w:cs="Calibri"/>
-            <w:color w:val="3498DB"/>
-            <w:lang w:val="en"/>
-          </w:rPr>
-          <w:t>1. Program Overview</w:t>
-        </w:r>
-      </w:hyperlink>
-    </w:p>
-    <w:p>
-      <w:pPr>
-        <w:numPr>
-          <w:ilvl w:val="0"/>
-          <w:numId w:val="1"/>
-        </w:numPr>
-        <w:shd w:val="clear" w:color="auto" w:fill="F8F9FA"/>
-        <w:spacing w:before="120" w:after="120"/>
-        <w:divId w:val="1276601401"/>
-        <w:rPr>
-          <w:rFonts w:ascii="Calibri" w:eastAsia="Times New Roman" w:hAnsi="Calibri" w:cs="Calibri"/>
-          <w:color w:val="333333"/>
-          <w:lang w:val="en"/>
-        </w:rPr>
-      </w:pPr>
-      <w:hyperlink w:anchor="architecture" w:history="1">
-        <w:r>
-          <w:rPr>
-            <w:rFonts w:ascii="Calibri" w:eastAsia="Times New Roman" w:hAnsi="Calibri" w:cs="Calibri"/>
-            <w:color w:val="3498DB"/>
-            <w:lang w:val="en"/>
-          </w:rPr>
-          <w:t>2. A</w:t>
-        </w:r>
-        <w:r>
-          <w:rPr>
-            <w:rFonts w:ascii="Calibri" w:eastAsia="Times New Roman" w:hAnsi="Calibri" w:cs="Calibri"/>
-            <w:color w:val="3498DB"/>
-            <w:lang w:val="en"/>
-          </w:rPr>
-          <w:t>rchitecture Analysis</w:t>
-        </w:r>
-      </w:hyperlink>
-    </w:p>
-    <w:p>
-      <w:pPr>
-        <w:numPr>
-          <w:ilvl w:val="0"/>
-          <w:numId w:val="1"/>
-        </w:numPr>
-        <w:shd w:val="clear" w:color="auto" w:fill="F8F9FA"/>
-        <w:spacing w:before="120" w:after="120"/>
-        <w:divId w:val="1276601401"/>
-        <w:rPr>
-          <w:rFonts w:ascii="Calibri" w:eastAsia="Times New Roman" w:hAnsi="Calibri" w:cs="Calibri"/>
-          <w:color w:val="333333"/>
-          <w:lang w:val="en"/>
-        </w:rPr>
-      </w:pPr>
-      <w:hyperlink w:anchor="modules" w:history="1">
-        <w:r>
-          <w:rPr>
-            <w:rFonts w:ascii="Calibri" w:eastAsia="Times New Roman" w:hAnsi="Calibri" w:cs="Calibri"/>
-            <w:color w:val="3498DB"/>
-            <w:lang w:val="en"/>
-          </w:rPr>
-          <w:t>3. Module Structure</w:t>
-        </w:r>
-      </w:hyperlink>
-    </w:p>
-    <w:p>
-      <w:pPr>
-        <w:numPr>
-          <w:ilvl w:val="0"/>
-          <w:numId w:val="1"/>
-        </w:numPr>
-        <w:shd w:val="clear" w:color="auto" w:fill="F8F9FA"/>
-        <w:spacing w:before="120" w:after="120"/>
-        <w:divId w:val="1276601401"/>
-        <w:rPr>
-          <w:rFonts w:ascii="Calibri" w:eastAsia="Times New Roman" w:hAnsi="Calibri" w:cs="Calibri"/>
-          <w:color w:val="333333"/>
-          <w:lang w:val="en"/>
-        </w:rPr>
-      </w:pPr>
-      <w:hyperlink w:anchor="classes" w:history="1">
-        <w:r>
-          <w:rPr>
-            <w:rFonts w:ascii="Calibri" w:eastAsia="Times New Roman" w:hAnsi="Calibri" w:cs="Calibri"/>
-            <w:color w:val="3498DB"/>
-            <w:lang w:val="en"/>
-          </w:rPr>
-          <w:t>4. Core Classes</w:t>
-        </w:r>
-      </w:hyperlink>
-    </w:p>
-    <w:p>
-      <w:pPr>
-        <w:numPr>
-          <w:ilvl w:val="0"/>
-          <w:numId w:val="1"/>
-        </w:numPr>
-        <w:shd w:val="clear" w:color="auto" w:fill="F8F9FA"/>
-        <w:spacing w:before="120" w:after="120"/>
-        <w:divId w:val="1276601401"/>
-        <w:rPr>
-          <w:rFonts w:ascii="Calibri" w:eastAsia="Times New Roman" w:hAnsi="Calibri" w:cs="Calibri"/>
-          <w:color w:val="333333"/>
-          <w:lang w:val="en"/>
-        </w:rPr>
-      </w:pPr>
-      <w:hyperlink w:anchor="decorators" w:history="1">
-        <w:r>
-          <w:rPr>
-            <w:rFonts w:ascii="Calibri" w:eastAsia="Times New Roman" w:hAnsi="Calibri" w:cs="Calibri"/>
-            <w:color w:val="3498DB"/>
-            <w:lang w:val="en"/>
-          </w:rPr>
-          <w:t>5. Decorators</w:t>
-        </w:r>
-      </w:hyperlink>
-    </w:p>
-    <w:p>
-      <w:pPr>
-        <w:numPr>
-          <w:ilvl w:val="0"/>
-          <w:numId w:val="1"/>
-        </w:numPr>
-        <w:shd w:val="clear" w:color="auto" w:fill="F8F9FA"/>
-        <w:spacing w:before="120" w:after="120"/>
-        <w:divId w:val="1276601401"/>
-        <w:rPr>
-          <w:rFonts w:ascii="Calibri" w:eastAsia="Times New Roman" w:hAnsi="Calibri" w:cs="Calibri"/>
-          <w:color w:val="333333"/>
-          <w:lang w:val="en"/>
-        </w:rPr>
-      </w:pPr>
-      <w:hyperlink w:anchor="exceptions" w:history="1">
-        <w:r>
-          <w:rPr>
-            <w:rFonts w:ascii="Calibri" w:eastAsia="Times New Roman" w:hAnsi="Calibri" w:cs="Calibri"/>
-            <w:color w:val="3498DB"/>
-            <w:lang w:val="en"/>
-          </w:rPr>
-          <w:t>6. Exception Handling</w:t>
-        </w:r>
-      </w:hyperlink>
-    </w:p>
-    <w:p>
-      <w:pPr>
-        <w:numPr>
-          <w:ilvl w:val="0"/>
-          <w:numId w:val="1"/>
-        </w:numPr>
-        <w:shd w:val="clear" w:color="auto" w:fill="F8F9FA"/>
-        <w:spacing w:before="120" w:after="120"/>
-        <w:divId w:val="1276601401"/>
-        <w:rPr>
-          <w:rFonts w:ascii="Calibri" w:eastAsia="Times New Roman" w:hAnsi="Calibri" w:cs="Calibri"/>
-          <w:color w:val="333333"/>
-          <w:lang w:val="en"/>
-        </w:rPr>
-      </w:pPr>
-      <w:hyperlink w:anchor="utilities" w:history="1">
-        <w:r>
-          <w:rPr>
-            <w:rFonts w:ascii="Calibri" w:eastAsia="Times New Roman" w:hAnsi="Calibri" w:cs="Calibri"/>
-            <w:color w:val="3498DB"/>
-            <w:lang w:val="en"/>
-          </w:rPr>
-          <w:t>7. Ut</w:t>
-        </w:r>
-        <w:r>
-          <w:rPr>
-            <w:rFonts w:ascii="Calibri" w:eastAsia="Times New Roman" w:hAnsi="Calibri" w:cs="Calibri"/>
-            <w:color w:val="3498DB"/>
-            <w:lang w:val="en"/>
-          </w:rPr>
-          <w:t>ility Functions</w:t>
-        </w:r>
-      </w:hyperlink>
-    </w:p>
-    <w:p>
-      <w:pPr>
-        <w:numPr>
-          <w:ilvl w:val="0"/>
-          <w:numId w:val="1"/>
-        </w:numPr>
-        <w:shd w:val="clear" w:color="auto" w:fill="F8F9FA"/>
-        <w:spacing w:before="120" w:after="120"/>
-        <w:divId w:val="1276601401"/>
-        <w:rPr>
-          <w:rFonts w:ascii="Calibri" w:eastAsia="Times New Roman" w:hAnsi="Calibri" w:cs="Calibri"/>
-          <w:color w:val="333333"/>
-          <w:lang w:val="en"/>
-        </w:rPr>
-      </w:pPr>
-      <w:hyperlink w:anchor="dependencies" w:history="1">
-        <w:r>
-          <w:rPr>
-            <w:rFonts w:ascii="Calibri" w:eastAsia="Times New Roman" w:hAnsi="Calibri" w:cs="Calibri"/>
-            <w:color w:val="3498DB"/>
-            <w:lang w:val="en"/>
-          </w:rPr>
-          <w:t>8. Dependencies</w:t>
-        </w:r>
-      </w:hyperlink>
-    </w:p>
-    <w:p>
-      <w:pPr>
-        <w:numPr>
-          <w:ilvl w:val="0"/>
-          <w:numId w:val="1"/>
-        </w:numPr>
-        <w:shd w:val="clear" w:color="auto" w:fill="F8F9FA"/>
-        <w:spacing w:before="120" w:after="120"/>
-        <w:divId w:val="1276601401"/>
-        <w:rPr>
-          <w:rFonts w:ascii="Calibri" w:eastAsia="Times New Roman" w:hAnsi="Calibri" w:cs="Calibri"/>
-          <w:color w:val="333333"/>
-          <w:lang w:val="en"/>
-        </w:rPr>
-      </w:pPr>
-      <w:hyperlink w:anchor="testing" w:history="1">
-        <w:r>
-          <w:rPr>
-            <w:rFonts w:ascii="Calibri" w:eastAsia="Times New Roman" w:hAnsi="Calibri" w:cs="Calibri"/>
-            <w:color w:val="3498DB"/>
-            <w:lang w:val="en"/>
-          </w:rPr>
-          <w:t>9. Testing Framework</w:t>
-        </w:r>
-      </w:hyperlink>
-    </w:p>
-    <w:p>
-      <w:pPr>
-        <w:numPr>
-          <w:ilvl w:val="0"/>
-          <w:numId w:val="1"/>
-        </w:numPr>
-        <w:shd w:val="clear" w:color="auto" w:fill="F8F9FA"/>
-        <w:spacing w:before="120" w:after="120"/>
-        <w:divId w:val="1276601401"/>
-        <w:rPr>
-          <w:rFonts w:ascii="Calibri" w:eastAsia="Times New Roman" w:hAnsi="Calibri" w:cs="Calibri"/>
-          <w:color w:val="333333"/>
-          <w:lang w:val="en"/>
-        </w:rPr>
-      </w:pPr>
-      <w:hyperlink w:anchor="examples" w:history="1">
-        <w:r>
-          <w:rPr>
-            <w:rFonts w:ascii="Calibri" w:eastAsia="Times New Roman" w:hAnsi="Calibri" w:cs="Calibri"/>
-            <w:color w:val="3498DB"/>
-            <w:lang w:val="en"/>
-          </w:rPr>
-          <w:t>10. Examples</w:t>
-        </w:r>
-      </w:hyperlink>
-    </w:p>
-    <w:p>
-      <w:pPr>
-        <w:numPr>
-          <w:ilvl w:val="0"/>
-          <w:numId w:val="1"/>
-        </w:numPr>
-        <w:shd w:val="clear" w:color="auto" w:fill="F8F9FA"/>
-        <w:spacing w:before="120" w:after="120"/>
-        <w:divId w:val="1276601401"/>
-        <w:rPr>
-          <w:rFonts w:ascii="Calibri" w:eastAsia="Times New Roman" w:hAnsi="Calibri" w:cs="Calibri"/>
-          <w:color w:val="333333"/>
-          <w:lang w:val="en"/>
-        </w:rPr>
-      </w:pPr>
-      <w:hyperlink w:anchor="performance" w:history="1">
-        <w:r>
-          <w:rPr>
-            <w:rFonts w:ascii="Calibri" w:eastAsia="Times New Roman" w:hAnsi="Calibri" w:cs="Calibri"/>
-            <w:color w:val="3498DB"/>
-            <w:lang w:val="en"/>
-          </w:rPr>
-          <w:t>11. Performance Analysis</w:t>
-        </w:r>
-      </w:hyperlink>
-    </w:p>
-    <w:p>
-      <w:pPr>
-        <w:numPr>
-          <w:ilvl w:val="0"/>
-          <w:numId w:val="1"/>
-        </w:numPr>
-        <w:shd w:val="clear" w:color="auto" w:fill="F8F9FA"/>
-        <w:spacing w:before="120" w:after="120"/>
-        <w:divId w:val="1276601401"/>
-        <w:rPr>
-          <w:rFonts w:ascii="Calibri" w:eastAsia="Times New Roman" w:hAnsi="Calibri" w:cs="Calibri"/>
-          <w:color w:val="333333"/>
-          <w:lang w:val="en"/>
-        </w:rPr>
-      </w:pPr>
-      <w:hyperlink w:anchor="roadmap" w:history="1">
-        <w:r>
-          <w:rPr>
-            <w:rFonts w:ascii="Calibri" w:eastAsia="Times New Roman" w:hAnsi="Calibri" w:cs="Calibri"/>
-            <w:color w:val="3498DB"/>
-            <w:lang w:val="en"/>
-          </w:rPr>
-          <w:t>12. Future Roadmap</w:t>
-        </w:r>
-      </w:hyperlink>
-    </w:p>
-    <w:p>
-      <w:pPr>
-        <w:numPr>
-          <w:ilvl w:val="0"/>
-          <w:numId w:val="1"/>
-        </w:numPr>
-        <w:shd w:val="clear" w:color="auto" w:fill="F8F9FA"/>
-        <w:spacing w:before="120" w:after="120"/>
-        <w:divId w:val="1276601401"/>
-        <w:rPr>
-          <w:rFonts w:ascii="Calibri" w:eastAsia="Times New Roman" w:hAnsi="Calibri" w:cs="Calibri"/>
-          <w:color w:val="333333"/>
-          <w:lang w:val="en"/>
-        </w:rPr>
-      </w:pPr>
-      <w:hyperlink w:anchor="conclusion" w:history="1">
-        <w:r>
-          <w:rPr>
-            <w:rFonts w:ascii="Calibri" w:eastAsia="Times New Roman" w:hAnsi="Calibri" w:cs="Calibri"/>
-            <w:color w:val="3498DB"/>
-            <w:lang w:val="en"/>
-          </w:rPr>
-          <w:t>13. Conclusion</w:t>
-        </w:r>
-      </w:hyperlink>
-    </w:p>
-    <w:p>
-      <w:pPr>
-        <w:pStyle w:val="Heading1"/>
-        <w:shd w:val="clear" w:color="auto" w:fill="FFFFFF"/>
-        <w:divId w:val="2064330469"/>
-        <w:rPr>
-          <w:rFonts w:ascii="Calibri" w:eastAsia="Times New Roman" w:hAnsi="Calibri" w:cs="Calibri"/>
-          <w:lang w:val="en"/>
-        </w:rPr>
-      </w:pPr>
-      <w:r>
-        <w:rPr>
-          <w:rFonts w:ascii="Calibri" w:eastAsia="Times New Roman" w:hAnsi="Calibri" w:cs="Calibri"/>
-          <w:lang w:val="en"/>
-        </w:rPr>
-        <w:t>1. Program Overview</w:t>
-      </w:r>
-    </w:p>
-    <w:p>
-      <w:pPr>
-        <w:pStyle w:val="Heading2"/>
-        <w:shd w:val="clear" w:color="auto" w:fill="FFFFFF"/>
-        <w:divId w:val="2064330469"/>
-        <w:rPr>
-          <w:rFonts w:ascii="Calibri" w:eastAsia="Times New Roman" w:hAnsi="Calibri" w:cs="Calibri"/>
-          <w:lang w:val="en"/>
-        </w:rPr>
-      </w:pPr>
-      <w:r>
-        <w:rPr>
-          <w:rFonts w:ascii="Calibri" w:eastAsia="Times New Roman" w:hAnsi="Calibri" w:cs="Calibri"/>
-          <w:lang w:val="en"/>
-        </w:rPr>
-        <w:t>Basic Information</w:t>
-      </w:r>
-    </w:p>
     <w:tbl>
       <w:tblPr>
         <w:tblW w:w="5000" w:type="pct"/>
@@ -1314,250 +768,6 @@
         </w:tc>
       </w:tr>
     </w:tbl>
-    <w:p>
-      <w:pPr>
-        <w:pStyle w:val="Heading2"/>
-        <w:shd w:val="clear" w:color="auto" w:fill="FFFFFF"/>
-        <w:divId w:val="2064330469"/>
-        <w:rPr>
-          <w:rFonts w:ascii="Calibri" w:eastAsia="Times New Roman" w:hAnsi="Calibri" w:cs="Calibri"/>
-          <w:lang w:val="en"/>
-        </w:rPr>
-      </w:pPr>
-      <w:r>
-        <w:rPr>
-          <w:rFonts w:ascii="Calibri" w:eastAsia="Times New Roman" w:hAnsi="Calibri" w:cs="Calibri"/>
-          <w:lang w:val="en"/>
-        </w:rPr>
-        <w:t>Program Statistics</w:t>
-      </w:r>
-    </w:p>
-    <w:p>
-      <w:pPr>
-        <w:shd w:val="clear" w:color="auto" w:fill="E8F5E8"/>
-        <w:jc w:val="center"/>
-        <w:divId w:val="1447234712"/>
-        <w:rPr>
-          <w:rFonts w:ascii="Calibri" w:eastAsia="Times New Roman" w:hAnsi="Calibri" w:cs="Calibri"/>
-          <w:b/>
-          <w:bCs/>
-          <w:color w:val="27AE60"/>
-          <w:sz w:val="36"/>
-          <w:szCs w:val="36"/>
-          <w:lang w:val="en"/>
-        </w:rPr>
-      </w:pPr>
-      <w:r>
-        <w:rPr>
-          <w:rFonts w:ascii="Calibri" w:eastAsia="Times New Roman" w:hAnsi="Calibri" w:cs="Calibri"/>
-          <w:b/>
-          <w:bCs/>
-          <w:color w:val="27AE60"/>
-          <w:sz w:val="36"/>
-          <w:szCs w:val="36"/>
-          <w:lang w:val="en"/>
-        </w:rPr>
-        <w:t>8,000+</w:t>
-      </w:r>
-    </w:p>
-    <w:p>
-      <w:pPr>
-        <w:shd w:val="clear" w:color="auto" w:fill="E8F5E8"/>
-        <w:jc w:val="center"/>
-        <w:divId w:val="803356523"/>
-        <w:rPr>
-          <w:rFonts w:ascii="Calibri" w:eastAsia="Times New Roman" w:hAnsi="Calibri" w:cs="Calibri"/>
-          <w:color w:val="2C3E50"/>
-          <w:sz w:val="21"/>
-          <w:szCs w:val="21"/>
-          <w:lang w:val="en"/>
-        </w:rPr>
-      </w:pPr>
-      <w:r>
-        <w:rPr>
-          <w:rFonts w:ascii="Calibri" w:eastAsia="Times New Roman" w:hAnsi="Calibri" w:cs="Calibri"/>
-          <w:color w:val="2C3E50"/>
-          <w:sz w:val="21"/>
-          <w:szCs w:val="21"/>
-          <w:lang w:val="en"/>
-        </w:rPr>
-        <w:t>Lines of Code</w:t>
-      </w:r>
-    </w:p>
-    <w:p>
-      <w:pPr>
-        <w:shd w:val="clear" w:color="auto" w:fill="E8F5E8"/>
-        <w:jc w:val="center"/>
-        <w:divId w:val="1241255131"/>
-        <w:rPr>
-          <w:rFonts w:ascii="Calibri" w:eastAsia="Times New Roman" w:hAnsi="Calibri" w:cs="Calibri"/>
-          <w:b/>
-          <w:bCs/>
-          <w:color w:val="27AE60"/>
-          <w:sz w:val="36"/>
-          <w:szCs w:val="36"/>
-          <w:lang w:val="en"/>
-        </w:rPr>
-      </w:pPr>
-      <w:r>
-        <w:rPr>
-          <w:rFonts w:ascii="Calibri" w:eastAsia="Times New Roman" w:hAnsi="Calibri" w:cs="Calibri"/>
-          <w:b/>
-          <w:bCs/>
-          <w:color w:val="27AE60"/>
-          <w:sz w:val="36"/>
-          <w:szCs w:val="36"/>
-          <w:lang w:val="en"/>
-        </w:rPr>
-        <w:t>15+</w:t>
-      </w:r>
-    </w:p>
-    <w:p>
-      <w:pPr>
-        <w:shd w:val="clear" w:color="auto" w:fill="E8F5E8"/>
-        <w:jc w:val="center"/>
-        <w:divId w:val="1163276975"/>
-        <w:rPr>
-          <w:rFonts w:ascii="Calibri" w:eastAsia="Times New Roman" w:hAnsi="Calibri" w:cs="Calibri"/>
-          <w:color w:val="2C3E50"/>
-          <w:sz w:val="21"/>
-          <w:szCs w:val="21"/>
-          <w:lang w:val="en"/>
-        </w:rPr>
-      </w:pPr>
-      <w:r>
-        <w:rPr>
-          <w:rFonts w:ascii="Calibri" w:eastAsia="Times New Roman" w:hAnsi="Calibri" w:cs="Calibri"/>
-          <w:color w:val="2C3E50"/>
-          <w:sz w:val="21"/>
-          <w:szCs w:val="21"/>
-          <w:lang w:val="en"/>
-        </w:rPr>
-        <w:t>Core Modules</w:t>
-      </w:r>
-    </w:p>
-    <w:p>
-      <w:pPr>
-        <w:shd w:val="clear" w:color="auto" w:fill="E8F5E8"/>
-        <w:jc w:val="center"/>
-        <w:divId w:val="1164511596"/>
-        <w:rPr>
-          <w:rFonts w:ascii="Calibri" w:eastAsia="Times New Roman" w:hAnsi="Calibri" w:cs="Calibri"/>
-          <w:b/>
-          <w:bCs/>
-          <w:color w:val="27AE60"/>
-          <w:sz w:val="36"/>
-          <w:szCs w:val="36"/>
-          <w:lang w:val="en"/>
-        </w:rPr>
-      </w:pPr>
-      <w:r>
-        <w:rPr>
-          <w:rFonts w:ascii="Calibri" w:eastAsia="Times New Roman" w:hAnsi="Calibri" w:cs="Calibri"/>
-          <w:b/>
-          <w:bCs/>
-          <w:color w:val="27AE60"/>
-          <w:sz w:val="36"/>
-          <w:szCs w:val="36"/>
-          <w:lang w:val="en"/>
-        </w:rPr>
-        <w:t>50+</w:t>
-      </w:r>
-    </w:p>
-    <w:p>
-      <w:pPr>
-        <w:shd w:val="clear" w:color="auto" w:fill="E8F5E8"/>
-        <w:jc w:val="center"/>
-        <w:divId w:val="12146485"/>
-        <w:rPr>
-          <w:rFonts w:ascii="Calibri" w:eastAsia="Times New Roman" w:hAnsi="Calibri" w:cs="Calibri"/>
-          <w:color w:val="2C3E50"/>
-          <w:sz w:val="21"/>
-          <w:szCs w:val="21"/>
-          <w:lang w:val="en"/>
-        </w:rPr>
-      </w:pPr>
-      <w:r>
-        <w:rPr>
-          <w:rFonts w:ascii="Calibri" w:eastAsia="Times New Roman" w:hAnsi="Calibri" w:cs="Calibri"/>
-          <w:color w:val="2C3E50"/>
-          <w:sz w:val="21"/>
-          <w:szCs w:val="21"/>
-          <w:lang w:val="en"/>
-        </w:rPr>
-        <w:t>Classes</w:t>
-      </w:r>
-    </w:p>
-    <w:p>
-      <w:pPr>
-        <w:shd w:val="clear" w:color="auto" w:fill="E8F5E8"/>
-        <w:jc w:val="center"/>
-        <w:divId w:val="1532180285"/>
-        <w:rPr>
-          <w:rFonts w:ascii="Calibri" w:eastAsia="Times New Roman" w:hAnsi="Calibri" w:cs="Calibri"/>
-          <w:b/>
-          <w:bCs/>
-          <w:color w:val="27AE60"/>
-          <w:sz w:val="36"/>
-          <w:szCs w:val="36"/>
-          <w:lang w:val="en"/>
-        </w:rPr>
-      </w:pPr>
-      <w:r>
-        <w:rPr>
-          <w:rFonts w:ascii="Calibri" w:eastAsia="Times New Roman" w:hAnsi="Calibri" w:cs="Calibri"/>
-          <w:b/>
-          <w:bCs/>
-          <w:color w:val="27AE60"/>
-          <w:sz w:val="36"/>
-          <w:szCs w:val="36"/>
-          <w:lang w:val="en"/>
-        </w:rPr>
-        <w:t>95%+</w:t>
-      </w:r>
-    </w:p>
-    <w:p>
-      <w:pPr>
-        <w:shd w:val="clear" w:color="auto" w:fill="E8F5E8"/>
-        <w:jc w:val="center"/>
-        <w:divId w:val="1178928734"/>
-        <w:rPr>
-          <w:rFonts w:ascii="Calibri" w:eastAsia="Times New Roman" w:hAnsi="Calibri" w:cs="Calibri"/>
-          <w:color w:val="2C3E50"/>
-          <w:sz w:val="21"/>
-          <w:szCs w:val="21"/>
-          <w:lang w:val="en"/>
-        </w:rPr>
-      </w:pPr>
-      <w:r>
-        <w:rPr>
-          <w:rFonts w:ascii="Calibri" w:eastAsia="Times New Roman" w:hAnsi="Calibri" w:cs="Calibri"/>
-          <w:color w:val="2C3E50"/>
-          <w:sz w:val="21"/>
-          <w:szCs w:val="21"/>
-          <w:lang w:val="en"/>
-        </w:rPr>
-        <w:t>Test Coverage</w:t>
-      </w:r>
-    </w:p>
-    <w:p>
-      <w:pPr>
-        <w:pStyle w:val="Heading2"/>
-        <w:shd w:val="clear" w:color="auto" w:fill="FFFFFF"/>
-        <w:divId w:val="2064330469"/>
-        <w:rPr>
-          <w:rFonts w:ascii="Calibri" w:eastAsia="Times New Roman" w:hAnsi="Calibri" w:cs="Calibri"/>
-          <w:lang w:val="en"/>
-        </w:rPr>
-      </w:pPr>
-      <w:r>
-        <w:rPr>
-          <w:rFonts w:ascii="Calibri" w:eastAsia="Times New Roman" w:hAnsi="Calibri" w:cs="Calibri"/>
-          <w:lang w:val="en"/>
-        </w:rPr>
-        <w:t>Key Features</w:t>
-      </w:r>
-    </w:p>
     <w:tbl>
       <w:tblPr>
         <w:tblW w:w="5000" w:type="pct"/>
@@ -2736,238 +1946,6 @@
         </w:tc>
       </w:tr>
     </w:tbl>
-    <w:p>
-      <w:pPr>
-        <w:pStyle w:val="Heading1"/>
-        <w:shd w:val="clear" w:color="auto" w:fill="FFFFFF"/>
-        <w:divId w:val="2064330469"/>
-        <w:rPr>
-          <w:rFonts w:ascii="Calibri" w:eastAsia="Times New Roman" w:hAnsi="Calibri" w:cs="Calibri"/>
-          <w:lang w:val="en"/>
-        </w:rPr>
-      </w:pPr>
-      <w:r>
-        <w:rPr>
-          <w:rFonts w:ascii="Calibri" w:eastAsia="Times New Roman" w:hAnsi="Calibri" w:cs="Calibri"/>
-          <w:lang w:val="en"/>
-        </w:rPr>
-        <w:t>2. Architecture Analysis</w:t>
-      </w:r>
-    </w:p>
-    <w:p>
-      <w:pPr>
-        <w:pStyle w:val="Heading2"/>
-        <w:shd w:val="clear" w:color="auto" w:fill="FFFFFF"/>
-        <w:divId w:val="2064330469"/>
-        <w:rPr>
-          <w:rFonts w:ascii="Calibri" w:eastAsia="Times New Roman" w:hAnsi="Calibri" w:cs="Calibri"/>
-          <w:lang w:val="en"/>
-        </w:rPr>
-      </w:pPr>
-      <w:r>
-        <w:rPr>
-          <w:rFonts w:ascii="Calibri" w:eastAsia="Times New Roman" w:hAnsi="Calibri" w:cs="Calibri"/>
-          <w:lang w:val="en"/>
-        </w:rPr>
-        <w:t>Core Architecture</w:t>
-      </w:r>
-    </w:p>
-    <w:p>
-      <w:pPr>
-        <w:pStyle w:val="NormalWeb"/>
-        <w:shd w:val="clear" w:color="auto" w:fill="FFFFFF"/>
-        <w:divId w:val="2064330469"/>
-        <w:rPr>
-          <w:rFonts w:ascii="Calibri" w:hAnsi="Calibri" w:cs="Calibri"/>
-          <w:color w:val="333333"/>
-          <w:lang w:val="en"/>
-        </w:rPr>
-      </w:pPr>
-      <w:r>
-        <w:rPr>
-          <w:rFonts w:ascii="Calibri" w:hAnsi="Calibri" w:cs="Calibri"/>
-          <w:color w:val="333333"/>
-          <w:lang w:val="en"/>
-        </w:rPr>
-        <w:t>Click follows a layered architecture pattern with clear separation of concerns:</w:t>
-      </w:r>
-    </w:p>
-    <w:p>
-      <w:pPr>
-        <w:pStyle w:val="Heading4"/>
-        <w:shd w:val="clear" w:color="auto" w:fill="D1ECF1"/>
-        <w:divId w:val="1258948359"/>
-        <w:rPr>
-          <w:rFonts w:ascii="Calibri" w:eastAsia="Times New Roman" w:hAnsi="Calibri" w:cs="Calibri"/>
-          <w:lang w:val="en"/>
-        </w:rPr>
-      </w:pPr>
-      <w:r>
-        <w:rPr>
-          <w:rFonts w:ascii="Calibri" w:eastAsia="Times New Roman" w:hAnsi="Calibri" w:cs="Calibri"/>
-          <w:lang w:val="en"/>
-        </w:rPr>
-        <w:t>Architecture Layers</w:t>
-      </w:r>
-    </w:p>
-    <w:p>
-      <w:pPr>
-        <w:numPr>
-          <w:ilvl w:val="0"/>
-          <w:numId w:val="2"/>
-        </w:numPr>
-        <w:shd w:val="clear" w:color="auto" w:fill="D1ECF1"/>
-        <w:spacing w:before="100" w:beforeAutospacing="1" w:after="100" w:afterAutospacing="1"/>
-        <w:divId w:val="1258948359"/>
-        <w:rPr>
-          <w:rFonts w:ascii="Calibri" w:eastAsia="Times New Roman" w:hAnsi="Calibri" w:cs="Calibri"/>
-          <w:color w:val="333333"/>
-          <w:lang w:val="en"/>
-        </w:rPr>
-      </w:pPr>
-      <w:r>
-        <w:rPr>
-          <w:rStyle w:val="Strong"/>
-          <w:rFonts w:ascii="Calibri" w:eastAsia="Times New Roman" w:hAnsi="Calibri" w:cs="Calibri"/>
-          <w:color w:val="333333"/>
-          <w:lang w:val="en"/>
-        </w:rPr>
-        <w:t>Core Layer:</w:t>
-      </w:r>
-      <w:r>
-        <w:rPr>
-          <w:rFonts w:ascii="Calibri" w:eastAsia="Times New Roman" w:hAnsi="Calibri" w:cs="Calibri"/>
-          <w:color w:val="333333"/>
-          <w:lang w:val="en"/>
-        </w:rPr>
-        <w:t xml:space="preserve"> Context, Command, Group, Parameter classes</w:t>
-      </w:r>
-    </w:p>
-    <w:p>
-      <w:pPr>
-        <w:numPr>
-          <w:ilvl w:val="0"/>
-          <w:numId w:val="2"/>
-        </w:numPr>
-        <w:shd w:val="clear" w:color="auto" w:fill="D1ECF1"/>
-        <w:spacing w:before="100" w:beforeAutospacing="1" w:after="100" w:afterAutospacing="1"/>
-        <w:divId w:val="1258948359"/>
-        <w:rPr>
-          <w:rFonts w:ascii="Calibri" w:eastAsia="Times New Roman" w:hAnsi="Calibri" w:cs="Calibri"/>
-          <w:color w:val="333333"/>
-          <w:lang w:val="en"/>
-        </w:rPr>
-      </w:pPr>
-      <w:r>
-        <w:rPr>
-          <w:rStyle w:val="Strong"/>
-          <w:rFonts w:ascii="Calibri" w:eastAsia="Times New Roman" w:hAnsi="Calibri" w:cs="Calibri"/>
-          <w:color w:val="333333"/>
-          <w:lang w:val="en"/>
-        </w:rPr>
-        <w:t>Decorator Layer:</w:t>
-      </w:r>
-      <w:r>
-        <w:rPr>
-          <w:rFonts w:ascii="Calibri" w:eastAsia="Times New Roman" w:hAnsi="Calibri" w:cs="Calibri"/>
-          <w:color w:val="333333"/>
-          <w:lang w:val="en"/>
-        </w:rPr>
-        <w:t xml:space="preserve"> @click.command(), @click.option(), @click.argument()</w:t>
-      </w:r>
-    </w:p>
-    <w:p>
-      <w:pPr>
-        <w:numPr>
-          <w:ilvl w:val="0"/>
-          <w:numId w:val="2"/>
-        </w:numPr>
-        <w:shd w:val="clear" w:color="auto" w:fill="D1ECF1"/>
-        <w:spacing w:before="100" w:beforeAutospacing="1" w:after="100" w:afterAutospacing="1"/>
-        <w:divId w:val="1258948359"/>
-        <w:rPr>
-          <w:rFonts w:ascii="Calibri" w:eastAsia="Times New Roman" w:hAnsi="Calibri" w:cs="Calibri"/>
-          <w:color w:val="333333"/>
-          <w:lang w:val="en"/>
-        </w:rPr>
-      </w:pPr>
-      <w:r>
-        <w:rPr>
-          <w:rStyle w:val="Strong"/>
-          <w:rFonts w:ascii="Calibri" w:eastAsia="Times New Roman" w:hAnsi="Calibri" w:cs="Calibri"/>
-          <w:color w:val="333333"/>
-          <w:lang w:val="en"/>
-        </w:rPr>
-        <w:t>Type System:</w:t>
-      </w:r>
-      <w:r>
-        <w:rPr>
-          <w:rFonts w:ascii="Calibri" w:eastAsia="Times New Roman" w:hAnsi="Calibri" w:cs="Calibri"/>
-          <w:color w:val="333333"/>
-          <w:lang w:val="en"/>
-        </w:rPr>
-        <w:t xml:space="preserve"> ParamType, built-in types, custom types</w:t>
-      </w:r>
-    </w:p>
-    <w:p>
-      <w:pPr>
-        <w:numPr>
-          <w:ilvl w:val="0"/>
-          <w:numId w:val="2"/>
-        </w:numPr>
-        <w:shd w:val="clear" w:color="auto" w:fill="D1ECF1"/>
-        <w:spacing w:before="100" w:beforeAutospacing="1" w:after="100" w:afterAutospacing="1"/>
-        <w:divId w:val="1258948359"/>
-        <w:rPr>
-          <w:rFonts w:ascii="Calibri" w:eastAsia="Times New Roman" w:hAnsi="Calibri" w:cs="Calibri"/>
-          <w:color w:val="333333"/>
-          <w:lang w:val="en"/>
-        </w:rPr>
-      </w:pPr>
-      <w:r>
-        <w:rPr>
-          <w:rStyle w:val="Strong"/>
-          <w:rFonts w:ascii="Calibri" w:eastAsia="Times New Roman" w:hAnsi="Calibri" w:cs="Calibri"/>
-          <w:color w:val="333333"/>
-          <w:lang w:val="en"/>
-        </w:rPr>
-        <w:t>Supporting Modules:</w:t>
-      </w:r>
-      <w:r>
-        <w:rPr>
-          <w:rFonts w:ascii="Calibri" w:eastAsia="Times New Roman" w:hAnsi="Calibri" w:cs="Calibri"/>
-          <w:color w:val="333333"/>
-          <w:lang w:val="en"/>
-        </w:rPr>
-        <w:t xml:space="preserve"> </w:t>
-      </w:r>
-      <w:r>
-        <w:rPr>
-          <w:rFonts w:ascii="Calibri" w:eastAsia="Times New Roman" w:hAnsi="Calibri" w:cs="Calibri"/>
-          <w:color w:val="333333"/>
-          <w:lang w:val="en"/>
-        </w:rPr>
-        <w:t>Exceptions, Utils, Terminal UI, Testing</w:t>
-      </w:r>
-    </w:p>
-    <w:p>
-      <w:pPr>
-        <w:pStyle w:val="Heading2"/>
-        <w:shd w:val="clear" w:color="auto" w:fill="FFFFFF"/>
-        <w:divId w:val="2064330469"/>
-        <w:rPr>
-          <w:rFonts w:ascii="Calibri" w:eastAsia="Times New Roman" w:hAnsi="Calibri" w:cs="Calibri"/>
-          <w:lang w:val="en"/>
-        </w:rPr>
-      </w:pPr>
-      <w:r>
-        <w:rPr>
-          <w:rFonts w:ascii="Calibri" w:eastAsia="Times New Roman" w:hAnsi="Calibri" w:cs="Calibri"/>
-          <w:lang w:val="en"/>
-        </w:rPr>
-        <w:t>Design Patterns</w:t>
-      </w:r>
-    </w:p>
     <w:tbl>
       <w:tblPr>
         <w:tblW w:w="5000" w:type="pct"/>
@@ -3717,49 +2695,6 @@
         </w:tc>
       </w:tr>
     </w:tbl>
-    <w:p>
-      <w:pPr>
-        <w:pStyle w:val="Heading1"/>
-        <w:shd w:val="clear" w:color="auto" w:fill="FFFFFF"/>
-        <w:divId w:val="2064330469"/>
-        <w:rPr>
-          <w:rFonts w:ascii="Calibri" w:eastAsia="Times New Roman" w:hAnsi="Calibri" w:cs="Calibri"/>
-          <w:lang w:val="en"/>
-        </w:rPr>
-      </w:pPr>
-      <w:r>
-        <w:rPr>
-          <w:rFonts w:ascii="Calibri" w:eastAsia="Times New Roman" w:hAnsi="Calibri" w:cs="Calibri"/>
-          <w:lang w:val="en"/>
-        </w:rPr>
-        <w:t>3. Module Structu</w:t>
-      </w:r>
-      <w:r>
-        <w:rPr>
-          <w:rFonts w:ascii="Calibri" w:eastAsia="Times New Roman" w:hAnsi="Calibri" w:cs="Calibri"/>
-          <w:lang w:val="en"/>
-        </w:rPr>
-        <w:t>re</w:t>
-      </w:r>
-    </w:p>
-    <w:p>
-      <w:pPr>
-        <w:pStyle w:val="Heading2"/>
-        <w:shd w:val="clear" w:color="auto" w:fill="FFFFFF"/>
-        <w:divId w:val="2064330469"/>
-        <w:rPr>
-          <w:rFonts w:ascii="Calibri" w:eastAsia="Times New Roman" w:hAnsi="Calibri" w:cs="Calibri"/>
-          <w:lang w:val="en"/>
-        </w:rPr>
-      </w:pPr>
-      <w:r>
-        <w:rPr>
-          <w:rFonts w:ascii="Calibri" w:eastAsia="Times New Roman" w:hAnsi="Calibri" w:cs="Calibri"/>
-          <w:lang w:val="en"/>
-        </w:rPr>
-        <w:t>Core Modules</w:t>
-      </w:r>
-    </w:p>
     <w:tbl>
       <w:tblPr>
         <w:tblW w:w="5000" w:type="pct"/>
@@ -5215,42 +4150,6 @@
         </w:tc>
       </w:tr>
     </w:tbl>
-    <w:p>
-      <w:pPr>
-        <w:pStyle w:val="Heading1"/>
-        <w:shd w:val="clear" w:color="auto" w:fill="FFFFFF"/>
-        <w:divId w:val="2064330469"/>
-        <w:rPr>
-          <w:rFonts w:ascii="Calibri" w:eastAsia="Times New Roman" w:hAnsi="Calibri" w:cs="Calibri"/>
-          <w:lang w:val="en"/>
-        </w:rPr>
-      </w:pPr>
-      <w:r>
-        <w:rPr>
-          <w:rFonts w:ascii="Calibri" w:eastAsia="Times New Roman" w:hAnsi="Calibri" w:cs="Calibri"/>
-          <w:lang w:val="en"/>
-        </w:rPr>
-        <w:t>4. Core Classes</w:t>
-      </w:r>
-    </w:p>
-    <w:p>
-      <w:pPr>
-        <w:pStyle w:val="Heading2"/>
-        <w:shd w:val="clear" w:color="auto" w:fill="FFFFFF"/>
-        <w:divId w:val="2064330469"/>
-        <w:rPr>
-          <w:rFonts w:ascii="Calibri" w:eastAsia="Times New Roman" w:hAnsi="Calibri" w:cs="Calibri"/>
-          <w:lang w:val="en"/>
-        </w:rPr>
-      </w:pPr>
-      <w:r>
-        <w:rPr>
-          <w:rFonts w:ascii="Calibri" w:eastAsia="Times New Roman" w:hAnsi="Calibri" w:cs="Calibri"/>
-          <w:lang w:val="en"/>
-        </w:rPr>
-        <w:t>Primary Classes</w:t>
-      </w:r>
-    </w:p>
     <w:tbl>
       <w:tblPr>
         <w:tblW w:w="5000" w:type="pct"/>
@@ -6128,42 +5027,6 @@
         </w:tc>
       </w:tr>
     </w:tbl>
-    <w:p>
-      <w:pPr>
-        <w:pStyle w:val="Heading1"/>
-        <w:shd w:val="clear" w:color="auto" w:fill="FFFFFF"/>
-        <w:divId w:val="2064330469"/>
-        <w:rPr>
-          <w:rFonts w:ascii="Calibri" w:eastAsia="Times New Roman" w:hAnsi="Calibri" w:cs="Calibri"/>
-          <w:lang w:val="en"/>
-        </w:rPr>
-      </w:pPr>
-      <w:r>
-        <w:rPr>
-          <w:rFonts w:ascii="Calibri" w:eastAsia="Times New Roman" w:hAnsi="Calibri" w:cs="Calibri"/>
-          <w:lang w:val="en"/>
-        </w:rPr>
-        <w:t>5. Decorators</w:t>
-      </w:r>
-    </w:p>
-    <w:p>
-      <w:pPr>
-        <w:pStyle w:val="Heading2"/>
-        <w:shd w:val="clear" w:color="auto" w:fill="FFFFFF"/>
-        <w:divId w:val="2064330469"/>
-        <w:rPr>
-          <w:rFonts w:ascii="Calibri" w:eastAsia="Times New Roman" w:hAnsi="Calibri" w:cs="Calibri"/>
-          <w:lang w:val="en"/>
-        </w:rPr>
-      </w:pPr>
-      <w:r>
-        <w:rPr>
-          <w:rFonts w:ascii="Calibri" w:eastAsia="Times New Roman" w:hAnsi="Calibri" w:cs="Calibri"/>
-          <w:lang w:val="en"/>
-        </w:rPr>
-        <w:t>Main Decorators</w:t>
-      </w:r>
-    </w:p>
     <w:tbl>
       <w:tblPr>
         <w:tblW w:w="5000" w:type="pct"/>
@@ -7032,42 +5895,6 @@
         </w:tc>
       </w:tr>
     </w:tbl>
-    <w:p>
-      <w:pPr>
-        <w:pStyle w:val="Heading1"/>
-        <w:shd w:val="clear" w:color="auto" w:fill="FFFFFF"/>
-        <w:divId w:val="2064330469"/>
-        <w:rPr>
-          <w:rFonts w:ascii="Calibri" w:eastAsia="Times New Roman" w:hAnsi="Calibri" w:cs="Calibri"/>
-          <w:lang w:val="en"/>
-        </w:rPr>
-      </w:pPr>
-      <w:r>
-        <w:rPr>
-          <w:rFonts w:ascii="Calibri" w:eastAsia="Times New Roman" w:hAnsi="Calibri" w:cs="Calibri"/>
-          <w:lang w:val="en"/>
-        </w:rPr>
-        <w:t>6. Exception Handling</w:t>
-      </w:r>
-    </w:p>
-    <w:p>
-      <w:pPr>
-        <w:pStyle w:val="Heading2"/>
-        <w:shd w:val="clear" w:color="auto" w:fill="FFFFFF"/>
-        <w:divId w:val="2064330469"/>
-        <w:rPr>
-          <w:rFonts w:ascii="Calibri" w:eastAsia="Times New Roman" w:hAnsi="Calibri" w:cs="Calibri"/>
-          <w:lang w:val="en"/>
-        </w:rPr>
-      </w:pPr>
-      <w:r>
-        <w:rPr>
-          <w:rFonts w:ascii="Calibri" w:eastAsia="Times New Roman" w:hAnsi="Calibri" w:cs="Calibri"/>
-          <w:lang w:val="en"/>
-        </w:rPr>
-        <w:t>Exception Hierarchy</w:t>
-      </w:r>
-    </w:p>
     <w:tbl>
       <w:tblPr>
         <w:tblW w:w="5000" w:type="pct"/>
@@ -7936,42 +6763,6 @@
         </w:tc>
       </w:tr>
     </w:tbl>
-    <w:p>
-      <w:pPr>
-        <w:pStyle w:val="Heading1"/>
-        <w:shd w:val="clear" w:color="auto" w:fill="FFFFFF"/>
-        <w:divId w:val="2064330469"/>
-        <w:rPr>
-          <w:rFonts w:ascii="Calibri" w:eastAsia="Times New Roman" w:hAnsi="Calibri" w:cs="Calibri"/>
-          <w:lang w:val="en"/>
-        </w:rPr>
-      </w:pPr>
-      <w:r>
-        <w:rPr>
-          <w:rFonts w:ascii="Calibri" w:eastAsia="Times New Roman" w:hAnsi="Calibri" w:cs="Calibri"/>
-          <w:lang w:val="en"/>
-        </w:rPr>
-        <w:t>7. Utility Functions</w:t>
-      </w:r>
-    </w:p>
-    <w:p>
-      <w:pPr>
-        <w:pStyle w:val="Heading2"/>
-        <w:shd w:val="clear" w:color="auto" w:fill="FFFFFF"/>
-        <w:divId w:val="2064330469"/>
-        <w:rPr>
-          <w:rFonts w:ascii="Calibri" w:eastAsia="Times New Roman" w:hAnsi="Calibri" w:cs="Calibri"/>
-          <w:lang w:val="en"/>
-        </w:rPr>
-      </w:pPr>
-      <w:r>
-        <w:rPr>
-          <w:rFonts w:ascii="Calibri" w:eastAsia="Times New Roman" w:hAnsi="Calibri" w:cs="Calibri"/>
-          <w:lang w:val="en"/>
-        </w:rPr>
-        <w:t>Key Utility Functions</w:t>
-      </w:r>
-    </w:p>
     <w:tbl>
       <w:tblPr>
         <w:tblW w:w="5000" w:type="pct"/>
@@ -8840,42 +7631,6 @@
         </w:tc>
       </w:tr>
     </w:tbl>
-    <w:p>
-      <w:pPr>
-        <w:pStyle w:val="Heading1"/>
-        <w:shd w:val="clear" w:color="auto" w:fill="FFFFFF"/>
-        <w:divId w:val="2064330469"/>
-        <w:rPr>
-          <w:rFonts w:ascii="Calibri" w:eastAsia="Times New Roman" w:hAnsi="Calibri" w:cs="Calibri"/>
-          <w:lang w:val="en"/>
-        </w:rPr>
-      </w:pPr>
-      <w:r>
-        <w:rPr>
-          <w:rFonts w:ascii="Calibri" w:eastAsia="Times New Roman" w:hAnsi="Calibri" w:cs="Calibri"/>
-          <w:lang w:val="en"/>
-        </w:rPr>
-        <w:t>8. Dependencies</w:t>
-      </w:r>
-    </w:p>
-    <w:p>
-      <w:pPr>
-        <w:pStyle w:val="Heading2"/>
-        <w:shd w:val="clear" w:color="auto" w:fill="FFFFFF"/>
-        <w:divId w:val="2064330469"/>
-        <w:rPr>
-          <w:rFonts w:ascii="Calibri" w:eastAsia="Times New Roman" w:hAnsi="Calibri" w:cs="Calibri"/>
-          <w:lang w:val="en"/>
-        </w:rPr>
-      </w:pPr>
-      <w:r>
-        <w:rPr>
-          <w:rFonts w:ascii="Calibri" w:eastAsia="Times New Roman" w:hAnsi="Calibri" w:cs="Calibri"/>
-          <w:lang w:val="en"/>
-        </w:rPr>
-        <w:t>Runtime Dependencies</w:t>
-      </w:r>
-    </w:p>
     <w:tbl>
       <w:tblPr>
         <w:tblW w:w="5000" w:type="pct"/>
@@ -9268,24 +8023,6 @@
         </w:tc>
       </w:tr>
     </w:tbl>
-    <w:p>
-      <w:pPr>
-        <w:pStyle w:val="Heading2"/>
-        <w:shd w:val="clear" w:color="auto" w:fill="FFFFFF"/>
-        <w:divId w:val="2064330469"/>
-        <w:rPr>
-          <w:rFonts w:ascii="Calibri" w:eastAsia="Times New Roman" w:hAnsi="Calibri" w:cs="Calibri"/>
-          <w:lang w:val="en"/>
-        </w:rPr>
-      </w:pPr>
-      <w:r>
-        <w:rPr>
-          <w:rFonts w:ascii="Calibri" w:eastAsia="Times New Roman" w:hAnsi="Calibri" w:cs="Calibri"/>
-          <w:lang w:val="en"/>
-        </w:rPr>
-        <w:t>Development Dependencies</w:t>
-      </w:r>
-    </w:p>
     <w:tbl>
       <w:tblPr>
         <w:tblW w:w="5000" w:type="pct"/>
@@ -9800,42 +8537,6 @@
         </w:tc>
       </w:tr>
     </w:tbl>
-    <w:p>
-      <w:pPr>
-        <w:pStyle w:val="Heading1"/>
-        <w:shd w:val="clear" w:color="auto" w:fill="FFFFFF"/>
-        <w:divId w:val="2064330469"/>
-        <w:rPr>
-          <w:rFonts w:ascii="Calibri" w:eastAsia="Times New Roman" w:hAnsi="Calibri" w:cs="Calibri"/>
-          <w:lang w:val="en"/>
-        </w:rPr>
-      </w:pPr>
-      <w:r>
-        <w:rPr>
-          <w:rFonts w:ascii="Calibri" w:eastAsia="Times New Roman" w:hAnsi="Calibri" w:cs="Calibri"/>
-          <w:lang w:val="en"/>
-        </w:rPr>
-        <w:t>9. Testing Framework</w:t>
-      </w:r>
-    </w:p>
-    <w:p>
-      <w:pPr>
-        <w:pStyle w:val="Heading2"/>
-        <w:shd w:val="clear" w:color="auto" w:fill="FFFFFF"/>
-        <w:divId w:val="2064330469"/>
-        <w:rPr>
-          <w:rFonts w:ascii="Calibri" w:eastAsia="Times New Roman" w:hAnsi="Calibri" w:cs="Calibri"/>
-          <w:lang w:val="en"/>
-        </w:rPr>
-      </w:pPr>
-      <w:r>
-        <w:rPr>
-          <w:rFonts w:ascii="Calibri" w:eastAsia="Times New Roman" w:hAnsi="Calibri" w:cs="Calibri"/>
-          <w:lang w:val="en"/>
-        </w:rPr>
-        <w:t>Test Coverage</w:t>
-      </w:r>
-    </w:p>
     <w:tbl>
       <w:tblPr>
         <w:tblW w:w="5000" w:type="pct"/>
@@ -10758,199 +9459,6 @@
         </w:tc>
       </w:tr>
     </w:tbl>
-    <w:p>
-      <w:pPr>
-        <w:pStyle w:val="Heading4"/>
-        <w:shd w:val="clear" w:color="auto" w:fill="D4EDDA"/>
-        <w:divId w:val="1388068327"/>
-        <w:rPr>
-          <w:rFonts w:ascii="Calibri" w:eastAsia="Times New Roman" w:hAnsi="Calibri" w:cs="Calibri"/>
-          <w:lang w:val="en"/>
-        </w:rPr>
-      </w:pPr>
-      <w:r>
-        <w:rPr>
-          <w:rFonts w:ascii="Calibri" w:eastAsia="Times New Roman" w:hAnsi="Calibri" w:cs="Calibri"/>
-          <w:lang w:val="en"/>
-        </w:rPr>
-        <w:t>Testing Utilities</w:t>
-      </w:r>
-    </w:p>
-    <w:p>
-      <w:pPr>
-        <w:numPr>
-          <w:ilvl w:val="0"/>
-          <w:numId w:val="3"/>
-        </w:numPr>
-        <w:shd w:val="clear" w:color="auto" w:fill="D4EDDA"/>
-        <w:spacing w:before="100" w:beforeAutospacing="1" w:after="100" w:afterAutospacing="1"/>
-        <w:divId w:val="1388068327"/>
-        <w:rPr>
-          <w:rFonts w:ascii="Calibri" w:eastAsia="Times New Roman" w:hAnsi="Calibri" w:cs="Calibri"/>
-          <w:color w:val="333333"/>
-          <w:lang w:val="en"/>
-        </w:rPr>
-      </w:pPr>
-      <w:r>
-        <w:rPr>
-          <w:rStyle w:val="Strong"/>
-          <w:rFonts w:ascii="Calibri" w:eastAsia="Times New Roman" w:hAnsi="Calibri" w:cs="Calibri"/>
-          <w:color w:val="333333"/>
-          <w:lang w:val="en"/>
-        </w:rPr>
-        <w:t>CliRunner:</w:t>
-      </w:r>
-      <w:r>
-        <w:rPr>
-          <w:rFonts w:ascii="Calibri" w:eastAsia="Times New Roman" w:hAnsi="Calibri" w:cs="Calibri"/>
-          <w:color w:val="333333"/>
-          <w:lang w:val="en"/>
-        </w:rPr>
-        <w:t xml:space="preserve"> Test command execution with </w:t>
-      </w:r>
-      <w:r>
-        <w:rPr>
-          <w:rStyle w:val="HTMLCode"/>
-          <w:color w:val="333333"/>
-          <w:lang w:val="en"/>
-        </w:rPr>
-        <w:t>runner.invoke(command, args)</w:t>
-      </w:r>
-    </w:p>
-    <w:p>
-      <w:pPr>
-        <w:numPr>
-          <w:ilvl w:val="0"/>
-          <w:numId w:val="3"/>
-        </w:numPr>
-        <w:shd w:val="clear" w:color="auto" w:fill="D4EDDA"/>
-        <w:spacing w:before="100" w:beforeAutospacing="1" w:after="100" w:afterAutospacing="1"/>
-        <w:divId w:val="1388068327"/>
-        <w:rPr>
-          <w:rFonts w:ascii="Calibri" w:eastAsia="Times New Roman" w:hAnsi="Calibri" w:cs="Calibri"/>
-          <w:color w:val="333333"/>
-          <w:lang w:val="en"/>
-        </w:rPr>
-      </w:pPr>
-      <w:r>
-        <w:rPr>
-          <w:rStyle w:val="Strong"/>
-          <w:rFonts w:ascii="Calibri" w:eastAsia="Times New Roman" w:hAnsi="Calibri" w:cs="Calibri"/>
-          <w:color w:val="333333"/>
-          <w:lang w:val="en"/>
-        </w:rPr>
-        <w:t>Result:</w:t>
-      </w:r>
-      <w:r>
-        <w:rPr>
-          <w:rFonts w:ascii="Calibri" w:eastAsia="Times New Roman" w:hAnsi="Calibri" w:cs="Calibri"/>
-          <w:color w:val="333333"/>
-          <w:lang w:val="en"/>
-        </w:rPr>
-        <w:t xml:space="preserve"> Test result object with </w:t>
-      </w:r>
-      <w:r>
-        <w:rPr>
-          <w:rStyle w:val="HTMLCode"/>
-          <w:color w:val="333333"/>
-          <w:lang w:val="en"/>
-        </w:rPr>
-        <w:t>result.exit_code</w:t>
-      </w:r>
-      <w:r>
-        <w:rPr>
-          <w:rFonts w:ascii="Calibri" w:eastAsia="Times New Roman" w:hAnsi="Calibri" w:cs="Calibri"/>
-          <w:color w:val="333333"/>
-          <w:lang w:val="en"/>
-        </w:rPr>
-        <w:t xml:space="preserve"> and </w:t>
-      </w:r>
-      <w:r>
-        <w:rPr>
-          <w:rStyle w:val="HTMLCode"/>
-          <w:color w:val="333333"/>
-          <w:lang w:val="en"/>
-        </w:rPr>
-        <w:t>result.output</w:t>
-      </w:r>
-    </w:p>
-    <w:p>
-      <w:pPr>
-        <w:numPr>
-          <w:ilvl w:val="0"/>
-          <w:numId w:val="3"/>
-        </w:numPr>
-        <w:shd w:val="clear" w:color="auto" w:fill="D4EDDA"/>
-        <w:spacing w:before="100" w:beforeAutospacing="1" w:after="100" w:afterAutospacing="1"/>
-        <w:divId w:val="1388068327"/>
-        <w:rPr>
-          <w:rFonts w:ascii="Calibri" w:eastAsia="Times New Roman" w:hAnsi="Calibri" w:cs="Calibri"/>
-          <w:color w:val="333333"/>
-          <w:lang w:val="en"/>
-        </w:rPr>
-      </w:pPr>
-      <w:r>
-        <w:rPr>
-          <w:rStyle w:val="Strong"/>
-          <w:rFonts w:ascii="Calibri" w:eastAsia="Times New Roman" w:hAnsi="Calibri" w:cs="Calibri"/>
-          <w:color w:val="333333"/>
-          <w:lang w:val="en"/>
-        </w:rPr>
-        <w:t>isolated_filesystem():</w:t>
-      </w:r>
-      <w:r>
-        <w:rPr>
-          <w:rFonts w:ascii="Calibri" w:eastAsia="Times New Roman" w:hAnsi="Calibri" w:cs="Calibri"/>
-          <w:color w:val="333333"/>
-          <w:lang w:val="en"/>
-        </w:rPr>
-        <w:t xml:space="preserve"> Safe file testing with </w:t>
-      </w:r>
-      <w:r>
-        <w:rPr>
-          <w:rStyle w:val="HTMLCode"/>
-          <w:color w:val="333333"/>
-          <w:lang w:val="en"/>
-        </w:rPr>
-        <w:t>with runner.isolated_filesystem():</w:t>
-      </w:r>
-    </w:p>
-    <w:p>
-      <w:pPr>
-        <w:pStyle w:val="Heading1"/>
-        <w:shd w:val="clear" w:color="auto" w:fill="FFFFFF"/>
-        <w:divId w:val="2064330469"/>
-        <w:rPr>
-          <w:rFonts w:ascii="Calibri" w:eastAsia="Times New Roman" w:hAnsi="Calibri" w:cs="Calibri"/>
-          <w:lang w:val="en"/>
-        </w:rPr>
-      </w:pPr>
-      <w:r>
-        <w:rPr>
-          <w:rFonts w:ascii="Calibri" w:eastAsia="Times New Roman" w:hAnsi="Calibri" w:cs="Calibri"/>
-          <w:lang w:val="en"/>
-        </w:rPr>
-        <w:t>10. Examples</w:t>
-      </w:r>
-    </w:p>
-    <w:p>
-      <w:pPr>
-        <w:pStyle w:val="Heading2"/>
-        <w:shd w:val="clear" w:color="auto" w:fill="FFFFFF"/>
-        <w:divId w:val="2064330469"/>
-        <w:rPr>
-          <w:rFonts w:ascii="Calibri" w:eastAsia="Times New Roman" w:hAnsi="Calibri" w:cs="Calibri"/>
-          <w:lang w:val="en"/>
-        </w:rPr>
-      </w:pPr>
-      <w:r>
-        <w:rPr>
-          <w:rFonts w:ascii="Calibri" w:eastAsia="Times New Roman" w:hAnsi="Calibri" w:cs="Calibri"/>
-          <w:lang w:val="en"/>
-        </w:rPr>
-        <w:t>Example Applications</w:t>
-      </w:r>
-    </w:p>
     <w:tbl>
       <w:tblPr>
         <w:tblW w:w="5000" w:type="pct"/>
@@ -11778,42 +10286,6 @@
         </w:tc>
       </w:tr>
     </w:tbl>
-    <w:p>
-      <w:pPr>
-        <w:pStyle w:val="Heading1"/>
-        <w:shd w:val="clear" w:color="auto" w:fill="FFFFFF"/>
-        <w:divId w:val="2064330469"/>
-        <w:rPr>
-          <w:rFonts w:ascii="Calibri" w:eastAsia="Times New Roman" w:hAnsi="Calibri" w:cs="Calibri"/>
-          <w:lang w:val="en"/>
-        </w:rPr>
-      </w:pPr>
-      <w:r>
-        <w:rPr>
-          <w:rFonts w:ascii="Calibri" w:eastAsia="Times New Roman" w:hAnsi="Calibri" w:cs="Calibri"/>
-          <w:lang w:val="en"/>
-        </w:rPr>
-        <w:t>11. Performance Analysis</w:t>
-      </w:r>
-    </w:p>
-    <w:p>
-      <w:pPr>
-        <w:pStyle w:val="Heading2"/>
-        <w:shd w:val="clear" w:color="auto" w:fill="FFFFFF"/>
-        <w:divId w:val="2064330469"/>
-        <w:rPr>
-          <w:rFonts w:ascii="Calibri" w:eastAsia="Times New Roman" w:hAnsi="Calibri" w:cs="Calibri"/>
-          <w:lang w:val="en"/>
-        </w:rPr>
-      </w:pPr>
-      <w:r>
-        <w:rPr>
-          <w:rFonts w:ascii="Calibri" w:eastAsia="Times New Roman" w:hAnsi="Calibri" w:cs="Calibri"/>
-          <w:lang w:val="en"/>
-        </w:rPr>
-        <w:t>Performance Metrics</w:t>
-      </w:r>
-    </w:p>
     <w:tbl>
       <w:tblPr>
         <w:tblW w:w="5000" w:type="pct"/>
@@ -12444,225 +10916,6 @@
         </w:tc>
       </w:tr>
     </w:tbl>
-    <w:p>
-      <w:pPr>
-        <w:pStyle w:val="Heading2"/>
-        <w:shd w:val="clear" w:color="auto" w:fill="FFFFFF"/>
-        <w:divId w:val="2064330469"/>
-        <w:rPr>
-          <w:rFonts w:ascii="Calibri" w:eastAsia="Times New Roman" w:hAnsi="Calibri" w:cs="Calibri"/>
-          <w:lang w:val="en"/>
-        </w:rPr>
-      </w:pPr>
-      <w:r>
-        <w:rPr>
-          <w:rFonts w:ascii="Calibri" w:eastAsia="Times New Roman" w:hAnsi="Calibri" w:cs="Calibri"/>
-          <w:lang w:val="en"/>
-        </w:rPr>
-        <w:t>Optimization Features</w:t>
-      </w:r>
-    </w:p>
-    <w:p>
-      <w:pPr>
-        <w:pStyle w:val="Heading4"/>
-        <w:shd w:val="clear" w:color="auto" w:fill="D1ECF1"/>
-        <w:divId w:val="1928004723"/>
-        <w:rPr>
-          <w:rFonts w:ascii="Calibri" w:eastAsia="Times New Roman" w:hAnsi="Calibri" w:cs="Calibri"/>
-          <w:lang w:val="en"/>
-        </w:rPr>
-      </w:pPr>
-      <w:r>
-        <w:rPr>
-          <w:rFonts w:ascii="Calibri" w:eastAsia="Times New Roman" w:hAnsi="Calibri" w:cs="Calibri"/>
-          <w:lang w:val="en"/>
-        </w:rPr>
-        <w:t>Performance Optimizations</w:t>
-      </w:r>
-    </w:p>
-    <w:p>
-      <w:pPr>
-        <w:numPr>
-          <w:ilvl w:val="0"/>
-          <w:numId w:val="4"/>
-        </w:numPr>
-        <w:shd w:val="clear" w:color="auto" w:fill="D1ECF1"/>
-        <w:spacing w:before="100" w:beforeAutospacing="1" w:after="100" w:afterAutospacing="1"/>
-        <w:divId w:val="1928004723"/>
-        <w:rPr>
-          <w:rFonts w:ascii="Calibri" w:eastAsia="Times New Roman" w:hAnsi="Calibri" w:cs="Calibri"/>
-          <w:color w:val="333333"/>
-          <w:lang w:val="en"/>
-        </w:rPr>
-      </w:pPr>
-      <w:r>
-        <w:rPr>
-          <w:rStyle w:val="Strong"/>
-          <w:rFonts w:ascii="Calibri" w:eastAsia="Times New Roman" w:hAnsi="Calibri" w:cs="Calibri"/>
-          <w:color w:val="333333"/>
-          <w:lang w:val="en"/>
-        </w:rPr>
-        <w:t>Lazy Loading:</w:t>
-      </w:r>
-      <w:r>
-        <w:rPr>
-          <w:rFonts w:ascii="Calibri" w:eastAsia="Times New Roman" w:hAnsi="Calibri" w:cs="Calibri"/>
-          <w:color w:val="333333"/>
-          <w:lang w:val="en"/>
-        </w:rPr>
-        <w:t xml:space="preserve"> </w:t>
-      </w:r>
-      <w:r>
-        <w:rPr>
-          <w:rFonts w:ascii="Calibri" w:eastAsia="Times New Roman" w:hAnsi="Calibri" w:cs="Calibri"/>
-          <w:color w:val="333333"/>
-          <w:lang w:val="en"/>
-        </w:rPr>
-        <w:t>Commands loaded on demand for faster startup</w:t>
-      </w:r>
-    </w:p>
-    <w:p>
-      <w:pPr>
-        <w:numPr>
-          <w:ilvl w:val="0"/>
-          <w:numId w:val="4"/>
-        </w:numPr>
-        <w:shd w:val="clear" w:color="auto" w:fill="D1ECF1"/>
-        <w:spacing w:before="100" w:beforeAutospacing="1" w:after="100" w:afterAutospacing="1"/>
-        <w:divId w:val="1928004723"/>
-        <w:rPr>
-          <w:rFonts w:ascii="Calibri" w:eastAsia="Times New Roman" w:hAnsi="Calibri" w:cs="Calibri"/>
-          <w:color w:val="333333"/>
-          <w:lang w:val="en"/>
-        </w:rPr>
-      </w:pPr>
-      <w:r>
-        <w:rPr>
-          <w:rStyle w:val="Strong"/>
-          <w:rFonts w:ascii="Calibri" w:eastAsia="Times New Roman" w:hAnsi="Calibri" w:cs="Calibri"/>
-          <w:color w:val="333333"/>
-          <w:lang w:val="en"/>
-        </w:rPr>
-        <w:t>Context Caching:</w:t>
-      </w:r>
-      <w:r>
-        <w:rPr>
-          <w:rFonts w:ascii="Calibri" w:eastAsia="Times New Roman" w:hAnsi="Calibri" w:cs="Calibri"/>
-          <w:color w:val="333333"/>
-          <w:lang w:val="en"/>
-        </w:rPr>
-        <w:t xml:space="preserve"> Expensive operations cached for better performance</w:t>
-      </w:r>
-    </w:p>
-    <w:p>
-      <w:pPr>
-        <w:numPr>
-          <w:ilvl w:val="0"/>
-          <w:numId w:val="4"/>
-        </w:numPr>
-        <w:shd w:val="clear" w:color="auto" w:fill="D1ECF1"/>
-        <w:spacing w:before="100" w:beforeAutospacing="1" w:after="100" w:afterAutospacing="1"/>
-        <w:divId w:val="1928004723"/>
-        <w:rPr>
-          <w:rFonts w:ascii="Calibri" w:eastAsia="Times New Roman" w:hAnsi="Calibri" w:cs="Calibri"/>
-          <w:color w:val="333333"/>
-          <w:lang w:val="en"/>
-        </w:rPr>
-      </w:pPr>
-      <w:r>
-        <w:rPr>
-          <w:rStyle w:val="Strong"/>
-          <w:rFonts w:ascii="Calibri" w:eastAsia="Times New Roman" w:hAnsi="Calibri" w:cs="Calibri"/>
-          <w:color w:val="333333"/>
-          <w:lang w:val="en"/>
-        </w:rPr>
-        <w:t>Efficient Parsing:</w:t>
-      </w:r>
-      <w:r>
-        <w:rPr>
-          <w:rFonts w:ascii="Calibri" w:eastAsia="Times New Roman" w:hAnsi="Calibri" w:cs="Calibri"/>
-          <w:color w:val="333333"/>
-          <w:lang w:val="en"/>
-        </w:rPr>
-        <w:t xml:space="preserve"> Optimized argument parsing for faster execution</w:t>
-      </w:r>
-    </w:p>
-    <w:p>
-      <w:pPr>
-        <w:numPr>
-          <w:ilvl w:val="0"/>
-          <w:numId w:val="4"/>
-        </w:numPr>
-        <w:shd w:val="clear" w:color="auto" w:fill="D1ECF1"/>
-        <w:spacing w:before="100" w:beforeAutospacing="1" w:after="100" w:afterAutospacing="1"/>
-        <w:divId w:val="1928004723"/>
-        <w:rPr>
-          <w:rFonts w:ascii="Calibri" w:eastAsia="Times New Roman" w:hAnsi="Calibri" w:cs="Calibri"/>
-          <w:color w:val="333333"/>
-          <w:lang w:val="en"/>
-        </w:rPr>
-      </w:pPr>
-      <w:r>
-        <w:rPr>
-          <w:rStyle w:val="Strong"/>
-          <w:rFonts w:ascii="Calibri" w:eastAsia="Times New Roman" w:hAnsi="Calibri" w:cs="Calibri"/>
-          <w:color w:val="333333"/>
-          <w:lang w:val="en"/>
-        </w:rPr>
-        <w:t>Memory Management:</w:t>
-      </w:r>
-      <w:r>
-        <w:rPr>
-          <w:rFonts w:ascii="Calibri" w:eastAsia="Times New Roman" w:hAnsi="Calibri" w:cs="Calibri"/>
-          <w:color w:val="333333"/>
-          <w:lang w:val="en"/>
-        </w:rPr>
-        <w:t xml:space="preserve"> Minimal memory footprint for lower resource usage</w:t>
-      </w:r>
-    </w:p>
-    <w:p>
-      <w:pPr>
-        <w:pStyle w:val="Heading1"/>
-        <w:shd w:val="clear" w:color="auto" w:fill="FFFFFF"/>
-        <w:divId w:val="2064330469"/>
-        <w:rPr>
-          <w:rFonts w:ascii="Calibri" w:eastAsia="Times New Roman" w:hAnsi="Calibri" w:cs="Calibri"/>
-          <w:lang w:val="en"/>
-        </w:rPr>
-      </w:pPr>
-      <w:r>
-        <w:rPr>
-          <w:rFonts w:ascii="Calibri" w:eastAsia="Times New Roman" w:hAnsi="Calibri" w:cs="Calibri"/>
-          <w:lang w:val="en"/>
-        </w:rPr>
-        <w:t>12. Fut</w:t>
-      </w:r>
-      <w:r>
-        <w:rPr>
-          <w:rFonts w:ascii="Calibri" w:eastAsia="Times New Roman" w:hAnsi="Calibri" w:cs="Calibri"/>
-          <w:lang w:val="en"/>
-        </w:rPr>
-        <w:t>ure Roadmap</w:t>
-      </w:r>
-    </w:p>
-    <w:p>
-      <w:pPr>
-        <w:pStyle w:val="Heading2"/>
-        <w:shd w:val="clear" w:color="auto" w:fill="FFFFFF"/>
-        <w:divId w:val="2064330469"/>
-        <w:rPr>
-          <w:rFonts w:ascii="Calibri" w:eastAsia="Times New Roman" w:hAnsi="Calibri" w:cs="Calibri"/>
-          <w:lang w:val="en"/>
-        </w:rPr>
-      </w:pPr>
-      <w:r>
-        <w:rPr>
-          <w:rFonts w:ascii="Calibri" w:eastAsia="Times New Roman" w:hAnsi="Calibri" w:cs="Calibri"/>
-          <w:lang w:val="en"/>
-        </w:rPr>
-        <w:t>Planned Features</w:t>
-      </w:r>
-    </w:p>
     <w:tbl>
       <w:tblPr>
         <w:tblW w:w="5000" w:type="pct"/>
@@ -13490,577 +11743,6 @@
         </w:tc>
       </w:tr>
     </w:tbl>
-    <w:p>
-      <w:pPr>
-        <w:pStyle w:val="Heading2"/>
-        <w:shd w:val="clear" w:color="auto" w:fill="FFFFFF"/>
-        <w:divId w:val="2064330469"/>
-        <w:rPr>
-          <w:rFonts w:ascii="Calibri" w:eastAsia="Times New Roman" w:hAnsi="Calibri" w:cs="Calibri"/>
-          <w:lang w:val="en"/>
-        </w:rPr>
-      </w:pPr>
-      <w:r>
-        <w:rPr>
-          <w:rFonts w:ascii="Calibri" w:eastAsia="Times New Roman" w:hAnsi="Calibri" w:cs="Calibri"/>
-          <w:lang w:val="en"/>
-        </w:rPr>
-        <w:t>Deprecation Timeline</w:t>
-      </w:r>
-    </w:p>
-    <w:p>
-      <w:pPr>
-        <w:pStyle w:val="Heading4"/>
-        <w:shd w:val="clear" w:color="auto" w:fill="FFF3CD"/>
-        <w:divId w:val="324893826"/>
-        <w:rPr>
-          <w:rFonts w:ascii="Calibri" w:eastAsia="Times New Roman" w:hAnsi="Calibri" w:cs="Calibri"/>
-          <w:lang w:val="en"/>
-        </w:rPr>
-      </w:pPr>
-      <w:r>
-        <w:rPr>
-          <w:rFonts w:ascii="Calibri" w:eastAsia="Times New Roman" w:hAnsi="Calibri" w:cs="Calibri"/>
-          <w:lang w:val="en"/>
-        </w:rPr>
-        <w:t>Click 9.0 (Planned)</w:t>
-      </w:r>
-    </w:p>
-    <w:p>
-      <w:pPr>
-        <w:numPr>
-          <w:ilvl w:val="0"/>
-          <w:numId w:val="5"/>
-        </w:numPr>
-        <w:shd w:val="clear" w:color="auto" w:fill="FFF3CD"/>
-        <w:spacing w:before="100" w:beforeAutospacing="1" w:after="100" w:afterAutospacing="1"/>
-        <w:divId w:val="324893826"/>
-        <w:rPr>
-          <w:rFonts w:ascii="Calibri" w:eastAsia="Times New Roman" w:hAnsi="Calibri" w:cs="Calibri"/>
-          <w:color w:val="333333"/>
-          <w:lang w:val="en"/>
-        </w:rPr>
-      </w:pPr>
-      <w:r>
-        <w:rPr>
-          <w:rFonts w:ascii="Calibri" w:eastAsia="Times New Roman" w:hAnsi="Calibri" w:cs="Calibri"/>
-          <w:color w:val="333333"/>
-          <w:lang w:val="en"/>
-        </w:rPr>
-        <w:t xml:space="preserve">Remove </w:t>
-      </w:r>
-      <w:r>
-        <w:rPr>
-          <w:rStyle w:val="highlight1"/>
-          <w:rFonts w:ascii="Calibri" w:eastAsia="Times New Roman" w:hAnsi="Calibri" w:cs="Calibri"/>
-          <w:color w:val="333333"/>
-          <w:lang w:val="en"/>
-        </w:rPr>
-        <w:t>BaseCommand</w:t>
-      </w:r>
-      <w:r>
-        <w:rPr>
-          <w:rFonts w:ascii="Calibri" w:eastAsia="Times New Roman" w:hAnsi="Calibri" w:cs="Calibri"/>
-          <w:color w:val="333333"/>
-          <w:lang w:val="en"/>
-        </w:rPr>
-        <w:t xml:space="preserve"> (use </w:t>
-      </w:r>
-      <w:r>
-        <w:rPr>
-          <w:rStyle w:val="highlight1"/>
-          <w:rFonts w:ascii="Calibri" w:eastAsia="Times New Roman" w:hAnsi="Calibri" w:cs="Calibri"/>
-          <w:color w:val="333333"/>
-          <w:lang w:val="en"/>
-        </w:rPr>
-        <w:t>Command</w:t>
-      </w:r>
-      <w:r>
-        <w:rPr>
-          <w:rFonts w:ascii="Calibri" w:eastAsia="Times New Roman" w:hAnsi="Calibri" w:cs="Calibri"/>
-          <w:color w:val="333333"/>
-          <w:lang w:val="en"/>
-        </w:rPr>
-        <w:t>)</w:t>
-      </w:r>
-    </w:p>
-    <w:p>
-      <w:pPr>
-        <w:numPr>
-          <w:ilvl w:val="0"/>
-          <w:numId w:val="5"/>
-        </w:numPr>
-        <w:shd w:val="clear" w:color="auto" w:fill="FFF3CD"/>
-        <w:spacing w:before="100" w:beforeAutospacing="1" w:after="100" w:afterAutospacing="1"/>
-        <w:divId w:val="324893826"/>
-        <w:rPr>
-          <w:rFonts w:ascii="Calibri" w:eastAsia="Times New Roman" w:hAnsi="Calibri" w:cs="Calibri"/>
-          <w:color w:val="333333"/>
-          <w:lang w:val="en"/>
-        </w:rPr>
-      </w:pPr>
-      <w:r>
-        <w:rPr>
-          <w:rFonts w:ascii="Calibri" w:eastAsia="Times New Roman" w:hAnsi="Calibri" w:cs="Calibri"/>
-          <w:color w:val="333333"/>
-          <w:lang w:val="en"/>
-        </w:rPr>
-        <w:t xml:space="preserve">Remove </w:t>
-      </w:r>
-      <w:r>
-        <w:rPr>
-          <w:rStyle w:val="highlight1"/>
-          <w:rFonts w:ascii="Calibri" w:eastAsia="Times New Roman" w:hAnsi="Calibri" w:cs="Calibri"/>
-          <w:color w:val="333333"/>
-          <w:lang w:val="en"/>
-        </w:rPr>
-        <w:t>MultiCommand</w:t>
-      </w:r>
-      <w:r>
-        <w:rPr>
-          <w:rFonts w:ascii="Calibri" w:eastAsia="Times New Roman" w:hAnsi="Calibri" w:cs="Calibri"/>
-          <w:color w:val="333333"/>
-          <w:lang w:val="en"/>
-        </w:rPr>
-        <w:t xml:space="preserve"> (use </w:t>
-      </w:r>
-      <w:r>
-        <w:rPr>
-          <w:rStyle w:val="highlight1"/>
-          <w:rFonts w:ascii="Calibri" w:eastAsia="Times New Roman" w:hAnsi="Calibri" w:cs="Calibri"/>
-          <w:color w:val="333333"/>
-          <w:lang w:val="en"/>
-        </w:rPr>
-        <w:t>Group</w:t>
-      </w:r>
-      <w:r>
-        <w:rPr>
-          <w:rFonts w:ascii="Calibri" w:eastAsia="Times New Roman" w:hAnsi="Calibri" w:cs="Calibri"/>
-          <w:color w:val="333333"/>
-          <w:lang w:val="en"/>
-        </w:rPr>
-        <w:t>)</w:t>
-      </w:r>
-    </w:p>
-    <w:p>
-      <w:pPr>
-        <w:numPr>
-          <w:ilvl w:val="0"/>
-          <w:numId w:val="5"/>
-        </w:numPr>
-        <w:shd w:val="clear" w:color="auto" w:fill="FFF3CD"/>
-        <w:spacing w:before="100" w:beforeAutospacing="1" w:after="100" w:afterAutospacing="1"/>
-        <w:divId w:val="324893826"/>
-        <w:rPr>
-          <w:rFonts w:ascii="Calibri" w:eastAsia="Times New Roman" w:hAnsi="Calibri" w:cs="Calibri"/>
-          <w:color w:val="333333"/>
-          <w:lang w:val="en"/>
-        </w:rPr>
-      </w:pPr>
-      <w:r>
-        <w:rPr>
-          <w:rFonts w:ascii="Calibri" w:eastAsia="Times New Roman" w:hAnsi="Calibri" w:cs="Calibri"/>
-          <w:color w:val="333333"/>
-          <w:lang w:val="en"/>
-        </w:rPr>
-        <w:t xml:space="preserve">Remove </w:t>
-      </w:r>
-      <w:r>
-        <w:rPr>
-          <w:rStyle w:val="highlight1"/>
-          <w:rFonts w:ascii="Calibri" w:eastAsia="Times New Roman" w:hAnsi="Calibri" w:cs="Calibri"/>
-          <w:color w:val="333333"/>
-          <w:lang w:val="en"/>
-        </w:rPr>
-        <w:t>OptionParser</w:t>
-      </w:r>
-    </w:p>
-    <w:p>
-      <w:pPr>
-        <w:pStyle w:val="Heading4"/>
-        <w:shd w:val="clear" w:color="auto" w:fill="FFF3CD"/>
-        <w:divId w:val="1869249920"/>
-        <w:rPr>
-          <w:rFonts w:ascii="Calibri" w:eastAsia="Times New Roman" w:hAnsi="Calibri" w:cs="Calibri"/>
-          <w:lang w:val="en"/>
-        </w:rPr>
-      </w:pPr>
-      <w:r>
-        <w:rPr>
-          <w:rFonts w:ascii="Calibri" w:eastAsia="Times New Roman" w:hAnsi="Calibri" w:cs="Calibri"/>
-          <w:lang w:val="en"/>
-        </w:rPr>
-        <w:t>Click 9.1 (Planned)</w:t>
-      </w:r>
-    </w:p>
-    <w:p>
-      <w:pPr>
-        <w:numPr>
-          <w:ilvl w:val="0"/>
-          <w:numId w:val="6"/>
-        </w:numPr>
-        <w:shd w:val="clear" w:color="auto" w:fill="FFF3CD"/>
-        <w:spacing w:before="100" w:beforeAutospacing="1" w:after="100" w:afterAutospacing="1"/>
-        <w:divId w:val="1869249920"/>
-        <w:rPr>
-          <w:rFonts w:ascii="Calibri" w:eastAsia="Times New Roman" w:hAnsi="Calibri" w:cs="Calibri"/>
-          <w:color w:val="333333"/>
-          <w:lang w:val="en"/>
-        </w:rPr>
-      </w:pPr>
-      <w:r>
-        <w:rPr>
-          <w:rFonts w:ascii="Calibri" w:eastAsia="Times New Roman" w:hAnsi="Calibri" w:cs="Calibri"/>
-          <w:color w:val="333333"/>
-          <w:lang w:val="en"/>
-        </w:rPr>
-        <w:t xml:space="preserve">Remove </w:t>
-      </w:r>
-      <w:r>
-        <w:rPr>
-          <w:rStyle w:val="highlight1"/>
-          <w:rFonts w:ascii="Calibri" w:eastAsia="Times New Roman" w:hAnsi="Calibri" w:cs="Calibri"/>
-          <w:color w:val="333333"/>
-          <w:lang w:val="en"/>
-        </w:rPr>
-        <w:t>__version__</w:t>
-      </w:r>
-      <w:r>
-        <w:rPr>
-          <w:rFonts w:ascii="Calibri" w:eastAsia="Times New Roman" w:hAnsi="Calibri" w:cs="Calibri"/>
-          <w:color w:val="333333"/>
-          <w:lang w:val="en"/>
-        </w:rPr>
-        <w:t xml:space="preserve"> </w:t>
-      </w:r>
-      <w:r>
-        <w:rPr>
-          <w:rFonts w:ascii="Calibri" w:eastAsia="Times New Roman" w:hAnsi="Calibri" w:cs="Calibri"/>
-          <w:color w:val="333333"/>
-          <w:lang w:val="en"/>
-        </w:rPr>
-        <w:t>attribute</w:t>
-      </w:r>
-    </w:p>
-    <w:p>
-      <w:pPr>
-        <w:numPr>
-          <w:ilvl w:val="0"/>
-          <w:numId w:val="6"/>
-        </w:numPr>
-        <w:shd w:val="clear" w:color="auto" w:fill="FFF3CD"/>
-        <w:spacing w:before="100" w:beforeAutospacing="1" w:after="100" w:afterAutospacing="1"/>
-        <w:divId w:val="1869249920"/>
-        <w:rPr>
-          <w:rFonts w:ascii="Calibri" w:eastAsia="Times New Roman" w:hAnsi="Calibri" w:cs="Calibri"/>
-          <w:color w:val="333333"/>
-          <w:lang w:val="en"/>
-        </w:rPr>
-      </w:pPr>
-      <w:r>
-        <w:rPr>
-          <w:rFonts w:ascii="Calibri" w:eastAsia="Times New Roman" w:hAnsi="Calibri" w:cs="Calibri"/>
-          <w:color w:val="333333"/>
-          <w:lang w:val="en"/>
-        </w:rPr>
-        <w:t xml:space="preserve">Use </w:t>
-      </w:r>
-      <w:r>
-        <w:rPr>
-          <w:rStyle w:val="highlight1"/>
-          <w:rFonts w:ascii="Calibri" w:eastAsia="Times New Roman" w:hAnsi="Calibri" w:cs="Calibri"/>
-          <w:color w:val="333333"/>
-          <w:lang w:val="en"/>
-        </w:rPr>
-        <w:t>importlib.metadata.version("click")</w:t>
-      </w:r>
-      <w:r>
-        <w:rPr>
-          <w:rFonts w:ascii="Calibri" w:eastAsia="Times New Roman" w:hAnsi="Calibri" w:cs="Calibri"/>
-          <w:color w:val="333333"/>
-          <w:lang w:val="en"/>
-        </w:rPr>
-        <w:t xml:space="preserve"> instead</w:t>
-      </w:r>
-    </w:p>
-    <w:p>
-      <w:pPr>
-        <w:pStyle w:val="Heading1"/>
-        <w:shd w:val="clear" w:color="auto" w:fill="FFFFFF"/>
-        <w:divId w:val="2064330469"/>
-        <w:rPr>
-          <w:rFonts w:ascii="Calibri" w:eastAsia="Times New Roman" w:hAnsi="Calibri" w:cs="Calibri"/>
-          <w:lang w:val="en"/>
-        </w:rPr>
-      </w:pPr>
-      <w:r>
-        <w:rPr>
-          <w:rFonts w:ascii="Calibri" w:eastAsia="Times New Roman" w:hAnsi="Calibri" w:cs="Calibri"/>
-          <w:lang w:val="en"/>
-        </w:rPr>
-        <w:t>13. Conclusion</w:t>
-      </w:r>
-    </w:p>
-    <w:p>
-      <w:pPr>
-        <w:pStyle w:val="Heading2"/>
-        <w:shd w:val="clear" w:color="auto" w:fill="FFFFFF"/>
-        <w:divId w:val="2064330469"/>
-        <w:rPr>
-          <w:rFonts w:ascii="Calibri" w:eastAsia="Times New Roman" w:hAnsi="Calibri" w:cs="Calibri"/>
-          <w:lang w:val="en"/>
-        </w:rPr>
-      </w:pPr>
-      <w:r>
-        <w:rPr>
-          <w:rFonts w:ascii="Calibri" w:eastAsia="Times New Roman" w:hAnsi="Calibri" w:cs="Calibri"/>
-          <w:lang w:val="en"/>
-        </w:rPr>
-        <w:t>Program Strengths</w:t>
-      </w:r>
-    </w:p>
-    <w:p>
-      <w:pPr>
-        <w:pStyle w:val="Heading4"/>
-        <w:shd w:val="clear" w:color="auto" w:fill="D4EDDA"/>
-        <w:divId w:val="2120758170"/>
-        <w:rPr>
-          <w:rFonts w:ascii="Calibri" w:eastAsia="Times New Roman" w:hAnsi="Calibri" w:cs="Calibri"/>
-          <w:lang w:val="en"/>
-        </w:rPr>
-      </w:pPr>
-      <w:r>
-        <w:rPr>
-          <w:rFonts w:ascii="Calibri" w:eastAsia="Times New Roman" w:hAnsi="Calibri" w:cs="Calibri"/>
-          <w:lang w:val="en"/>
-        </w:rPr>
-        <w:t>Key Strengths</w:t>
-      </w:r>
-    </w:p>
-    <w:p>
-      <w:pPr>
-        <w:numPr>
-          <w:ilvl w:val="0"/>
-          <w:numId w:val="7"/>
-        </w:numPr>
-        <w:shd w:val="clear" w:color="auto" w:fill="D4EDDA"/>
-        <w:spacing w:before="100" w:beforeAutospacing="1" w:after="100" w:afterAutospacing="1"/>
-        <w:divId w:val="2120758170"/>
-        <w:rPr>
-          <w:rFonts w:ascii="Calibri" w:eastAsia="Times New Roman" w:hAnsi="Calibri" w:cs="Calibri"/>
-          <w:color w:val="333333"/>
-          <w:lang w:val="en"/>
-        </w:rPr>
-      </w:pPr>
-      <w:r>
-        <w:rPr>
-          <w:rStyle w:val="Strong"/>
-          <w:rFonts w:ascii="Calibri" w:eastAsia="Times New Roman" w:hAnsi="Calibri" w:cs="Calibri"/>
-          <w:color w:val="333333"/>
-          <w:lang w:val="en"/>
-        </w:rPr>
-        <w:t>Mature and Stable:</w:t>
-      </w:r>
-      <w:r>
-        <w:rPr>
-          <w:rFonts w:ascii="Calibri" w:eastAsia="Times New Roman" w:hAnsi="Calibri" w:cs="Calibri"/>
-          <w:color w:val="333333"/>
-          <w:lang w:val="en"/>
-        </w:rPr>
-        <w:t xml:space="preserve"> Production-ready with extensive testing</w:t>
-      </w:r>
-    </w:p>
-    <w:p>
-      <w:pPr>
-        <w:numPr>
-          <w:ilvl w:val="0"/>
-          <w:numId w:val="7"/>
-        </w:numPr>
-        <w:shd w:val="clear" w:color="auto" w:fill="D4EDDA"/>
-        <w:spacing w:before="100" w:beforeAutospacing="1" w:after="100" w:afterAutospacing="1"/>
-        <w:divId w:val="2120758170"/>
-        <w:rPr>
-          <w:rFonts w:ascii="Calibri" w:eastAsia="Times New Roman" w:hAnsi="Calibri" w:cs="Calibri"/>
-          <w:color w:val="333333"/>
-          <w:lang w:val="en"/>
-        </w:rPr>
-      </w:pPr>
-      <w:r>
-        <w:rPr>
-          <w:rStyle w:val="Strong"/>
-          <w:rFonts w:ascii="Calibri" w:eastAsia="Times New Roman" w:hAnsi="Calibri" w:cs="Calibri"/>
-          <w:color w:val="333333"/>
-          <w:lang w:val="en"/>
-        </w:rPr>
-        <w:t>Well-Designed Architecture:</w:t>
-      </w:r>
-      <w:r>
-        <w:rPr>
-          <w:rFonts w:ascii="Calibri" w:eastAsia="Times New Roman" w:hAnsi="Calibri" w:cs="Calibri"/>
-          <w:color w:val="333333"/>
-          <w:lang w:val="en"/>
-        </w:rPr>
-        <w:t xml:space="preserve"> Modular, composable design</w:t>
-      </w:r>
-    </w:p>
-    <w:p>
-      <w:pPr>
-        <w:numPr>
-          <w:ilvl w:val="0"/>
-          <w:numId w:val="7"/>
-        </w:numPr>
-        <w:shd w:val="clear" w:color="auto" w:fill="D4EDDA"/>
-        <w:spacing w:before="100" w:beforeAutospacing="1" w:after="100" w:afterAutospacing="1"/>
-        <w:divId w:val="2120758170"/>
-        <w:rPr>
-          <w:rFonts w:ascii="Calibri" w:eastAsia="Times New Roman" w:hAnsi="Calibri" w:cs="Calibri"/>
-          <w:color w:val="333333"/>
-          <w:lang w:val="en"/>
-        </w:rPr>
-      </w:pPr>
-      <w:r>
-        <w:rPr>
-          <w:rStyle w:val="Strong"/>
-          <w:rFonts w:ascii="Calibri" w:eastAsia="Times New Roman" w:hAnsi="Calibri" w:cs="Calibri"/>
-          <w:color w:val="333333"/>
-          <w:lang w:val="en"/>
-        </w:rPr>
-        <w:t>Comprehensive Documentation:</w:t>
-      </w:r>
-      <w:r>
-        <w:rPr>
-          <w:rFonts w:ascii="Calibri" w:eastAsia="Times New Roman" w:hAnsi="Calibri" w:cs="Calibri"/>
-          <w:color w:val="333333"/>
-          <w:lang w:val="en"/>
-        </w:rPr>
-        <w:t xml:space="preserve"> Extensiv</w:t>
-      </w:r>
-      <w:r>
-        <w:rPr>
-          <w:rFonts w:ascii="Calibri" w:eastAsia="Times New Roman" w:hAnsi="Calibri" w:cs="Calibri"/>
-          <w:color w:val="333333"/>
-          <w:lang w:val="en"/>
-        </w:rPr>
-        <w:t>e docs and examples</w:t>
-      </w:r>
-    </w:p>
-    <w:p>
-      <w:pPr>
-        <w:numPr>
-          <w:ilvl w:val="0"/>
-          <w:numId w:val="7"/>
-        </w:numPr>
-        <w:shd w:val="clear" w:color="auto" w:fill="D4EDDA"/>
-        <w:spacing w:before="100" w:beforeAutospacing="1" w:after="100" w:afterAutospacing="1"/>
-        <w:divId w:val="2120758170"/>
-        <w:rPr>
-          <w:rFonts w:ascii="Calibri" w:eastAsia="Times New Roman" w:hAnsi="Calibri" w:cs="Calibri"/>
-          <w:color w:val="333333"/>
-          <w:lang w:val="en"/>
-        </w:rPr>
-      </w:pPr>
-      <w:r>
-        <w:rPr>
-          <w:rStyle w:val="Strong"/>
-          <w:rFonts w:ascii="Calibri" w:eastAsia="Times New Roman" w:hAnsi="Calibri" w:cs="Calibri"/>
-          <w:color w:val="333333"/>
-          <w:lang w:val="en"/>
-        </w:rPr>
-        <w:t>Active Community:</w:t>
-      </w:r>
-      <w:r>
-        <w:rPr>
-          <w:rFonts w:ascii="Calibri" w:eastAsia="Times New Roman" w:hAnsi="Calibri" w:cs="Calibri"/>
-          <w:color w:val="333333"/>
-          <w:lang w:val="en"/>
-        </w:rPr>
-        <w:t xml:space="preserve"> Strong community support and development</w:t>
-      </w:r>
-    </w:p>
-    <w:p>
-      <w:pPr>
-        <w:numPr>
-          <w:ilvl w:val="0"/>
-          <w:numId w:val="7"/>
-        </w:numPr>
-        <w:shd w:val="clear" w:color="auto" w:fill="D4EDDA"/>
-        <w:spacing w:before="100" w:beforeAutospacing="1" w:after="100" w:afterAutospacing="1"/>
-        <w:divId w:val="2120758170"/>
-        <w:rPr>
-          <w:rFonts w:ascii="Calibri" w:eastAsia="Times New Roman" w:hAnsi="Calibri" w:cs="Calibri"/>
-          <w:color w:val="333333"/>
-          <w:lang w:val="en"/>
-        </w:rPr>
-      </w:pPr>
-      <w:r>
-        <w:rPr>
-          <w:rStyle w:val="Strong"/>
-          <w:rFonts w:ascii="Calibri" w:eastAsia="Times New Roman" w:hAnsi="Calibri" w:cs="Calibri"/>
-          <w:color w:val="333333"/>
-          <w:lang w:val="en"/>
-        </w:rPr>
-        <w:t>Cross-Platform:</w:t>
-      </w:r>
-      <w:r>
-        <w:rPr>
-          <w:rFonts w:ascii="Calibri" w:eastAsia="Times New Roman" w:hAnsi="Calibri" w:cs="Calibri"/>
-          <w:color w:val="333333"/>
-          <w:lang w:val="en"/>
-        </w:rPr>
-        <w:t xml:space="preserve"> Works on all major platforms</w:t>
-      </w:r>
-    </w:p>
-    <w:p>
-      <w:pPr>
-        <w:numPr>
-          <w:ilvl w:val="0"/>
-          <w:numId w:val="7"/>
-        </w:numPr>
-        <w:shd w:val="clear" w:color="auto" w:fill="D4EDDA"/>
-        <w:spacing w:before="100" w:beforeAutospacing="1" w:after="100" w:afterAutospacing="1"/>
-        <w:divId w:val="2120758170"/>
-        <w:rPr>
-          <w:rFonts w:ascii="Calibri" w:eastAsia="Times New Roman" w:hAnsi="Calibri" w:cs="Calibri"/>
-          <w:color w:val="333333"/>
-          <w:lang w:val="en"/>
-        </w:rPr>
-      </w:pPr>
-      <w:r>
-        <w:rPr>
-          <w:rStyle w:val="Strong"/>
-          <w:rFonts w:ascii="Calibri" w:eastAsia="Times New Roman" w:hAnsi="Calibri" w:cs="Calibri"/>
-          <w:color w:val="333333"/>
-          <w:lang w:val="en"/>
-        </w:rPr>
-        <w:t>Type-Safe:</w:t>
-      </w:r>
-      <w:r>
-        <w:rPr>
-          <w:rFonts w:ascii="Calibri" w:eastAsia="Times New Roman" w:hAnsi="Calibri" w:cs="Calibri"/>
-          <w:color w:val="333333"/>
-          <w:lang w:val="en"/>
-        </w:rPr>
-        <w:t xml:space="preserve"> Full type hints support</w:t>
-      </w:r>
-    </w:p>
-    <w:p>
-      <w:pPr>
-        <w:pStyle w:val="Heading2"/>
-        <w:shd w:val="clear" w:color="auto" w:fill="FFFFFF"/>
-        <w:divId w:val="2064330469"/>
-        <w:rPr>
-          <w:rFonts w:ascii="Calibri" w:eastAsia="Times New Roman" w:hAnsi="Calibri" w:cs="Calibri"/>
-          <w:lang w:val="en"/>
-        </w:rPr>
-      </w:pPr>
-      <w:r>
-        <w:rPr>
-          <w:rFonts w:ascii="Calibri" w:eastAsia="Times New Roman" w:hAnsi="Calibri" w:cs="Calibri"/>
-          <w:lang w:val="en"/>
-        </w:rPr>
-        <w:t>Program Impact</w:t>
-      </w:r>
-    </w:p>
     <w:tbl>
       <w:tblPr>
         <w:tblW w:w="5000" w:type="pct"/>
@@ -14495,272 +12177,1876 @@
       </w:tr>
     </w:tbl>
     <w:p>
+      <w:r>
+        <w:t>Click Program Documentation - Professional Report</w:t>
+      </w:r>
+    </w:p>
+    <w:p>
       <w:pPr>
-        <w:pStyle w:val="Heading2"/>
-        <w:shd w:val="clear" w:color="auto" w:fill="FFFFFF"/>
-        <w:divId w:val="2064330469"/>
-        <w:rPr>
-          <w:rFonts w:ascii="Calibri" w:eastAsia="Times New Roman" w:hAnsi="Calibri" w:cs="Calibri"/>
-          <w:lang w:val="en"/>
-        </w:rPr>
+        <w:jc w:val="center"/>
       </w:pPr>
       <w:r>
         <w:rPr>
-          <w:rFonts w:ascii="Calibri" w:eastAsia="Times New Roman" w:hAnsi="Calibri" w:cs="Calibri"/>
-          <w:lang w:val="en"/>
+          <w:b/>
+        </w:rPr>
+        <w:t>Click Program Documentation - Professional Report</w:t>
+      </w:r>
+    </w:p>
+    <w:p>
+      <w:r>
+        <w:rPr>
+          <w:rFonts w:ascii="Calibri" w:hAnsi="Calibri"/>
+          <w:sz w:val="42"/>
+        </w:rPr>
+        <w:t>Click Program Documentation</w:t>
+      </w:r>
+    </w:p>
+    <w:p>
+      <w:r>
+        <w:rPr>
+          <w:rFonts w:ascii="Calibri" w:hAnsi="Calibri"/>
+          <w:sz w:val="42"/>
+        </w:rPr>
+        <w:t>Comprehensive Technical Analysis Report</w:t>
+      </w:r>
+    </w:p>
+    <w:p>
+      <w:r>
+        <w:rPr>
+          <w:rFonts w:ascii="Calibri" w:hAnsi="Calibri"/>
+          <w:sz w:val="42"/>
+        </w:rPr>
+        <w:t>Version 8.4.dev | Generated: 2024</w:t>
+      </w:r>
+    </w:p>
+    <w:p>
+      <w:r>
+        <w:rPr>
+          <w:rFonts w:ascii="Calibri" w:hAnsi="Calibri"/>
+          <w:sz w:val="42"/>
+        </w:rPr>
+        <w:t>Executive Summary</w:t>
+      </w:r>
+    </w:p>
+    <w:p>
+      <w:r>
+        <w:rPr>
+          <w:rFonts w:ascii="Calibri" w:hAnsi="Calibri"/>
+          <w:sz w:val="42"/>
+        </w:rPr>
+        <w:t>Click is a mature, production-ready Python library for creating command-line interfaces (CLIs). Developed by the Pallets organization, it represents one of the most comprehensive and well-designed CLI frameworks in the Python ecosystem. This report provides a detailed technical analysis of the Click program, covering its architecture, implementation, testing framework, and future development roadmap.</w:t>
+      </w:r>
+    </w:p>
+    <w:p>
+      <w:r>
+        <w:rPr>
+          <w:rFonts w:ascii="Calibri" w:hAnsi="Calibri"/>
+          <w:sz w:val="42"/>
+        </w:rPr>
+        <w:t>Table of Contents</w:t>
+      </w:r>
+    </w:p>
+    <w:p>
+      <w:r>
+        <w:t xml:space="preserve">1. </w:t>
+      </w:r>
+      <w:r>
+        <w:rPr>
+          <w:rFonts w:ascii="Calibri" w:hAnsi="Calibri"/>
+          <w:sz w:val="42"/>
+        </w:rPr>
+        <w:t>Program Overview</w:t>
+      </w:r>
+    </w:p>
+    <w:p>
+      <w:r>
+        <w:t xml:space="preserve">2. </w:t>
+      </w:r>
+      <w:r>
+        <w:rPr>
+          <w:rFonts w:ascii="Calibri" w:hAnsi="Calibri"/>
+          <w:sz w:val="42"/>
+        </w:rPr>
+        <w:t>Architecture Analysis</w:t>
+      </w:r>
+    </w:p>
+    <w:p>
+      <w:r>
+        <w:t xml:space="preserve">3. </w:t>
+      </w:r>
+      <w:r>
+        <w:rPr>
+          <w:rFonts w:ascii="Calibri" w:hAnsi="Calibri"/>
+          <w:sz w:val="42"/>
+        </w:rPr>
+        <w:t>Module Structure</w:t>
+      </w:r>
+    </w:p>
+    <w:p>
+      <w:r>
+        <w:t xml:space="preserve">4. </w:t>
+      </w:r>
+      <w:r>
+        <w:rPr>
+          <w:rFonts w:ascii="Calibri" w:hAnsi="Calibri"/>
+          <w:sz w:val="42"/>
+        </w:rPr>
+        <w:t>Core Classes</w:t>
+      </w:r>
+    </w:p>
+    <w:p>
+      <w:r>
+        <w:t xml:space="preserve">5. </w:t>
+      </w:r>
+      <w:r>
+        <w:rPr>
+          <w:rFonts w:ascii="Calibri" w:hAnsi="Calibri"/>
+          <w:sz w:val="42"/>
+        </w:rPr>
+        <w:t>Decorators</w:t>
+      </w:r>
+    </w:p>
+    <w:p>
+      <w:r>
+        <w:t xml:space="preserve">6. </w:t>
+      </w:r>
+      <w:r>
+        <w:rPr>
+          <w:rFonts w:ascii="Calibri" w:hAnsi="Calibri"/>
+          <w:sz w:val="42"/>
+        </w:rPr>
+        <w:t>Exception Handling</w:t>
+      </w:r>
+    </w:p>
+    <w:p>
+      <w:r>
+        <w:t xml:space="preserve">7. </w:t>
+      </w:r>
+      <w:r>
+        <w:rPr>
+          <w:rFonts w:ascii="Calibri" w:hAnsi="Calibri"/>
+          <w:sz w:val="42"/>
+        </w:rPr>
+        <w:t>Utility Functions</w:t>
+      </w:r>
+    </w:p>
+    <w:p>
+      <w:r>
+        <w:t xml:space="preserve">8. </w:t>
+      </w:r>
+      <w:r>
+        <w:rPr>
+          <w:rFonts w:ascii="Calibri" w:hAnsi="Calibri"/>
+          <w:sz w:val="42"/>
+        </w:rPr>
+        <w:t>Dependencies</w:t>
+      </w:r>
+    </w:p>
+    <w:p>
+      <w:r>
+        <w:t xml:space="preserve">9. </w:t>
+      </w:r>
+      <w:r>
+        <w:rPr>
+          <w:rFonts w:ascii="Calibri" w:hAnsi="Calibri"/>
+          <w:sz w:val="42"/>
+        </w:rPr>
+        <w:t>Testing Framework</w:t>
+      </w:r>
+    </w:p>
+    <w:p>
+      <w:r>
+        <w:t xml:space="preserve">10. </w:t>
+      </w:r>
+      <w:r>
+        <w:rPr>
+          <w:rFonts w:ascii="Calibri" w:hAnsi="Calibri"/>
+          <w:sz w:val="42"/>
+        </w:rPr>
+        <w:t>Examples</w:t>
+      </w:r>
+    </w:p>
+    <w:p>
+      <w:r>
+        <w:t xml:space="preserve">11. </w:t>
+      </w:r>
+      <w:r>
+        <w:rPr>
+          <w:rFonts w:ascii="Calibri" w:hAnsi="Calibri"/>
+          <w:sz w:val="42"/>
+        </w:rPr>
+        <w:t>Performance Analysis</w:t>
+      </w:r>
+    </w:p>
+    <w:p>
+      <w:r>
+        <w:t xml:space="preserve">12. </w:t>
+      </w:r>
+      <w:r>
+        <w:rPr>
+          <w:rFonts w:ascii="Calibri" w:hAnsi="Calibri"/>
+          <w:sz w:val="42"/>
+        </w:rPr>
+        <w:t>Future Roadmap</w:t>
+      </w:r>
+    </w:p>
+    <w:p>
+      <w:r>
+        <w:t xml:space="preserve">13. </w:t>
+      </w:r>
+      <w:r>
+        <w:rPr>
+          <w:rFonts w:ascii="Calibri" w:hAnsi="Calibri"/>
+          <w:sz w:val="42"/>
+        </w:rPr>
+        <w:t>Conclusion</w:t>
+      </w:r>
+    </w:p>
+    <w:p>
+      <w:r>
+        <w:t xml:space="preserve">14. </w:t>
+      </w:r>
+      <w:r>
+        <w:rPr>
+          <w:rFonts w:ascii="Calibri" w:hAnsi="Calibri"/>
+          <w:sz w:val="42"/>
+        </w:rPr>
+        <w:t>Program Overview</w:t>
+      </w:r>
+    </w:p>
+    <w:p>
+      <w:r>
+        <w:rPr>
+          <w:rFonts w:ascii="Calibri" w:hAnsi="Calibri"/>
+          <w:sz w:val="42"/>
+        </w:rPr>
+        <w:t>Basic Information</w:t>
+      </w:r>
+    </w:p>
+    <w:p>
+      <w:r>
+        <w:rPr>
+          <w:rFonts w:ascii="Calibri" w:hAnsi="Calibri"/>
+          <w:sz w:val="42"/>
+        </w:rPr>
+        <w:t>Program Statistics</w:t>
+      </w:r>
+    </w:p>
+    <w:p>
+      <w:r>
+        <w:rPr>
+          <w:rFonts w:ascii="Calibri" w:hAnsi="Calibri"/>
+          <w:sz w:val="42"/>
+        </w:rPr>
+        <w:t>8,000+</w:t>
+      </w:r>
+    </w:p>
+    <w:p>
+      <w:r>
+        <w:rPr>
+          <w:rFonts w:ascii="Calibri" w:hAnsi="Calibri"/>
+          <w:sz w:val="42"/>
+        </w:rPr>
+        <w:t>Lines of Code</w:t>
+      </w:r>
+    </w:p>
+    <w:p>
+      <w:r>
+        <w:rPr>
+          <w:rFonts w:ascii="Calibri" w:hAnsi="Calibri"/>
+          <w:sz w:val="42"/>
+        </w:rPr>
+        <w:t>15+</w:t>
+      </w:r>
+    </w:p>
+    <w:p>
+      <w:r>
+        <w:rPr>
+          <w:rFonts w:ascii="Calibri" w:hAnsi="Calibri"/>
+          <w:sz w:val="42"/>
+        </w:rPr>
+        <w:t>Core Modules</w:t>
+      </w:r>
+    </w:p>
+    <w:p>
+      <w:r>
+        <w:rPr>
+          <w:rFonts w:ascii="Calibri" w:hAnsi="Calibri"/>
+          <w:sz w:val="42"/>
+        </w:rPr>
+        <w:t>50+</w:t>
+      </w:r>
+    </w:p>
+    <w:p>
+      <w:r>
+        <w:rPr>
+          <w:rFonts w:ascii="Calibri" w:hAnsi="Calibri"/>
+          <w:sz w:val="42"/>
+        </w:rPr>
+        <w:t>Classes</w:t>
+      </w:r>
+    </w:p>
+    <w:p>
+      <w:r>
+        <w:rPr>
+          <w:rFonts w:ascii="Calibri" w:hAnsi="Calibri"/>
+          <w:sz w:val="42"/>
+        </w:rPr>
+        <w:t>95%+</w:t>
+      </w:r>
+    </w:p>
+    <w:p>
+      <w:r>
+        <w:rPr>
+          <w:rFonts w:ascii="Calibri" w:hAnsi="Calibri"/>
+          <w:sz w:val="42"/>
+        </w:rPr>
+        <w:t>Test Coverage</w:t>
+      </w:r>
+    </w:p>
+    <w:p>
+      <w:r>
+        <w:rPr>
+          <w:rFonts w:ascii="Calibri" w:hAnsi="Calibri"/>
+          <w:sz w:val="42"/>
+        </w:rPr>
+        <w:t>Key Features</w:t>
+      </w:r>
+    </w:p>
+    <w:p>
+      <w:r>
+        <w:t xml:space="preserve">1. </w:t>
+      </w:r>
+      <w:r>
+        <w:rPr>
+          <w:rFonts w:ascii="Calibri" w:hAnsi="Calibri"/>
+          <w:sz w:val="42"/>
+        </w:rPr>
+        <w:t>Architecture Analysis</w:t>
+      </w:r>
+    </w:p>
+    <w:p>
+      <w:r>
+        <w:rPr>
+          <w:rFonts w:ascii="Calibri" w:hAnsi="Calibri"/>
+          <w:sz w:val="42"/>
+        </w:rPr>
+        <w:t>Core Architecture</w:t>
+      </w:r>
+    </w:p>
+    <w:p>
+      <w:r>
+        <w:rPr>
+          <w:rFonts w:ascii="Calibri" w:hAnsi="Calibri"/>
+          <w:sz w:val="42"/>
+        </w:rPr>
+        <w:t>Click follows a layered architecture pattern with clear separation of concerns:</w:t>
+      </w:r>
+    </w:p>
+    <w:p>
+      <w:r>
+        <w:rPr>
+          <w:rFonts w:ascii="Calibri" w:hAnsi="Calibri"/>
+          <w:sz w:val="42"/>
+        </w:rPr>
+        <w:t>Architecture Layers</w:t>
+      </w:r>
+    </w:p>
+    <w:p>
+      <w:r>
+        <w:rPr>
+          <w:rFonts w:ascii="Calibri" w:hAnsi="Calibri"/>
+          <w:sz w:val="42"/>
+        </w:rPr>
+        <w:t>Core Layer: Context, Command, Group, Parameter classes</w:t>
+      </w:r>
+    </w:p>
+    <w:p>
+      <w:r>
+        <w:rPr>
+          <w:rFonts w:ascii="Calibri" w:hAnsi="Calibri"/>
+          <w:sz w:val="42"/>
+        </w:rPr>
+        <w:t>Decorator Layer: @click.command(), @click.option(), @click.argument()</w:t>
+      </w:r>
+    </w:p>
+    <w:p>
+      <w:r>
+        <w:rPr>
+          <w:rFonts w:ascii="Calibri" w:hAnsi="Calibri"/>
+          <w:sz w:val="42"/>
+        </w:rPr>
+        <w:t>Type System: ParamType, built-in types, custom types</w:t>
+      </w:r>
+    </w:p>
+    <w:p>
+      <w:r>
+        <w:rPr>
+          <w:rFonts w:ascii="Calibri" w:hAnsi="Calibri"/>
+          <w:sz w:val="42"/>
+        </w:rPr>
+        <w:t>Supporting Modules: Exceptions, Utils, Terminal UI, Testing</w:t>
+      </w:r>
+    </w:p>
+    <w:p>
+      <w:r>
+        <w:rPr>
+          <w:rFonts w:ascii="Calibri" w:hAnsi="Calibri"/>
+          <w:sz w:val="42"/>
+        </w:rPr>
+        <w:t>Design Patterns</w:t>
+      </w:r>
+    </w:p>
+    <w:p>
+      <w:r>
+        <w:t xml:space="preserve">1. </w:t>
+      </w:r>
+      <w:r>
+        <w:rPr>
+          <w:rFonts w:ascii="Calibri" w:hAnsi="Calibri"/>
+          <w:sz w:val="42"/>
+        </w:rPr>
+        <w:t>Module Structure</w:t>
+      </w:r>
+    </w:p>
+    <w:p>
+      <w:r>
+        <w:rPr>
+          <w:rFonts w:ascii="Calibri" w:hAnsi="Calibri"/>
+          <w:sz w:val="42"/>
+        </w:rPr>
+        <w:t>Core Modules</w:t>
+      </w:r>
+    </w:p>
+    <w:p>
+      <w:r>
+        <w:t xml:space="preserve">1. </w:t>
+      </w:r>
+      <w:r>
+        <w:rPr>
+          <w:rFonts w:ascii="Calibri" w:hAnsi="Calibri"/>
+          <w:sz w:val="42"/>
+        </w:rPr>
+        <w:t>Core Classes</w:t>
+      </w:r>
+    </w:p>
+    <w:p>
+      <w:r>
+        <w:rPr>
+          <w:rFonts w:ascii="Calibri" w:hAnsi="Calibri"/>
+          <w:sz w:val="42"/>
+        </w:rPr>
+        <w:t>Primary Classes</w:t>
+      </w:r>
+    </w:p>
+    <w:p>
+      <w:r>
+        <w:t xml:space="preserve">1. </w:t>
+      </w:r>
+      <w:r>
+        <w:rPr>
+          <w:rFonts w:ascii="Calibri" w:hAnsi="Calibri"/>
+          <w:sz w:val="42"/>
+        </w:rPr>
+        <w:t>Decorators</w:t>
+      </w:r>
+    </w:p>
+    <w:p>
+      <w:r>
+        <w:rPr>
+          <w:rFonts w:ascii="Calibri" w:hAnsi="Calibri"/>
+          <w:sz w:val="42"/>
+        </w:rPr>
+        <w:t>Main Decorators</w:t>
+      </w:r>
+    </w:p>
+    <w:p>
+      <w:r>
+        <w:t xml:space="preserve">1. </w:t>
+      </w:r>
+      <w:r>
+        <w:rPr>
+          <w:rFonts w:ascii="Calibri" w:hAnsi="Calibri"/>
+          <w:sz w:val="42"/>
+        </w:rPr>
+        <w:t>Exception Handling</w:t>
+      </w:r>
+    </w:p>
+    <w:p>
+      <w:r>
+        <w:rPr>
+          <w:rFonts w:ascii="Calibri" w:hAnsi="Calibri"/>
+          <w:sz w:val="42"/>
+        </w:rPr>
+        <w:t>Exception Hierarchy</w:t>
+      </w:r>
+    </w:p>
+    <w:p>
+      <w:r>
+        <w:t xml:space="preserve">1. </w:t>
+      </w:r>
+      <w:r>
+        <w:rPr>
+          <w:rFonts w:ascii="Calibri" w:hAnsi="Calibri"/>
+          <w:sz w:val="42"/>
+        </w:rPr>
+        <w:t>Utility Functions</w:t>
+      </w:r>
+    </w:p>
+    <w:p>
+      <w:r>
+        <w:rPr>
+          <w:rFonts w:ascii="Calibri" w:hAnsi="Calibri"/>
+          <w:sz w:val="42"/>
+        </w:rPr>
+        <w:t>Key Utility Functions</w:t>
+      </w:r>
+    </w:p>
+    <w:p>
+      <w:r>
+        <w:t xml:space="preserve">1. </w:t>
+      </w:r>
+      <w:r>
+        <w:rPr>
+          <w:rFonts w:ascii="Calibri" w:hAnsi="Calibri"/>
+          <w:sz w:val="42"/>
+        </w:rPr>
+        <w:t>Dependencies</w:t>
+      </w:r>
+    </w:p>
+    <w:p>
+      <w:r>
+        <w:rPr>
+          <w:rFonts w:ascii="Calibri" w:hAnsi="Calibri"/>
+          <w:sz w:val="42"/>
+        </w:rPr>
+        <w:t>Runtime Dependencies</w:t>
+      </w:r>
+    </w:p>
+    <w:p>
+      <w:r>
+        <w:rPr>
+          <w:rFonts w:ascii="Calibri" w:hAnsi="Calibri"/>
+          <w:sz w:val="42"/>
+        </w:rPr>
+        <w:t>Development Dependencies</w:t>
+      </w:r>
+    </w:p>
+    <w:p>
+      <w:r>
+        <w:t xml:space="preserve">1. </w:t>
+      </w:r>
+      <w:r>
+        <w:rPr>
+          <w:rFonts w:ascii="Calibri" w:hAnsi="Calibri"/>
+          <w:sz w:val="42"/>
+        </w:rPr>
+        <w:t>Testing Framework</w:t>
+      </w:r>
+    </w:p>
+    <w:p>
+      <w:r>
+        <w:rPr>
+          <w:rFonts w:ascii="Calibri" w:hAnsi="Calibri"/>
+          <w:sz w:val="42"/>
+        </w:rPr>
+        <w:t>Test Coverage</w:t>
+      </w:r>
+    </w:p>
+    <w:p>
+      <w:r>
+        <w:rPr>
+          <w:rFonts w:ascii="Calibri" w:hAnsi="Calibri"/>
+          <w:sz w:val="42"/>
+        </w:rPr>
+        <w:t>Testing Utilities</w:t>
+      </w:r>
+    </w:p>
+    <w:p>
+      <w:r>
+        <w:rPr>
+          <w:rFonts w:ascii="Calibri" w:hAnsi="Calibri"/>
+          <w:sz w:val="42"/>
+        </w:rPr>
+        <w:t>CliRunner: Test command execution with runner.invoke(command, args)</w:t>
+      </w:r>
+    </w:p>
+    <w:p>
+      <w:r>
+        <w:rPr>
+          <w:rFonts w:ascii="Calibri" w:hAnsi="Calibri"/>
+          <w:sz w:val="42"/>
+        </w:rPr>
+        <w:t>Result: Test result object with result.exit_code and result.output</w:t>
+      </w:r>
+    </w:p>
+    <w:p>
+      <w:r>
+        <w:rPr>
+          <w:rFonts w:ascii="Calibri" w:hAnsi="Calibri"/>
+          <w:sz w:val="42"/>
+        </w:rPr>
+        <w:t>isolated_filesystem(): Safe file testing with with runner.isolated_filesystem():</w:t>
+      </w:r>
+    </w:p>
+    <w:p>
+      <w:r>
+        <w:t xml:space="preserve">1. </w:t>
+      </w:r>
+      <w:r>
+        <w:rPr>
+          <w:rFonts w:ascii="Calibri" w:hAnsi="Calibri"/>
+          <w:sz w:val="42"/>
+        </w:rPr>
+        <w:t>Examples</w:t>
+      </w:r>
+    </w:p>
+    <w:p>
+      <w:r>
+        <w:rPr>
+          <w:rFonts w:ascii="Calibri" w:hAnsi="Calibri"/>
+          <w:sz w:val="42"/>
+        </w:rPr>
+        <w:t>Example Applications</w:t>
+      </w:r>
+    </w:p>
+    <w:p>
+      <w:r>
+        <w:t xml:space="preserve">1. </w:t>
+      </w:r>
+      <w:r>
+        <w:rPr>
+          <w:rFonts w:ascii="Calibri" w:hAnsi="Calibri"/>
+          <w:sz w:val="42"/>
+        </w:rPr>
+        <w:t>Performance Analysis</w:t>
+      </w:r>
+    </w:p>
+    <w:p>
+      <w:r>
+        <w:rPr>
+          <w:rFonts w:ascii="Calibri" w:hAnsi="Calibri"/>
+          <w:sz w:val="42"/>
+        </w:rPr>
+        <w:t>Performance Metrics</w:t>
+      </w:r>
+    </w:p>
+    <w:p>
+      <w:r>
+        <w:rPr>
+          <w:rFonts w:ascii="Calibri" w:hAnsi="Calibri"/>
+          <w:sz w:val="42"/>
+        </w:rPr>
+        <w:t>Optimization Features</w:t>
+      </w:r>
+    </w:p>
+    <w:p>
+      <w:r>
+        <w:rPr>
+          <w:rFonts w:ascii="Calibri" w:hAnsi="Calibri"/>
+          <w:sz w:val="42"/>
+        </w:rPr>
+        <w:t>Performance Optimizations</w:t>
+      </w:r>
+    </w:p>
+    <w:p>
+      <w:r>
+        <w:rPr>
+          <w:rFonts w:ascii="Calibri" w:hAnsi="Calibri"/>
+          <w:sz w:val="42"/>
+        </w:rPr>
+        <w:t>Lazy Loading: Commands loaded on demand for faster startup</w:t>
+      </w:r>
+    </w:p>
+    <w:p>
+      <w:r>
+        <w:rPr>
+          <w:rFonts w:ascii="Calibri" w:hAnsi="Calibri"/>
+          <w:sz w:val="42"/>
+        </w:rPr>
+        <w:t>Context Caching: Expensive operations cached for better performance</w:t>
+      </w:r>
+    </w:p>
+    <w:p>
+      <w:r>
+        <w:rPr>
+          <w:rFonts w:ascii="Calibri" w:hAnsi="Calibri"/>
+          <w:sz w:val="42"/>
+        </w:rPr>
+        <w:t>Efficient Parsing: Optimized argument parsing for faster execution</w:t>
+      </w:r>
+    </w:p>
+    <w:p>
+      <w:r>
+        <w:rPr>
+          <w:rFonts w:ascii="Calibri" w:hAnsi="Calibri"/>
+          <w:sz w:val="42"/>
+        </w:rPr>
+        <w:t>Memory Management: Minimal memory footprint for lower resource usage</w:t>
+      </w:r>
+    </w:p>
+    <w:p>
+      <w:r>
+        <w:t xml:space="preserve">1. </w:t>
+      </w:r>
+      <w:r>
+        <w:rPr>
+          <w:rFonts w:ascii="Calibri" w:hAnsi="Calibri"/>
+          <w:sz w:val="42"/>
+        </w:rPr>
+        <w:t>Future Roadmap</w:t>
+      </w:r>
+    </w:p>
+    <w:p>
+      <w:r>
+        <w:rPr>
+          <w:rFonts w:ascii="Calibri" w:hAnsi="Calibri"/>
+          <w:sz w:val="42"/>
+        </w:rPr>
+        <w:t>Planned Features</w:t>
+      </w:r>
+    </w:p>
+    <w:p>
+      <w:r>
+        <w:rPr>
+          <w:rFonts w:ascii="Calibri" w:hAnsi="Calibri"/>
+          <w:sz w:val="42"/>
+        </w:rPr>
+        <w:t>Deprecation Timeline</w:t>
+      </w:r>
+    </w:p>
+    <w:p>
+      <w:r>
+        <w:rPr>
+          <w:rFonts w:ascii="Calibri" w:hAnsi="Calibri"/>
+          <w:sz w:val="42"/>
+        </w:rPr>
+        <w:t>Click 9.0 (Planned)</w:t>
+      </w:r>
+    </w:p>
+    <w:p>
+      <w:r>
+        <w:rPr>
+          <w:rFonts w:ascii="Calibri" w:hAnsi="Calibri"/>
+          <w:sz w:val="42"/>
+        </w:rPr>
+        <w:t>Remove BaseCommand (use Command)</w:t>
+      </w:r>
+    </w:p>
+    <w:p>
+      <w:r>
+        <w:rPr>
+          <w:rFonts w:ascii="Calibri" w:hAnsi="Calibri"/>
+          <w:sz w:val="42"/>
+        </w:rPr>
+        <w:t>Remove MultiCommand (use Group)</w:t>
+      </w:r>
+    </w:p>
+    <w:p>
+      <w:r>
+        <w:rPr>
+          <w:rFonts w:ascii="Calibri" w:hAnsi="Calibri"/>
+          <w:sz w:val="42"/>
+        </w:rPr>
+        <w:t>Remove OptionParser</w:t>
+      </w:r>
+    </w:p>
+    <w:p>
+      <w:r>
+        <w:rPr>
+          <w:rFonts w:ascii="Calibri" w:hAnsi="Calibri"/>
+          <w:sz w:val="42"/>
+        </w:rPr>
+        <w:t>Click 9.1 (Planned)</w:t>
+      </w:r>
+    </w:p>
+    <w:p>
+      <w:r>
+        <w:rPr>
+          <w:rFonts w:ascii="Calibri" w:hAnsi="Calibri"/>
+          <w:sz w:val="42"/>
+        </w:rPr>
+        <w:t xml:space="preserve">Remove </w:t>
+      </w:r>
+      <w:r>
+        <w:rPr>
+          <w:rFonts w:ascii="Calibri" w:hAnsi="Calibri"/>
+          <w:sz w:val="42"/>
+          <w:u w:val="single"/>
+        </w:rPr>
+        <w:t>version</w:t>
+      </w:r>
+      <w:r>
+        <w:rPr>
+          <w:rFonts w:ascii="Calibri" w:hAnsi="Calibri"/>
+          <w:sz w:val="42"/>
+        </w:rPr>
+        <w:t>ute</w:t>
+      </w:r>
+    </w:p>
+    <w:p>
+      <w:r>
+        <w:rPr>
+          <w:rFonts w:ascii="Calibri" w:hAnsi="Calibri"/>
+          <w:sz w:val="42"/>
+        </w:rPr>
+        <w:t>Use importlib.metadata.version("click") instead</w:t>
+      </w:r>
+    </w:p>
+    <w:p>
+      <w:r>
+        <w:t xml:space="preserve">1. </w:t>
+      </w:r>
+      <w:r>
+        <w:rPr>
+          <w:rFonts w:ascii="Calibri" w:hAnsi="Calibri"/>
+          <w:sz w:val="42"/>
+        </w:rPr>
+        <w:t>Conclusion</w:t>
+      </w:r>
+    </w:p>
+    <w:p>
+      <w:r>
+        <w:rPr>
+          <w:rFonts w:ascii="Calibri" w:hAnsi="Calibri"/>
+          <w:sz w:val="42"/>
+        </w:rPr>
+        <w:t>Program Strengths</w:t>
+      </w:r>
+    </w:p>
+    <w:p>
+      <w:r>
+        <w:rPr>
+          <w:rFonts w:ascii="Calibri" w:hAnsi="Calibri"/>
+          <w:sz w:val="42"/>
+        </w:rPr>
+        <w:t>Key Strengths</w:t>
+      </w:r>
+    </w:p>
+    <w:p>
+      <w:r>
+        <w:rPr>
+          <w:rFonts w:ascii="Calibri" w:hAnsi="Calibri"/>
+          <w:sz w:val="42"/>
+        </w:rPr>
+        <w:t>Mature and Stable: Production-ready with extensive testing</w:t>
+      </w:r>
+    </w:p>
+    <w:p>
+      <w:r>
+        <w:rPr>
+          <w:rFonts w:ascii="Calibri" w:hAnsi="Calibri"/>
+          <w:sz w:val="42"/>
+        </w:rPr>
+        <w:t>Well-Designed Architecture: Modular, composable design</w:t>
+      </w:r>
+    </w:p>
+    <w:p>
+      <w:r>
+        <w:rPr>
+          <w:rFonts w:ascii="Calibri" w:hAnsi="Calibri"/>
+          <w:sz w:val="42"/>
+        </w:rPr>
+        <w:t>Comprehensive Documentation: Extensive docs and examples</w:t>
+      </w:r>
+    </w:p>
+    <w:p>
+      <w:r>
+        <w:rPr>
+          <w:rFonts w:ascii="Calibri" w:hAnsi="Calibri"/>
+          <w:sz w:val="42"/>
+        </w:rPr>
+        <w:t>Active Community: Strong community support and development</w:t>
+      </w:r>
+    </w:p>
+    <w:p>
+      <w:r>
+        <w:rPr>
+          <w:rFonts w:ascii="Calibri" w:hAnsi="Calibri"/>
+          <w:sz w:val="42"/>
+        </w:rPr>
+        <w:t>Cross-Platform: Works on all major platforms</w:t>
+      </w:r>
+    </w:p>
+    <w:p>
+      <w:r>
+        <w:rPr>
+          <w:rFonts w:ascii="Calibri" w:hAnsi="Calibri"/>
+          <w:sz w:val="42"/>
+        </w:rPr>
+        <w:t>Type-Safe: Full type hints support</w:t>
+      </w:r>
+    </w:p>
+    <w:p>
+      <w:r>
+        <w:rPr>
+          <w:rFonts w:ascii="Calibri" w:hAnsi="Calibri"/>
+          <w:sz w:val="42"/>
+        </w:rPr>
+        <w:t>Program Impact</w:t>
+      </w:r>
+    </w:p>
+    <w:p>
+      <w:r>
+        <w:rPr>
+          <w:rFonts w:ascii="Calibri" w:hAnsi="Calibri"/>
+          <w:sz w:val="42"/>
         </w:rPr>
         <w:t>Recommendations</w:t>
       </w:r>
     </w:p>
     <w:p>
-      <w:pPr>
-        <w:pStyle w:val="Heading4"/>
-        <w:shd w:val="clear" w:color="auto" w:fill="D1ECF1"/>
-        <w:divId w:val="620113362"/>
-        <w:rPr>
-          <w:rFonts w:ascii="Calibri" w:eastAsia="Times New Roman" w:hAnsi="Calibri" w:cs="Calibri"/>
-          <w:lang w:val="en"/>
-        </w:rPr>
-      </w:pPr>
-      <w:r>
-        <w:rPr>
-          <w:rFonts w:ascii="Calibri" w:eastAsia="Times New Roman" w:hAnsi="Calibri" w:cs="Calibri"/>
-          <w:lang w:val="en"/>
+      <w:r>
+        <w:rPr>
+          <w:rFonts w:ascii="Calibri" w:hAnsi="Calibri"/>
+          <w:sz w:val="42"/>
         </w:rPr>
         <w:t>Usage Recommendations</w:t>
       </w:r>
     </w:p>
     <w:p>
-      <w:pPr>
-        <w:numPr>
-          <w:ilvl w:val="0"/>
-          <w:numId w:val="8"/>
-        </w:numPr>
-        <w:shd w:val="clear" w:color="auto" w:fill="D1ECF1"/>
-        <w:spacing w:before="100" w:beforeAutospacing="1" w:after="100" w:afterAutospacing="1"/>
-        <w:divId w:val="620113362"/>
-        <w:rPr>
-          <w:rFonts w:ascii="Calibri" w:eastAsia="Times New Roman" w:hAnsi="Calibri" w:cs="Calibri"/>
-          <w:color w:val="333333"/>
-          <w:lang w:val="en"/>
-        </w:rPr>
-      </w:pPr>
-      <w:r>
-        <w:rPr>
-          <w:rStyle w:val="Strong"/>
-          <w:rFonts w:ascii="Calibri" w:eastAsia="Times New Roman" w:hAnsi="Calibri" w:cs="Calibri"/>
-          <w:color w:val="333333"/>
-          <w:lang w:val="en"/>
-        </w:rPr>
-        <w:t>For New Projects:</w:t>
-      </w:r>
-      <w:r>
-        <w:rPr>
-          <w:rFonts w:ascii="Calibri" w:eastAsia="Times New Roman" w:hAnsi="Calibri" w:cs="Calibri"/>
-          <w:color w:val="333333"/>
-          <w:lang w:val="en"/>
-        </w:rPr>
-        <w:t xml:space="preserve"> Excellent choice for CLI development</w:t>
-      </w:r>
-    </w:p>
-    <w:p>
-      <w:pPr>
-        <w:numPr>
-          <w:ilvl w:val="0"/>
-          <w:numId w:val="8"/>
-        </w:numPr>
-        <w:shd w:val="clear" w:color="auto" w:fill="D1ECF1"/>
-        <w:spacing w:before="100" w:beforeAutospacing="1" w:after="100" w:afterAutospacing="1"/>
-        <w:divId w:val="620113362"/>
-        <w:rPr>
-          <w:rFonts w:ascii="Calibri" w:eastAsia="Times New Roman" w:hAnsi="Calibri" w:cs="Calibri"/>
-          <w:color w:val="333333"/>
-          <w:lang w:val="en"/>
-        </w:rPr>
-      </w:pPr>
-      <w:r>
-        <w:rPr>
-          <w:rStyle w:val="Strong"/>
-          <w:rFonts w:ascii="Calibri" w:eastAsia="Times New Roman" w:hAnsi="Calibri" w:cs="Calibri"/>
-          <w:color w:val="333333"/>
-          <w:lang w:val="en"/>
-        </w:rPr>
-        <w:t>For Existing Projects:</w:t>
-      </w:r>
-      <w:r>
-        <w:rPr>
-          <w:rFonts w:ascii="Calibri" w:eastAsia="Times New Roman" w:hAnsi="Calibri" w:cs="Calibri"/>
-          <w:color w:val="333333"/>
-          <w:lang w:val="en"/>
-        </w:rPr>
-        <w:t xml:space="preserve"> </w:t>
-      </w:r>
-      <w:r>
-        <w:rPr>
-          <w:rFonts w:ascii="Calibri" w:eastAsia="Times New Roman" w:hAnsi="Calibri" w:cs="Calibri"/>
-          <w:color w:val="333333"/>
-          <w:lang w:val="en"/>
-        </w:rPr>
-        <w:t>Consider migration from older CLI libraries</w:t>
-      </w:r>
-    </w:p>
-    <w:p>
-      <w:pPr>
-        <w:numPr>
-          <w:ilvl w:val="0"/>
-          <w:numId w:val="8"/>
-        </w:numPr>
-        <w:shd w:val="clear" w:color="auto" w:fill="D1ECF1"/>
-        <w:spacing w:before="100" w:beforeAutospacing="1" w:after="100" w:afterAutospacing="1"/>
-        <w:divId w:val="620113362"/>
-        <w:rPr>
-          <w:rFonts w:ascii="Calibri" w:eastAsia="Times New Roman" w:hAnsi="Calibri" w:cs="Calibri"/>
-          <w:color w:val="333333"/>
-          <w:lang w:val="en"/>
-        </w:rPr>
-      </w:pPr>
-      <w:r>
-        <w:rPr>
-          <w:rStyle w:val="Strong"/>
-          <w:rFonts w:ascii="Calibri" w:eastAsia="Times New Roman" w:hAnsi="Calibri" w:cs="Calibri"/>
-          <w:color w:val="333333"/>
-          <w:lang w:val="en"/>
-        </w:rPr>
-        <w:t>For Learning:</w:t>
-      </w:r>
-      <w:r>
-        <w:rPr>
-          <w:rFonts w:ascii="Calibri" w:eastAsia="Times New Roman" w:hAnsi="Calibri" w:cs="Calibri"/>
-          <w:color w:val="333333"/>
-          <w:lang w:val="en"/>
-        </w:rPr>
-        <w:t xml:space="preserve"> Great library to understand CLI design patterns</w:t>
-      </w:r>
-    </w:p>
-    <w:p>
-      <w:pPr>
-        <w:numPr>
-          <w:ilvl w:val="0"/>
-          <w:numId w:val="8"/>
-        </w:numPr>
-        <w:shd w:val="clear" w:color="auto" w:fill="D1ECF1"/>
-        <w:spacing w:before="100" w:beforeAutospacing="1" w:after="100" w:afterAutospacing="1"/>
-        <w:divId w:val="620113362"/>
-        <w:rPr>
-          <w:rFonts w:ascii="Calibri" w:eastAsia="Times New Roman" w:hAnsi="Calibri" w:cs="Calibri"/>
-          <w:color w:val="333333"/>
-          <w:lang w:val="en"/>
-        </w:rPr>
-      </w:pPr>
-      <w:r>
-        <w:rPr>
-          <w:rStyle w:val="Strong"/>
-          <w:rFonts w:ascii="Calibri" w:eastAsia="Times New Roman" w:hAnsi="Calibri" w:cs="Calibri"/>
-          <w:color w:val="333333"/>
-          <w:lang w:val="en"/>
-        </w:rPr>
-        <w:t>For Production:</w:t>
-      </w:r>
-      <w:r>
-        <w:rPr>
-          <w:rFonts w:ascii="Calibri" w:eastAsia="Times New Roman" w:hAnsi="Calibri" w:cs="Calibri"/>
-          <w:color w:val="333333"/>
-          <w:lang w:val="en"/>
-        </w:rPr>
-        <w:t xml:space="preserve"> Highly recommended for production use</w:t>
-      </w:r>
-    </w:p>
-    <w:p>
-      <w:pPr>
-        <w:pStyle w:val="NormalWeb"/>
-        <w:shd w:val="clear" w:color="auto" w:fill="FFFFFF"/>
-        <w:divId w:val="1701932400"/>
-        <w:rPr>
-          <w:rFonts w:ascii="Calibri" w:hAnsi="Calibri" w:cs="Calibri"/>
-          <w:color w:val="7F8C8D"/>
-          <w:sz w:val="18"/>
-          <w:szCs w:val="18"/>
-          <w:lang w:val="en"/>
-        </w:rPr>
-      </w:pPr>
-      <w:r>
-        <w:rPr>
-          <w:rStyle w:val="Strong"/>
-          <w:rFonts w:ascii="Calibri" w:hAnsi="Calibri" w:cs="Calibri"/>
-          <w:color w:val="7F8C8D"/>
-          <w:sz w:val="18"/>
-          <w:szCs w:val="18"/>
-          <w:lang w:val="en"/>
-        </w:rPr>
-        <w:t>Click Program Documentation</w:t>
-      </w:r>
-      <w:r>
-        <w:rPr>
-          <w:rFonts w:ascii="Calibri" w:hAnsi="Calibri" w:cs="Calibri"/>
-          <w:color w:val="7F8C8D"/>
-          <w:sz w:val="18"/>
-          <w:szCs w:val="18"/>
-          <w:lang w:val="en"/>
-        </w:rPr>
-        <w:t xml:space="preserve"> </w:t>
-      </w:r>
-      <w:r>
-        <w:rPr>
-          <w:rFonts w:ascii="Calibri" w:hAnsi="Calibri" w:cs="Calibri"/>
-          <w:color w:val="7F8C8D"/>
-          <w:sz w:val="18"/>
-          <w:szCs w:val="18"/>
-          <w:lang w:val="en"/>
-        </w:rPr>
-        <w:t>| Comprehensive Technical Analysis Report</w:t>
-      </w:r>
-    </w:p>
-    <w:p>
-      <w:pPr>
-        <w:pStyle w:val="NormalWeb"/>
-        <w:shd w:val="clear" w:color="auto" w:fill="FFFFFF"/>
-        <w:divId w:val="1701932400"/>
-        <w:rPr>
-          <w:rFonts w:ascii="Calibri" w:hAnsi="Calibri" w:cs="Calibri"/>
-          <w:color w:val="7F8C8D"/>
-          <w:sz w:val="18"/>
-          <w:szCs w:val="18"/>
-          <w:lang w:val="en"/>
-        </w:rPr>
-      </w:pPr>
-      <w:r>
-        <w:rPr>
-          <w:rFonts w:ascii="Calibri" w:hAnsi="Calibri" w:cs="Calibri"/>
-          <w:color w:val="7F8C8D"/>
-          <w:sz w:val="18"/>
-          <w:szCs w:val="18"/>
-          <w:lang w:val="en"/>
-        </w:rPr>
-        <w:t>Generated: 2024 | Version: 8.3.dev | License: BSD-3-Clause</w:t>
-      </w:r>
-    </w:p>
-    <w:p>
-      <w:pPr>
-        <w:pStyle w:val="NormalWeb"/>
-        <w:shd w:val="clear" w:color="auto" w:fill="FFFFFF"/>
-        <w:divId w:val="1701932400"/>
-        <w:rPr>
-          <w:rFonts w:ascii="Calibri" w:hAnsi="Calibri" w:cs="Calibri"/>
-          <w:color w:val="7F8C8D"/>
-          <w:sz w:val="18"/>
-          <w:szCs w:val="18"/>
-          <w:lang w:val="en"/>
-        </w:rPr>
-      </w:pPr>
-      <w:r>
-        <w:rPr>
-          <w:rFonts w:ascii="Calibri" w:hAnsi="Calibri" w:cs="Calibri"/>
-          <w:color w:val="7F8C8D"/>
-          <w:sz w:val="18"/>
-          <w:szCs w:val="18"/>
-          <w:lang w:val="en"/>
+      <w:r>
+        <w:rPr>
+          <w:rFonts w:ascii="Calibri" w:hAnsi="Calibri"/>
+          <w:sz w:val="42"/>
+        </w:rPr>
+        <w:t>For New Projects: Excellent choice for CLI development</w:t>
+      </w:r>
+    </w:p>
+    <w:p>
+      <w:r>
+        <w:rPr>
+          <w:rFonts w:ascii="Calibri" w:hAnsi="Calibri"/>
+          <w:sz w:val="42"/>
+        </w:rPr>
+        <w:t>For Existing Projects: Consider migration from older CLI libraries</w:t>
+      </w:r>
+    </w:p>
+    <w:p>
+      <w:r>
+        <w:rPr>
+          <w:rFonts w:ascii="Calibri" w:hAnsi="Calibri"/>
+          <w:sz w:val="42"/>
+        </w:rPr>
+        <w:t>For Learning: Great library to understand CLI design patterns</w:t>
+      </w:r>
+    </w:p>
+    <w:p>
+      <w:r>
+        <w:rPr>
+          <w:rFonts w:ascii="Calibri" w:hAnsi="Calibri"/>
+          <w:sz w:val="42"/>
+        </w:rPr>
+        <w:t>For Production: Highly recommended for production use</w:t>
+      </w:r>
+    </w:p>
+    <w:p>
+      <w:r>
+        <w:rPr>
+          <w:rFonts w:ascii="Calibri" w:hAnsi="Calibri"/>
+          <w:sz w:val="42"/>
+        </w:rPr>
+        <w:t>Click Program Documentation | Comprehensive Technical Analysis Report</w:t>
+      </w:r>
+    </w:p>
+    <w:p>
+      <w:r>
+        <w:rPr>
+          <w:rFonts w:ascii="Calibri" w:hAnsi="Calibri"/>
+          <w:sz w:val="42"/>
+        </w:rPr>
+        <w:t>Generated: 2024 | Version: 8.4.dev | License: BSD-3-Clause</w:t>
+      </w:r>
+    </w:p>
+    <w:p>
+      <w:r>
+        <w:rPr>
+          <w:rFonts w:ascii="Calibri" w:hAnsi="Calibri"/>
+          <w:sz w:val="42"/>
         </w:rPr>
         <w:t>This document provides a complete technical analysis of the Click program, covering its architecture, implementation, testing, and future direction.</w:t>
+      </w:r>
+    </w:p>
+    <w:p>
+      <w:r>
+        <w:rPr>
+          <w:rFonts w:ascii="Calibri" w:hAnsi="Calibri"/>
+          <w:sz w:val="42"/>
+        </w:rPr>
+        <w:t>Property | Value</w:t>
+      </w:r>
+    </w:p>
+    <w:p>
+      <w:r>
+        <w:rPr>
+          <w:rFonts w:ascii="Calibri" w:hAnsi="Calibri"/>
+          <w:sz w:val="42"/>
+        </w:rPr>
+        <w:t>Name | Click</w:t>
+      </w:r>
+    </w:p>
+    <w:p>
+      <w:r>
+        <w:rPr>
+          <w:rFonts w:ascii="Calibri" w:hAnsi="Calibri"/>
+          <w:sz w:val="42"/>
+        </w:rPr>
+        <w:t>Version | 8.4.dev</w:t>
+      </w:r>
+    </w:p>
+    <w:p>
+      <w:r>
+        <w:rPr>
+          <w:rFonts w:ascii="Calibri" w:hAnsi="Calibri"/>
+          <w:sz w:val="42"/>
+        </w:rPr>
+        <w:t>License | BSD-3-Clause</w:t>
+      </w:r>
+    </w:p>
+    <w:p>
+      <w:r>
+        <w:rPr>
+          <w:rFonts w:ascii="Calibri" w:hAnsi="Calibri"/>
+          <w:sz w:val="42"/>
+        </w:rPr>
+        <w:t>Maintainer | Pallets (contact@palletsprojects.com)</w:t>
+      </w:r>
+    </w:p>
+    <w:p>
+      <w:r>
+        <w:rPr>
+          <w:rFonts w:ascii="Calibri" w:hAnsi="Calibri"/>
+          <w:sz w:val="42"/>
+        </w:rPr>
+        <w:t>Repository | https://github.com/pallets/click/</w:t>
+      </w:r>
+    </w:p>
+    <w:p>
+      <w:r>
+        <w:rPr>
+          <w:rFonts w:ascii="Calibri" w:hAnsi="Calibri"/>
+          <w:sz w:val="42"/>
+        </w:rPr>
+        <w:t>Documentation | https://click.palletsprojects.com/</w:t>
+      </w:r>
+    </w:p>
+    <w:p>
+      <w:r>
+        <w:rPr>
+          <w:rFonts w:ascii="Calibri" w:hAnsi="Calibri"/>
+          <w:sz w:val="42"/>
+        </w:rPr>
+        <w:t>Python Requirements | ≥3.10</w:t>
+      </w:r>
+    </w:p>
+    <w:p>
+      <w:r>
+        <w:rPr>
+          <w:rFonts w:ascii="Calibri" w:hAnsi="Calibri"/>
+          <w:sz w:val="42"/>
+        </w:rPr>
+        <w:t>Development Status | Production/Stable</w:t>
+      </w:r>
+    </w:p>
+    <w:p>
+      <w:r>
+        <w:rPr>
+          <w:rFonts w:ascii="Calibri" w:hAnsi="Calibri"/>
+          <w:sz w:val="42"/>
+        </w:rPr>
+        <w:t>Feature | Description | Status</w:t>
+      </w:r>
+    </w:p>
+    <w:p>
+      <w:r>
+        <w:rPr>
+          <w:rFonts w:ascii="Calibri" w:hAnsi="Calibri"/>
+          <w:sz w:val="42"/>
+        </w:rPr>
+        <w:t>Command Nesting | Arbitrary nesting of commands and subcommands | ✅ Implemented</w:t>
+      </w:r>
+    </w:p>
+    <w:p>
+      <w:r>
+        <w:rPr>
+          <w:rFonts w:ascii="Calibri" w:hAnsi="Calibri"/>
+          <w:sz w:val="42"/>
+        </w:rPr>
+        <w:t>Auto Help Generation | Automatic help page generation | ✅ Implemented</w:t>
+      </w:r>
+    </w:p>
+    <w:p>
+      <w:r>
+        <w:rPr>
+          <w:rFonts w:ascii="Calibri" w:hAnsi="Calibri"/>
+          <w:sz w:val="42"/>
+        </w:rPr>
+        <w:t>Lazy Loading | Dynamic subcommand loading at runtime | ✅ Implemented</w:t>
+      </w:r>
+    </w:p>
+    <w:p>
+      <w:r>
+        <w:rPr>
+          <w:rFonts w:ascii="Calibri" w:hAnsi="Calibri"/>
+          <w:sz w:val="42"/>
+        </w:rPr>
+        <w:t>Type Safety | Full type hints support | ✅ Implemented</w:t>
+      </w:r>
+    </w:p>
+    <w:p>
+      <w:r>
+        <w:rPr>
+          <w:rFonts w:ascii="Calibri" w:hAnsi="Calibri"/>
+          <w:sz w:val="42"/>
+        </w:rPr>
+        <w:t>Cross-platform | Windows, macOS, Linux support | ✅ Implemented</w:t>
+      </w:r>
+    </w:p>
+    <w:p>
+      <w:r>
+        <w:rPr>
+          <w:rFonts w:ascii="Calibri" w:hAnsi="Calibri"/>
+          <w:sz w:val="42"/>
+        </w:rPr>
+        <w:t>Terminal UI | Colors, progress bars, prompts | ✅ Implemented</w:t>
+      </w:r>
+    </w:p>
+    <w:p>
+      <w:r>
+        <w:rPr>
+          <w:rFonts w:ascii="Calibri" w:hAnsi="Calibri"/>
+          <w:sz w:val="42"/>
+        </w:rPr>
+        <w:t>Testing Support | Built-in testing utilities | ✅ Implemented</w:t>
+      </w:r>
+    </w:p>
+    <w:p>
+      <w:r>
+        <w:rPr>
+          <w:rFonts w:ascii="Calibri" w:hAnsi="Calibri"/>
+          <w:sz w:val="42"/>
+        </w:rPr>
+        <w:t>Shell Completion | Auto-completion support | ✅ Implemented</w:t>
+      </w:r>
+    </w:p>
+    <w:p>
+      <w:r>
+        <w:rPr>
+          <w:rFonts w:ascii="Calibri" w:hAnsi="Calibri"/>
+          <w:sz w:val="42"/>
+        </w:rPr>
+        <w:t>Interactive CLI Builder | Interactive command creation | ✅ New in 8.4</w:t>
+      </w:r>
+    </w:p>
+    <w:p>
+      <w:r>
+        <w:rPr>
+          <w:rFonts w:ascii="Calibri" w:hAnsi="Calibri"/>
+          <w:sz w:val="42"/>
+        </w:rPr>
+        <w:t>Pattern | Implementation | Purpose</w:t>
+      </w:r>
+    </w:p>
+    <w:p>
+      <w:r>
+        <w:rPr>
+          <w:rFonts w:ascii="Calibri" w:hAnsi="Calibri"/>
+          <w:sz w:val="42"/>
+        </w:rPr>
+        <w:t>Decorator Pattern | @click.command(), @click.option() | Build CLI interfaces declaratively</w:t>
+      </w:r>
+    </w:p>
+    <w:p>
+      <w:r>
+        <w:rPr>
+          <w:rFonts w:ascii="Calibri" w:hAnsi="Calibri"/>
+          <w:sz w:val="42"/>
+        </w:rPr>
+        <w:t>Context Pattern | Context class | State management between commands</w:t>
+      </w:r>
+    </w:p>
+    <w:p>
+      <w:r>
+        <w:rPr>
+          <w:rFonts w:ascii="Calibri" w:hAnsi="Calibri"/>
+          <w:sz w:val="42"/>
+        </w:rPr>
+        <w:t>Factory Pattern | Parameter type creation | Dynamic type instantiation</w:t>
+      </w:r>
+    </w:p>
+    <w:p>
+      <w:r>
+        <w:rPr>
+          <w:rFonts w:ascii="Calibri" w:hAnsi="Calibri"/>
+          <w:sz w:val="42"/>
+        </w:rPr>
+        <w:t>Strategy Pattern | Parameter validation | Pluggable validation logic</w:t>
+      </w:r>
+    </w:p>
+    <w:p>
+      <w:r>
+        <w:rPr>
+          <w:rFonts w:ascii="Calibri" w:hAnsi="Calibri"/>
+          <w:sz w:val="42"/>
+        </w:rPr>
+        <w:t>Template Method | Command execution flow | Consistent command processing</w:t>
+      </w:r>
+    </w:p>
+    <w:p>
+      <w:r>
+        <w:rPr>
+          <w:rFonts w:ascii="Calibri" w:hAnsi="Calibri"/>
+          <w:sz w:val="42"/>
+        </w:rPr>
+        <w:t>Module | Lines of Code | Percentage | Purpose</w:t>
+      </w:r>
+    </w:p>
+    <w:p>
+      <w:r>
+        <w:rPr>
+          <w:rFonts w:ascii="Calibri" w:hAnsi="Calibri"/>
+          <w:sz w:val="42"/>
+        </w:rPr>
+        <w:t>core.py | 3,348 | 42% | Main classes and functionality</w:t>
+      </w:r>
+    </w:p>
+    <w:p>
+      <w:r>
+        <w:rPr>
+          <w:rFonts w:ascii="Calibri" w:hAnsi="Calibri"/>
+          <w:sz w:val="42"/>
+        </w:rPr>
+        <w:t>types.py | 1,120 | 14% | Parameter type system</w:t>
+      </w:r>
+    </w:p>
+    <w:p>
+      <w:r>
+        <w:rPr>
+          <w:rFonts w:ascii="Calibri" w:hAnsi="Calibri"/>
+          <w:sz w:val="42"/>
+        </w:rPr>
+        <w:t>decorators.py | 552 | 7% | CLI interface creation decorators</w:t>
+      </w:r>
+    </w:p>
+    <w:p>
+      <w:r>
+        <w:rPr>
+          <w:rFonts w:ascii="Calibri" w:hAnsi="Calibri"/>
+          <w:sz w:val="42"/>
+        </w:rPr>
+        <w:t>termui.py | 500 | 6% | Terminal interface features</w:t>
+      </w:r>
+    </w:p>
+    <w:p>
+      <w:r>
+        <w:rPr>
+          <w:rFonts w:ascii="Calibri" w:hAnsi="Calibri"/>
+          <w:sz w:val="42"/>
+        </w:rPr>
+        <w:t>testing.py | 400 | 5% | Testing utilities</w:t>
+      </w:r>
+    </w:p>
+    <w:p>
+      <w:r>
+        <w:rPr>
+          <w:rFonts w:ascii="Calibri" w:hAnsi="Calibri"/>
+          <w:sz w:val="42"/>
+        </w:rPr>
+        <w:t>exceptions.py | 300 | 4% | Error handling classes</w:t>
+      </w:r>
+    </w:p>
+    <w:p>
+      <w:r>
+        <w:rPr>
+          <w:rFonts w:ascii="Calibri" w:hAnsi="Calibri"/>
+          <w:sz w:val="42"/>
+        </w:rPr>
+        <w:t>utils.py | 300 | 4% | Utility functions</w:t>
+      </w:r>
+    </w:p>
+    <w:p>
+      <w:r>
+        <w:rPr>
+          <w:rFonts w:ascii="Calibri" w:hAnsi="Calibri"/>
+          <w:sz w:val="42"/>
+        </w:rPr>
+        <w:t>Others | 1,480 | 18% | Supporting modules</w:t>
+      </w:r>
+    </w:p>
+    <w:p>
+      <w:r>
+        <w:rPr>
+          <w:rFonts w:ascii="Calibri" w:hAnsi="Calibri"/>
+          <w:sz w:val="42"/>
+        </w:rPr>
+        <w:t>Class | Purpose | Key Methods</w:t>
+      </w:r>
+    </w:p>
+    <w:p>
+      <w:r>
+        <w:rPr>
+          <w:rFonts w:ascii="Calibri" w:hAnsi="Calibri"/>
+          <w:sz w:val="42"/>
+        </w:rPr>
+        <w:t>Context | Manages command execution state | invoke(), forward(), ensure_object()</w:t>
+      </w:r>
+    </w:p>
+    <w:p>
+      <w:r>
+        <w:rPr>
+          <w:rFonts w:ascii="Calibri" w:hAnsi="Calibri"/>
+          <w:sz w:val="42"/>
+        </w:rPr>
+        <w:t>Command | Base class for executable commands | invoke(), main(), get_help()</w:t>
+      </w:r>
+    </w:p>
+    <w:p>
+      <w:r>
+        <w:rPr>
+          <w:rFonts w:ascii="Calibri" w:hAnsi="Calibri"/>
+          <w:sz w:val="42"/>
+        </w:rPr>
+        <w:t>Group | Container for multiple commands | add_command(), list_commands()</w:t>
+      </w:r>
+    </w:p>
+    <w:p>
+      <w:r>
+        <w:rPr>
+          <w:rFonts w:ascii="Calibri" w:hAnsi="Calibri"/>
+          <w:sz w:val="42"/>
+        </w:rPr>
+        <w:t>Parameter | Base class for parameters | process_value(), get_default()</w:t>
+      </w:r>
+    </w:p>
+    <w:p>
+      <w:r>
+        <w:rPr>
+          <w:rFonts w:ascii="Calibri" w:hAnsi="Calibri"/>
+          <w:sz w:val="42"/>
+        </w:rPr>
+        <w:t>Option | Command-line options | Inherits from Parameter</w:t>
+      </w:r>
+    </w:p>
+    <w:p>
+      <w:r>
+        <w:rPr>
+          <w:rFonts w:ascii="Calibri" w:hAnsi="Calibri"/>
+          <w:sz w:val="42"/>
+        </w:rPr>
+        <w:t>Argument | Positional arguments | Inherits from Parameter</w:t>
+      </w:r>
+    </w:p>
+    <w:p>
+      <w:r>
+        <w:rPr>
+          <w:rFonts w:ascii="Calibri" w:hAnsi="Calibri"/>
+          <w:sz w:val="42"/>
+        </w:rPr>
+        <w:t>Decorator | Purpose | Key Parameters</w:t>
+      </w:r>
+    </w:p>
+    <w:p>
+      <w:r>
+        <w:rPr>
+          <w:rFonts w:ascii="Calibri" w:hAnsi="Calibri"/>
+          <w:sz w:val="42"/>
+        </w:rPr>
+        <w:t>@click.command() | Convert function to command | name, cls, help, hidden</w:t>
+      </w:r>
+    </w:p>
+    <w:p>
+      <w:r>
+        <w:rPr>
+          <w:rFonts w:ascii="Calibri" w:hAnsi="Calibri"/>
+          <w:sz w:val="42"/>
+        </w:rPr>
+        <w:t>@click.group() | Convert function to group | invoke_without_command, chain</w:t>
+      </w:r>
+    </w:p>
+    <w:p>
+      <w:r>
+        <w:rPr>
+          <w:rFonts w:ascii="Calibri" w:hAnsi="Calibri"/>
+          <w:sz w:val="42"/>
+        </w:rPr>
+        <w:t>@click.option() | Add command-line option | param_decls, type, default, help</w:t>
+      </w:r>
+    </w:p>
+    <w:p>
+      <w:r>
+        <w:rPr>
+          <w:rFonts w:ascii="Calibri" w:hAnsi="Calibri"/>
+          <w:sz w:val="42"/>
+        </w:rPr>
+        <w:t>@click.argument() | Add positional argument | name, type, nargs, required</w:t>
+      </w:r>
+    </w:p>
+    <w:p>
+      <w:r>
+        <w:rPr>
+          <w:rFonts w:ascii="Calibri" w:hAnsi="Calibri"/>
+          <w:sz w:val="42"/>
+        </w:rPr>
+        <w:t>@click.pass_context | Pass context object | None</w:t>
+      </w:r>
+    </w:p>
+    <w:p>
+      <w:r>
+        <w:rPr>
+          <w:rFonts w:ascii="Calibri" w:hAnsi="Calibri"/>
+          <w:sz w:val="42"/>
+        </w:rPr>
+        <w:t>@click.pass_obj | Pass context object | None</w:t>
+      </w:r>
+    </w:p>
+    <w:p>
+      <w:r>
+        <w:rPr>
+          <w:rFonts w:ascii="Calibri" w:hAnsi="Calibri"/>
+          <w:sz w:val="42"/>
+        </w:rPr>
+        <w:t>Exception | Purpose | When Raised</w:t>
+      </w:r>
+    </w:p>
+    <w:p>
+      <w:r>
+        <w:rPr>
+          <w:rFonts w:ascii="Calibri" w:hAnsi="Calibri"/>
+          <w:sz w:val="42"/>
+        </w:rPr>
+        <w:t>ClickException | Base exception | General Click errors</w:t>
+      </w:r>
+    </w:p>
+    <w:p>
+      <w:r>
+        <w:rPr>
+          <w:rFonts w:ascii="Calibri" w:hAnsi="Calibri"/>
+          <w:sz w:val="42"/>
+        </w:rPr>
+        <w:t>UsageError | Usage errors | Invalid command usage</w:t>
+      </w:r>
+    </w:p>
+    <w:p>
+      <w:r>
+        <w:rPr>
+          <w:rFonts w:ascii="Calibri" w:hAnsi="Calibri"/>
+          <w:sz w:val="42"/>
+        </w:rPr>
+        <w:t>BadParameter | Parameter errors | Parameter validation fails</w:t>
+      </w:r>
+    </w:p>
+    <w:p>
+      <w:r>
+        <w:rPr>
+          <w:rFonts w:ascii="Calibri" w:hAnsi="Calibri"/>
+          <w:sz w:val="42"/>
+        </w:rPr>
+        <w:t>MissingParameter | Missing parameters | Required parameter missing</w:t>
+      </w:r>
+    </w:p>
+    <w:p>
+      <w:r>
+        <w:rPr>
+          <w:rFonts w:ascii="Calibri" w:hAnsi="Calibri"/>
+          <w:sz w:val="42"/>
+        </w:rPr>
+        <w:t>FileError | File errors | File operation fails</w:t>
+      </w:r>
+    </w:p>
+    <w:p>
+      <w:r>
+        <w:rPr>
+          <w:rFonts w:ascii="Calibri" w:hAnsi="Calibri"/>
+          <w:sz w:val="42"/>
+        </w:rPr>
+        <w:t>Abort | Operation aborted | User aborts operation</w:t>
+      </w:r>
+    </w:p>
+    <w:p>
+      <w:r>
+        <w:rPr>
+          <w:rFonts w:ascii="Calibri" w:hAnsi="Calibri"/>
+          <w:sz w:val="42"/>
+        </w:rPr>
+        <w:t>Function | Purpose | Return Type</w:t>
+      </w:r>
+    </w:p>
+    <w:p>
+      <w:r>
+        <w:rPr>
+          <w:rFonts w:ascii="Calibri" w:hAnsi="Calibri"/>
+          <w:sz w:val="42"/>
+        </w:rPr>
+        <w:t>click.echo() | Print message to console | None</w:t>
+      </w:r>
+    </w:p>
+    <w:p>
+      <w:r>
+        <w:rPr>
+          <w:rFonts w:ascii="Calibri" w:hAnsi="Calibri"/>
+          <w:sz w:val="42"/>
+        </w:rPr>
+        <w:t>click.prompt() | Prompt for user input | Any</w:t>
+      </w:r>
+    </w:p>
+    <w:p>
+      <w:r>
+        <w:rPr>
+          <w:rFonts w:ascii="Calibri" w:hAnsi="Calibri"/>
+          <w:sz w:val="42"/>
+        </w:rPr>
+        <w:t>click.confirm() | Ask for confirmation | bool</w:t>
+      </w:r>
+    </w:p>
+    <w:p>
+      <w:r>
+        <w:rPr>
+          <w:rFonts w:ascii="Calibri" w:hAnsi="Calibri"/>
+          <w:sz w:val="42"/>
+        </w:rPr>
+        <w:t>click.style() | Style text with colors | str</w:t>
+      </w:r>
+    </w:p>
+    <w:p>
+      <w:r>
+        <w:rPr>
+          <w:rFonts w:ascii="Calibri" w:hAnsi="Calibri"/>
+          <w:sz w:val="42"/>
+        </w:rPr>
+        <w:t>click.progressbar() | Create progress bar | ProgressBar</w:t>
+      </w:r>
+    </w:p>
+    <w:p>
+      <w:r>
+        <w:rPr>
+          <w:rFonts w:ascii="Calibri" w:hAnsi="Calibri"/>
+          <w:sz w:val="42"/>
+        </w:rPr>
+        <w:t>click.get_current_context() | Get current context | Context</w:t>
+      </w:r>
+    </w:p>
+    <w:p>
+      <w:r>
+        <w:rPr>
+          <w:rFonts w:ascii="Calibri" w:hAnsi="Calibri"/>
+          <w:sz w:val="42"/>
+        </w:rPr>
+        <w:t>Package | Purpose | Platform</w:t>
+      </w:r>
+    </w:p>
+    <w:p>
+      <w:r>
+        <w:rPr>
+          <w:rFonts w:ascii="Calibri" w:hAnsi="Calibri"/>
+          <w:sz w:val="42"/>
+        </w:rPr>
+        <w:t>colorama | Windows console support | Windows only</w:t>
+      </w:r>
+    </w:p>
+    <w:p>
+      <w:r>
+        <w:rPr>
+          <w:rFonts w:ascii="Calibri" w:hAnsi="Calibri"/>
+          <w:sz w:val="42"/>
+        </w:rPr>
+        <w:t>Python | Runtime environment | All platforms</w:t>
+      </w:r>
+    </w:p>
+    <w:p>
+      <w:r>
+        <w:rPr>
+          <w:rFonts w:ascii="Calibri" w:hAnsi="Calibri"/>
+          <w:sz w:val="42"/>
+        </w:rPr>
+        <w:t>Package | Purpose</w:t>
+      </w:r>
+    </w:p>
+    <w:p>
+      <w:r>
+        <w:rPr>
+          <w:rFonts w:ascii="Calibri" w:hAnsi="Calibri"/>
+          <w:sz w:val="42"/>
+        </w:rPr>
+        <w:t>ruff | Code linting and formatting</w:t>
+      </w:r>
+    </w:p>
+    <w:p>
+      <w:r>
+        <w:rPr>
+          <w:rFonts w:ascii="Calibri" w:hAnsi="Calibri"/>
+          <w:sz w:val="42"/>
+        </w:rPr>
+        <w:t>pytest | Test runner</w:t>
+      </w:r>
+    </w:p>
+    <w:p>
+      <w:r>
+        <w:rPr>
+          <w:rFonts w:ascii="Calibri" w:hAnsi="Calibri"/>
+          <w:sz w:val="42"/>
+        </w:rPr>
+        <w:t>mypy | Type checking</w:t>
+      </w:r>
+    </w:p>
+    <w:p>
+      <w:r>
+        <w:rPr>
+          <w:rFonts w:ascii="Calibri" w:hAnsi="Calibri"/>
+          <w:sz w:val="42"/>
+        </w:rPr>
+        <w:t>sphinx | Documentation generation</w:t>
+      </w:r>
+    </w:p>
+    <w:p>
+      <w:r>
+        <w:rPr>
+          <w:rFonts w:ascii="Calibri" w:hAnsi="Calibri"/>
+          <w:sz w:val="42"/>
+        </w:rPr>
+        <w:t>pre-commit | Git hooks</w:t>
+      </w:r>
+    </w:p>
+    <w:p>
+      <w:r>
+        <w:rPr>
+          <w:rFonts w:ascii="Calibri" w:hAnsi="Calibri"/>
+          <w:sz w:val="42"/>
+        </w:rPr>
+        <w:t>Test Category | Coverage | Status</w:t>
+      </w:r>
+    </w:p>
+    <w:p>
+      <w:r>
+        <w:rPr>
+          <w:rFonts w:ascii="Calibri" w:hAnsi="Calibri"/>
+          <w:sz w:val="42"/>
+        </w:rPr>
+        <w:t>Basic Tests | 100% | ✅ Excellent</w:t>
+      </w:r>
+    </w:p>
+    <w:p>
+      <w:r>
+        <w:rPr>
+          <w:rFonts w:ascii="Calibri" w:hAnsi="Calibri"/>
+          <w:sz w:val="42"/>
+        </w:rPr>
+        <w:t>Command Tests | 95% | ✅ Excellent</w:t>
+      </w:r>
+    </w:p>
+    <w:p>
+      <w:r>
+        <w:rPr>
+          <w:rFonts w:ascii="Calibri" w:hAnsi="Calibri"/>
+          <w:sz w:val="42"/>
+        </w:rPr>
+        <w:t>Option Tests | 98% | ✅ Excellent</w:t>
+      </w:r>
+    </w:p>
+    <w:p>
+      <w:r>
+        <w:rPr>
+          <w:rFonts w:ascii="Calibri" w:hAnsi="Calibri"/>
+          <w:sz w:val="42"/>
+        </w:rPr>
+        <w:t>Type Tests | 90% | ✅ Good</w:t>
+      </w:r>
+    </w:p>
+    <w:p>
+      <w:r>
+        <w:rPr>
+          <w:rFonts w:ascii="Calibri" w:hAnsi="Calibri"/>
+          <w:sz w:val="42"/>
+        </w:rPr>
+        <w:t>Terminal UI Tests | 85% | ⚠️ Needs improvement</w:t>
+      </w:r>
+    </w:p>
+    <w:p>
+      <w:r>
+        <w:rPr>
+          <w:rFonts w:ascii="Calibri" w:hAnsi="Calibri"/>
+          <w:sz w:val="42"/>
+        </w:rPr>
+        <w:t>Testing Tests | 100% | ✅ Perfect</w:t>
+      </w:r>
+    </w:p>
+    <w:p>
+      <w:r>
+        <w:rPr>
+          <w:rFonts w:ascii="Calibri" w:hAnsi="Calibri"/>
+          <w:sz w:val="42"/>
+        </w:rPr>
+        <w:t>Example | Purpose | Commands | Lines of Code</w:t>
+      </w:r>
+    </w:p>
+    <w:p>
+      <w:r>
+        <w:rPr>
+          <w:rFonts w:ascii="Calibri" w:hAnsi="Calibri"/>
+          <w:sz w:val="42"/>
+        </w:rPr>
+        <w:t>Naval Fate | Command groups demonstration | ship new, ship move, mine set | 73</w:t>
+      </w:r>
+    </w:p>
+    <w:p>
+      <w:r>
+        <w:rPr>
+          <w:rFonts w:ascii="Calibri" w:hAnsi="Calibri"/>
+          <w:sz w:val="42"/>
+        </w:rPr>
+        <w:t>Complex CLI | Advanced CLI with context | init, status | 100+</w:t>
+      </w:r>
+    </w:p>
+    <w:p>
+      <w:r>
+        <w:rPr>
+          <w:rFonts w:ascii="Calibri" w:hAnsi="Calibri"/>
+          <w:sz w:val="42"/>
+        </w:rPr>
+        <w:t>Colors | Terminal color demonstration | cli | 40</w:t>
+      </w:r>
+    </w:p>
+    <w:p>
+      <w:r>
+        <w:rPr>
+          <w:rFonts w:ascii="Calibri" w:hAnsi="Calibri"/>
+          <w:sz w:val="42"/>
+        </w:rPr>
+        <w:t>Validation | Parameter validation examples | cli | 49</w:t>
+      </w:r>
+    </w:p>
+    <w:p>
+      <w:r>
+        <w:rPr>
+          <w:rFonts w:ascii="Calibri" w:hAnsi="Calibri"/>
+          <w:sz w:val="42"/>
+        </w:rPr>
+        <w:t>Metric | Value | Benchmark</w:t>
+      </w:r>
+    </w:p>
+    <w:p>
+      <w:r>
+        <w:rPr>
+          <w:rFonts w:ascii="Calibri" w:hAnsi="Calibri"/>
+          <w:sz w:val="42"/>
+        </w:rPr>
+        <w:t>Startup Time | &lt;50ms | Command initialization</w:t>
+      </w:r>
+    </w:p>
+    <w:p>
+      <w:r>
+        <w:rPr>
+          <w:rFonts w:ascii="Calibri" w:hAnsi="Calibri"/>
+          <w:sz w:val="42"/>
+        </w:rPr>
+        <w:t>Memory Usage | &lt;10MB | Base library</w:t>
+      </w:r>
+    </w:p>
+    <w:p>
+      <w:r>
+        <w:rPr>
+          <w:rFonts w:ascii="Calibri" w:hAnsi="Calibri"/>
+          <w:sz w:val="42"/>
+        </w:rPr>
+        <w:t>Parse Speed | &gt;1000 args/sec | Argument parsing</w:t>
+      </w:r>
+    </w:p>
+    <w:p>
+      <w:r>
+        <w:rPr>
+          <w:rFonts w:ascii="Calibri" w:hAnsi="Calibri"/>
+          <w:sz w:val="42"/>
+        </w:rPr>
+        <w:t>Help Generation | &lt;10ms | Help text creation</w:t>
+      </w:r>
+    </w:p>
+    <w:p>
+      <w:r>
+        <w:rPr>
+          <w:rFonts w:ascii="Calibri" w:hAnsi="Calibri"/>
+          <w:sz w:val="42"/>
+        </w:rPr>
+        <w:t>Feature | Priority | Timeline | Description</w:t>
+      </w:r>
+    </w:p>
+    <w:p>
+      <w:r>
+        <w:rPr>
+          <w:rFonts w:ascii="Calibri" w:hAnsi="Calibri"/>
+          <w:sz w:val="42"/>
+        </w:rPr>
+        <w:t>Enhanced Shell Completion | High | 9.0 | Improved auto-completion</w:t>
+      </w:r>
+    </w:p>
+    <w:p>
+      <w:r>
+        <w:rPr>
+          <w:rFonts w:ascii="Calibri" w:hAnsi="Calibri"/>
+          <w:sz w:val="42"/>
+        </w:rPr>
+        <w:t>Better Windows Support | Medium | 9.0 | Enhanced console features</w:t>
+      </w:r>
+    </w:p>
+    <w:p>
+      <w:r>
+        <w:rPr>
+          <w:rFonts w:ascii="Calibri" w:hAnsi="Calibri"/>
+          <w:sz w:val="42"/>
+        </w:rPr>
+        <w:t>Performance Improvements | High | 9.1 | Optimized execution</w:t>
+      </w:r>
+    </w:p>
+    <w:p>
+      <w:r>
+        <w:rPr>
+          <w:rFonts w:ascii="Calibri" w:hAnsi="Calibri"/>
+          <w:sz w:val="42"/>
+        </w:rPr>
+        <w:t>Extended Type System | Medium | 9.1 | More parameter types</w:t>
+      </w:r>
+    </w:p>
+    <w:p>
+      <w:r>
+        <w:rPr>
+          <w:rFonts w:ascii="Calibri" w:hAnsi="Calibri"/>
+          <w:sz w:val="42"/>
+        </w:rPr>
+        <w:t>Metric | Value</w:t>
+      </w:r>
+    </w:p>
+    <w:p>
+      <w:r>
+        <w:rPr>
+          <w:rFonts w:ascii="Calibri" w:hAnsi="Calibri"/>
+          <w:sz w:val="42"/>
+        </w:rPr>
+        <w:t>PyPI Downloads | Millions</w:t>
+      </w:r>
+    </w:p>
+    <w:p>
+      <w:r>
+        <w:rPr>
+          <w:rFonts w:ascii="Calibri" w:hAnsi="Calibri"/>
+          <w:sz w:val="42"/>
+        </w:rPr>
+        <w:t>GitHub Stars | 15,000+</w:t>
+      </w:r>
+    </w:p>
+    <w:p>
+      <w:r>
+        <w:rPr>
+          <w:rFonts w:ascii="Calibri" w:hAnsi="Calibri"/>
+          <w:sz w:val="42"/>
+        </w:rPr>
+        <w:t>Dependencies | Used by thousands of projects</w:t>
+      </w:r>
+    </w:p>
+    <w:p>
+      <w:r>
+        <w:rPr>
+          <w:rFonts w:ascii="Calibri" w:hAnsi="Calibri"/>
+          <w:sz w:val="42"/>
+        </w:rPr>
+        <w:t>Community | Active development and support</w:t>
       </w:r>
     </w:p>
     <w:sectPr>

</xml_diff>

<commit_message>
docs: update Click_Professional_Documentation.docx for feat: test warning-free enhanced DOCX workflow
</commit_message>
<xml_diff>
--- a/docs/Click_Professional_Documentation.docx
+++ b/docs/Click_Professional_Documentation.docx
@@ -3,552 +3,6 @@
 <w:document xmlns:wpc="http://schemas.microsoft.com/office/word/2010/wordprocessingCanvas" xmlns:cx="http://schemas.microsoft.com/office/drawing/2014/chartex" xmlns:cx1="http://schemas.microsoft.com/office/drawing/2015/9/8/chartex" xmlns:cx2="http://schemas.microsoft.com/office/drawing/2015/10/21/chartex" xmlns:cx3="http://schemas.microsoft.com/office/drawing/2016/5/9/chartex" xmlns:cx4="http://schemas.microsoft.com/office/drawing/2016/5/10/chartex" xmlns:cx5="http://schemas.microsoft.com/office/drawing/2016/5/11/chartex" xmlns:cx6="http://schemas.microsoft.com/office/drawing/2016/5/12/chartex" xmlns:cx7="http://schemas.microsoft.com/office/drawing/2016/5/13/chartex" xmlns:cx8="http://schemas.microsoft.com/office/drawing/2016/5/14/chartex" xmlns:mc="http://schemas.openxmlformats.org/markup-compatibility/2006" xmlns:aink="http://schemas.microsoft.com/office/drawing/2016/ink" xmlns:am3d="http://schemas.microsoft.com/office/drawing/2017/model3d" xmlns:o="urn:schemas-microsoft-com:office:office" xmlns:r="http://schemas.openxmlformats.org/officeDocument/2006/relationships" xmlns:m="http://schemas.openxmlformats.org/officeDocument/2006/math" xmlns:v="urn:schemas-microsoft-com:vml" xmlns:wp14="http://schemas.microsoft.com/office/word/2010/wordprocessingDrawing" xmlns:wp="http://schemas.openxmlformats.org/drawingml/2006/wordprocessingDrawing" xmlns:w10="urn:schemas-microsoft-com:office:word" xmlns:w="http://schemas.openxmlformats.org/wordprocessingml/2006/main" xmlns:w14="http://schemas.microsoft.com/office/word/2010/wordml" xmlns:w15="http://schemas.microsoft.com/office/word/2012/wordml" xmlns:w16cex="http://schemas.microsoft.com/office/word/2018/wordml/cex" xmlns:w16cid="http://schemas.microsoft.com/office/word/2016/wordml/cid" xmlns:w16="http://schemas.microsoft.com/office/word/2018/wordml" xmlns:w16sdtdh="http://schemas.microsoft.com/office/word/2020/wordml/sdtdatahash" xmlns:w16se="http://schemas.microsoft.com/office/word/2015/wordml/symex" xmlns:wpg="http://schemas.microsoft.com/office/word/2010/wordprocessingGroup" xmlns:wpi="http://schemas.microsoft.com/office/word/2010/wordprocessingInk" xmlns:wne="http://schemas.microsoft.com/office/word/2006/wordml" xmlns:wps="http://schemas.microsoft.com/office/word/2010/wordprocessingShape" mc:Ignorable="w14 w15 w16se w16cid w16 w16cex w16sdtdh wp14">
   <w:background w:color="FFFFFF"/>
   <w:body>
-    <w:p>
-      <w:pPr>
-        <w:pBdr>
-          <w:bottom w:val="single" w:sz="12" w:space="8" w:color="3498DB"/>
-        </w:pBdr>
-        <w:shd w:val="clear" w:color="auto" w:fill="FFFFFF"/>
-        <w:jc w:val="center"/>
-        <w:outlineLvl w:val="1"/>
-        <w:divId w:val="592930476"/>
-        <w:rPr>
-          <w:rFonts w:ascii="Calibri" w:eastAsia="Times New Roman" w:hAnsi="Calibri" w:cs="Calibri"/>
-          <w:b/>
-          <w:bCs/>
-          <w:color w:val="2C3E50"/>
-          <w:kern w:val="36"/>
-          <w:sz w:val="42"/>
-          <w:szCs w:val="42"/>
-          <w:lang w:val="en"/>
-        </w:rPr>
-      </w:pPr>
-      <w:r>
-        <w:rPr>
-          <w:rFonts w:ascii="Calibri" w:eastAsia="Times New Roman" w:hAnsi="Calibri" w:cs="Calibri"/>
-          <w:b/>
-          <w:bCs/>
-          <w:color w:val="2C3E50"/>
-          <w:kern w:val="36"/>
-          <w:sz w:val="42"/>
-          <w:szCs w:val="42"/>
-          <w:lang w:val="en"/>
-        </w:rPr>
-        <w:t>Click Program Documentation</w:t>
-      </w:r>
-    </w:p>
-    <w:p>
-      <w:pPr>
-        <w:shd w:val="clear" w:color="auto" w:fill="FFFFFF"/>
-        <w:jc w:val="center"/>
-        <w:divId w:val="1621567556"/>
-        <w:rPr>
-          <w:rFonts w:ascii="Calibri" w:eastAsia="Times New Roman" w:hAnsi="Calibri" w:cs="Calibri"/>
-          <w:i/>
-          <w:iCs/>
-          <w:color w:val="7F8C8D"/>
-          <w:lang w:val="en"/>
-        </w:rPr>
-      </w:pPr>
-      <w:r>
-        <w:rPr>
-          <w:rFonts w:ascii="Calibri" w:eastAsia="Times New Roman" w:hAnsi="Calibri" w:cs="Calibri"/>
-          <w:i/>
-          <w:iCs/>
-          <w:color w:val="7F8C8D"/>
-          <w:lang w:val="en"/>
-        </w:rPr>
-        <w:t>Comprehensive Technical Analysis Report</w:t>
-      </w:r>
-    </w:p>
-    <w:p>
-      <w:pPr>
-        <w:shd w:val="clear" w:color="auto" w:fill="FFFFFF"/>
-        <w:jc w:val="center"/>
-        <w:divId w:val="1343043328"/>
-        <w:rPr>
-          <w:rFonts w:ascii="Calibri" w:eastAsia="Times New Roman" w:hAnsi="Calibri" w:cs="Calibri"/>
-          <w:i/>
-          <w:iCs/>
-          <w:color w:val="7F8C8D"/>
-          <w:lang w:val="en"/>
-        </w:rPr>
-      </w:pPr>
-      <w:r>
-        <w:rPr>
-          <w:rFonts w:ascii="Calibri" w:eastAsia="Times New Roman" w:hAnsi="Calibri" w:cs="Calibri"/>
-          <w:i/>
-          <w:iCs/>
-          <w:color w:val="7F8C8D"/>
-          <w:lang w:val="en"/>
-        </w:rPr>
-        <w:t>Version 8.3.dev | Generated: 2024</w:t>
-      </w:r>
-    </w:p>
-    <w:p>
-      <w:pPr>
-        <w:pStyle w:val="Heading3"/>
-        <w:shd w:val="clear" w:color="auto" w:fill="F8F9FA"/>
-        <w:divId w:val="146019913"/>
-        <w:rPr>
-          <w:rFonts w:ascii="Calibri" w:eastAsia="Times New Roman" w:hAnsi="Calibri" w:cs="Calibri"/>
-          <w:i/>
-          <w:iCs/>
-          <w:lang w:val="en"/>
-        </w:rPr>
-      </w:pPr>
-      <w:r>
-        <w:rPr>
-          <w:rFonts w:ascii="Calibri" w:eastAsia="Times New Roman" w:hAnsi="Calibri" w:cs="Calibri"/>
-          <w:i/>
-          <w:iCs/>
-          <w:lang w:val="en"/>
-        </w:rPr>
-        <w:t>Executive Summary</w:t>
-      </w:r>
-    </w:p>
-    <w:p>
-      <w:pPr>
-        <w:pStyle w:val="NormalWeb"/>
-        <w:shd w:val="clear" w:color="auto" w:fill="F8F9FA"/>
-        <w:divId w:val="146019913"/>
-        <w:rPr>
-          <w:rFonts w:ascii="Calibri" w:hAnsi="Calibri" w:cs="Calibri"/>
-          <w:i/>
-          <w:iCs/>
-          <w:color w:val="333333"/>
-          <w:lang w:val="en"/>
-        </w:rPr>
-      </w:pPr>
-      <w:r>
-        <w:rPr>
-          <w:rFonts w:ascii="Calibri" w:hAnsi="Calibri" w:cs="Calibri"/>
-          <w:i/>
-          <w:iCs/>
-          <w:color w:val="333333"/>
-          <w:lang w:val="en"/>
-        </w:rPr>
-        <w:t>Click is a mature, production-ready Python library for creating command-line interfaces (CLIs). Developed by the Pallets organization, it represents one of the most comprehensive and well-designed CLI frameworks in the Python ecosystem. This report provide</w:t>
-      </w:r>
-      <w:r>
-        <w:rPr>
-          <w:rFonts w:ascii="Calibri" w:hAnsi="Calibri" w:cs="Calibri"/>
-          <w:i/>
-          <w:iCs/>
-          <w:color w:val="333333"/>
-          <w:lang w:val="en"/>
-        </w:rPr>
-        <w:t>s a detailed technical analysis of the Click program, covering its architecture, implementation, testing framework, and future development roadmap.</w:t>
-      </w:r>
-    </w:p>
-    <w:p>
-      <w:pPr>
-        <w:pStyle w:val="Heading2"/>
-        <w:shd w:val="clear" w:color="auto" w:fill="F8F9FA"/>
-        <w:divId w:val="1276601401"/>
-        <w:rPr>
-          <w:rFonts w:ascii="Calibri" w:eastAsia="Times New Roman" w:hAnsi="Calibri" w:cs="Calibri"/>
-          <w:lang w:val="en"/>
-        </w:rPr>
-      </w:pPr>
-      <w:r>
-        <w:rPr>
-          <w:rFonts w:ascii="Calibri" w:eastAsia="Times New Roman" w:hAnsi="Calibri" w:cs="Calibri"/>
-          <w:lang w:val="en"/>
-        </w:rPr>
-        <w:t>Table of Contents</w:t>
-      </w:r>
-    </w:p>
-    <w:p>
-      <w:pPr>
-        <w:numPr>
-          <w:ilvl w:val="0"/>
-          <w:numId w:val="1"/>
-        </w:numPr>
-        <w:shd w:val="clear" w:color="auto" w:fill="F8F9FA"/>
-        <w:spacing w:before="120" w:after="120"/>
-        <w:divId w:val="1276601401"/>
-        <w:rPr>
-          <w:rFonts w:ascii="Calibri" w:eastAsia="Times New Roman" w:hAnsi="Calibri" w:cs="Calibri"/>
-          <w:color w:val="333333"/>
-          <w:lang w:val="en"/>
-        </w:rPr>
-      </w:pPr>
-      <w:hyperlink w:anchor="overview" w:history="1">
-        <w:r>
-          <w:rPr>
-            <w:rFonts w:ascii="Calibri" w:eastAsia="Times New Roman" w:hAnsi="Calibri" w:cs="Calibri"/>
-            <w:color w:val="3498DB"/>
-            <w:lang w:val="en"/>
-          </w:rPr>
-          <w:t>1. Program Overview</w:t>
-        </w:r>
-      </w:hyperlink>
-    </w:p>
-    <w:p>
-      <w:pPr>
-        <w:numPr>
-          <w:ilvl w:val="0"/>
-          <w:numId w:val="1"/>
-        </w:numPr>
-        <w:shd w:val="clear" w:color="auto" w:fill="F8F9FA"/>
-        <w:spacing w:before="120" w:after="120"/>
-        <w:divId w:val="1276601401"/>
-        <w:rPr>
-          <w:rFonts w:ascii="Calibri" w:eastAsia="Times New Roman" w:hAnsi="Calibri" w:cs="Calibri"/>
-          <w:color w:val="333333"/>
-          <w:lang w:val="en"/>
-        </w:rPr>
-      </w:pPr>
-      <w:hyperlink w:anchor="architecture" w:history="1">
-        <w:r>
-          <w:rPr>
-            <w:rFonts w:ascii="Calibri" w:eastAsia="Times New Roman" w:hAnsi="Calibri" w:cs="Calibri"/>
-            <w:color w:val="3498DB"/>
-            <w:lang w:val="en"/>
-          </w:rPr>
-          <w:t>2. A</w:t>
-        </w:r>
-        <w:r>
-          <w:rPr>
-            <w:rFonts w:ascii="Calibri" w:eastAsia="Times New Roman" w:hAnsi="Calibri" w:cs="Calibri"/>
-            <w:color w:val="3498DB"/>
-            <w:lang w:val="en"/>
-          </w:rPr>
-          <w:t>rchitecture Analysis</w:t>
-        </w:r>
-      </w:hyperlink>
-    </w:p>
-    <w:p>
-      <w:pPr>
-        <w:numPr>
-          <w:ilvl w:val="0"/>
-          <w:numId w:val="1"/>
-        </w:numPr>
-        <w:shd w:val="clear" w:color="auto" w:fill="F8F9FA"/>
-        <w:spacing w:before="120" w:after="120"/>
-        <w:divId w:val="1276601401"/>
-        <w:rPr>
-          <w:rFonts w:ascii="Calibri" w:eastAsia="Times New Roman" w:hAnsi="Calibri" w:cs="Calibri"/>
-          <w:color w:val="333333"/>
-          <w:lang w:val="en"/>
-        </w:rPr>
-      </w:pPr>
-      <w:hyperlink w:anchor="modules" w:history="1">
-        <w:r>
-          <w:rPr>
-            <w:rFonts w:ascii="Calibri" w:eastAsia="Times New Roman" w:hAnsi="Calibri" w:cs="Calibri"/>
-            <w:color w:val="3498DB"/>
-            <w:lang w:val="en"/>
-          </w:rPr>
-          <w:t>3. Module Structure</w:t>
-        </w:r>
-      </w:hyperlink>
-    </w:p>
-    <w:p>
-      <w:pPr>
-        <w:numPr>
-          <w:ilvl w:val="0"/>
-          <w:numId w:val="1"/>
-        </w:numPr>
-        <w:shd w:val="clear" w:color="auto" w:fill="F8F9FA"/>
-        <w:spacing w:before="120" w:after="120"/>
-        <w:divId w:val="1276601401"/>
-        <w:rPr>
-          <w:rFonts w:ascii="Calibri" w:eastAsia="Times New Roman" w:hAnsi="Calibri" w:cs="Calibri"/>
-          <w:color w:val="333333"/>
-          <w:lang w:val="en"/>
-        </w:rPr>
-      </w:pPr>
-      <w:hyperlink w:anchor="classes" w:history="1">
-        <w:r>
-          <w:rPr>
-            <w:rFonts w:ascii="Calibri" w:eastAsia="Times New Roman" w:hAnsi="Calibri" w:cs="Calibri"/>
-            <w:color w:val="3498DB"/>
-            <w:lang w:val="en"/>
-          </w:rPr>
-          <w:t>4. Core Classes</w:t>
-        </w:r>
-      </w:hyperlink>
-    </w:p>
-    <w:p>
-      <w:pPr>
-        <w:numPr>
-          <w:ilvl w:val="0"/>
-          <w:numId w:val="1"/>
-        </w:numPr>
-        <w:shd w:val="clear" w:color="auto" w:fill="F8F9FA"/>
-        <w:spacing w:before="120" w:after="120"/>
-        <w:divId w:val="1276601401"/>
-        <w:rPr>
-          <w:rFonts w:ascii="Calibri" w:eastAsia="Times New Roman" w:hAnsi="Calibri" w:cs="Calibri"/>
-          <w:color w:val="333333"/>
-          <w:lang w:val="en"/>
-        </w:rPr>
-      </w:pPr>
-      <w:hyperlink w:anchor="decorators" w:history="1">
-        <w:r>
-          <w:rPr>
-            <w:rFonts w:ascii="Calibri" w:eastAsia="Times New Roman" w:hAnsi="Calibri" w:cs="Calibri"/>
-            <w:color w:val="3498DB"/>
-            <w:lang w:val="en"/>
-          </w:rPr>
-          <w:t>5. Decorators</w:t>
-        </w:r>
-      </w:hyperlink>
-    </w:p>
-    <w:p>
-      <w:pPr>
-        <w:numPr>
-          <w:ilvl w:val="0"/>
-          <w:numId w:val="1"/>
-        </w:numPr>
-        <w:shd w:val="clear" w:color="auto" w:fill="F8F9FA"/>
-        <w:spacing w:before="120" w:after="120"/>
-        <w:divId w:val="1276601401"/>
-        <w:rPr>
-          <w:rFonts w:ascii="Calibri" w:eastAsia="Times New Roman" w:hAnsi="Calibri" w:cs="Calibri"/>
-          <w:color w:val="333333"/>
-          <w:lang w:val="en"/>
-        </w:rPr>
-      </w:pPr>
-      <w:hyperlink w:anchor="exceptions" w:history="1">
-        <w:r>
-          <w:rPr>
-            <w:rFonts w:ascii="Calibri" w:eastAsia="Times New Roman" w:hAnsi="Calibri" w:cs="Calibri"/>
-            <w:color w:val="3498DB"/>
-            <w:lang w:val="en"/>
-          </w:rPr>
-          <w:t>6. Exception Handling</w:t>
-        </w:r>
-      </w:hyperlink>
-    </w:p>
-    <w:p>
-      <w:pPr>
-        <w:numPr>
-          <w:ilvl w:val="0"/>
-          <w:numId w:val="1"/>
-        </w:numPr>
-        <w:shd w:val="clear" w:color="auto" w:fill="F8F9FA"/>
-        <w:spacing w:before="120" w:after="120"/>
-        <w:divId w:val="1276601401"/>
-        <w:rPr>
-          <w:rFonts w:ascii="Calibri" w:eastAsia="Times New Roman" w:hAnsi="Calibri" w:cs="Calibri"/>
-          <w:color w:val="333333"/>
-          <w:lang w:val="en"/>
-        </w:rPr>
-      </w:pPr>
-      <w:hyperlink w:anchor="utilities" w:history="1">
-        <w:r>
-          <w:rPr>
-            <w:rFonts w:ascii="Calibri" w:eastAsia="Times New Roman" w:hAnsi="Calibri" w:cs="Calibri"/>
-            <w:color w:val="3498DB"/>
-            <w:lang w:val="en"/>
-          </w:rPr>
-          <w:t>7. Ut</w:t>
-        </w:r>
-        <w:r>
-          <w:rPr>
-            <w:rFonts w:ascii="Calibri" w:eastAsia="Times New Roman" w:hAnsi="Calibri" w:cs="Calibri"/>
-            <w:color w:val="3498DB"/>
-            <w:lang w:val="en"/>
-          </w:rPr>
-          <w:t>ility Functions</w:t>
-        </w:r>
-      </w:hyperlink>
-    </w:p>
-    <w:p>
-      <w:pPr>
-        <w:numPr>
-          <w:ilvl w:val="0"/>
-          <w:numId w:val="1"/>
-        </w:numPr>
-        <w:shd w:val="clear" w:color="auto" w:fill="F8F9FA"/>
-        <w:spacing w:before="120" w:after="120"/>
-        <w:divId w:val="1276601401"/>
-        <w:rPr>
-          <w:rFonts w:ascii="Calibri" w:eastAsia="Times New Roman" w:hAnsi="Calibri" w:cs="Calibri"/>
-          <w:color w:val="333333"/>
-          <w:lang w:val="en"/>
-        </w:rPr>
-      </w:pPr>
-      <w:hyperlink w:anchor="dependencies" w:history="1">
-        <w:r>
-          <w:rPr>
-            <w:rFonts w:ascii="Calibri" w:eastAsia="Times New Roman" w:hAnsi="Calibri" w:cs="Calibri"/>
-            <w:color w:val="3498DB"/>
-            <w:lang w:val="en"/>
-          </w:rPr>
-          <w:t>8. Dependencies</w:t>
-        </w:r>
-      </w:hyperlink>
-    </w:p>
-    <w:p>
-      <w:pPr>
-        <w:numPr>
-          <w:ilvl w:val="0"/>
-          <w:numId w:val="1"/>
-        </w:numPr>
-        <w:shd w:val="clear" w:color="auto" w:fill="F8F9FA"/>
-        <w:spacing w:before="120" w:after="120"/>
-        <w:divId w:val="1276601401"/>
-        <w:rPr>
-          <w:rFonts w:ascii="Calibri" w:eastAsia="Times New Roman" w:hAnsi="Calibri" w:cs="Calibri"/>
-          <w:color w:val="333333"/>
-          <w:lang w:val="en"/>
-        </w:rPr>
-      </w:pPr>
-      <w:hyperlink w:anchor="testing" w:history="1">
-        <w:r>
-          <w:rPr>
-            <w:rFonts w:ascii="Calibri" w:eastAsia="Times New Roman" w:hAnsi="Calibri" w:cs="Calibri"/>
-            <w:color w:val="3498DB"/>
-            <w:lang w:val="en"/>
-          </w:rPr>
-          <w:t>9. Testing Framework</w:t>
-        </w:r>
-      </w:hyperlink>
-    </w:p>
-    <w:p>
-      <w:pPr>
-        <w:numPr>
-          <w:ilvl w:val="0"/>
-          <w:numId w:val="1"/>
-        </w:numPr>
-        <w:shd w:val="clear" w:color="auto" w:fill="F8F9FA"/>
-        <w:spacing w:before="120" w:after="120"/>
-        <w:divId w:val="1276601401"/>
-        <w:rPr>
-          <w:rFonts w:ascii="Calibri" w:eastAsia="Times New Roman" w:hAnsi="Calibri" w:cs="Calibri"/>
-          <w:color w:val="333333"/>
-          <w:lang w:val="en"/>
-        </w:rPr>
-      </w:pPr>
-      <w:hyperlink w:anchor="examples" w:history="1">
-        <w:r>
-          <w:rPr>
-            <w:rFonts w:ascii="Calibri" w:eastAsia="Times New Roman" w:hAnsi="Calibri" w:cs="Calibri"/>
-            <w:color w:val="3498DB"/>
-            <w:lang w:val="en"/>
-          </w:rPr>
-          <w:t>10. Examples</w:t>
-        </w:r>
-      </w:hyperlink>
-    </w:p>
-    <w:p>
-      <w:pPr>
-        <w:numPr>
-          <w:ilvl w:val="0"/>
-          <w:numId w:val="1"/>
-        </w:numPr>
-        <w:shd w:val="clear" w:color="auto" w:fill="F8F9FA"/>
-        <w:spacing w:before="120" w:after="120"/>
-        <w:divId w:val="1276601401"/>
-        <w:rPr>
-          <w:rFonts w:ascii="Calibri" w:eastAsia="Times New Roman" w:hAnsi="Calibri" w:cs="Calibri"/>
-          <w:color w:val="333333"/>
-          <w:lang w:val="en"/>
-        </w:rPr>
-      </w:pPr>
-      <w:hyperlink w:anchor="performance" w:history="1">
-        <w:r>
-          <w:rPr>
-            <w:rFonts w:ascii="Calibri" w:eastAsia="Times New Roman" w:hAnsi="Calibri" w:cs="Calibri"/>
-            <w:color w:val="3498DB"/>
-            <w:lang w:val="en"/>
-          </w:rPr>
-          <w:t>11. Performance Analysis</w:t>
-        </w:r>
-      </w:hyperlink>
-    </w:p>
-    <w:p>
-      <w:pPr>
-        <w:numPr>
-          <w:ilvl w:val="0"/>
-          <w:numId w:val="1"/>
-        </w:numPr>
-        <w:shd w:val="clear" w:color="auto" w:fill="F8F9FA"/>
-        <w:spacing w:before="120" w:after="120"/>
-        <w:divId w:val="1276601401"/>
-        <w:rPr>
-          <w:rFonts w:ascii="Calibri" w:eastAsia="Times New Roman" w:hAnsi="Calibri" w:cs="Calibri"/>
-          <w:color w:val="333333"/>
-          <w:lang w:val="en"/>
-        </w:rPr>
-      </w:pPr>
-      <w:hyperlink w:anchor="roadmap" w:history="1">
-        <w:r>
-          <w:rPr>
-            <w:rFonts w:ascii="Calibri" w:eastAsia="Times New Roman" w:hAnsi="Calibri" w:cs="Calibri"/>
-            <w:color w:val="3498DB"/>
-            <w:lang w:val="en"/>
-          </w:rPr>
-          <w:t>12. Future Roadmap</w:t>
-        </w:r>
-      </w:hyperlink>
-    </w:p>
-    <w:p>
-      <w:pPr>
-        <w:numPr>
-          <w:ilvl w:val="0"/>
-          <w:numId w:val="1"/>
-        </w:numPr>
-        <w:shd w:val="clear" w:color="auto" w:fill="F8F9FA"/>
-        <w:spacing w:before="120" w:after="120"/>
-        <w:divId w:val="1276601401"/>
-        <w:rPr>
-          <w:rFonts w:ascii="Calibri" w:eastAsia="Times New Roman" w:hAnsi="Calibri" w:cs="Calibri"/>
-          <w:color w:val="333333"/>
-          <w:lang w:val="en"/>
-        </w:rPr>
-      </w:pPr>
-      <w:hyperlink w:anchor="conclusion" w:history="1">
-        <w:r>
-          <w:rPr>
-            <w:rFonts w:ascii="Calibri" w:eastAsia="Times New Roman" w:hAnsi="Calibri" w:cs="Calibri"/>
-            <w:color w:val="3498DB"/>
-            <w:lang w:val="en"/>
-          </w:rPr>
-          <w:t>13. Conclusion</w:t>
-        </w:r>
-      </w:hyperlink>
-    </w:p>
-    <w:p>
-      <w:pPr>
-        <w:pStyle w:val="Heading1"/>
-        <w:shd w:val="clear" w:color="auto" w:fill="FFFFFF"/>
-        <w:divId w:val="2064330469"/>
-        <w:rPr>
-          <w:rFonts w:ascii="Calibri" w:eastAsia="Times New Roman" w:hAnsi="Calibri" w:cs="Calibri"/>
-          <w:lang w:val="en"/>
-        </w:rPr>
-      </w:pPr>
-      <w:r>
-        <w:rPr>
-          <w:rFonts w:ascii="Calibri" w:eastAsia="Times New Roman" w:hAnsi="Calibri" w:cs="Calibri"/>
-          <w:lang w:val="en"/>
-        </w:rPr>
-        <w:t>1. Program Overview</w:t>
-      </w:r>
-    </w:p>
-    <w:p>
-      <w:pPr>
-        <w:pStyle w:val="Heading2"/>
-        <w:shd w:val="clear" w:color="auto" w:fill="FFFFFF"/>
-        <w:divId w:val="2064330469"/>
-        <w:rPr>
-          <w:rFonts w:ascii="Calibri" w:eastAsia="Times New Roman" w:hAnsi="Calibri" w:cs="Calibri"/>
-          <w:lang w:val="en"/>
-        </w:rPr>
-      </w:pPr>
-      <w:r>
-        <w:rPr>
-          <w:rFonts w:ascii="Calibri" w:eastAsia="Times New Roman" w:hAnsi="Calibri" w:cs="Calibri"/>
-          <w:lang w:val="en"/>
-        </w:rPr>
-        <w:t>Basic Information</w:t>
-      </w:r>
-    </w:p>
     <w:tbl>
       <w:tblPr>
         <w:tblW w:w="5000" w:type="pct"/>
@@ -1314,250 +768,6 @@
         </w:tc>
       </w:tr>
     </w:tbl>
-    <w:p>
-      <w:pPr>
-        <w:pStyle w:val="Heading2"/>
-        <w:shd w:val="clear" w:color="auto" w:fill="FFFFFF"/>
-        <w:divId w:val="2064330469"/>
-        <w:rPr>
-          <w:rFonts w:ascii="Calibri" w:eastAsia="Times New Roman" w:hAnsi="Calibri" w:cs="Calibri"/>
-          <w:lang w:val="en"/>
-        </w:rPr>
-      </w:pPr>
-      <w:r>
-        <w:rPr>
-          <w:rFonts w:ascii="Calibri" w:eastAsia="Times New Roman" w:hAnsi="Calibri" w:cs="Calibri"/>
-          <w:lang w:val="en"/>
-        </w:rPr>
-        <w:t>Program Statistics</w:t>
-      </w:r>
-    </w:p>
-    <w:p>
-      <w:pPr>
-        <w:shd w:val="clear" w:color="auto" w:fill="E8F5E8"/>
-        <w:jc w:val="center"/>
-        <w:divId w:val="1447234712"/>
-        <w:rPr>
-          <w:rFonts w:ascii="Calibri" w:eastAsia="Times New Roman" w:hAnsi="Calibri" w:cs="Calibri"/>
-          <w:b/>
-          <w:bCs/>
-          <w:color w:val="27AE60"/>
-          <w:sz w:val="36"/>
-          <w:szCs w:val="36"/>
-          <w:lang w:val="en"/>
-        </w:rPr>
-      </w:pPr>
-      <w:r>
-        <w:rPr>
-          <w:rFonts w:ascii="Calibri" w:eastAsia="Times New Roman" w:hAnsi="Calibri" w:cs="Calibri"/>
-          <w:b/>
-          <w:bCs/>
-          <w:color w:val="27AE60"/>
-          <w:sz w:val="36"/>
-          <w:szCs w:val="36"/>
-          <w:lang w:val="en"/>
-        </w:rPr>
-        <w:t>8,000+</w:t>
-      </w:r>
-    </w:p>
-    <w:p>
-      <w:pPr>
-        <w:shd w:val="clear" w:color="auto" w:fill="E8F5E8"/>
-        <w:jc w:val="center"/>
-        <w:divId w:val="803356523"/>
-        <w:rPr>
-          <w:rFonts w:ascii="Calibri" w:eastAsia="Times New Roman" w:hAnsi="Calibri" w:cs="Calibri"/>
-          <w:color w:val="2C3E50"/>
-          <w:sz w:val="21"/>
-          <w:szCs w:val="21"/>
-          <w:lang w:val="en"/>
-        </w:rPr>
-      </w:pPr>
-      <w:r>
-        <w:rPr>
-          <w:rFonts w:ascii="Calibri" w:eastAsia="Times New Roman" w:hAnsi="Calibri" w:cs="Calibri"/>
-          <w:color w:val="2C3E50"/>
-          <w:sz w:val="21"/>
-          <w:szCs w:val="21"/>
-          <w:lang w:val="en"/>
-        </w:rPr>
-        <w:t>Lines of Code</w:t>
-      </w:r>
-    </w:p>
-    <w:p>
-      <w:pPr>
-        <w:shd w:val="clear" w:color="auto" w:fill="E8F5E8"/>
-        <w:jc w:val="center"/>
-        <w:divId w:val="1241255131"/>
-        <w:rPr>
-          <w:rFonts w:ascii="Calibri" w:eastAsia="Times New Roman" w:hAnsi="Calibri" w:cs="Calibri"/>
-          <w:b/>
-          <w:bCs/>
-          <w:color w:val="27AE60"/>
-          <w:sz w:val="36"/>
-          <w:szCs w:val="36"/>
-          <w:lang w:val="en"/>
-        </w:rPr>
-      </w:pPr>
-      <w:r>
-        <w:rPr>
-          <w:rFonts w:ascii="Calibri" w:eastAsia="Times New Roman" w:hAnsi="Calibri" w:cs="Calibri"/>
-          <w:b/>
-          <w:bCs/>
-          <w:color w:val="27AE60"/>
-          <w:sz w:val="36"/>
-          <w:szCs w:val="36"/>
-          <w:lang w:val="en"/>
-        </w:rPr>
-        <w:t>15+</w:t>
-      </w:r>
-    </w:p>
-    <w:p>
-      <w:pPr>
-        <w:shd w:val="clear" w:color="auto" w:fill="E8F5E8"/>
-        <w:jc w:val="center"/>
-        <w:divId w:val="1163276975"/>
-        <w:rPr>
-          <w:rFonts w:ascii="Calibri" w:eastAsia="Times New Roman" w:hAnsi="Calibri" w:cs="Calibri"/>
-          <w:color w:val="2C3E50"/>
-          <w:sz w:val="21"/>
-          <w:szCs w:val="21"/>
-          <w:lang w:val="en"/>
-        </w:rPr>
-      </w:pPr>
-      <w:r>
-        <w:rPr>
-          <w:rFonts w:ascii="Calibri" w:eastAsia="Times New Roman" w:hAnsi="Calibri" w:cs="Calibri"/>
-          <w:color w:val="2C3E50"/>
-          <w:sz w:val="21"/>
-          <w:szCs w:val="21"/>
-          <w:lang w:val="en"/>
-        </w:rPr>
-        <w:t>Core Modules</w:t>
-      </w:r>
-    </w:p>
-    <w:p>
-      <w:pPr>
-        <w:shd w:val="clear" w:color="auto" w:fill="E8F5E8"/>
-        <w:jc w:val="center"/>
-        <w:divId w:val="1164511596"/>
-        <w:rPr>
-          <w:rFonts w:ascii="Calibri" w:eastAsia="Times New Roman" w:hAnsi="Calibri" w:cs="Calibri"/>
-          <w:b/>
-          <w:bCs/>
-          <w:color w:val="27AE60"/>
-          <w:sz w:val="36"/>
-          <w:szCs w:val="36"/>
-          <w:lang w:val="en"/>
-        </w:rPr>
-      </w:pPr>
-      <w:r>
-        <w:rPr>
-          <w:rFonts w:ascii="Calibri" w:eastAsia="Times New Roman" w:hAnsi="Calibri" w:cs="Calibri"/>
-          <w:b/>
-          <w:bCs/>
-          <w:color w:val="27AE60"/>
-          <w:sz w:val="36"/>
-          <w:szCs w:val="36"/>
-          <w:lang w:val="en"/>
-        </w:rPr>
-        <w:t>50+</w:t>
-      </w:r>
-    </w:p>
-    <w:p>
-      <w:pPr>
-        <w:shd w:val="clear" w:color="auto" w:fill="E8F5E8"/>
-        <w:jc w:val="center"/>
-        <w:divId w:val="12146485"/>
-        <w:rPr>
-          <w:rFonts w:ascii="Calibri" w:eastAsia="Times New Roman" w:hAnsi="Calibri" w:cs="Calibri"/>
-          <w:color w:val="2C3E50"/>
-          <w:sz w:val="21"/>
-          <w:szCs w:val="21"/>
-          <w:lang w:val="en"/>
-        </w:rPr>
-      </w:pPr>
-      <w:r>
-        <w:rPr>
-          <w:rFonts w:ascii="Calibri" w:eastAsia="Times New Roman" w:hAnsi="Calibri" w:cs="Calibri"/>
-          <w:color w:val="2C3E50"/>
-          <w:sz w:val="21"/>
-          <w:szCs w:val="21"/>
-          <w:lang w:val="en"/>
-        </w:rPr>
-        <w:t>Classes</w:t>
-      </w:r>
-    </w:p>
-    <w:p>
-      <w:pPr>
-        <w:shd w:val="clear" w:color="auto" w:fill="E8F5E8"/>
-        <w:jc w:val="center"/>
-        <w:divId w:val="1532180285"/>
-        <w:rPr>
-          <w:rFonts w:ascii="Calibri" w:eastAsia="Times New Roman" w:hAnsi="Calibri" w:cs="Calibri"/>
-          <w:b/>
-          <w:bCs/>
-          <w:color w:val="27AE60"/>
-          <w:sz w:val="36"/>
-          <w:szCs w:val="36"/>
-          <w:lang w:val="en"/>
-        </w:rPr>
-      </w:pPr>
-      <w:r>
-        <w:rPr>
-          <w:rFonts w:ascii="Calibri" w:eastAsia="Times New Roman" w:hAnsi="Calibri" w:cs="Calibri"/>
-          <w:b/>
-          <w:bCs/>
-          <w:color w:val="27AE60"/>
-          <w:sz w:val="36"/>
-          <w:szCs w:val="36"/>
-          <w:lang w:val="en"/>
-        </w:rPr>
-        <w:t>95%+</w:t>
-      </w:r>
-    </w:p>
-    <w:p>
-      <w:pPr>
-        <w:shd w:val="clear" w:color="auto" w:fill="E8F5E8"/>
-        <w:jc w:val="center"/>
-        <w:divId w:val="1178928734"/>
-        <w:rPr>
-          <w:rFonts w:ascii="Calibri" w:eastAsia="Times New Roman" w:hAnsi="Calibri" w:cs="Calibri"/>
-          <w:color w:val="2C3E50"/>
-          <w:sz w:val="21"/>
-          <w:szCs w:val="21"/>
-          <w:lang w:val="en"/>
-        </w:rPr>
-      </w:pPr>
-      <w:r>
-        <w:rPr>
-          <w:rFonts w:ascii="Calibri" w:eastAsia="Times New Roman" w:hAnsi="Calibri" w:cs="Calibri"/>
-          <w:color w:val="2C3E50"/>
-          <w:sz w:val="21"/>
-          <w:szCs w:val="21"/>
-          <w:lang w:val="en"/>
-        </w:rPr>
-        <w:t>Test Coverage</w:t>
-      </w:r>
-    </w:p>
-    <w:p>
-      <w:pPr>
-        <w:pStyle w:val="Heading2"/>
-        <w:shd w:val="clear" w:color="auto" w:fill="FFFFFF"/>
-        <w:divId w:val="2064330469"/>
-        <w:rPr>
-          <w:rFonts w:ascii="Calibri" w:eastAsia="Times New Roman" w:hAnsi="Calibri" w:cs="Calibri"/>
-          <w:lang w:val="en"/>
-        </w:rPr>
-      </w:pPr>
-      <w:r>
-        <w:rPr>
-          <w:rFonts w:ascii="Calibri" w:eastAsia="Times New Roman" w:hAnsi="Calibri" w:cs="Calibri"/>
-          <w:lang w:val="en"/>
-        </w:rPr>
-        <w:t>Key Features</w:t>
-      </w:r>
-    </w:p>
     <w:tbl>
       <w:tblPr>
         <w:tblW w:w="5000" w:type="pct"/>
@@ -2736,238 +1946,6 @@
         </w:tc>
       </w:tr>
     </w:tbl>
-    <w:p>
-      <w:pPr>
-        <w:pStyle w:val="Heading1"/>
-        <w:shd w:val="clear" w:color="auto" w:fill="FFFFFF"/>
-        <w:divId w:val="2064330469"/>
-        <w:rPr>
-          <w:rFonts w:ascii="Calibri" w:eastAsia="Times New Roman" w:hAnsi="Calibri" w:cs="Calibri"/>
-          <w:lang w:val="en"/>
-        </w:rPr>
-      </w:pPr>
-      <w:r>
-        <w:rPr>
-          <w:rFonts w:ascii="Calibri" w:eastAsia="Times New Roman" w:hAnsi="Calibri" w:cs="Calibri"/>
-          <w:lang w:val="en"/>
-        </w:rPr>
-        <w:t>2. Architecture Analysis</w:t>
-      </w:r>
-    </w:p>
-    <w:p>
-      <w:pPr>
-        <w:pStyle w:val="Heading2"/>
-        <w:shd w:val="clear" w:color="auto" w:fill="FFFFFF"/>
-        <w:divId w:val="2064330469"/>
-        <w:rPr>
-          <w:rFonts w:ascii="Calibri" w:eastAsia="Times New Roman" w:hAnsi="Calibri" w:cs="Calibri"/>
-          <w:lang w:val="en"/>
-        </w:rPr>
-      </w:pPr>
-      <w:r>
-        <w:rPr>
-          <w:rFonts w:ascii="Calibri" w:eastAsia="Times New Roman" w:hAnsi="Calibri" w:cs="Calibri"/>
-          <w:lang w:val="en"/>
-        </w:rPr>
-        <w:t>Core Architecture</w:t>
-      </w:r>
-    </w:p>
-    <w:p>
-      <w:pPr>
-        <w:pStyle w:val="NormalWeb"/>
-        <w:shd w:val="clear" w:color="auto" w:fill="FFFFFF"/>
-        <w:divId w:val="2064330469"/>
-        <w:rPr>
-          <w:rFonts w:ascii="Calibri" w:hAnsi="Calibri" w:cs="Calibri"/>
-          <w:color w:val="333333"/>
-          <w:lang w:val="en"/>
-        </w:rPr>
-      </w:pPr>
-      <w:r>
-        <w:rPr>
-          <w:rFonts w:ascii="Calibri" w:hAnsi="Calibri" w:cs="Calibri"/>
-          <w:color w:val="333333"/>
-          <w:lang w:val="en"/>
-        </w:rPr>
-        <w:t>Click follows a layered architecture pattern with clear separation of concerns:</w:t>
-      </w:r>
-    </w:p>
-    <w:p>
-      <w:pPr>
-        <w:pStyle w:val="Heading4"/>
-        <w:shd w:val="clear" w:color="auto" w:fill="D1ECF1"/>
-        <w:divId w:val="1258948359"/>
-        <w:rPr>
-          <w:rFonts w:ascii="Calibri" w:eastAsia="Times New Roman" w:hAnsi="Calibri" w:cs="Calibri"/>
-          <w:lang w:val="en"/>
-        </w:rPr>
-      </w:pPr>
-      <w:r>
-        <w:rPr>
-          <w:rFonts w:ascii="Calibri" w:eastAsia="Times New Roman" w:hAnsi="Calibri" w:cs="Calibri"/>
-          <w:lang w:val="en"/>
-        </w:rPr>
-        <w:t>Architecture Layers</w:t>
-      </w:r>
-    </w:p>
-    <w:p>
-      <w:pPr>
-        <w:numPr>
-          <w:ilvl w:val="0"/>
-          <w:numId w:val="2"/>
-        </w:numPr>
-        <w:shd w:val="clear" w:color="auto" w:fill="D1ECF1"/>
-        <w:spacing w:before="100" w:beforeAutospacing="1" w:after="100" w:afterAutospacing="1"/>
-        <w:divId w:val="1258948359"/>
-        <w:rPr>
-          <w:rFonts w:ascii="Calibri" w:eastAsia="Times New Roman" w:hAnsi="Calibri" w:cs="Calibri"/>
-          <w:color w:val="333333"/>
-          <w:lang w:val="en"/>
-        </w:rPr>
-      </w:pPr>
-      <w:r>
-        <w:rPr>
-          <w:rStyle w:val="Strong"/>
-          <w:rFonts w:ascii="Calibri" w:eastAsia="Times New Roman" w:hAnsi="Calibri" w:cs="Calibri"/>
-          <w:color w:val="333333"/>
-          <w:lang w:val="en"/>
-        </w:rPr>
-        <w:t>Core Layer:</w:t>
-      </w:r>
-      <w:r>
-        <w:rPr>
-          <w:rFonts w:ascii="Calibri" w:eastAsia="Times New Roman" w:hAnsi="Calibri" w:cs="Calibri"/>
-          <w:color w:val="333333"/>
-          <w:lang w:val="en"/>
-        </w:rPr>
-        <w:t xml:space="preserve"> Context, Command, Group, Parameter classes</w:t>
-      </w:r>
-    </w:p>
-    <w:p>
-      <w:pPr>
-        <w:numPr>
-          <w:ilvl w:val="0"/>
-          <w:numId w:val="2"/>
-        </w:numPr>
-        <w:shd w:val="clear" w:color="auto" w:fill="D1ECF1"/>
-        <w:spacing w:before="100" w:beforeAutospacing="1" w:after="100" w:afterAutospacing="1"/>
-        <w:divId w:val="1258948359"/>
-        <w:rPr>
-          <w:rFonts w:ascii="Calibri" w:eastAsia="Times New Roman" w:hAnsi="Calibri" w:cs="Calibri"/>
-          <w:color w:val="333333"/>
-          <w:lang w:val="en"/>
-        </w:rPr>
-      </w:pPr>
-      <w:r>
-        <w:rPr>
-          <w:rStyle w:val="Strong"/>
-          <w:rFonts w:ascii="Calibri" w:eastAsia="Times New Roman" w:hAnsi="Calibri" w:cs="Calibri"/>
-          <w:color w:val="333333"/>
-          <w:lang w:val="en"/>
-        </w:rPr>
-        <w:t>Decorator Layer:</w:t>
-      </w:r>
-      <w:r>
-        <w:rPr>
-          <w:rFonts w:ascii="Calibri" w:eastAsia="Times New Roman" w:hAnsi="Calibri" w:cs="Calibri"/>
-          <w:color w:val="333333"/>
-          <w:lang w:val="en"/>
-        </w:rPr>
-        <w:t xml:space="preserve"> @click.command(), @click.option(), @click.argument()</w:t>
-      </w:r>
-    </w:p>
-    <w:p>
-      <w:pPr>
-        <w:numPr>
-          <w:ilvl w:val="0"/>
-          <w:numId w:val="2"/>
-        </w:numPr>
-        <w:shd w:val="clear" w:color="auto" w:fill="D1ECF1"/>
-        <w:spacing w:before="100" w:beforeAutospacing="1" w:after="100" w:afterAutospacing="1"/>
-        <w:divId w:val="1258948359"/>
-        <w:rPr>
-          <w:rFonts w:ascii="Calibri" w:eastAsia="Times New Roman" w:hAnsi="Calibri" w:cs="Calibri"/>
-          <w:color w:val="333333"/>
-          <w:lang w:val="en"/>
-        </w:rPr>
-      </w:pPr>
-      <w:r>
-        <w:rPr>
-          <w:rStyle w:val="Strong"/>
-          <w:rFonts w:ascii="Calibri" w:eastAsia="Times New Roman" w:hAnsi="Calibri" w:cs="Calibri"/>
-          <w:color w:val="333333"/>
-          <w:lang w:val="en"/>
-        </w:rPr>
-        <w:t>Type System:</w:t>
-      </w:r>
-      <w:r>
-        <w:rPr>
-          <w:rFonts w:ascii="Calibri" w:eastAsia="Times New Roman" w:hAnsi="Calibri" w:cs="Calibri"/>
-          <w:color w:val="333333"/>
-          <w:lang w:val="en"/>
-        </w:rPr>
-        <w:t xml:space="preserve"> ParamType, built-in types, custom types</w:t>
-      </w:r>
-    </w:p>
-    <w:p>
-      <w:pPr>
-        <w:numPr>
-          <w:ilvl w:val="0"/>
-          <w:numId w:val="2"/>
-        </w:numPr>
-        <w:shd w:val="clear" w:color="auto" w:fill="D1ECF1"/>
-        <w:spacing w:before="100" w:beforeAutospacing="1" w:after="100" w:afterAutospacing="1"/>
-        <w:divId w:val="1258948359"/>
-        <w:rPr>
-          <w:rFonts w:ascii="Calibri" w:eastAsia="Times New Roman" w:hAnsi="Calibri" w:cs="Calibri"/>
-          <w:color w:val="333333"/>
-          <w:lang w:val="en"/>
-        </w:rPr>
-      </w:pPr>
-      <w:r>
-        <w:rPr>
-          <w:rStyle w:val="Strong"/>
-          <w:rFonts w:ascii="Calibri" w:eastAsia="Times New Roman" w:hAnsi="Calibri" w:cs="Calibri"/>
-          <w:color w:val="333333"/>
-          <w:lang w:val="en"/>
-        </w:rPr>
-        <w:t>Supporting Modules:</w:t>
-      </w:r>
-      <w:r>
-        <w:rPr>
-          <w:rFonts w:ascii="Calibri" w:eastAsia="Times New Roman" w:hAnsi="Calibri" w:cs="Calibri"/>
-          <w:color w:val="333333"/>
-          <w:lang w:val="en"/>
-        </w:rPr>
-        <w:t xml:space="preserve"> </w:t>
-      </w:r>
-      <w:r>
-        <w:rPr>
-          <w:rFonts w:ascii="Calibri" w:eastAsia="Times New Roman" w:hAnsi="Calibri" w:cs="Calibri"/>
-          <w:color w:val="333333"/>
-          <w:lang w:val="en"/>
-        </w:rPr>
-        <w:t>Exceptions, Utils, Terminal UI, Testing</w:t>
-      </w:r>
-    </w:p>
-    <w:p>
-      <w:pPr>
-        <w:pStyle w:val="Heading2"/>
-        <w:shd w:val="clear" w:color="auto" w:fill="FFFFFF"/>
-        <w:divId w:val="2064330469"/>
-        <w:rPr>
-          <w:rFonts w:ascii="Calibri" w:eastAsia="Times New Roman" w:hAnsi="Calibri" w:cs="Calibri"/>
-          <w:lang w:val="en"/>
-        </w:rPr>
-      </w:pPr>
-      <w:r>
-        <w:rPr>
-          <w:rFonts w:ascii="Calibri" w:eastAsia="Times New Roman" w:hAnsi="Calibri" w:cs="Calibri"/>
-          <w:lang w:val="en"/>
-        </w:rPr>
-        <w:t>Design Patterns</w:t>
-      </w:r>
-    </w:p>
     <w:tbl>
       <w:tblPr>
         <w:tblW w:w="5000" w:type="pct"/>
@@ -3717,49 +2695,6 @@
         </w:tc>
       </w:tr>
     </w:tbl>
-    <w:p>
-      <w:pPr>
-        <w:pStyle w:val="Heading1"/>
-        <w:shd w:val="clear" w:color="auto" w:fill="FFFFFF"/>
-        <w:divId w:val="2064330469"/>
-        <w:rPr>
-          <w:rFonts w:ascii="Calibri" w:eastAsia="Times New Roman" w:hAnsi="Calibri" w:cs="Calibri"/>
-          <w:lang w:val="en"/>
-        </w:rPr>
-      </w:pPr>
-      <w:r>
-        <w:rPr>
-          <w:rFonts w:ascii="Calibri" w:eastAsia="Times New Roman" w:hAnsi="Calibri" w:cs="Calibri"/>
-          <w:lang w:val="en"/>
-        </w:rPr>
-        <w:t>3. Module Structu</w:t>
-      </w:r>
-      <w:r>
-        <w:rPr>
-          <w:rFonts w:ascii="Calibri" w:eastAsia="Times New Roman" w:hAnsi="Calibri" w:cs="Calibri"/>
-          <w:lang w:val="en"/>
-        </w:rPr>
-        <w:t>re</w:t>
-      </w:r>
-    </w:p>
-    <w:p>
-      <w:pPr>
-        <w:pStyle w:val="Heading2"/>
-        <w:shd w:val="clear" w:color="auto" w:fill="FFFFFF"/>
-        <w:divId w:val="2064330469"/>
-        <w:rPr>
-          <w:rFonts w:ascii="Calibri" w:eastAsia="Times New Roman" w:hAnsi="Calibri" w:cs="Calibri"/>
-          <w:lang w:val="en"/>
-        </w:rPr>
-      </w:pPr>
-      <w:r>
-        <w:rPr>
-          <w:rFonts w:ascii="Calibri" w:eastAsia="Times New Roman" w:hAnsi="Calibri" w:cs="Calibri"/>
-          <w:lang w:val="en"/>
-        </w:rPr>
-        <w:t>Core Modules</w:t>
-      </w:r>
-    </w:p>
     <w:tbl>
       <w:tblPr>
         <w:tblW w:w="5000" w:type="pct"/>
@@ -5215,42 +4150,6 @@
         </w:tc>
       </w:tr>
     </w:tbl>
-    <w:p>
-      <w:pPr>
-        <w:pStyle w:val="Heading1"/>
-        <w:shd w:val="clear" w:color="auto" w:fill="FFFFFF"/>
-        <w:divId w:val="2064330469"/>
-        <w:rPr>
-          <w:rFonts w:ascii="Calibri" w:eastAsia="Times New Roman" w:hAnsi="Calibri" w:cs="Calibri"/>
-          <w:lang w:val="en"/>
-        </w:rPr>
-      </w:pPr>
-      <w:r>
-        <w:rPr>
-          <w:rFonts w:ascii="Calibri" w:eastAsia="Times New Roman" w:hAnsi="Calibri" w:cs="Calibri"/>
-          <w:lang w:val="en"/>
-        </w:rPr>
-        <w:t>4. Core Classes</w:t>
-      </w:r>
-    </w:p>
-    <w:p>
-      <w:pPr>
-        <w:pStyle w:val="Heading2"/>
-        <w:shd w:val="clear" w:color="auto" w:fill="FFFFFF"/>
-        <w:divId w:val="2064330469"/>
-        <w:rPr>
-          <w:rFonts w:ascii="Calibri" w:eastAsia="Times New Roman" w:hAnsi="Calibri" w:cs="Calibri"/>
-          <w:lang w:val="en"/>
-        </w:rPr>
-      </w:pPr>
-      <w:r>
-        <w:rPr>
-          <w:rFonts w:ascii="Calibri" w:eastAsia="Times New Roman" w:hAnsi="Calibri" w:cs="Calibri"/>
-          <w:lang w:val="en"/>
-        </w:rPr>
-        <w:t>Primary Classes</w:t>
-      </w:r>
-    </w:p>
     <w:tbl>
       <w:tblPr>
         <w:tblW w:w="5000" w:type="pct"/>
@@ -6128,42 +5027,6 @@
         </w:tc>
       </w:tr>
     </w:tbl>
-    <w:p>
-      <w:pPr>
-        <w:pStyle w:val="Heading1"/>
-        <w:shd w:val="clear" w:color="auto" w:fill="FFFFFF"/>
-        <w:divId w:val="2064330469"/>
-        <w:rPr>
-          <w:rFonts w:ascii="Calibri" w:eastAsia="Times New Roman" w:hAnsi="Calibri" w:cs="Calibri"/>
-          <w:lang w:val="en"/>
-        </w:rPr>
-      </w:pPr>
-      <w:r>
-        <w:rPr>
-          <w:rFonts w:ascii="Calibri" w:eastAsia="Times New Roman" w:hAnsi="Calibri" w:cs="Calibri"/>
-          <w:lang w:val="en"/>
-        </w:rPr>
-        <w:t>5. Decorators</w:t>
-      </w:r>
-    </w:p>
-    <w:p>
-      <w:pPr>
-        <w:pStyle w:val="Heading2"/>
-        <w:shd w:val="clear" w:color="auto" w:fill="FFFFFF"/>
-        <w:divId w:val="2064330469"/>
-        <w:rPr>
-          <w:rFonts w:ascii="Calibri" w:eastAsia="Times New Roman" w:hAnsi="Calibri" w:cs="Calibri"/>
-          <w:lang w:val="en"/>
-        </w:rPr>
-      </w:pPr>
-      <w:r>
-        <w:rPr>
-          <w:rFonts w:ascii="Calibri" w:eastAsia="Times New Roman" w:hAnsi="Calibri" w:cs="Calibri"/>
-          <w:lang w:val="en"/>
-        </w:rPr>
-        <w:t>Main Decorators</w:t>
-      </w:r>
-    </w:p>
     <w:tbl>
       <w:tblPr>
         <w:tblW w:w="5000" w:type="pct"/>
@@ -7032,42 +5895,6 @@
         </w:tc>
       </w:tr>
     </w:tbl>
-    <w:p>
-      <w:pPr>
-        <w:pStyle w:val="Heading1"/>
-        <w:shd w:val="clear" w:color="auto" w:fill="FFFFFF"/>
-        <w:divId w:val="2064330469"/>
-        <w:rPr>
-          <w:rFonts w:ascii="Calibri" w:eastAsia="Times New Roman" w:hAnsi="Calibri" w:cs="Calibri"/>
-          <w:lang w:val="en"/>
-        </w:rPr>
-      </w:pPr>
-      <w:r>
-        <w:rPr>
-          <w:rFonts w:ascii="Calibri" w:eastAsia="Times New Roman" w:hAnsi="Calibri" w:cs="Calibri"/>
-          <w:lang w:val="en"/>
-        </w:rPr>
-        <w:t>6. Exception Handling</w:t>
-      </w:r>
-    </w:p>
-    <w:p>
-      <w:pPr>
-        <w:pStyle w:val="Heading2"/>
-        <w:shd w:val="clear" w:color="auto" w:fill="FFFFFF"/>
-        <w:divId w:val="2064330469"/>
-        <w:rPr>
-          <w:rFonts w:ascii="Calibri" w:eastAsia="Times New Roman" w:hAnsi="Calibri" w:cs="Calibri"/>
-          <w:lang w:val="en"/>
-        </w:rPr>
-      </w:pPr>
-      <w:r>
-        <w:rPr>
-          <w:rFonts w:ascii="Calibri" w:eastAsia="Times New Roman" w:hAnsi="Calibri" w:cs="Calibri"/>
-          <w:lang w:val="en"/>
-        </w:rPr>
-        <w:t>Exception Hierarchy</w:t>
-      </w:r>
-    </w:p>
     <w:tbl>
       <w:tblPr>
         <w:tblW w:w="5000" w:type="pct"/>
@@ -7936,42 +6763,6 @@
         </w:tc>
       </w:tr>
     </w:tbl>
-    <w:p>
-      <w:pPr>
-        <w:pStyle w:val="Heading1"/>
-        <w:shd w:val="clear" w:color="auto" w:fill="FFFFFF"/>
-        <w:divId w:val="2064330469"/>
-        <w:rPr>
-          <w:rFonts w:ascii="Calibri" w:eastAsia="Times New Roman" w:hAnsi="Calibri" w:cs="Calibri"/>
-          <w:lang w:val="en"/>
-        </w:rPr>
-      </w:pPr>
-      <w:r>
-        <w:rPr>
-          <w:rFonts w:ascii="Calibri" w:eastAsia="Times New Roman" w:hAnsi="Calibri" w:cs="Calibri"/>
-          <w:lang w:val="en"/>
-        </w:rPr>
-        <w:t>7. Utility Functions</w:t>
-      </w:r>
-    </w:p>
-    <w:p>
-      <w:pPr>
-        <w:pStyle w:val="Heading2"/>
-        <w:shd w:val="clear" w:color="auto" w:fill="FFFFFF"/>
-        <w:divId w:val="2064330469"/>
-        <w:rPr>
-          <w:rFonts w:ascii="Calibri" w:eastAsia="Times New Roman" w:hAnsi="Calibri" w:cs="Calibri"/>
-          <w:lang w:val="en"/>
-        </w:rPr>
-      </w:pPr>
-      <w:r>
-        <w:rPr>
-          <w:rFonts w:ascii="Calibri" w:eastAsia="Times New Roman" w:hAnsi="Calibri" w:cs="Calibri"/>
-          <w:lang w:val="en"/>
-        </w:rPr>
-        <w:t>Key Utility Functions</w:t>
-      </w:r>
-    </w:p>
     <w:tbl>
       <w:tblPr>
         <w:tblW w:w="5000" w:type="pct"/>
@@ -8840,42 +7631,6 @@
         </w:tc>
       </w:tr>
     </w:tbl>
-    <w:p>
-      <w:pPr>
-        <w:pStyle w:val="Heading1"/>
-        <w:shd w:val="clear" w:color="auto" w:fill="FFFFFF"/>
-        <w:divId w:val="2064330469"/>
-        <w:rPr>
-          <w:rFonts w:ascii="Calibri" w:eastAsia="Times New Roman" w:hAnsi="Calibri" w:cs="Calibri"/>
-          <w:lang w:val="en"/>
-        </w:rPr>
-      </w:pPr>
-      <w:r>
-        <w:rPr>
-          <w:rFonts w:ascii="Calibri" w:eastAsia="Times New Roman" w:hAnsi="Calibri" w:cs="Calibri"/>
-          <w:lang w:val="en"/>
-        </w:rPr>
-        <w:t>8. Dependencies</w:t>
-      </w:r>
-    </w:p>
-    <w:p>
-      <w:pPr>
-        <w:pStyle w:val="Heading2"/>
-        <w:shd w:val="clear" w:color="auto" w:fill="FFFFFF"/>
-        <w:divId w:val="2064330469"/>
-        <w:rPr>
-          <w:rFonts w:ascii="Calibri" w:eastAsia="Times New Roman" w:hAnsi="Calibri" w:cs="Calibri"/>
-          <w:lang w:val="en"/>
-        </w:rPr>
-      </w:pPr>
-      <w:r>
-        <w:rPr>
-          <w:rFonts w:ascii="Calibri" w:eastAsia="Times New Roman" w:hAnsi="Calibri" w:cs="Calibri"/>
-          <w:lang w:val="en"/>
-        </w:rPr>
-        <w:t>Runtime Dependencies</w:t>
-      </w:r>
-    </w:p>
     <w:tbl>
       <w:tblPr>
         <w:tblW w:w="5000" w:type="pct"/>
@@ -9268,24 +8023,6 @@
         </w:tc>
       </w:tr>
     </w:tbl>
-    <w:p>
-      <w:pPr>
-        <w:pStyle w:val="Heading2"/>
-        <w:shd w:val="clear" w:color="auto" w:fill="FFFFFF"/>
-        <w:divId w:val="2064330469"/>
-        <w:rPr>
-          <w:rFonts w:ascii="Calibri" w:eastAsia="Times New Roman" w:hAnsi="Calibri" w:cs="Calibri"/>
-          <w:lang w:val="en"/>
-        </w:rPr>
-      </w:pPr>
-      <w:r>
-        <w:rPr>
-          <w:rFonts w:ascii="Calibri" w:eastAsia="Times New Roman" w:hAnsi="Calibri" w:cs="Calibri"/>
-          <w:lang w:val="en"/>
-        </w:rPr>
-        <w:t>Development Dependencies</w:t>
-      </w:r>
-    </w:p>
     <w:tbl>
       <w:tblPr>
         <w:tblW w:w="5000" w:type="pct"/>
@@ -9800,42 +8537,6 @@
         </w:tc>
       </w:tr>
     </w:tbl>
-    <w:p>
-      <w:pPr>
-        <w:pStyle w:val="Heading1"/>
-        <w:shd w:val="clear" w:color="auto" w:fill="FFFFFF"/>
-        <w:divId w:val="2064330469"/>
-        <w:rPr>
-          <w:rFonts w:ascii="Calibri" w:eastAsia="Times New Roman" w:hAnsi="Calibri" w:cs="Calibri"/>
-          <w:lang w:val="en"/>
-        </w:rPr>
-      </w:pPr>
-      <w:r>
-        <w:rPr>
-          <w:rFonts w:ascii="Calibri" w:eastAsia="Times New Roman" w:hAnsi="Calibri" w:cs="Calibri"/>
-          <w:lang w:val="en"/>
-        </w:rPr>
-        <w:t>9. Testing Framework</w:t>
-      </w:r>
-    </w:p>
-    <w:p>
-      <w:pPr>
-        <w:pStyle w:val="Heading2"/>
-        <w:shd w:val="clear" w:color="auto" w:fill="FFFFFF"/>
-        <w:divId w:val="2064330469"/>
-        <w:rPr>
-          <w:rFonts w:ascii="Calibri" w:eastAsia="Times New Roman" w:hAnsi="Calibri" w:cs="Calibri"/>
-          <w:lang w:val="en"/>
-        </w:rPr>
-      </w:pPr>
-      <w:r>
-        <w:rPr>
-          <w:rFonts w:ascii="Calibri" w:eastAsia="Times New Roman" w:hAnsi="Calibri" w:cs="Calibri"/>
-          <w:lang w:val="en"/>
-        </w:rPr>
-        <w:t>Test Coverage</w:t>
-      </w:r>
-    </w:p>
     <w:tbl>
       <w:tblPr>
         <w:tblW w:w="5000" w:type="pct"/>
@@ -10758,199 +9459,6 @@
         </w:tc>
       </w:tr>
     </w:tbl>
-    <w:p>
-      <w:pPr>
-        <w:pStyle w:val="Heading4"/>
-        <w:shd w:val="clear" w:color="auto" w:fill="D4EDDA"/>
-        <w:divId w:val="1388068327"/>
-        <w:rPr>
-          <w:rFonts w:ascii="Calibri" w:eastAsia="Times New Roman" w:hAnsi="Calibri" w:cs="Calibri"/>
-          <w:lang w:val="en"/>
-        </w:rPr>
-      </w:pPr>
-      <w:r>
-        <w:rPr>
-          <w:rFonts w:ascii="Calibri" w:eastAsia="Times New Roman" w:hAnsi="Calibri" w:cs="Calibri"/>
-          <w:lang w:val="en"/>
-        </w:rPr>
-        <w:t>Testing Utilities</w:t>
-      </w:r>
-    </w:p>
-    <w:p>
-      <w:pPr>
-        <w:numPr>
-          <w:ilvl w:val="0"/>
-          <w:numId w:val="3"/>
-        </w:numPr>
-        <w:shd w:val="clear" w:color="auto" w:fill="D4EDDA"/>
-        <w:spacing w:before="100" w:beforeAutospacing="1" w:after="100" w:afterAutospacing="1"/>
-        <w:divId w:val="1388068327"/>
-        <w:rPr>
-          <w:rFonts w:ascii="Calibri" w:eastAsia="Times New Roman" w:hAnsi="Calibri" w:cs="Calibri"/>
-          <w:color w:val="333333"/>
-          <w:lang w:val="en"/>
-        </w:rPr>
-      </w:pPr>
-      <w:r>
-        <w:rPr>
-          <w:rStyle w:val="Strong"/>
-          <w:rFonts w:ascii="Calibri" w:eastAsia="Times New Roman" w:hAnsi="Calibri" w:cs="Calibri"/>
-          <w:color w:val="333333"/>
-          <w:lang w:val="en"/>
-        </w:rPr>
-        <w:t>CliRunner:</w:t>
-      </w:r>
-      <w:r>
-        <w:rPr>
-          <w:rFonts w:ascii="Calibri" w:eastAsia="Times New Roman" w:hAnsi="Calibri" w:cs="Calibri"/>
-          <w:color w:val="333333"/>
-          <w:lang w:val="en"/>
-        </w:rPr>
-        <w:t xml:space="preserve"> Test command execution with </w:t>
-      </w:r>
-      <w:r>
-        <w:rPr>
-          <w:rStyle w:val="HTMLCode"/>
-          <w:color w:val="333333"/>
-          <w:lang w:val="en"/>
-        </w:rPr>
-        <w:t>runner.invoke(command, args)</w:t>
-      </w:r>
-    </w:p>
-    <w:p>
-      <w:pPr>
-        <w:numPr>
-          <w:ilvl w:val="0"/>
-          <w:numId w:val="3"/>
-        </w:numPr>
-        <w:shd w:val="clear" w:color="auto" w:fill="D4EDDA"/>
-        <w:spacing w:before="100" w:beforeAutospacing="1" w:after="100" w:afterAutospacing="1"/>
-        <w:divId w:val="1388068327"/>
-        <w:rPr>
-          <w:rFonts w:ascii="Calibri" w:eastAsia="Times New Roman" w:hAnsi="Calibri" w:cs="Calibri"/>
-          <w:color w:val="333333"/>
-          <w:lang w:val="en"/>
-        </w:rPr>
-      </w:pPr>
-      <w:r>
-        <w:rPr>
-          <w:rStyle w:val="Strong"/>
-          <w:rFonts w:ascii="Calibri" w:eastAsia="Times New Roman" w:hAnsi="Calibri" w:cs="Calibri"/>
-          <w:color w:val="333333"/>
-          <w:lang w:val="en"/>
-        </w:rPr>
-        <w:t>Result:</w:t>
-      </w:r>
-      <w:r>
-        <w:rPr>
-          <w:rFonts w:ascii="Calibri" w:eastAsia="Times New Roman" w:hAnsi="Calibri" w:cs="Calibri"/>
-          <w:color w:val="333333"/>
-          <w:lang w:val="en"/>
-        </w:rPr>
-        <w:t xml:space="preserve"> Test result object with </w:t>
-      </w:r>
-      <w:r>
-        <w:rPr>
-          <w:rStyle w:val="HTMLCode"/>
-          <w:color w:val="333333"/>
-          <w:lang w:val="en"/>
-        </w:rPr>
-        <w:t>result.exit_code</w:t>
-      </w:r>
-      <w:r>
-        <w:rPr>
-          <w:rFonts w:ascii="Calibri" w:eastAsia="Times New Roman" w:hAnsi="Calibri" w:cs="Calibri"/>
-          <w:color w:val="333333"/>
-          <w:lang w:val="en"/>
-        </w:rPr>
-        <w:t xml:space="preserve"> and </w:t>
-      </w:r>
-      <w:r>
-        <w:rPr>
-          <w:rStyle w:val="HTMLCode"/>
-          <w:color w:val="333333"/>
-          <w:lang w:val="en"/>
-        </w:rPr>
-        <w:t>result.output</w:t>
-      </w:r>
-    </w:p>
-    <w:p>
-      <w:pPr>
-        <w:numPr>
-          <w:ilvl w:val="0"/>
-          <w:numId w:val="3"/>
-        </w:numPr>
-        <w:shd w:val="clear" w:color="auto" w:fill="D4EDDA"/>
-        <w:spacing w:before="100" w:beforeAutospacing="1" w:after="100" w:afterAutospacing="1"/>
-        <w:divId w:val="1388068327"/>
-        <w:rPr>
-          <w:rFonts w:ascii="Calibri" w:eastAsia="Times New Roman" w:hAnsi="Calibri" w:cs="Calibri"/>
-          <w:color w:val="333333"/>
-          <w:lang w:val="en"/>
-        </w:rPr>
-      </w:pPr>
-      <w:r>
-        <w:rPr>
-          <w:rStyle w:val="Strong"/>
-          <w:rFonts w:ascii="Calibri" w:eastAsia="Times New Roman" w:hAnsi="Calibri" w:cs="Calibri"/>
-          <w:color w:val="333333"/>
-          <w:lang w:val="en"/>
-        </w:rPr>
-        <w:t>isolated_filesystem():</w:t>
-      </w:r>
-      <w:r>
-        <w:rPr>
-          <w:rFonts w:ascii="Calibri" w:eastAsia="Times New Roman" w:hAnsi="Calibri" w:cs="Calibri"/>
-          <w:color w:val="333333"/>
-          <w:lang w:val="en"/>
-        </w:rPr>
-        <w:t xml:space="preserve"> Safe file testing with </w:t>
-      </w:r>
-      <w:r>
-        <w:rPr>
-          <w:rStyle w:val="HTMLCode"/>
-          <w:color w:val="333333"/>
-          <w:lang w:val="en"/>
-        </w:rPr>
-        <w:t>with runner.isolated_filesystem():</w:t>
-      </w:r>
-    </w:p>
-    <w:p>
-      <w:pPr>
-        <w:pStyle w:val="Heading1"/>
-        <w:shd w:val="clear" w:color="auto" w:fill="FFFFFF"/>
-        <w:divId w:val="2064330469"/>
-        <w:rPr>
-          <w:rFonts w:ascii="Calibri" w:eastAsia="Times New Roman" w:hAnsi="Calibri" w:cs="Calibri"/>
-          <w:lang w:val="en"/>
-        </w:rPr>
-      </w:pPr>
-      <w:r>
-        <w:rPr>
-          <w:rFonts w:ascii="Calibri" w:eastAsia="Times New Roman" w:hAnsi="Calibri" w:cs="Calibri"/>
-          <w:lang w:val="en"/>
-        </w:rPr>
-        <w:t>10. Examples</w:t>
-      </w:r>
-    </w:p>
-    <w:p>
-      <w:pPr>
-        <w:pStyle w:val="Heading2"/>
-        <w:shd w:val="clear" w:color="auto" w:fill="FFFFFF"/>
-        <w:divId w:val="2064330469"/>
-        <w:rPr>
-          <w:rFonts w:ascii="Calibri" w:eastAsia="Times New Roman" w:hAnsi="Calibri" w:cs="Calibri"/>
-          <w:lang w:val="en"/>
-        </w:rPr>
-      </w:pPr>
-      <w:r>
-        <w:rPr>
-          <w:rFonts w:ascii="Calibri" w:eastAsia="Times New Roman" w:hAnsi="Calibri" w:cs="Calibri"/>
-          <w:lang w:val="en"/>
-        </w:rPr>
-        <w:t>Example Applications</w:t>
-      </w:r>
-    </w:p>
     <w:tbl>
       <w:tblPr>
         <w:tblW w:w="5000" w:type="pct"/>
@@ -11778,42 +10286,6 @@
         </w:tc>
       </w:tr>
     </w:tbl>
-    <w:p>
-      <w:pPr>
-        <w:pStyle w:val="Heading1"/>
-        <w:shd w:val="clear" w:color="auto" w:fill="FFFFFF"/>
-        <w:divId w:val="2064330469"/>
-        <w:rPr>
-          <w:rFonts w:ascii="Calibri" w:eastAsia="Times New Roman" w:hAnsi="Calibri" w:cs="Calibri"/>
-          <w:lang w:val="en"/>
-        </w:rPr>
-      </w:pPr>
-      <w:r>
-        <w:rPr>
-          <w:rFonts w:ascii="Calibri" w:eastAsia="Times New Roman" w:hAnsi="Calibri" w:cs="Calibri"/>
-          <w:lang w:val="en"/>
-        </w:rPr>
-        <w:t>11. Performance Analysis</w:t>
-      </w:r>
-    </w:p>
-    <w:p>
-      <w:pPr>
-        <w:pStyle w:val="Heading2"/>
-        <w:shd w:val="clear" w:color="auto" w:fill="FFFFFF"/>
-        <w:divId w:val="2064330469"/>
-        <w:rPr>
-          <w:rFonts w:ascii="Calibri" w:eastAsia="Times New Roman" w:hAnsi="Calibri" w:cs="Calibri"/>
-          <w:lang w:val="en"/>
-        </w:rPr>
-      </w:pPr>
-      <w:r>
-        <w:rPr>
-          <w:rFonts w:ascii="Calibri" w:eastAsia="Times New Roman" w:hAnsi="Calibri" w:cs="Calibri"/>
-          <w:lang w:val="en"/>
-        </w:rPr>
-        <w:t>Performance Metrics</w:t>
-      </w:r>
-    </w:p>
     <w:tbl>
       <w:tblPr>
         <w:tblW w:w="5000" w:type="pct"/>
@@ -12444,225 +10916,6 @@
         </w:tc>
       </w:tr>
     </w:tbl>
-    <w:p>
-      <w:pPr>
-        <w:pStyle w:val="Heading2"/>
-        <w:shd w:val="clear" w:color="auto" w:fill="FFFFFF"/>
-        <w:divId w:val="2064330469"/>
-        <w:rPr>
-          <w:rFonts w:ascii="Calibri" w:eastAsia="Times New Roman" w:hAnsi="Calibri" w:cs="Calibri"/>
-          <w:lang w:val="en"/>
-        </w:rPr>
-      </w:pPr>
-      <w:r>
-        <w:rPr>
-          <w:rFonts w:ascii="Calibri" w:eastAsia="Times New Roman" w:hAnsi="Calibri" w:cs="Calibri"/>
-          <w:lang w:val="en"/>
-        </w:rPr>
-        <w:t>Optimization Features</w:t>
-      </w:r>
-    </w:p>
-    <w:p>
-      <w:pPr>
-        <w:pStyle w:val="Heading4"/>
-        <w:shd w:val="clear" w:color="auto" w:fill="D1ECF1"/>
-        <w:divId w:val="1928004723"/>
-        <w:rPr>
-          <w:rFonts w:ascii="Calibri" w:eastAsia="Times New Roman" w:hAnsi="Calibri" w:cs="Calibri"/>
-          <w:lang w:val="en"/>
-        </w:rPr>
-      </w:pPr>
-      <w:r>
-        <w:rPr>
-          <w:rFonts w:ascii="Calibri" w:eastAsia="Times New Roman" w:hAnsi="Calibri" w:cs="Calibri"/>
-          <w:lang w:val="en"/>
-        </w:rPr>
-        <w:t>Performance Optimizations</w:t>
-      </w:r>
-    </w:p>
-    <w:p>
-      <w:pPr>
-        <w:numPr>
-          <w:ilvl w:val="0"/>
-          <w:numId w:val="4"/>
-        </w:numPr>
-        <w:shd w:val="clear" w:color="auto" w:fill="D1ECF1"/>
-        <w:spacing w:before="100" w:beforeAutospacing="1" w:after="100" w:afterAutospacing="1"/>
-        <w:divId w:val="1928004723"/>
-        <w:rPr>
-          <w:rFonts w:ascii="Calibri" w:eastAsia="Times New Roman" w:hAnsi="Calibri" w:cs="Calibri"/>
-          <w:color w:val="333333"/>
-          <w:lang w:val="en"/>
-        </w:rPr>
-      </w:pPr>
-      <w:r>
-        <w:rPr>
-          <w:rStyle w:val="Strong"/>
-          <w:rFonts w:ascii="Calibri" w:eastAsia="Times New Roman" w:hAnsi="Calibri" w:cs="Calibri"/>
-          <w:color w:val="333333"/>
-          <w:lang w:val="en"/>
-        </w:rPr>
-        <w:t>Lazy Loading:</w:t>
-      </w:r>
-      <w:r>
-        <w:rPr>
-          <w:rFonts w:ascii="Calibri" w:eastAsia="Times New Roman" w:hAnsi="Calibri" w:cs="Calibri"/>
-          <w:color w:val="333333"/>
-          <w:lang w:val="en"/>
-        </w:rPr>
-        <w:t xml:space="preserve"> </w:t>
-      </w:r>
-      <w:r>
-        <w:rPr>
-          <w:rFonts w:ascii="Calibri" w:eastAsia="Times New Roman" w:hAnsi="Calibri" w:cs="Calibri"/>
-          <w:color w:val="333333"/>
-          <w:lang w:val="en"/>
-        </w:rPr>
-        <w:t>Commands loaded on demand for faster startup</w:t>
-      </w:r>
-    </w:p>
-    <w:p>
-      <w:pPr>
-        <w:numPr>
-          <w:ilvl w:val="0"/>
-          <w:numId w:val="4"/>
-        </w:numPr>
-        <w:shd w:val="clear" w:color="auto" w:fill="D1ECF1"/>
-        <w:spacing w:before="100" w:beforeAutospacing="1" w:after="100" w:afterAutospacing="1"/>
-        <w:divId w:val="1928004723"/>
-        <w:rPr>
-          <w:rFonts w:ascii="Calibri" w:eastAsia="Times New Roman" w:hAnsi="Calibri" w:cs="Calibri"/>
-          <w:color w:val="333333"/>
-          <w:lang w:val="en"/>
-        </w:rPr>
-      </w:pPr>
-      <w:r>
-        <w:rPr>
-          <w:rStyle w:val="Strong"/>
-          <w:rFonts w:ascii="Calibri" w:eastAsia="Times New Roman" w:hAnsi="Calibri" w:cs="Calibri"/>
-          <w:color w:val="333333"/>
-          <w:lang w:val="en"/>
-        </w:rPr>
-        <w:t>Context Caching:</w:t>
-      </w:r>
-      <w:r>
-        <w:rPr>
-          <w:rFonts w:ascii="Calibri" w:eastAsia="Times New Roman" w:hAnsi="Calibri" w:cs="Calibri"/>
-          <w:color w:val="333333"/>
-          <w:lang w:val="en"/>
-        </w:rPr>
-        <w:t xml:space="preserve"> Expensive operations cached for better performance</w:t>
-      </w:r>
-    </w:p>
-    <w:p>
-      <w:pPr>
-        <w:numPr>
-          <w:ilvl w:val="0"/>
-          <w:numId w:val="4"/>
-        </w:numPr>
-        <w:shd w:val="clear" w:color="auto" w:fill="D1ECF1"/>
-        <w:spacing w:before="100" w:beforeAutospacing="1" w:after="100" w:afterAutospacing="1"/>
-        <w:divId w:val="1928004723"/>
-        <w:rPr>
-          <w:rFonts w:ascii="Calibri" w:eastAsia="Times New Roman" w:hAnsi="Calibri" w:cs="Calibri"/>
-          <w:color w:val="333333"/>
-          <w:lang w:val="en"/>
-        </w:rPr>
-      </w:pPr>
-      <w:r>
-        <w:rPr>
-          <w:rStyle w:val="Strong"/>
-          <w:rFonts w:ascii="Calibri" w:eastAsia="Times New Roman" w:hAnsi="Calibri" w:cs="Calibri"/>
-          <w:color w:val="333333"/>
-          <w:lang w:val="en"/>
-        </w:rPr>
-        <w:t>Efficient Parsing:</w:t>
-      </w:r>
-      <w:r>
-        <w:rPr>
-          <w:rFonts w:ascii="Calibri" w:eastAsia="Times New Roman" w:hAnsi="Calibri" w:cs="Calibri"/>
-          <w:color w:val="333333"/>
-          <w:lang w:val="en"/>
-        </w:rPr>
-        <w:t xml:space="preserve"> Optimized argument parsing for faster execution</w:t>
-      </w:r>
-    </w:p>
-    <w:p>
-      <w:pPr>
-        <w:numPr>
-          <w:ilvl w:val="0"/>
-          <w:numId w:val="4"/>
-        </w:numPr>
-        <w:shd w:val="clear" w:color="auto" w:fill="D1ECF1"/>
-        <w:spacing w:before="100" w:beforeAutospacing="1" w:after="100" w:afterAutospacing="1"/>
-        <w:divId w:val="1928004723"/>
-        <w:rPr>
-          <w:rFonts w:ascii="Calibri" w:eastAsia="Times New Roman" w:hAnsi="Calibri" w:cs="Calibri"/>
-          <w:color w:val="333333"/>
-          <w:lang w:val="en"/>
-        </w:rPr>
-      </w:pPr>
-      <w:r>
-        <w:rPr>
-          <w:rStyle w:val="Strong"/>
-          <w:rFonts w:ascii="Calibri" w:eastAsia="Times New Roman" w:hAnsi="Calibri" w:cs="Calibri"/>
-          <w:color w:val="333333"/>
-          <w:lang w:val="en"/>
-        </w:rPr>
-        <w:t>Memory Management:</w:t>
-      </w:r>
-      <w:r>
-        <w:rPr>
-          <w:rFonts w:ascii="Calibri" w:eastAsia="Times New Roman" w:hAnsi="Calibri" w:cs="Calibri"/>
-          <w:color w:val="333333"/>
-          <w:lang w:val="en"/>
-        </w:rPr>
-        <w:t xml:space="preserve"> Minimal memory footprint for lower resource usage</w:t>
-      </w:r>
-    </w:p>
-    <w:p>
-      <w:pPr>
-        <w:pStyle w:val="Heading1"/>
-        <w:shd w:val="clear" w:color="auto" w:fill="FFFFFF"/>
-        <w:divId w:val="2064330469"/>
-        <w:rPr>
-          <w:rFonts w:ascii="Calibri" w:eastAsia="Times New Roman" w:hAnsi="Calibri" w:cs="Calibri"/>
-          <w:lang w:val="en"/>
-        </w:rPr>
-      </w:pPr>
-      <w:r>
-        <w:rPr>
-          <w:rFonts w:ascii="Calibri" w:eastAsia="Times New Roman" w:hAnsi="Calibri" w:cs="Calibri"/>
-          <w:lang w:val="en"/>
-        </w:rPr>
-        <w:t>12. Fut</w:t>
-      </w:r>
-      <w:r>
-        <w:rPr>
-          <w:rFonts w:ascii="Calibri" w:eastAsia="Times New Roman" w:hAnsi="Calibri" w:cs="Calibri"/>
-          <w:lang w:val="en"/>
-        </w:rPr>
-        <w:t>ure Roadmap</w:t>
-      </w:r>
-    </w:p>
-    <w:p>
-      <w:pPr>
-        <w:pStyle w:val="Heading2"/>
-        <w:shd w:val="clear" w:color="auto" w:fill="FFFFFF"/>
-        <w:divId w:val="2064330469"/>
-        <w:rPr>
-          <w:rFonts w:ascii="Calibri" w:eastAsia="Times New Roman" w:hAnsi="Calibri" w:cs="Calibri"/>
-          <w:lang w:val="en"/>
-        </w:rPr>
-      </w:pPr>
-      <w:r>
-        <w:rPr>
-          <w:rFonts w:ascii="Calibri" w:eastAsia="Times New Roman" w:hAnsi="Calibri" w:cs="Calibri"/>
-          <w:lang w:val="en"/>
-        </w:rPr>
-        <w:t>Planned Features</w:t>
-      </w:r>
-    </w:p>
     <w:tbl>
       <w:tblPr>
         <w:tblW w:w="5000" w:type="pct"/>
@@ -13490,577 +11743,6 @@
         </w:tc>
       </w:tr>
     </w:tbl>
-    <w:p>
-      <w:pPr>
-        <w:pStyle w:val="Heading2"/>
-        <w:shd w:val="clear" w:color="auto" w:fill="FFFFFF"/>
-        <w:divId w:val="2064330469"/>
-        <w:rPr>
-          <w:rFonts w:ascii="Calibri" w:eastAsia="Times New Roman" w:hAnsi="Calibri" w:cs="Calibri"/>
-          <w:lang w:val="en"/>
-        </w:rPr>
-      </w:pPr>
-      <w:r>
-        <w:rPr>
-          <w:rFonts w:ascii="Calibri" w:eastAsia="Times New Roman" w:hAnsi="Calibri" w:cs="Calibri"/>
-          <w:lang w:val="en"/>
-        </w:rPr>
-        <w:t>Deprecation Timeline</w:t>
-      </w:r>
-    </w:p>
-    <w:p>
-      <w:pPr>
-        <w:pStyle w:val="Heading4"/>
-        <w:shd w:val="clear" w:color="auto" w:fill="FFF3CD"/>
-        <w:divId w:val="324893826"/>
-        <w:rPr>
-          <w:rFonts w:ascii="Calibri" w:eastAsia="Times New Roman" w:hAnsi="Calibri" w:cs="Calibri"/>
-          <w:lang w:val="en"/>
-        </w:rPr>
-      </w:pPr>
-      <w:r>
-        <w:rPr>
-          <w:rFonts w:ascii="Calibri" w:eastAsia="Times New Roman" w:hAnsi="Calibri" w:cs="Calibri"/>
-          <w:lang w:val="en"/>
-        </w:rPr>
-        <w:t>Click 9.0 (Planned)</w:t>
-      </w:r>
-    </w:p>
-    <w:p>
-      <w:pPr>
-        <w:numPr>
-          <w:ilvl w:val="0"/>
-          <w:numId w:val="5"/>
-        </w:numPr>
-        <w:shd w:val="clear" w:color="auto" w:fill="FFF3CD"/>
-        <w:spacing w:before="100" w:beforeAutospacing="1" w:after="100" w:afterAutospacing="1"/>
-        <w:divId w:val="324893826"/>
-        <w:rPr>
-          <w:rFonts w:ascii="Calibri" w:eastAsia="Times New Roman" w:hAnsi="Calibri" w:cs="Calibri"/>
-          <w:color w:val="333333"/>
-          <w:lang w:val="en"/>
-        </w:rPr>
-      </w:pPr>
-      <w:r>
-        <w:rPr>
-          <w:rFonts w:ascii="Calibri" w:eastAsia="Times New Roman" w:hAnsi="Calibri" w:cs="Calibri"/>
-          <w:color w:val="333333"/>
-          <w:lang w:val="en"/>
-        </w:rPr>
-        <w:t xml:space="preserve">Remove </w:t>
-      </w:r>
-      <w:r>
-        <w:rPr>
-          <w:rStyle w:val="highlight1"/>
-          <w:rFonts w:ascii="Calibri" w:eastAsia="Times New Roman" w:hAnsi="Calibri" w:cs="Calibri"/>
-          <w:color w:val="333333"/>
-          <w:lang w:val="en"/>
-        </w:rPr>
-        <w:t>BaseCommand</w:t>
-      </w:r>
-      <w:r>
-        <w:rPr>
-          <w:rFonts w:ascii="Calibri" w:eastAsia="Times New Roman" w:hAnsi="Calibri" w:cs="Calibri"/>
-          <w:color w:val="333333"/>
-          <w:lang w:val="en"/>
-        </w:rPr>
-        <w:t xml:space="preserve"> (use </w:t>
-      </w:r>
-      <w:r>
-        <w:rPr>
-          <w:rStyle w:val="highlight1"/>
-          <w:rFonts w:ascii="Calibri" w:eastAsia="Times New Roman" w:hAnsi="Calibri" w:cs="Calibri"/>
-          <w:color w:val="333333"/>
-          <w:lang w:val="en"/>
-        </w:rPr>
-        <w:t>Command</w:t>
-      </w:r>
-      <w:r>
-        <w:rPr>
-          <w:rFonts w:ascii="Calibri" w:eastAsia="Times New Roman" w:hAnsi="Calibri" w:cs="Calibri"/>
-          <w:color w:val="333333"/>
-          <w:lang w:val="en"/>
-        </w:rPr>
-        <w:t>)</w:t>
-      </w:r>
-    </w:p>
-    <w:p>
-      <w:pPr>
-        <w:numPr>
-          <w:ilvl w:val="0"/>
-          <w:numId w:val="5"/>
-        </w:numPr>
-        <w:shd w:val="clear" w:color="auto" w:fill="FFF3CD"/>
-        <w:spacing w:before="100" w:beforeAutospacing="1" w:after="100" w:afterAutospacing="1"/>
-        <w:divId w:val="324893826"/>
-        <w:rPr>
-          <w:rFonts w:ascii="Calibri" w:eastAsia="Times New Roman" w:hAnsi="Calibri" w:cs="Calibri"/>
-          <w:color w:val="333333"/>
-          <w:lang w:val="en"/>
-        </w:rPr>
-      </w:pPr>
-      <w:r>
-        <w:rPr>
-          <w:rFonts w:ascii="Calibri" w:eastAsia="Times New Roman" w:hAnsi="Calibri" w:cs="Calibri"/>
-          <w:color w:val="333333"/>
-          <w:lang w:val="en"/>
-        </w:rPr>
-        <w:t xml:space="preserve">Remove </w:t>
-      </w:r>
-      <w:r>
-        <w:rPr>
-          <w:rStyle w:val="highlight1"/>
-          <w:rFonts w:ascii="Calibri" w:eastAsia="Times New Roman" w:hAnsi="Calibri" w:cs="Calibri"/>
-          <w:color w:val="333333"/>
-          <w:lang w:val="en"/>
-        </w:rPr>
-        <w:t>MultiCommand</w:t>
-      </w:r>
-      <w:r>
-        <w:rPr>
-          <w:rFonts w:ascii="Calibri" w:eastAsia="Times New Roman" w:hAnsi="Calibri" w:cs="Calibri"/>
-          <w:color w:val="333333"/>
-          <w:lang w:val="en"/>
-        </w:rPr>
-        <w:t xml:space="preserve"> (use </w:t>
-      </w:r>
-      <w:r>
-        <w:rPr>
-          <w:rStyle w:val="highlight1"/>
-          <w:rFonts w:ascii="Calibri" w:eastAsia="Times New Roman" w:hAnsi="Calibri" w:cs="Calibri"/>
-          <w:color w:val="333333"/>
-          <w:lang w:val="en"/>
-        </w:rPr>
-        <w:t>Group</w:t>
-      </w:r>
-      <w:r>
-        <w:rPr>
-          <w:rFonts w:ascii="Calibri" w:eastAsia="Times New Roman" w:hAnsi="Calibri" w:cs="Calibri"/>
-          <w:color w:val="333333"/>
-          <w:lang w:val="en"/>
-        </w:rPr>
-        <w:t>)</w:t>
-      </w:r>
-    </w:p>
-    <w:p>
-      <w:pPr>
-        <w:numPr>
-          <w:ilvl w:val="0"/>
-          <w:numId w:val="5"/>
-        </w:numPr>
-        <w:shd w:val="clear" w:color="auto" w:fill="FFF3CD"/>
-        <w:spacing w:before="100" w:beforeAutospacing="1" w:after="100" w:afterAutospacing="1"/>
-        <w:divId w:val="324893826"/>
-        <w:rPr>
-          <w:rFonts w:ascii="Calibri" w:eastAsia="Times New Roman" w:hAnsi="Calibri" w:cs="Calibri"/>
-          <w:color w:val="333333"/>
-          <w:lang w:val="en"/>
-        </w:rPr>
-      </w:pPr>
-      <w:r>
-        <w:rPr>
-          <w:rFonts w:ascii="Calibri" w:eastAsia="Times New Roman" w:hAnsi="Calibri" w:cs="Calibri"/>
-          <w:color w:val="333333"/>
-          <w:lang w:val="en"/>
-        </w:rPr>
-        <w:t xml:space="preserve">Remove </w:t>
-      </w:r>
-      <w:r>
-        <w:rPr>
-          <w:rStyle w:val="highlight1"/>
-          <w:rFonts w:ascii="Calibri" w:eastAsia="Times New Roman" w:hAnsi="Calibri" w:cs="Calibri"/>
-          <w:color w:val="333333"/>
-          <w:lang w:val="en"/>
-        </w:rPr>
-        <w:t>OptionParser</w:t>
-      </w:r>
-    </w:p>
-    <w:p>
-      <w:pPr>
-        <w:pStyle w:val="Heading4"/>
-        <w:shd w:val="clear" w:color="auto" w:fill="FFF3CD"/>
-        <w:divId w:val="1869249920"/>
-        <w:rPr>
-          <w:rFonts w:ascii="Calibri" w:eastAsia="Times New Roman" w:hAnsi="Calibri" w:cs="Calibri"/>
-          <w:lang w:val="en"/>
-        </w:rPr>
-      </w:pPr>
-      <w:r>
-        <w:rPr>
-          <w:rFonts w:ascii="Calibri" w:eastAsia="Times New Roman" w:hAnsi="Calibri" w:cs="Calibri"/>
-          <w:lang w:val="en"/>
-        </w:rPr>
-        <w:t>Click 9.1 (Planned)</w:t>
-      </w:r>
-    </w:p>
-    <w:p>
-      <w:pPr>
-        <w:numPr>
-          <w:ilvl w:val="0"/>
-          <w:numId w:val="6"/>
-        </w:numPr>
-        <w:shd w:val="clear" w:color="auto" w:fill="FFF3CD"/>
-        <w:spacing w:before="100" w:beforeAutospacing="1" w:after="100" w:afterAutospacing="1"/>
-        <w:divId w:val="1869249920"/>
-        <w:rPr>
-          <w:rFonts w:ascii="Calibri" w:eastAsia="Times New Roman" w:hAnsi="Calibri" w:cs="Calibri"/>
-          <w:color w:val="333333"/>
-          <w:lang w:val="en"/>
-        </w:rPr>
-      </w:pPr>
-      <w:r>
-        <w:rPr>
-          <w:rFonts w:ascii="Calibri" w:eastAsia="Times New Roman" w:hAnsi="Calibri" w:cs="Calibri"/>
-          <w:color w:val="333333"/>
-          <w:lang w:val="en"/>
-        </w:rPr>
-        <w:t xml:space="preserve">Remove </w:t>
-      </w:r>
-      <w:r>
-        <w:rPr>
-          <w:rStyle w:val="highlight1"/>
-          <w:rFonts w:ascii="Calibri" w:eastAsia="Times New Roman" w:hAnsi="Calibri" w:cs="Calibri"/>
-          <w:color w:val="333333"/>
-          <w:lang w:val="en"/>
-        </w:rPr>
-        <w:t>__version__</w:t>
-      </w:r>
-      <w:r>
-        <w:rPr>
-          <w:rFonts w:ascii="Calibri" w:eastAsia="Times New Roman" w:hAnsi="Calibri" w:cs="Calibri"/>
-          <w:color w:val="333333"/>
-          <w:lang w:val="en"/>
-        </w:rPr>
-        <w:t xml:space="preserve"> </w:t>
-      </w:r>
-      <w:r>
-        <w:rPr>
-          <w:rFonts w:ascii="Calibri" w:eastAsia="Times New Roman" w:hAnsi="Calibri" w:cs="Calibri"/>
-          <w:color w:val="333333"/>
-          <w:lang w:val="en"/>
-        </w:rPr>
-        <w:t>attribute</w:t>
-      </w:r>
-    </w:p>
-    <w:p>
-      <w:pPr>
-        <w:numPr>
-          <w:ilvl w:val="0"/>
-          <w:numId w:val="6"/>
-        </w:numPr>
-        <w:shd w:val="clear" w:color="auto" w:fill="FFF3CD"/>
-        <w:spacing w:before="100" w:beforeAutospacing="1" w:after="100" w:afterAutospacing="1"/>
-        <w:divId w:val="1869249920"/>
-        <w:rPr>
-          <w:rFonts w:ascii="Calibri" w:eastAsia="Times New Roman" w:hAnsi="Calibri" w:cs="Calibri"/>
-          <w:color w:val="333333"/>
-          <w:lang w:val="en"/>
-        </w:rPr>
-      </w:pPr>
-      <w:r>
-        <w:rPr>
-          <w:rFonts w:ascii="Calibri" w:eastAsia="Times New Roman" w:hAnsi="Calibri" w:cs="Calibri"/>
-          <w:color w:val="333333"/>
-          <w:lang w:val="en"/>
-        </w:rPr>
-        <w:t xml:space="preserve">Use </w:t>
-      </w:r>
-      <w:r>
-        <w:rPr>
-          <w:rStyle w:val="highlight1"/>
-          <w:rFonts w:ascii="Calibri" w:eastAsia="Times New Roman" w:hAnsi="Calibri" w:cs="Calibri"/>
-          <w:color w:val="333333"/>
-          <w:lang w:val="en"/>
-        </w:rPr>
-        <w:t>importlib.metadata.version("click")</w:t>
-      </w:r>
-      <w:r>
-        <w:rPr>
-          <w:rFonts w:ascii="Calibri" w:eastAsia="Times New Roman" w:hAnsi="Calibri" w:cs="Calibri"/>
-          <w:color w:val="333333"/>
-          <w:lang w:val="en"/>
-        </w:rPr>
-        <w:t xml:space="preserve"> instead</w:t>
-      </w:r>
-    </w:p>
-    <w:p>
-      <w:pPr>
-        <w:pStyle w:val="Heading1"/>
-        <w:shd w:val="clear" w:color="auto" w:fill="FFFFFF"/>
-        <w:divId w:val="2064330469"/>
-        <w:rPr>
-          <w:rFonts w:ascii="Calibri" w:eastAsia="Times New Roman" w:hAnsi="Calibri" w:cs="Calibri"/>
-          <w:lang w:val="en"/>
-        </w:rPr>
-      </w:pPr>
-      <w:r>
-        <w:rPr>
-          <w:rFonts w:ascii="Calibri" w:eastAsia="Times New Roman" w:hAnsi="Calibri" w:cs="Calibri"/>
-          <w:lang w:val="en"/>
-        </w:rPr>
-        <w:t>13. Conclusion</w:t>
-      </w:r>
-    </w:p>
-    <w:p>
-      <w:pPr>
-        <w:pStyle w:val="Heading2"/>
-        <w:shd w:val="clear" w:color="auto" w:fill="FFFFFF"/>
-        <w:divId w:val="2064330469"/>
-        <w:rPr>
-          <w:rFonts w:ascii="Calibri" w:eastAsia="Times New Roman" w:hAnsi="Calibri" w:cs="Calibri"/>
-          <w:lang w:val="en"/>
-        </w:rPr>
-      </w:pPr>
-      <w:r>
-        <w:rPr>
-          <w:rFonts w:ascii="Calibri" w:eastAsia="Times New Roman" w:hAnsi="Calibri" w:cs="Calibri"/>
-          <w:lang w:val="en"/>
-        </w:rPr>
-        <w:t>Program Strengths</w:t>
-      </w:r>
-    </w:p>
-    <w:p>
-      <w:pPr>
-        <w:pStyle w:val="Heading4"/>
-        <w:shd w:val="clear" w:color="auto" w:fill="D4EDDA"/>
-        <w:divId w:val="2120758170"/>
-        <w:rPr>
-          <w:rFonts w:ascii="Calibri" w:eastAsia="Times New Roman" w:hAnsi="Calibri" w:cs="Calibri"/>
-          <w:lang w:val="en"/>
-        </w:rPr>
-      </w:pPr>
-      <w:r>
-        <w:rPr>
-          <w:rFonts w:ascii="Calibri" w:eastAsia="Times New Roman" w:hAnsi="Calibri" w:cs="Calibri"/>
-          <w:lang w:val="en"/>
-        </w:rPr>
-        <w:t>Key Strengths</w:t>
-      </w:r>
-    </w:p>
-    <w:p>
-      <w:pPr>
-        <w:numPr>
-          <w:ilvl w:val="0"/>
-          <w:numId w:val="7"/>
-        </w:numPr>
-        <w:shd w:val="clear" w:color="auto" w:fill="D4EDDA"/>
-        <w:spacing w:before="100" w:beforeAutospacing="1" w:after="100" w:afterAutospacing="1"/>
-        <w:divId w:val="2120758170"/>
-        <w:rPr>
-          <w:rFonts w:ascii="Calibri" w:eastAsia="Times New Roman" w:hAnsi="Calibri" w:cs="Calibri"/>
-          <w:color w:val="333333"/>
-          <w:lang w:val="en"/>
-        </w:rPr>
-      </w:pPr>
-      <w:r>
-        <w:rPr>
-          <w:rStyle w:val="Strong"/>
-          <w:rFonts w:ascii="Calibri" w:eastAsia="Times New Roman" w:hAnsi="Calibri" w:cs="Calibri"/>
-          <w:color w:val="333333"/>
-          <w:lang w:val="en"/>
-        </w:rPr>
-        <w:t>Mature and Stable:</w:t>
-      </w:r>
-      <w:r>
-        <w:rPr>
-          <w:rFonts w:ascii="Calibri" w:eastAsia="Times New Roman" w:hAnsi="Calibri" w:cs="Calibri"/>
-          <w:color w:val="333333"/>
-          <w:lang w:val="en"/>
-        </w:rPr>
-        <w:t xml:space="preserve"> Production-ready with extensive testing</w:t>
-      </w:r>
-    </w:p>
-    <w:p>
-      <w:pPr>
-        <w:numPr>
-          <w:ilvl w:val="0"/>
-          <w:numId w:val="7"/>
-        </w:numPr>
-        <w:shd w:val="clear" w:color="auto" w:fill="D4EDDA"/>
-        <w:spacing w:before="100" w:beforeAutospacing="1" w:after="100" w:afterAutospacing="1"/>
-        <w:divId w:val="2120758170"/>
-        <w:rPr>
-          <w:rFonts w:ascii="Calibri" w:eastAsia="Times New Roman" w:hAnsi="Calibri" w:cs="Calibri"/>
-          <w:color w:val="333333"/>
-          <w:lang w:val="en"/>
-        </w:rPr>
-      </w:pPr>
-      <w:r>
-        <w:rPr>
-          <w:rStyle w:val="Strong"/>
-          <w:rFonts w:ascii="Calibri" w:eastAsia="Times New Roman" w:hAnsi="Calibri" w:cs="Calibri"/>
-          <w:color w:val="333333"/>
-          <w:lang w:val="en"/>
-        </w:rPr>
-        <w:t>Well-Designed Architecture:</w:t>
-      </w:r>
-      <w:r>
-        <w:rPr>
-          <w:rFonts w:ascii="Calibri" w:eastAsia="Times New Roman" w:hAnsi="Calibri" w:cs="Calibri"/>
-          <w:color w:val="333333"/>
-          <w:lang w:val="en"/>
-        </w:rPr>
-        <w:t xml:space="preserve"> Modular, composable design</w:t>
-      </w:r>
-    </w:p>
-    <w:p>
-      <w:pPr>
-        <w:numPr>
-          <w:ilvl w:val="0"/>
-          <w:numId w:val="7"/>
-        </w:numPr>
-        <w:shd w:val="clear" w:color="auto" w:fill="D4EDDA"/>
-        <w:spacing w:before="100" w:beforeAutospacing="1" w:after="100" w:afterAutospacing="1"/>
-        <w:divId w:val="2120758170"/>
-        <w:rPr>
-          <w:rFonts w:ascii="Calibri" w:eastAsia="Times New Roman" w:hAnsi="Calibri" w:cs="Calibri"/>
-          <w:color w:val="333333"/>
-          <w:lang w:val="en"/>
-        </w:rPr>
-      </w:pPr>
-      <w:r>
-        <w:rPr>
-          <w:rStyle w:val="Strong"/>
-          <w:rFonts w:ascii="Calibri" w:eastAsia="Times New Roman" w:hAnsi="Calibri" w:cs="Calibri"/>
-          <w:color w:val="333333"/>
-          <w:lang w:val="en"/>
-        </w:rPr>
-        <w:t>Comprehensive Documentation:</w:t>
-      </w:r>
-      <w:r>
-        <w:rPr>
-          <w:rFonts w:ascii="Calibri" w:eastAsia="Times New Roman" w:hAnsi="Calibri" w:cs="Calibri"/>
-          <w:color w:val="333333"/>
-          <w:lang w:val="en"/>
-        </w:rPr>
-        <w:t xml:space="preserve"> Extensiv</w:t>
-      </w:r>
-      <w:r>
-        <w:rPr>
-          <w:rFonts w:ascii="Calibri" w:eastAsia="Times New Roman" w:hAnsi="Calibri" w:cs="Calibri"/>
-          <w:color w:val="333333"/>
-          <w:lang w:val="en"/>
-        </w:rPr>
-        <w:t>e docs and examples</w:t>
-      </w:r>
-    </w:p>
-    <w:p>
-      <w:pPr>
-        <w:numPr>
-          <w:ilvl w:val="0"/>
-          <w:numId w:val="7"/>
-        </w:numPr>
-        <w:shd w:val="clear" w:color="auto" w:fill="D4EDDA"/>
-        <w:spacing w:before="100" w:beforeAutospacing="1" w:after="100" w:afterAutospacing="1"/>
-        <w:divId w:val="2120758170"/>
-        <w:rPr>
-          <w:rFonts w:ascii="Calibri" w:eastAsia="Times New Roman" w:hAnsi="Calibri" w:cs="Calibri"/>
-          <w:color w:val="333333"/>
-          <w:lang w:val="en"/>
-        </w:rPr>
-      </w:pPr>
-      <w:r>
-        <w:rPr>
-          <w:rStyle w:val="Strong"/>
-          <w:rFonts w:ascii="Calibri" w:eastAsia="Times New Roman" w:hAnsi="Calibri" w:cs="Calibri"/>
-          <w:color w:val="333333"/>
-          <w:lang w:val="en"/>
-        </w:rPr>
-        <w:t>Active Community:</w:t>
-      </w:r>
-      <w:r>
-        <w:rPr>
-          <w:rFonts w:ascii="Calibri" w:eastAsia="Times New Roman" w:hAnsi="Calibri" w:cs="Calibri"/>
-          <w:color w:val="333333"/>
-          <w:lang w:val="en"/>
-        </w:rPr>
-        <w:t xml:space="preserve"> Strong community support and development</w:t>
-      </w:r>
-    </w:p>
-    <w:p>
-      <w:pPr>
-        <w:numPr>
-          <w:ilvl w:val="0"/>
-          <w:numId w:val="7"/>
-        </w:numPr>
-        <w:shd w:val="clear" w:color="auto" w:fill="D4EDDA"/>
-        <w:spacing w:before="100" w:beforeAutospacing="1" w:after="100" w:afterAutospacing="1"/>
-        <w:divId w:val="2120758170"/>
-        <w:rPr>
-          <w:rFonts w:ascii="Calibri" w:eastAsia="Times New Roman" w:hAnsi="Calibri" w:cs="Calibri"/>
-          <w:color w:val="333333"/>
-          <w:lang w:val="en"/>
-        </w:rPr>
-      </w:pPr>
-      <w:r>
-        <w:rPr>
-          <w:rStyle w:val="Strong"/>
-          <w:rFonts w:ascii="Calibri" w:eastAsia="Times New Roman" w:hAnsi="Calibri" w:cs="Calibri"/>
-          <w:color w:val="333333"/>
-          <w:lang w:val="en"/>
-        </w:rPr>
-        <w:t>Cross-Platform:</w:t>
-      </w:r>
-      <w:r>
-        <w:rPr>
-          <w:rFonts w:ascii="Calibri" w:eastAsia="Times New Roman" w:hAnsi="Calibri" w:cs="Calibri"/>
-          <w:color w:val="333333"/>
-          <w:lang w:val="en"/>
-        </w:rPr>
-        <w:t xml:space="preserve"> Works on all major platforms</w:t>
-      </w:r>
-    </w:p>
-    <w:p>
-      <w:pPr>
-        <w:numPr>
-          <w:ilvl w:val="0"/>
-          <w:numId w:val="7"/>
-        </w:numPr>
-        <w:shd w:val="clear" w:color="auto" w:fill="D4EDDA"/>
-        <w:spacing w:before="100" w:beforeAutospacing="1" w:after="100" w:afterAutospacing="1"/>
-        <w:divId w:val="2120758170"/>
-        <w:rPr>
-          <w:rFonts w:ascii="Calibri" w:eastAsia="Times New Roman" w:hAnsi="Calibri" w:cs="Calibri"/>
-          <w:color w:val="333333"/>
-          <w:lang w:val="en"/>
-        </w:rPr>
-      </w:pPr>
-      <w:r>
-        <w:rPr>
-          <w:rStyle w:val="Strong"/>
-          <w:rFonts w:ascii="Calibri" w:eastAsia="Times New Roman" w:hAnsi="Calibri" w:cs="Calibri"/>
-          <w:color w:val="333333"/>
-          <w:lang w:val="en"/>
-        </w:rPr>
-        <w:t>Type-Safe:</w:t>
-      </w:r>
-      <w:r>
-        <w:rPr>
-          <w:rFonts w:ascii="Calibri" w:eastAsia="Times New Roman" w:hAnsi="Calibri" w:cs="Calibri"/>
-          <w:color w:val="333333"/>
-          <w:lang w:val="en"/>
-        </w:rPr>
-        <w:t xml:space="preserve"> Full type hints support</w:t>
-      </w:r>
-    </w:p>
-    <w:p>
-      <w:pPr>
-        <w:pStyle w:val="Heading2"/>
-        <w:shd w:val="clear" w:color="auto" w:fill="FFFFFF"/>
-        <w:divId w:val="2064330469"/>
-        <w:rPr>
-          <w:rFonts w:ascii="Calibri" w:eastAsia="Times New Roman" w:hAnsi="Calibri" w:cs="Calibri"/>
-          <w:lang w:val="en"/>
-        </w:rPr>
-      </w:pPr>
-      <w:r>
-        <w:rPr>
-          <w:rFonts w:ascii="Calibri" w:eastAsia="Times New Roman" w:hAnsi="Calibri" w:cs="Calibri"/>
-          <w:lang w:val="en"/>
-        </w:rPr>
-        <w:t>Program Impact</w:t>
-      </w:r>
-    </w:p>
     <w:tbl>
       <w:tblPr>
         <w:tblW w:w="5000" w:type="pct"/>
@@ -14495,272 +12177,2104 @@
       </w:tr>
     </w:tbl>
     <w:p>
+      <w:r>
+        <w:t>Click Program Documentation - Professional Report</w:t>
+      </w:r>
+    </w:p>
+    <w:p>
+      <w:pPr>
+        <w:pStyle w:val="Heading1"/>
+        <w:jc w:val="center"/>
+      </w:pPr>
+      <w:r>
+        <w:t>Click Program Documentation - Professional Report</w:t>
+      </w:r>
+    </w:p>
+    <w:p>
+      <w:r>
+        <w:rPr>
+          <w:rFonts w:ascii="Calibri" w:hAnsi="Calibri"/>
+          <w:sz w:val="42"/>
+        </w:rPr>
+        <w:t>Click Program Documentation</w:t>
+      </w:r>
+    </w:p>
+    <w:p>
+      <w:r>
+        <w:rPr>
+          <w:rFonts w:ascii="Calibri" w:hAnsi="Calibri"/>
+          <w:sz w:val="42"/>
+        </w:rPr>
+        <w:t>Comprehensive Technical Analysis Report</w:t>
+      </w:r>
+    </w:p>
+    <w:p>
+      <w:r>
+        <w:rPr>
+          <w:rFonts w:ascii="Calibri" w:hAnsi="Calibri"/>
+          <w:sz w:val="42"/>
+        </w:rPr>
+        <w:t>Version 8.4.dev | Generated: 2024</w:t>
+      </w:r>
+    </w:p>
+    <w:p>
+      <w:r>
+        <w:rPr>
+          <w:rFonts w:ascii="Calibri" w:hAnsi="Calibri"/>
+          <w:sz w:val="42"/>
+        </w:rPr>
+        <w:t>Executive Summary</w:t>
+      </w:r>
+    </w:p>
+    <w:p>
+      <w:r>
+        <w:rPr>
+          <w:rFonts w:ascii="Calibri" w:hAnsi="Calibri"/>
+          <w:sz w:val="42"/>
+        </w:rPr>
+        <w:t>Click is a mature, production-ready Python library for creating command-line interfaces (CLIs). Developed by the Pallets organization, it represents one of the most comprehensive and well-designed CLI frameworks in the Python ecosystem. This report provides a detailed technical analysis of the Click program, covering its architecture, implementation, testing framework, and future development roadmap.</w:t>
+      </w:r>
+    </w:p>
+    <w:p>
+      <w:r>
+        <w:rPr>
+          <w:rFonts w:ascii="Calibri" w:hAnsi="Calibri"/>
+          <w:sz w:val="42"/>
+        </w:rPr>
+        <w:t>Table of Contents</w:t>
+      </w:r>
+    </w:p>
+    <w:p>
+      <w:r>
+        <w:t xml:space="preserve">1. </w:t>
+      </w:r>
+      <w:r>
+        <w:rPr>
+          <w:rFonts w:ascii="Calibri" w:hAnsi="Calibri"/>
+          <w:sz w:val="42"/>
+        </w:rPr>
+        <w:t>Program Overview</w:t>
+      </w:r>
+    </w:p>
+    <w:p>
+      <w:r>
+        <w:t xml:space="preserve">2. </w:t>
+      </w:r>
+      <w:r>
+        <w:rPr>
+          <w:rFonts w:ascii="Calibri" w:hAnsi="Calibri"/>
+          <w:sz w:val="42"/>
+        </w:rPr>
+        <w:t>Architecture Analysis</w:t>
+      </w:r>
+    </w:p>
+    <w:p>
+      <w:r>
+        <w:t xml:space="preserve">3. </w:t>
+      </w:r>
+      <w:r>
+        <w:rPr>
+          <w:rFonts w:ascii="Calibri" w:hAnsi="Calibri"/>
+          <w:sz w:val="42"/>
+        </w:rPr>
+        <w:t>Module Structure</w:t>
+      </w:r>
+    </w:p>
+    <w:p>
+      <w:r>
+        <w:t xml:space="preserve">4. </w:t>
+      </w:r>
+      <w:r>
+        <w:rPr>
+          <w:rFonts w:ascii="Calibri" w:hAnsi="Calibri"/>
+          <w:sz w:val="42"/>
+        </w:rPr>
+        <w:t>Core Classes</w:t>
+      </w:r>
+    </w:p>
+    <w:p>
+      <w:r>
+        <w:t xml:space="preserve">5. </w:t>
+      </w:r>
+      <w:r>
+        <w:rPr>
+          <w:rFonts w:ascii="Calibri" w:hAnsi="Calibri"/>
+          <w:sz w:val="42"/>
+        </w:rPr>
+        <w:t>Decorators</w:t>
+      </w:r>
+    </w:p>
+    <w:p>
+      <w:r>
+        <w:t xml:space="preserve">6. </w:t>
+      </w:r>
+      <w:r>
+        <w:rPr>
+          <w:rFonts w:ascii="Calibri" w:hAnsi="Calibri"/>
+          <w:sz w:val="42"/>
+        </w:rPr>
+        <w:t>Exception Handling</w:t>
+      </w:r>
+    </w:p>
+    <w:p>
+      <w:r>
+        <w:t xml:space="preserve">7. </w:t>
+      </w:r>
+      <w:r>
+        <w:rPr>
+          <w:rFonts w:ascii="Calibri" w:hAnsi="Calibri"/>
+          <w:sz w:val="42"/>
+        </w:rPr>
+        <w:t>Utility Functions</w:t>
+      </w:r>
+    </w:p>
+    <w:p>
+      <w:r>
+        <w:t xml:space="preserve">8. </w:t>
+      </w:r>
+      <w:r>
+        <w:rPr>
+          <w:rFonts w:ascii="Calibri" w:hAnsi="Calibri"/>
+          <w:sz w:val="42"/>
+        </w:rPr>
+        <w:t>Dependencies</w:t>
+      </w:r>
+    </w:p>
+    <w:p>
+      <w:r>
+        <w:t xml:space="preserve">9. </w:t>
+      </w:r>
+      <w:r>
+        <w:rPr>
+          <w:rFonts w:ascii="Calibri" w:hAnsi="Calibri"/>
+          <w:sz w:val="42"/>
+        </w:rPr>
+        <w:t>Testing Framework</w:t>
+      </w:r>
+    </w:p>
+    <w:p>
+      <w:r>
+        <w:t xml:space="preserve">10. </w:t>
+      </w:r>
+      <w:r>
+        <w:rPr>
+          <w:rFonts w:ascii="Calibri" w:hAnsi="Calibri"/>
+          <w:sz w:val="42"/>
+        </w:rPr>
+        <w:t>Examples</w:t>
+      </w:r>
+    </w:p>
+    <w:p>
+      <w:r>
+        <w:t xml:space="preserve">11. </w:t>
+      </w:r>
+      <w:r>
+        <w:rPr>
+          <w:rFonts w:ascii="Calibri" w:hAnsi="Calibri"/>
+          <w:sz w:val="42"/>
+        </w:rPr>
+        <w:t>Performance Analysis</w:t>
+      </w:r>
+    </w:p>
+    <w:p>
+      <w:r>
+        <w:t xml:space="preserve">12. </w:t>
+      </w:r>
+      <w:r>
+        <w:rPr>
+          <w:rFonts w:ascii="Calibri" w:hAnsi="Calibri"/>
+          <w:sz w:val="42"/>
+        </w:rPr>
+        <w:t>Future Roadmap</w:t>
+      </w:r>
+    </w:p>
+    <w:p>
+      <w:r>
+        <w:t xml:space="preserve">13. </w:t>
+      </w:r>
+      <w:r>
+        <w:rPr>
+          <w:rFonts w:ascii="Calibri" w:hAnsi="Calibri"/>
+          <w:sz w:val="42"/>
+        </w:rPr>
+        <w:t>Conclusion</w:t>
+      </w:r>
+    </w:p>
+    <w:p>
+      <w:r>
+        <w:t xml:space="preserve">1. </w:t>
+      </w:r>
+      <w:r>
+        <w:rPr>
+          <w:rFonts w:ascii="Calibri" w:hAnsi="Calibri"/>
+          <w:sz w:val="42"/>
+        </w:rPr>
+        <w:t>Program Overview</w:t>
+      </w:r>
+    </w:p>
+    <w:p>
+      <w:r>
+        <w:rPr>
+          <w:rFonts w:ascii="Calibri" w:hAnsi="Calibri"/>
+          <w:sz w:val="42"/>
+        </w:rPr>
+        <w:t>Basic Information</w:t>
+      </w:r>
+    </w:p>
+    <w:p>
+      <w:r>
+        <w:rPr>
+          <w:rFonts w:ascii="Calibri" w:hAnsi="Calibri"/>
+          <w:sz w:val="42"/>
+        </w:rPr>
+        <w:t>Program Statistics</w:t>
+      </w:r>
+    </w:p>
+    <w:p>
+      <w:r>
+        <w:rPr>
+          <w:rFonts w:ascii="Calibri" w:hAnsi="Calibri"/>
+          <w:sz w:val="42"/>
+        </w:rPr>
+        <w:t>8,000+</w:t>
+      </w:r>
+    </w:p>
+    <w:p>
+      <w:r>
+        <w:rPr>
+          <w:rFonts w:ascii="Calibri" w:hAnsi="Calibri"/>
+          <w:sz w:val="42"/>
+        </w:rPr>
+        <w:t>Lines of Code</w:t>
+      </w:r>
+    </w:p>
+    <w:p>
+      <w:r>
+        <w:rPr>
+          <w:rFonts w:ascii="Calibri" w:hAnsi="Calibri"/>
+          <w:sz w:val="42"/>
+        </w:rPr>
+        <w:t>15+</w:t>
+      </w:r>
+    </w:p>
+    <w:p>
+      <w:r>
+        <w:rPr>
+          <w:rFonts w:ascii="Calibri" w:hAnsi="Calibri"/>
+          <w:sz w:val="42"/>
+        </w:rPr>
+        <w:t>Core Modules</w:t>
+      </w:r>
+    </w:p>
+    <w:p>
+      <w:r>
+        <w:rPr>
+          <w:rFonts w:ascii="Calibri" w:hAnsi="Calibri"/>
+          <w:sz w:val="42"/>
+        </w:rPr>
+        <w:t>50+</w:t>
+      </w:r>
+    </w:p>
+    <w:p>
+      <w:r>
+        <w:rPr>
+          <w:rFonts w:ascii="Calibri" w:hAnsi="Calibri"/>
+          <w:sz w:val="42"/>
+        </w:rPr>
+        <w:t>Classes</w:t>
+      </w:r>
+    </w:p>
+    <w:p>
+      <w:r>
+        <w:rPr>
+          <w:rFonts w:ascii="Calibri" w:hAnsi="Calibri"/>
+          <w:sz w:val="42"/>
+        </w:rPr>
+        <w:t>95%+</w:t>
+      </w:r>
+    </w:p>
+    <w:p>
+      <w:r>
+        <w:rPr>
+          <w:rFonts w:ascii="Calibri" w:hAnsi="Calibri"/>
+          <w:sz w:val="42"/>
+        </w:rPr>
+        <w:t>Test Coverage</w:t>
+      </w:r>
+    </w:p>
+    <w:p>
+      <w:r>
+        <w:rPr>
+          <w:rFonts w:ascii="Calibri" w:hAnsi="Calibri"/>
+          <w:sz w:val="42"/>
+        </w:rPr>
+        <w:t>Key Features</w:t>
+      </w:r>
+    </w:p>
+    <w:p>
+      <w:r>
+        <w:t xml:space="preserve">1. </w:t>
+      </w:r>
+      <w:r>
+        <w:rPr>
+          <w:rFonts w:ascii="Calibri" w:hAnsi="Calibri"/>
+          <w:sz w:val="42"/>
+        </w:rPr>
+        <w:t>Architecture Analysis</w:t>
+      </w:r>
+    </w:p>
+    <w:p>
+      <w:r>
+        <w:rPr>
+          <w:rFonts w:ascii="Calibri" w:hAnsi="Calibri"/>
+          <w:sz w:val="42"/>
+        </w:rPr>
+        <w:t>Core Architecture</w:t>
+      </w:r>
+    </w:p>
+    <w:p>
+      <w:r>
+        <w:rPr>
+          <w:rFonts w:ascii="Calibri" w:hAnsi="Calibri"/>
+          <w:sz w:val="42"/>
+        </w:rPr>
+        <w:t>Click follows a layered architecture pattern with clear separation of concerns:</w:t>
+      </w:r>
+    </w:p>
+    <w:p>
+      <w:r>
+        <w:rPr>
+          <w:rFonts w:ascii="Calibri" w:hAnsi="Calibri"/>
+          <w:sz w:val="42"/>
+        </w:rPr>
+        <w:t>Architecture Layers</w:t>
+      </w:r>
+    </w:p>
+    <w:p>
+      <w:r>
+        <w:rPr>
+          <w:rFonts w:ascii="Calibri" w:hAnsi="Calibri"/>
+          <w:sz w:val="42"/>
+        </w:rPr>
+        <w:t>Core Layer: Context, Command, Group, Parameter classes</w:t>
+      </w:r>
+    </w:p>
+    <w:p>
+      <w:r>
+        <w:rPr>
+          <w:rFonts w:ascii="Calibri" w:hAnsi="Calibri"/>
+          <w:sz w:val="42"/>
+        </w:rPr>
+        <w:t>Decorator Layer: @click.command(), @click.option(), @click.argument()</w:t>
+      </w:r>
+    </w:p>
+    <w:p>
+      <w:r>
+        <w:rPr>
+          <w:rFonts w:ascii="Calibri" w:hAnsi="Calibri"/>
+          <w:sz w:val="42"/>
+        </w:rPr>
+        <w:t>Type System: ParamType, built-in types, custom types</w:t>
+      </w:r>
+    </w:p>
+    <w:p>
+      <w:r>
+        <w:rPr>
+          <w:rFonts w:ascii="Calibri" w:hAnsi="Calibri"/>
+          <w:sz w:val="42"/>
+        </w:rPr>
+        <w:t>Supporting Modules: Exceptions, Utils, Terminal UI, Testing</w:t>
+      </w:r>
+    </w:p>
+    <w:p>
+      <w:r>
+        <w:rPr>
+          <w:rFonts w:ascii="Calibri" w:hAnsi="Calibri"/>
+          <w:sz w:val="42"/>
+        </w:rPr>
+        <w:t>Design Patterns</w:t>
+      </w:r>
+    </w:p>
+    <w:p>
+      <w:r>
+        <w:t xml:space="preserve">1. </w:t>
+      </w:r>
+      <w:r>
+        <w:rPr>
+          <w:rFonts w:ascii="Calibri" w:hAnsi="Calibri"/>
+          <w:sz w:val="42"/>
+        </w:rPr>
+        <w:t>Module Structure</w:t>
+      </w:r>
+    </w:p>
+    <w:p>
+      <w:r>
+        <w:rPr>
+          <w:rFonts w:ascii="Calibri" w:hAnsi="Calibri"/>
+          <w:sz w:val="42"/>
+        </w:rPr>
+        <w:t>Core Modules</w:t>
+      </w:r>
+    </w:p>
+    <w:p>
+      <w:r>
+        <w:t xml:space="preserve">1. </w:t>
+      </w:r>
+      <w:r>
+        <w:rPr>
+          <w:rFonts w:ascii="Calibri" w:hAnsi="Calibri"/>
+          <w:sz w:val="42"/>
+        </w:rPr>
+        <w:t>Core Classes</w:t>
+      </w:r>
+    </w:p>
+    <w:p>
+      <w:r>
+        <w:rPr>
+          <w:rFonts w:ascii="Calibri" w:hAnsi="Calibri"/>
+          <w:sz w:val="42"/>
+        </w:rPr>
+        <w:t>Primary Classes</w:t>
+      </w:r>
+    </w:p>
+    <w:p>
+      <w:r>
+        <w:t xml:space="preserve">1. </w:t>
+      </w:r>
+      <w:r>
+        <w:rPr>
+          <w:rFonts w:ascii="Calibri" w:hAnsi="Calibri"/>
+          <w:sz w:val="42"/>
+        </w:rPr>
+        <w:t>Decorators</w:t>
+      </w:r>
+    </w:p>
+    <w:p>
+      <w:r>
+        <w:rPr>
+          <w:rFonts w:ascii="Calibri" w:hAnsi="Calibri"/>
+          <w:sz w:val="42"/>
+        </w:rPr>
+        <w:t>Main Decorators</w:t>
+      </w:r>
+    </w:p>
+    <w:p>
+      <w:r>
+        <w:t xml:space="preserve">1. </w:t>
+      </w:r>
+      <w:r>
+        <w:rPr>
+          <w:rFonts w:ascii="Calibri" w:hAnsi="Calibri"/>
+          <w:sz w:val="42"/>
+        </w:rPr>
+        <w:t>Exception Handling</w:t>
+      </w:r>
+    </w:p>
+    <w:p>
+      <w:r>
+        <w:rPr>
+          <w:rFonts w:ascii="Calibri" w:hAnsi="Calibri"/>
+          <w:sz w:val="42"/>
+        </w:rPr>
+        <w:t>Exception Hierarchy</w:t>
+      </w:r>
+    </w:p>
+    <w:p>
+      <w:r>
+        <w:t xml:space="preserve">1. </w:t>
+      </w:r>
+      <w:r>
+        <w:rPr>
+          <w:rFonts w:ascii="Calibri" w:hAnsi="Calibri"/>
+          <w:sz w:val="42"/>
+        </w:rPr>
+        <w:t>Utility Functions</w:t>
+      </w:r>
+    </w:p>
+    <w:p>
+      <w:r>
+        <w:rPr>
+          <w:rFonts w:ascii="Calibri" w:hAnsi="Calibri"/>
+          <w:sz w:val="42"/>
+        </w:rPr>
+        <w:t>Key Utility Functions</w:t>
+      </w:r>
+    </w:p>
+    <w:p>
+      <w:r>
+        <w:t xml:space="preserve">1. </w:t>
+      </w:r>
+      <w:r>
+        <w:rPr>
+          <w:rFonts w:ascii="Calibri" w:hAnsi="Calibri"/>
+          <w:sz w:val="42"/>
+        </w:rPr>
+        <w:t>Dependencies</w:t>
+      </w:r>
+    </w:p>
+    <w:p>
+      <w:r>
+        <w:rPr>
+          <w:rFonts w:ascii="Calibri" w:hAnsi="Calibri"/>
+          <w:sz w:val="42"/>
+        </w:rPr>
+        <w:t>Runtime Dependencies</w:t>
+      </w:r>
+    </w:p>
+    <w:p>
+      <w:r>
+        <w:rPr>
+          <w:rFonts w:ascii="Calibri" w:hAnsi="Calibri"/>
+          <w:sz w:val="42"/>
+        </w:rPr>
+        <w:t>Development Dependencies</w:t>
+      </w:r>
+    </w:p>
+    <w:p>
+      <w:r>
+        <w:t xml:space="preserve">1. </w:t>
+      </w:r>
+      <w:r>
+        <w:rPr>
+          <w:rFonts w:ascii="Calibri" w:hAnsi="Calibri"/>
+          <w:sz w:val="42"/>
+        </w:rPr>
+        <w:t>Testing Framework</w:t>
+      </w:r>
+    </w:p>
+    <w:p>
+      <w:r>
+        <w:rPr>
+          <w:rFonts w:ascii="Calibri" w:hAnsi="Calibri"/>
+          <w:sz w:val="42"/>
+        </w:rPr>
+        <w:t>Test Coverage</w:t>
+      </w:r>
+    </w:p>
+    <w:p>
+      <w:r>
+        <w:rPr>
+          <w:rFonts w:ascii="Calibri" w:hAnsi="Calibri"/>
+          <w:sz w:val="42"/>
+        </w:rPr>
+        <w:t>Testing Utilities</w:t>
+      </w:r>
+    </w:p>
+    <w:p>
+      <w:r>
+        <w:rPr>
+          <w:rFonts w:ascii="Calibri" w:hAnsi="Calibri"/>
+          <w:sz w:val="42"/>
+        </w:rPr>
+        <w:t>CliRunner: Test command execution with runner.invoke(command, args)</w:t>
+      </w:r>
+    </w:p>
+    <w:p>
+      <w:r>
+        <w:rPr>
+          <w:rFonts w:ascii="Calibri" w:hAnsi="Calibri"/>
+          <w:sz w:val="42"/>
+        </w:rPr>
+        <w:t>Result: Test result object with result.exit_code and result.output</w:t>
+      </w:r>
+    </w:p>
+    <w:p>
+      <w:r>
+        <w:rPr>
+          <w:rFonts w:ascii="Calibri" w:hAnsi="Calibri"/>
+          <w:sz w:val="42"/>
+        </w:rPr>
+        <w:t>isolated_filesystem(): Safe file testing with with runner.isolated_filesystem():</w:t>
+      </w:r>
+    </w:p>
+    <w:p>
+      <w:r>
+        <w:t xml:space="preserve">1. </w:t>
+      </w:r>
+      <w:r>
+        <w:rPr>
+          <w:rFonts w:ascii="Calibri" w:hAnsi="Calibri"/>
+          <w:sz w:val="42"/>
+        </w:rPr>
+        <w:t>Examples</w:t>
+      </w:r>
+    </w:p>
+    <w:p>
+      <w:r>
+        <w:rPr>
+          <w:rFonts w:ascii="Calibri" w:hAnsi="Calibri"/>
+          <w:sz w:val="42"/>
+        </w:rPr>
+        <w:t>Example Applications</w:t>
+      </w:r>
+    </w:p>
+    <w:p>
+      <w:r>
+        <w:t xml:space="preserve">1. </w:t>
+      </w:r>
+      <w:r>
+        <w:rPr>
+          <w:rFonts w:ascii="Calibri" w:hAnsi="Calibri"/>
+          <w:sz w:val="42"/>
+        </w:rPr>
+        <w:t>Performance Analysis</w:t>
+      </w:r>
+    </w:p>
+    <w:p>
+      <w:r>
+        <w:rPr>
+          <w:rFonts w:ascii="Calibri" w:hAnsi="Calibri"/>
+          <w:sz w:val="42"/>
+        </w:rPr>
+        <w:t>Performance Metrics</w:t>
+      </w:r>
+    </w:p>
+    <w:p>
+      <w:r>
+        <w:rPr>
+          <w:rFonts w:ascii="Calibri" w:hAnsi="Calibri"/>
+          <w:sz w:val="42"/>
+        </w:rPr>
+        <w:t>Optimization Features</w:t>
+      </w:r>
+    </w:p>
+    <w:p>
+      <w:r>
+        <w:rPr>
+          <w:rFonts w:ascii="Calibri" w:hAnsi="Calibri"/>
+          <w:sz w:val="42"/>
+        </w:rPr>
+        <w:t>Performance Optimizations</w:t>
+      </w:r>
+    </w:p>
+    <w:p>
+      <w:r>
+        <w:rPr>
+          <w:rFonts w:ascii="Calibri" w:hAnsi="Calibri"/>
+          <w:sz w:val="42"/>
+        </w:rPr>
+        <w:t>Lazy Loading: Commands loaded on demand for faster startup</w:t>
+      </w:r>
+    </w:p>
+    <w:p>
+      <w:r>
+        <w:rPr>
+          <w:rFonts w:ascii="Calibri" w:hAnsi="Calibri"/>
+          <w:sz w:val="42"/>
+        </w:rPr>
+        <w:t>Context Caching: Expensive operations cached for better performance</w:t>
+      </w:r>
+    </w:p>
+    <w:p>
+      <w:r>
+        <w:rPr>
+          <w:rFonts w:ascii="Calibri" w:hAnsi="Calibri"/>
+          <w:sz w:val="42"/>
+        </w:rPr>
+        <w:t>Efficient Parsing: Optimized argument parsing for faster execution</w:t>
+      </w:r>
+    </w:p>
+    <w:p>
+      <w:r>
+        <w:rPr>
+          <w:rFonts w:ascii="Calibri" w:hAnsi="Calibri"/>
+          <w:sz w:val="42"/>
+        </w:rPr>
+        <w:t>Memory Management: Minimal memory footprint for lower resource usage</w:t>
+      </w:r>
+    </w:p>
+    <w:p>
+      <w:r>
+        <w:t xml:space="preserve">1. </w:t>
+      </w:r>
+      <w:r>
+        <w:rPr>
+          <w:rFonts w:ascii="Calibri" w:hAnsi="Calibri"/>
+          <w:sz w:val="42"/>
+        </w:rPr>
+        <w:t>Future Roadmap</w:t>
+      </w:r>
+    </w:p>
+    <w:p>
+      <w:r>
+        <w:rPr>
+          <w:rFonts w:ascii="Calibri" w:hAnsi="Calibri"/>
+          <w:sz w:val="42"/>
+        </w:rPr>
+        <w:t>Planned Features</w:t>
+      </w:r>
+    </w:p>
+    <w:p>
+      <w:r>
+        <w:rPr>
+          <w:rFonts w:ascii="Calibri" w:hAnsi="Calibri"/>
+          <w:sz w:val="42"/>
+        </w:rPr>
+        <w:t>Deprecation Timeline</w:t>
+      </w:r>
+    </w:p>
+    <w:p>
+      <w:r>
+        <w:rPr>
+          <w:rFonts w:ascii="Calibri" w:hAnsi="Calibri"/>
+          <w:sz w:val="42"/>
+        </w:rPr>
+        <w:t>Click 9.0 (Planned)</w:t>
+      </w:r>
+    </w:p>
+    <w:p>
+      <w:r>
+        <w:rPr>
+          <w:rFonts w:ascii="Calibri" w:hAnsi="Calibri"/>
+          <w:sz w:val="42"/>
+        </w:rPr>
+        <w:t>Remove BaseCommand (use Command)</w:t>
+      </w:r>
+    </w:p>
+    <w:p>
+      <w:r>
+        <w:rPr>
+          <w:rFonts w:ascii="Calibri" w:hAnsi="Calibri"/>
+          <w:sz w:val="42"/>
+        </w:rPr>
+        <w:t>Remove MultiCommand (use Group)</w:t>
+      </w:r>
+    </w:p>
+    <w:p>
+      <w:r>
+        <w:rPr>
+          <w:rFonts w:ascii="Calibri" w:hAnsi="Calibri"/>
+          <w:sz w:val="42"/>
+        </w:rPr>
+        <w:t>Remove OptionParser</w:t>
+      </w:r>
+    </w:p>
+    <w:p>
+      <w:r>
+        <w:rPr>
+          <w:rFonts w:ascii="Calibri" w:hAnsi="Calibri"/>
+          <w:sz w:val="42"/>
+        </w:rPr>
+        <w:t>Click 9.1 (Planned)</w:t>
+      </w:r>
+    </w:p>
+    <w:p>
+      <w:r>
+        <w:rPr>
+          <w:rFonts w:ascii="Calibri" w:hAnsi="Calibri"/>
+          <w:sz w:val="42"/>
+        </w:rPr>
+        <w:t xml:space="preserve">Remove </w:t>
+      </w:r>
+      <w:r>
+        <w:rPr>
+          <w:rFonts w:ascii="Calibri" w:hAnsi="Calibri"/>
+          <w:sz w:val="42"/>
+          <w:u w:val="single"/>
+        </w:rPr>
+        <w:t>version</w:t>
+      </w:r>
+      <w:r>
+        <w:rPr>
+          <w:rFonts w:ascii="Calibri" w:hAnsi="Calibri"/>
+          <w:sz w:val="42"/>
+        </w:rPr>
+        <w:t>ute</w:t>
+      </w:r>
+    </w:p>
+    <w:p>
+      <w:r>
+        <w:rPr>
+          <w:rFonts w:ascii="Calibri" w:hAnsi="Calibri"/>
+          <w:sz w:val="42"/>
+        </w:rPr>
+        <w:t>Use importlib.metadata.version("click") instead</w:t>
+      </w:r>
+    </w:p>
+    <w:p>
+      <w:r>
+        <w:t xml:space="preserve">1. </w:t>
+      </w:r>
+      <w:r>
+        <w:rPr>
+          <w:rFonts w:ascii="Calibri" w:hAnsi="Calibri"/>
+          <w:sz w:val="42"/>
+        </w:rPr>
+        <w:t>Conclusion</w:t>
+      </w:r>
+    </w:p>
+    <w:p>
+      <w:r>
+        <w:rPr>
+          <w:rFonts w:ascii="Calibri" w:hAnsi="Calibri"/>
+          <w:sz w:val="42"/>
+        </w:rPr>
+        <w:t>Program Strengths</w:t>
+      </w:r>
+    </w:p>
+    <w:p>
+      <w:r>
+        <w:rPr>
+          <w:rFonts w:ascii="Calibri" w:hAnsi="Calibri"/>
+          <w:sz w:val="42"/>
+        </w:rPr>
+        <w:t>Key Strengths</w:t>
+      </w:r>
+    </w:p>
+    <w:p>
+      <w:r>
+        <w:rPr>
+          <w:rFonts w:ascii="Calibri" w:hAnsi="Calibri"/>
+          <w:sz w:val="42"/>
+        </w:rPr>
+        <w:t>Mature and Stable: Production-ready with extensive testing</w:t>
+      </w:r>
+    </w:p>
+    <w:p>
+      <w:r>
+        <w:rPr>
+          <w:rFonts w:ascii="Calibri" w:hAnsi="Calibri"/>
+          <w:sz w:val="42"/>
+        </w:rPr>
+        <w:t>Well-Designed Architecture: Modular, composable design</w:t>
+      </w:r>
+    </w:p>
+    <w:p>
+      <w:r>
+        <w:rPr>
+          <w:rFonts w:ascii="Calibri" w:hAnsi="Calibri"/>
+          <w:sz w:val="42"/>
+        </w:rPr>
+        <w:t>Comprehensive Documentation: Extensive docs and examples</w:t>
+      </w:r>
+    </w:p>
+    <w:p>
+      <w:r>
+        <w:rPr>
+          <w:rFonts w:ascii="Calibri" w:hAnsi="Calibri"/>
+          <w:sz w:val="42"/>
+        </w:rPr>
+        <w:t>Active Community: Strong community support and development</w:t>
+      </w:r>
+    </w:p>
+    <w:p>
+      <w:r>
+        <w:rPr>
+          <w:rFonts w:ascii="Calibri" w:hAnsi="Calibri"/>
+          <w:sz w:val="42"/>
+        </w:rPr>
+        <w:t>Cross-Platform: Works on all major platforms</w:t>
+      </w:r>
+    </w:p>
+    <w:p>
+      <w:r>
+        <w:rPr>
+          <w:rFonts w:ascii="Calibri" w:hAnsi="Calibri"/>
+          <w:sz w:val="42"/>
+        </w:rPr>
+        <w:t>Type-Safe: Full type hints support</w:t>
+      </w:r>
+    </w:p>
+    <w:p>
+      <w:r>
+        <w:rPr>
+          <w:rFonts w:ascii="Calibri" w:hAnsi="Calibri"/>
+          <w:sz w:val="42"/>
+        </w:rPr>
+        <w:t>Program Impact</w:t>
+      </w:r>
+    </w:p>
+    <w:p>
+      <w:r>
+        <w:rPr>
+          <w:rFonts w:ascii="Calibri" w:hAnsi="Calibri"/>
+          <w:sz w:val="42"/>
+        </w:rPr>
+        <w:t>Recommendations</w:t>
+      </w:r>
+    </w:p>
+    <w:p>
+      <w:r>
+        <w:rPr>
+          <w:rFonts w:ascii="Calibri" w:hAnsi="Calibri"/>
+          <w:sz w:val="42"/>
+        </w:rPr>
+        <w:t>Usage Recommendations</w:t>
+      </w:r>
+    </w:p>
+    <w:p>
+      <w:r>
+        <w:rPr>
+          <w:rFonts w:ascii="Calibri" w:hAnsi="Calibri"/>
+          <w:sz w:val="42"/>
+        </w:rPr>
+        <w:t>For New Projects: Excellent choice for CLI development</w:t>
+      </w:r>
+    </w:p>
+    <w:p>
+      <w:r>
+        <w:rPr>
+          <w:rFonts w:ascii="Calibri" w:hAnsi="Calibri"/>
+          <w:sz w:val="42"/>
+        </w:rPr>
+        <w:t>For Existing Projects: Consider migration from older CLI libraries</w:t>
+      </w:r>
+    </w:p>
+    <w:p>
+      <w:r>
+        <w:rPr>
+          <w:rFonts w:ascii="Calibri" w:hAnsi="Calibri"/>
+          <w:sz w:val="42"/>
+        </w:rPr>
+        <w:t>For Learning: Great library to understand CLI design patterns</w:t>
+      </w:r>
+    </w:p>
+    <w:p>
+      <w:r>
+        <w:rPr>
+          <w:rFonts w:ascii="Calibri" w:hAnsi="Calibri"/>
+          <w:sz w:val="42"/>
+        </w:rPr>
+        <w:t>For Production: Highly recommended for production use</w:t>
+      </w:r>
+    </w:p>
+    <w:p>
+      <w:r>
+        <w:rPr>
+          <w:rFonts w:ascii="Calibri" w:hAnsi="Calibri"/>
+          <w:sz w:val="42"/>
+        </w:rPr>
+        <w:t>Click Program Documentation | Comprehensive Technical Analysis Report</w:t>
+      </w:r>
+    </w:p>
+    <w:p>
+      <w:r>
+        <w:rPr>
+          <w:rFonts w:ascii="Calibri" w:hAnsi="Calibri"/>
+          <w:sz w:val="42"/>
+        </w:rPr>
+        <w:t>Generated: 2024 | Version: 8.4.dev | License: BSD-3-Clause</w:t>
+      </w:r>
+    </w:p>
+    <w:p>
+      <w:r>
+        <w:rPr>
+          <w:rFonts w:ascii="Calibri" w:hAnsi="Calibri"/>
+          <w:sz w:val="42"/>
+        </w:rPr>
+        <w:t>This document provides a complete technical analysis of the Click program, covering its architecture, implementation, testing, and future direction.</w:t>
+      </w:r>
+    </w:p>
+    <w:p>
+      <w:r>
+        <w:rPr>
+          <w:rFonts w:ascii="Calibri" w:hAnsi="Calibri"/>
+          <w:sz w:val="42"/>
+        </w:rPr>
+        <w:t>Property | Value</w:t>
+      </w:r>
+    </w:p>
+    <w:p>
+      <w:r>
+        <w:rPr>
+          <w:rFonts w:ascii="Calibri" w:hAnsi="Calibri"/>
+          <w:sz w:val="42"/>
+        </w:rPr>
+        <w:t>Name | Click</w:t>
+      </w:r>
+    </w:p>
+    <w:p>
+      <w:r>
+        <w:rPr>
+          <w:rFonts w:ascii="Calibri" w:hAnsi="Calibri"/>
+          <w:sz w:val="42"/>
+        </w:rPr>
+        <w:t>Version | 8.4.dev</w:t>
+      </w:r>
+    </w:p>
+    <w:p>
+      <w:r>
+        <w:rPr>
+          <w:rFonts w:ascii="Calibri" w:hAnsi="Calibri"/>
+          <w:sz w:val="42"/>
+        </w:rPr>
+        <w:t>License | BSD-3-Clause</w:t>
+      </w:r>
+    </w:p>
+    <w:p>
+      <w:r>
+        <w:rPr>
+          <w:rFonts w:ascii="Calibri" w:hAnsi="Calibri"/>
+          <w:sz w:val="42"/>
+        </w:rPr>
+        <w:t>Maintainer | Pallets (contact@palletsprojects.com)</w:t>
+      </w:r>
+    </w:p>
+    <w:p>
+      <w:r>
+        <w:rPr>
+          <w:rFonts w:ascii="Calibri" w:hAnsi="Calibri"/>
+          <w:sz w:val="42"/>
+        </w:rPr>
+        <w:t>Repository | https://github.com/pallets/click/</w:t>
+      </w:r>
+    </w:p>
+    <w:p>
+      <w:r>
+        <w:rPr>
+          <w:rFonts w:ascii="Calibri" w:hAnsi="Calibri"/>
+          <w:sz w:val="42"/>
+        </w:rPr>
+        <w:t>Documentation | https://click.palletsprojects.com/</w:t>
+      </w:r>
+    </w:p>
+    <w:p>
+      <w:r>
+        <w:rPr>
+          <w:rFonts w:ascii="Calibri" w:hAnsi="Calibri"/>
+          <w:sz w:val="42"/>
+        </w:rPr>
+        <w:t>Python Requirements | ≥3.10</w:t>
+      </w:r>
+    </w:p>
+    <w:p>
+      <w:r>
+        <w:rPr>
+          <w:rFonts w:ascii="Calibri" w:hAnsi="Calibri"/>
+          <w:sz w:val="42"/>
+        </w:rPr>
+        <w:t>Development Status | Production/Stable</w:t>
+      </w:r>
+    </w:p>
+    <w:p>
+      <w:r>
+        <w:rPr>
+          <w:rFonts w:ascii="Calibri" w:hAnsi="Calibri"/>
+          <w:sz w:val="42"/>
+        </w:rPr>
+        <w:t>Feature | Description | Status</w:t>
+      </w:r>
+    </w:p>
+    <w:p>
+      <w:r>
+        <w:rPr>
+          <w:rFonts w:ascii="Calibri" w:hAnsi="Calibri"/>
+          <w:sz w:val="42"/>
+        </w:rPr>
+        <w:t>Command Nesting | Arbitrary nesting of commands and subcommands | ✅ Implemented</w:t>
+      </w:r>
+    </w:p>
+    <w:p>
+      <w:r>
+        <w:rPr>
+          <w:rFonts w:ascii="Calibri" w:hAnsi="Calibri"/>
+          <w:sz w:val="42"/>
+        </w:rPr>
+        <w:t>Auto Help Generation | Automatic help page generation | ✅ Implemented</w:t>
+      </w:r>
+    </w:p>
+    <w:p>
+      <w:r>
+        <w:rPr>
+          <w:rFonts w:ascii="Calibri" w:hAnsi="Calibri"/>
+          <w:sz w:val="42"/>
+        </w:rPr>
+        <w:t>Lazy Loading | Dynamic subcommand loading at runtime | ✅ Implemented</w:t>
+      </w:r>
+    </w:p>
+    <w:p>
+      <w:r>
+        <w:rPr>
+          <w:rFonts w:ascii="Calibri" w:hAnsi="Calibri"/>
+          <w:sz w:val="42"/>
+        </w:rPr>
+        <w:t>Type Safety | Full type hints support | ✅ Implemented</w:t>
+      </w:r>
+    </w:p>
+    <w:p>
+      <w:r>
+        <w:rPr>
+          <w:rFonts w:ascii="Calibri" w:hAnsi="Calibri"/>
+          <w:sz w:val="42"/>
+        </w:rPr>
+        <w:t>Cross-platform | Windows, macOS, Linux support | ✅ Implemented</w:t>
+      </w:r>
+    </w:p>
+    <w:p>
+      <w:r>
+        <w:rPr>
+          <w:rFonts w:ascii="Calibri" w:hAnsi="Calibri"/>
+          <w:sz w:val="42"/>
+        </w:rPr>
+        <w:t>Terminal UI | Colors, progress bars, prompts | ✅ Implemented</w:t>
+      </w:r>
+    </w:p>
+    <w:p>
+      <w:r>
+        <w:rPr>
+          <w:rFonts w:ascii="Calibri" w:hAnsi="Calibri"/>
+          <w:sz w:val="42"/>
+        </w:rPr>
+        <w:t>Testing Support | Built-in testing utilities | ✅ Implemented</w:t>
+      </w:r>
+    </w:p>
+    <w:p>
+      <w:r>
+        <w:rPr>
+          <w:rFonts w:ascii="Calibri" w:hAnsi="Calibri"/>
+          <w:sz w:val="42"/>
+        </w:rPr>
+        <w:t>Shell Completion | Auto-completion support | ✅ Implemented</w:t>
+      </w:r>
+    </w:p>
+    <w:p>
+      <w:r>
+        <w:rPr>
+          <w:rFonts w:ascii="Calibri" w:hAnsi="Calibri"/>
+          <w:sz w:val="42"/>
+        </w:rPr>
+        <w:t>Interactive CLI Builder | Real-time feedback and code generation | ✅ New in 8.4</w:t>
+      </w:r>
+    </w:p>
+    <w:p>
+      <w:r>
+        <w:rPr>
+          <w:rFonts w:ascii="Calibri" w:hAnsi="Calibri"/>
+          <w:sz w:val="42"/>
+        </w:rPr>
+        <w:t>Pattern | Implementation | Purpose</w:t>
+      </w:r>
+    </w:p>
+    <w:p>
+      <w:r>
+        <w:rPr>
+          <w:rFonts w:ascii="Calibri" w:hAnsi="Calibri"/>
+          <w:sz w:val="42"/>
+        </w:rPr>
+        <w:t>Decorator Pattern | @click.command(), @click.option() | Build CLI interfaces declaratively</w:t>
+      </w:r>
+    </w:p>
+    <w:p>
+      <w:r>
+        <w:rPr>
+          <w:rFonts w:ascii="Calibri" w:hAnsi="Calibri"/>
+          <w:sz w:val="42"/>
+        </w:rPr>
+        <w:t>Context Pattern | Context class | State management between commands</w:t>
+      </w:r>
+    </w:p>
+    <w:p>
+      <w:r>
+        <w:rPr>
+          <w:rFonts w:ascii="Calibri" w:hAnsi="Calibri"/>
+          <w:sz w:val="42"/>
+        </w:rPr>
+        <w:t>Factory Pattern | Parameter type creation | Dynamic type instantiation</w:t>
+      </w:r>
+    </w:p>
+    <w:p>
+      <w:r>
+        <w:rPr>
+          <w:rFonts w:ascii="Calibri" w:hAnsi="Calibri"/>
+          <w:sz w:val="42"/>
+        </w:rPr>
+        <w:t>Strategy Pattern | Parameter validation | Pluggable validation logic</w:t>
+      </w:r>
+    </w:p>
+    <w:p>
+      <w:r>
+        <w:rPr>
+          <w:rFonts w:ascii="Calibri" w:hAnsi="Calibri"/>
+          <w:sz w:val="42"/>
+        </w:rPr>
+        <w:t>Template Method | Command execution flow | Consistent command processing</w:t>
+      </w:r>
+    </w:p>
+    <w:p>
+      <w:r>
+        <w:rPr>
+          <w:rFonts w:ascii="Calibri" w:hAnsi="Calibri"/>
+          <w:sz w:val="42"/>
+        </w:rPr>
+        <w:t>Module | Lines of Code | Percentage | Purpose</w:t>
+      </w:r>
+    </w:p>
+    <w:p>
+      <w:r>
+        <w:rPr>
+          <w:rFonts w:ascii="Calibri" w:hAnsi="Calibri"/>
+          <w:sz w:val="42"/>
+        </w:rPr>
+        <w:t>core.py | 3,348 | 42% | Main classes and functionality</w:t>
+      </w:r>
+    </w:p>
+    <w:p>
+      <w:r>
+        <w:rPr>
+          <w:rFonts w:ascii="Calibri" w:hAnsi="Calibri"/>
+          <w:sz w:val="42"/>
+        </w:rPr>
+        <w:t>types.py | 1,120 | 14% | Parameter type system</w:t>
+      </w:r>
+    </w:p>
+    <w:p>
+      <w:r>
+        <w:rPr>
+          <w:rFonts w:ascii="Calibri" w:hAnsi="Calibri"/>
+          <w:sz w:val="42"/>
+        </w:rPr>
+        <w:t>decorators.py | 552 | 7% | CLI interface creation decorators</w:t>
+      </w:r>
+    </w:p>
+    <w:p>
+      <w:r>
+        <w:rPr>
+          <w:rFonts w:ascii="Calibri" w:hAnsi="Calibri"/>
+          <w:sz w:val="42"/>
+        </w:rPr>
+        <w:t>termui.py | 500 | 6% | Terminal interface features</w:t>
+      </w:r>
+    </w:p>
+    <w:p>
+      <w:r>
+        <w:rPr>
+          <w:rFonts w:ascii="Calibri" w:hAnsi="Calibri"/>
+          <w:sz w:val="42"/>
+        </w:rPr>
+        <w:t>testing.py | 400 | 5% | Testing utilities</w:t>
+      </w:r>
+    </w:p>
+    <w:p>
+      <w:r>
+        <w:rPr>
+          <w:rFonts w:ascii="Calibri" w:hAnsi="Calibri"/>
+          <w:sz w:val="42"/>
+        </w:rPr>
+        <w:t>exceptions.py | 300 | 4% | Error handling classes</w:t>
+      </w:r>
+    </w:p>
+    <w:p>
+      <w:r>
+        <w:rPr>
+          <w:rFonts w:ascii="Calibri" w:hAnsi="Calibri"/>
+          <w:sz w:val="42"/>
+        </w:rPr>
+        <w:t>utils.py | 300 | 4% | Utility functions</w:t>
+      </w:r>
+    </w:p>
+    <w:p>
+      <w:r>
+        <w:rPr>
+          <w:rFonts w:ascii="Calibri" w:hAnsi="Calibri"/>
+          <w:sz w:val="42"/>
+        </w:rPr>
+        <w:t>Others | 1,480 | 18% | Supporting modules</w:t>
+      </w:r>
+    </w:p>
+    <w:p>
+      <w:r>
+        <w:rPr>
+          <w:rFonts w:ascii="Calibri" w:hAnsi="Calibri"/>
+          <w:sz w:val="42"/>
+        </w:rPr>
+        <w:t>Class | Purpose | Key Methods</w:t>
+      </w:r>
+    </w:p>
+    <w:p>
+      <w:r>
+        <w:rPr>
+          <w:rFonts w:ascii="Calibri" w:hAnsi="Calibri"/>
+          <w:sz w:val="42"/>
+        </w:rPr>
+        <w:t>Context | Manages command execution state | invoke(), forward(), ensure_object()</w:t>
+      </w:r>
+    </w:p>
+    <w:p>
+      <w:r>
+        <w:rPr>
+          <w:rFonts w:ascii="Calibri" w:hAnsi="Calibri"/>
+          <w:sz w:val="42"/>
+        </w:rPr>
+        <w:t>Command | Base class for executable commands | invoke(), main(), get_help()</w:t>
+      </w:r>
+    </w:p>
+    <w:p>
+      <w:r>
+        <w:rPr>
+          <w:rFonts w:ascii="Calibri" w:hAnsi="Calibri"/>
+          <w:sz w:val="42"/>
+        </w:rPr>
+        <w:t>Group | Container for multiple commands | add_command(), list_commands()</w:t>
+      </w:r>
+    </w:p>
+    <w:p>
+      <w:r>
+        <w:rPr>
+          <w:rFonts w:ascii="Calibri" w:hAnsi="Calibri"/>
+          <w:sz w:val="42"/>
+        </w:rPr>
+        <w:t>Parameter | Base class for parameters | process_value(), get_default()</w:t>
+      </w:r>
+    </w:p>
+    <w:p>
+      <w:r>
+        <w:rPr>
+          <w:rFonts w:ascii="Calibri" w:hAnsi="Calibri"/>
+          <w:sz w:val="42"/>
+        </w:rPr>
+        <w:t>Option | Command-line options | Inherits from Parameter</w:t>
+      </w:r>
+    </w:p>
+    <w:p>
+      <w:r>
+        <w:rPr>
+          <w:rFonts w:ascii="Calibri" w:hAnsi="Calibri"/>
+          <w:sz w:val="42"/>
+        </w:rPr>
+        <w:t>Argument | Positional arguments | Inherits from Parameter</w:t>
+      </w:r>
+    </w:p>
+    <w:p>
+      <w:r>
+        <w:rPr>
+          <w:rFonts w:ascii="Calibri" w:hAnsi="Calibri"/>
+          <w:sz w:val="42"/>
+        </w:rPr>
+        <w:t>Decorator | Purpose | Key Parameters</w:t>
+      </w:r>
+    </w:p>
+    <w:p>
+      <w:r>
+        <w:rPr>
+          <w:rFonts w:ascii="Calibri" w:hAnsi="Calibri"/>
+          <w:sz w:val="42"/>
+        </w:rPr>
+        <w:t>@click.command() | Convert function to command | name, cls, help, hidden</w:t>
+      </w:r>
+    </w:p>
+    <w:p>
+      <w:r>
+        <w:rPr>
+          <w:rFonts w:ascii="Calibri" w:hAnsi="Calibri"/>
+          <w:sz w:val="42"/>
+        </w:rPr>
+        <w:t>@click.group() | Convert function to group | invoke_without_command, chain</w:t>
+      </w:r>
+    </w:p>
+    <w:p>
+      <w:r>
+        <w:rPr>
+          <w:rFonts w:ascii="Calibri" w:hAnsi="Calibri"/>
+          <w:sz w:val="42"/>
+        </w:rPr>
+        <w:t>@click.option() | Add command-line option | param_decls, type, default, help</w:t>
+      </w:r>
+    </w:p>
+    <w:p>
+      <w:r>
+        <w:rPr>
+          <w:rFonts w:ascii="Calibri" w:hAnsi="Calibri"/>
+          <w:sz w:val="42"/>
+        </w:rPr>
+        <w:t>@click.argument() | Add positional argument | name, type, nargs, required</w:t>
+      </w:r>
+    </w:p>
+    <w:p>
+      <w:r>
+        <w:rPr>
+          <w:rFonts w:ascii="Calibri" w:hAnsi="Calibri"/>
+          <w:sz w:val="42"/>
+        </w:rPr>
+        <w:t>@click.pass_context | Pass context object | None</w:t>
+      </w:r>
+    </w:p>
+    <w:p>
+      <w:r>
+        <w:rPr>
+          <w:rFonts w:ascii="Calibri" w:hAnsi="Calibri"/>
+          <w:sz w:val="42"/>
+        </w:rPr>
+        <w:t>@click.pass_obj | Pass context object | None</w:t>
+      </w:r>
+    </w:p>
+    <w:p>
+      <w:r>
+        <w:rPr>
+          <w:rFonts w:ascii="Calibri" w:hAnsi="Calibri"/>
+          <w:sz w:val="42"/>
+        </w:rPr>
+        <w:t>Exception | Purpose | When Raised</w:t>
+      </w:r>
+    </w:p>
+    <w:p>
+      <w:r>
+        <w:rPr>
+          <w:rFonts w:ascii="Calibri" w:hAnsi="Calibri"/>
+          <w:sz w:val="42"/>
+        </w:rPr>
+        <w:t>ClickException | Base exception | General Click errors</w:t>
+      </w:r>
+    </w:p>
+    <w:p>
+      <w:r>
+        <w:rPr>
+          <w:rFonts w:ascii="Calibri" w:hAnsi="Calibri"/>
+          <w:sz w:val="42"/>
+        </w:rPr>
+        <w:t>UsageError | Usage errors | Invalid command usage</w:t>
+      </w:r>
+    </w:p>
+    <w:p>
+      <w:r>
+        <w:rPr>
+          <w:rFonts w:ascii="Calibri" w:hAnsi="Calibri"/>
+          <w:sz w:val="42"/>
+        </w:rPr>
+        <w:t>BadParameter | Parameter errors | Parameter validation fails</w:t>
+      </w:r>
+    </w:p>
+    <w:p>
+      <w:r>
+        <w:rPr>
+          <w:rFonts w:ascii="Calibri" w:hAnsi="Calibri"/>
+          <w:sz w:val="42"/>
+        </w:rPr>
+        <w:t>MissingParameter | Missing parameters | Required parameter missing</w:t>
+      </w:r>
+    </w:p>
+    <w:p>
+      <w:r>
+        <w:rPr>
+          <w:rFonts w:ascii="Calibri" w:hAnsi="Calibri"/>
+          <w:sz w:val="42"/>
+        </w:rPr>
+        <w:t>FileError | File errors | File operation fails</w:t>
+      </w:r>
+    </w:p>
+    <w:p>
+      <w:r>
+        <w:rPr>
+          <w:rFonts w:ascii="Calibri" w:hAnsi="Calibri"/>
+          <w:sz w:val="42"/>
+        </w:rPr>
+        <w:t>Abort | Operation aborted | User aborts operation</w:t>
+      </w:r>
+    </w:p>
+    <w:p>
+      <w:r>
+        <w:rPr>
+          <w:rFonts w:ascii="Calibri" w:hAnsi="Calibri"/>
+          <w:sz w:val="42"/>
+        </w:rPr>
+        <w:t>Function | Purpose | Return Type</w:t>
+      </w:r>
+    </w:p>
+    <w:p>
+      <w:r>
+        <w:rPr>
+          <w:rFonts w:ascii="Calibri" w:hAnsi="Calibri"/>
+          <w:sz w:val="42"/>
+        </w:rPr>
+        <w:t>click.echo() | Print message to console | None</w:t>
+      </w:r>
+    </w:p>
+    <w:p>
+      <w:r>
+        <w:rPr>
+          <w:rFonts w:ascii="Calibri" w:hAnsi="Calibri"/>
+          <w:sz w:val="42"/>
+        </w:rPr>
+        <w:t>click.prompt() | Prompt for user input | Any</w:t>
+      </w:r>
+    </w:p>
+    <w:p>
+      <w:r>
+        <w:rPr>
+          <w:rFonts w:ascii="Calibri" w:hAnsi="Calibri"/>
+          <w:sz w:val="42"/>
+        </w:rPr>
+        <w:t>click.confirm() | Ask for confirmation | bool</w:t>
+      </w:r>
+    </w:p>
+    <w:p>
+      <w:r>
+        <w:rPr>
+          <w:rFonts w:ascii="Calibri" w:hAnsi="Calibri"/>
+          <w:sz w:val="42"/>
+        </w:rPr>
+        <w:t>click.style() | Style text with colors | str</w:t>
+      </w:r>
+    </w:p>
+    <w:p>
+      <w:r>
+        <w:rPr>
+          <w:rFonts w:ascii="Calibri" w:hAnsi="Calibri"/>
+          <w:sz w:val="42"/>
+        </w:rPr>
+        <w:t>click.progressbar() | Create progress bar | ProgressBar</w:t>
+      </w:r>
+    </w:p>
+    <w:p>
+      <w:r>
+        <w:rPr>
+          <w:rFonts w:ascii="Calibri" w:hAnsi="Calibri"/>
+          <w:sz w:val="42"/>
+        </w:rPr>
+        <w:t>click.get_current_context() | Get current context | Context</w:t>
+      </w:r>
+    </w:p>
+    <w:p>
+      <w:r>
+        <w:rPr>
+          <w:rFonts w:ascii="Calibri" w:hAnsi="Calibri"/>
+          <w:sz w:val="42"/>
+        </w:rPr>
+        <w:t>Package | Purpose | Platform</w:t>
+      </w:r>
+    </w:p>
+    <w:p>
+      <w:r>
+        <w:rPr>
+          <w:rFonts w:ascii="Calibri" w:hAnsi="Calibri"/>
+          <w:sz w:val="42"/>
+        </w:rPr>
+        <w:t>colorama | Windows console support | Windows only</w:t>
+      </w:r>
+    </w:p>
+    <w:p>
+      <w:r>
+        <w:rPr>
+          <w:rFonts w:ascii="Calibri" w:hAnsi="Calibri"/>
+          <w:sz w:val="42"/>
+        </w:rPr>
+        <w:t>Python | Runtime environment | All platforms</w:t>
+      </w:r>
+    </w:p>
+    <w:p>
+      <w:r>
+        <w:rPr>
+          <w:rFonts w:ascii="Calibri" w:hAnsi="Calibri"/>
+          <w:sz w:val="42"/>
+        </w:rPr>
+        <w:t>Package | Purpose</w:t>
+      </w:r>
+    </w:p>
+    <w:p>
+      <w:r>
+        <w:rPr>
+          <w:rFonts w:ascii="Calibri" w:hAnsi="Calibri"/>
+          <w:sz w:val="42"/>
+        </w:rPr>
+        <w:t>ruff | Code linting and formatting</w:t>
+      </w:r>
+    </w:p>
+    <w:p>
+      <w:r>
+        <w:rPr>
+          <w:rFonts w:ascii="Calibri" w:hAnsi="Calibri"/>
+          <w:sz w:val="42"/>
+        </w:rPr>
+        <w:t>pytest | Test runner</w:t>
+      </w:r>
+    </w:p>
+    <w:p>
+      <w:r>
+        <w:rPr>
+          <w:rFonts w:ascii="Calibri" w:hAnsi="Calibri"/>
+          <w:sz w:val="42"/>
+        </w:rPr>
+        <w:t>mypy | Type checking</w:t>
+      </w:r>
+    </w:p>
+    <w:p>
+      <w:r>
+        <w:rPr>
+          <w:rFonts w:ascii="Calibri" w:hAnsi="Calibri"/>
+          <w:sz w:val="42"/>
+        </w:rPr>
+        <w:t>sphinx | Documentation generation</w:t>
+      </w:r>
+    </w:p>
+    <w:p>
+      <w:r>
+        <w:rPr>
+          <w:rFonts w:ascii="Calibri" w:hAnsi="Calibri"/>
+          <w:sz w:val="42"/>
+        </w:rPr>
+        <w:t>pre-commit | Git hooks</w:t>
+      </w:r>
+    </w:p>
+    <w:p>
+      <w:r>
+        <w:rPr>
+          <w:rFonts w:ascii="Calibri" w:hAnsi="Calibri"/>
+          <w:sz w:val="42"/>
+        </w:rPr>
+        <w:t>Test Category | Coverage | Status</w:t>
+      </w:r>
+    </w:p>
+    <w:p>
+      <w:r>
+        <w:rPr>
+          <w:rFonts w:ascii="Calibri" w:hAnsi="Calibri"/>
+          <w:sz w:val="42"/>
+        </w:rPr>
+        <w:t>Basic Tests | 100% | ✅ Excellent</w:t>
+      </w:r>
+    </w:p>
+    <w:p>
+      <w:r>
+        <w:rPr>
+          <w:rFonts w:ascii="Calibri" w:hAnsi="Calibri"/>
+          <w:sz w:val="42"/>
+        </w:rPr>
+        <w:t>Command Tests | 95% | ✅ Excellent</w:t>
+      </w:r>
+    </w:p>
+    <w:p>
+      <w:r>
+        <w:rPr>
+          <w:rFonts w:ascii="Calibri" w:hAnsi="Calibri"/>
+          <w:sz w:val="42"/>
+        </w:rPr>
+        <w:t>Option Tests | 98% | ✅ Excellent</w:t>
+      </w:r>
+    </w:p>
+    <w:p>
+      <w:r>
+        <w:rPr>
+          <w:rFonts w:ascii="Calibri" w:hAnsi="Calibri"/>
+          <w:sz w:val="42"/>
+        </w:rPr>
+        <w:t>Type Tests | 90% | ✅ Good</w:t>
+      </w:r>
+    </w:p>
+    <w:p>
+      <w:r>
+        <w:rPr>
+          <w:rFonts w:ascii="Calibri" w:hAnsi="Calibri"/>
+          <w:sz w:val="42"/>
+        </w:rPr>
+        <w:t>Terminal UI Tests | 85% | ⚠️ Needs improvement</w:t>
+      </w:r>
+    </w:p>
+    <w:p>
+      <w:r>
+        <w:rPr>
+          <w:rFonts w:ascii="Calibri" w:hAnsi="Calibri"/>
+          <w:sz w:val="42"/>
+        </w:rPr>
+        <w:t>Testing Tests | 100% | ✅ Perfect</w:t>
+      </w:r>
+    </w:p>
+    <w:p>
+      <w:r>
+        <w:rPr>
+          <w:rFonts w:ascii="Calibri" w:hAnsi="Calibri"/>
+          <w:sz w:val="42"/>
+        </w:rPr>
+        <w:t>Example | Purpose | Commands | Lines of Code</w:t>
+      </w:r>
+    </w:p>
+    <w:p>
+      <w:r>
+        <w:rPr>
+          <w:rFonts w:ascii="Calibri" w:hAnsi="Calibri"/>
+          <w:sz w:val="42"/>
+        </w:rPr>
+        <w:t>Naval Fate | Command groups demonstration | ship new, ship move, mine set | 73</w:t>
+      </w:r>
+    </w:p>
+    <w:p>
+      <w:r>
+        <w:rPr>
+          <w:rFonts w:ascii="Calibri" w:hAnsi="Calibri"/>
+          <w:sz w:val="42"/>
+        </w:rPr>
+        <w:t>Complex CLI | Advanced CLI with context | init, status | 100+</w:t>
+      </w:r>
+    </w:p>
+    <w:p>
+      <w:r>
+        <w:rPr>
+          <w:rFonts w:ascii="Calibri" w:hAnsi="Calibri"/>
+          <w:sz w:val="42"/>
+        </w:rPr>
+        <w:t>Colors | Terminal color demonstration | cli | 40</w:t>
+      </w:r>
+    </w:p>
+    <w:p>
+      <w:r>
+        <w:rPr>
+          <w:rFonts w:ascii="Calibri" w:hAnsi="Calibri"/>
+          <w:sz w:val="42"/>
+        </w:rPr>
+        <w:t>Validation | Parameter validation examples | cli | 49</w:t>
+      </w:r>
+    </w:p>
+    <w:p>
+      <w:r>
+        <w:rPr>
+          <w:rFonts w:ascii="Calibri" w:hAnsi="Calibri"/>
+          <w:sz w:val="42"/>
+        </w:rPr>
+        <w:t>Metric | Value | Benchmark</w:t>
+      </w:r>
+    </w:p>
+    <w:p>
+      <w:r>
+        <w:rPr>
+          <w:rFonts w:ascii="Calibri" w:hAnsi="Calibri"/>
+          <w:sz w:val="42"/>
+        </w:rPr>
+        <w:t>Startup Time | &lt;50ms | Command initialization</w:t>
+      </w:r>
+    </w:p>
+    <w:p>
+      <w:r>
+        <w:rPr>
+          <w:rFonts w:ascii="Calibri" w:hAnsi="Calibri"/>
+          <w:sz w:val="42"/>
+        </w:rPr>
+        <w:t>Memory Usage | &lt;10MB | Base library</w:t>
+      </w:r>
+    </w:p>
+    <w:p>
+      <w:r>
+        <w:rPr>
+          <w:rFonts w:ascii="Calibri" w:hAnsi="Calibri"/>
+          <w:sz w:val="42"/>
+        </w:rPr>
+        <w:t>Parse Speed | &gt;1000 args/sec | Argument parsing</w:t>
+      </w:r>
+    </w:p>
+    <w:p>
+      <w:r>
+        <w:rPr>
+          <w:rFonts w:ascii="Calibri" w:hAnsi="Calibri"/>
+          <w:sz w:val="42"/>
+        </w:rPr>
+        <w:t>Help Generation | &lt;10ms | Help text creation</w:t>
+      </w:r>
+    </w:p>
+    <w:p>
+      <w:r>
+        <w:rPr>
+          <w:rFonts w:ascii="Calibri" w:hAnsi="Calibri"/>
+          <w:sz w:val="42"/>
+        </w:rPr>
+        <w:t>Feature | Priority | Timeline | Description</w:t>
+      </w:r>
+    </w:p>
+    <w:p>
+      <w:r>
+        <w:rPr>
+          <w:rFonts w:ascii="Calibri" w:hAnsi="Calibri"/>
+          <w:sz w:val="42"/>
+        </w:rPr>
+        <w:t>Enhanced Shell Completion | High | 9.0 | Improved auto-completion</w:t>
+      </w:r>
+    </w:p>
+    <w:p>
+      <w:r>
+        <w:rPr>
+          <w:rFonts w:ascii="Calibri" w:hAnsi="Calibri"/>
+          <w:sz w:val="42"/>
+        </w:rPr>
+        <w:t>Better Windows Support | Medium | 9.0 | Enhanced console features</w:t>
+      </w:r>
+    </w:p>
+    <w:p>
+      <w:r>
+        <w:rPr>
+          <w:rFonts w:ascii="Calibri" w:hAnsi="Calibri"/>
+          <w:sz w:val="42"/>
+        </w:rPr>
+        <w:t>Performance Improvements | High | 9.1 | Optimized execution</w:t>
+      </w:r>
+    </w:p>
+    <w:p>
+      <w:r>
+        <w:rPr>
+          <w:rFonts w:ascii="Calibri" w:hAnsi="Calibri"/>
+          <w:sz w:val="42"/>
+        </w:rPr>
+        <w:t>Extended Type System | Medium | 9.1 | More parameter types</w:t>
+      </w:r>
+    </w:p>
+    <w:p>
+      <w:r>
+        <w:rPr>
+          <w:rFonts w:ascii="Calibri" w:hAnsi="Calibri"/>
+          <w:sz w:val="42"/>
+        </w:rPr>
+        <w:t>Metric | Value</w:t>
+      </w:r>
+    </w:p>
+    <w:p>
+      <w:r>
+        <w:rPr>
+          <w:rFonts w:ascii="Calibri" w:hAnsi="Calibri"/>
+          <w:sz w:val="42"/>
+        </w:rPr>
+        <w:t>PyPI Downloads | Millions</w:t>
+      </w:r>
+    </w:p>
+    <w:p>
+      <w:r>
+        <w:rPr>
+          <w:rFonts w:ascii="Calibri" w:hAnsi="Calibri"/>
+          <w:sz w:val="42"/>
+        </w:rPr>
+        <w:t>GitHub Stars | 15,000+</w:t>
+      </w:r>
+    </w:p>
+    <w:p>
+      <w:r>
+        <w:rPr>
+          <w:rFonts w:ascii="Calibri" w:hAnsi="Calibri"/>
+          <w:sz w:val="42"/>
+        </w:rPr>
+        <w:t>Dependencies | Used by thousands of projects</w:t>
+      </w:r>
+    </w:p>
+    <w:p>
+      <w:r>
+        <w:rPr>
+          <w:rFonts w:ascii="Calibri" w:hAnsi="Calibri"/>
+          <w:sz w:val="42"/>
+        </w:rPr>
+        <w:t>Community | Active development and support</w:t>
+      </w:r>
+    </w:p>
+    <w:p>
       <w:pPr>
         <w:pStyle w:val="Heading2"/>
-        <w:shd w:val="clear" w:color="auto" w:fill="FFFFFF"/>
-        <w:divId w:val="2064330469"/>
-        <w:rPr>
-          <w:rFonts w:ascii="Calibri" w:eastAsia="Times New Roman" w:hAnsi="Calibri" w:cs="Calibri"/>
-          <w:lang w:val="en"/>
-        </w:rPr>
       </w:pPr>
       <w:r>
-        <w:rPr>
-          <w:rFonts w:ascii="Calibri" w:eastAsia="Times New Roman" w:hAnsi="Calibri" w:cs="Calibri"/>
-          <w:lang w:val="en"/>
-        </w:rPr>
-        <w:t>Recommendations</w:t>
+        <w:t>🚀 New in Click 8.4: Interactive CLI Builder</w:t>
+      </w:r>
+    </w:p>
+    <w:p>
+      <w:r>
+        <w:rPr>
+          <w:rFonts w:ascii="Calibri" w:hAnsi="Calibri"/>
+          <w:sz w:val="42"/>
+        </w:rPr>
+        <w:t xml:space="preserve">Click now includes a revolutionary </w:t>
+      </w:r>
+      <w:r>
+        <w:rPr>
+          <w:rFonts w:ascii="Calibri" w:hAnsi="Calibri"/>
+          <w:b/>
+          <w:sz w:val="42"/>
+        </w:rPr>
+        <w:t>Interactive CLI Builder</w:t>
+      </w:r>
+      <w:r>
+        <w:rPr>
+          <w:rFonts w:ascii="Calibri" w:hAnsi="Calibri"/>
+          <w:sz w:val="42"/>
+        </w:rPr>
+        <w:t>rface for creating Click commands with real-time feedback, validation, and code generation.</w:t>
+      </w:r>
+    </w:p>
+    <w:p>
+      <w:r>
+        <w:rPr>
+          <w:rFonts w:ascii="Calibri" w:hAnsi="Calibri"/>
+          <w:sz w:val="42"/>
+        </w:rPr>
+        <w:t>```python</w:t>
+      </w:r>
+    </w:p>
+    <w:p>
+      <w:r>
+        <w:rPr>
+          <w:rFonts w:ascii="Calibri" w:hAnsi="Calibri"/>
+          <w:sz w:val="42"/>
+        </w:rPr>
+        <w:t>from click.interactive_builder import interactive_builder</w:t>
       </w:r>
     </w:p>
     <w:p>
       <w:pPr>
-        <w:pStyle w:val="Heading4"/>
-        <w:shd w:val="clear" w:color="auto" w:fill="D1ECF1"/>
-        <w:divId w:val="620113362"/>
-        <w:rPr>
-          <w:rFonts w:ascii="Calibri" w:eastAsia="Times New Roman" w:hAnsi="Calibri" w:cs="Calibri"/>
-          <w:lang w:val="en"/>
-        </w:rPr>
+        <w:pStyle w:val="Heading1"/>
       </w:pPr>
       <w:r>
-        <w:rPr>
-          <w:rFonts w:ascii="Calibri" w:eastAsia="Times New Roman" w:hAnsi="Calibri" w:cs="Calibri"/>
-          <w:lang w:val="en"/>
-        </w:rPr>
-        <w:t>Usage Recommendations</w:t>
-      </w:r>
-    </w:p>
-    <w:p>
-      <w:pPr>
-        <w:numPr>
-          <w:ilvl w:val="0"/>
-          <w:numId w:val="8"/>
-        </w:numPr>
-        <w:shd w:val="clear" w:color="auto" w:fill="D1ECF1"/>
-        <w:spacing w:before="100" w:beforeAutospacing="1" w:after="100" w:afterAutospacing="1"/>
-        <w:divId w:val="620113362"/>
-        <w:rPr>
-          <w:rFonts w:ascii="Calibri" w:eastAsia="Times New Roman" w:hAnsi="Calibri" w:cs="Calibri"/>
-          <w:color w:val="333333"/>
-          <w:lang w:val="en"/>
-        </w:rPr>
-      </w:pPr>
-      <w:r>
-        <w:rPr>
-          <w:rStyle w:val="Strong"/>
-          <w:rFonts w:ascii="Calibri" w:eastAsia="Times New Roman" w:hAnsi="Calibri" w:cs="Calibri"/>
-          <w:color w:val="333333"/>
-          <w:lang w:val="en"/>
-        </w:rPr>
-        <w:t>For New Projects:</w:t>
-      </w:r>
-      <w:r>
-        <w:rPr>
-          <w:rFonts w:ascii="Calibri" w:eastAsia="Times New Roman" w:hAnsi="Calibri" w:cs="Calibri"/>
-          <w:color w:val="333333"/>
-          <w:lang w:val="en"/>
-        </w:rPr>
-        <w:t xml:space="preserve"> Excellent choice for CLI development</w:t>
-      </w:r>
-    </w:p>
-    <w:p>
-      <w:pPr>
-        <w:numPr>
-          <w:ilvl w:val="0"/>
-          <w:numId w:val="8"/>
-        </w:numPr>
-        <w:shd w:val="clear" w:color="auto" w:fill="D1ECF1"/>
-        <w:spacing w:before="100" w:beforeAutospacing="1" w:after="100" w:afterAutospacing="1"/>
-        <w:divId w:val="620113362"/>
-        <w:rPr>
-          <w:rFonts w:ascii="Calibri" w:eastAsia="Times New Roman" w:hAnsi="Calibri" w:cs="Calibri"/>
-          <w:color w:val="333333"/>
-          <w:lang w:val="en"/>
-        </w:rPr>
-      </w:pPr>
-      <w:r>
-        <w:rPr>
-          <w:rStyle w:val="Strong"/>
-          <w:rFonts w:ascii="Calibri" w:eastAsia="Times New Roman" w:hAnsi="Calibri" w:cs="Calibri"/>
-          <w:color w:val="333333"/>
-          <w:lang w:val="en"/>
-        </w:rPr>
-        <w:t>For Existing Projects:</w:t>
-      </w:r>
-      <w:r>
-        <w:rPr>
-          <w:rFonts w:ascii="Calibri" w:eastAsia="Times New Roman" w:hAnsi="Calibri" w:cs="Calibri"/>
-          <w:color w:val="333333"/>
-          <w:lang w:val="en"/>
-        </w:rPr>
-        <w:t xml:space="preserve"> </w:t>
-      </w:r>
-      <w:r>
-        <w:rPr>
-          <w:rFonts w:ascii="Calibri" w:eastAsia="Times New Roman" w:hAnsi="Calibri" w:cs="Calibri"/>
-          <w:color w:val="333333"/>
-          <w:lang w:val="en"/>
-        </w:rPr>
-        <w:t>Consider migration from older CLI libraries</w:t>
-      </w:r>
-    </w:p>
-    <w:p>
-      <w:pPr>
-        <w:numPr>
-          <w:ilvl w:val="0"/>
-          <w:numId w:val="8"/>
-        </w:numPr>
-        <w:shd w:val="clear" w:color="auto" w:fill="D1ECF1"/>
-        <w:spacing w:before="100" w:beforeAutospacing="1" w:after="100" w:afterAutospacing="1"/>
-        <w:divId w:val="620113362"/>
-        <w:rPr>
-          <w:rFonts w:ascii="Calibri" w:eastAsia="Times New Roman" w:hAnsi="Calibri" w:cs="Calibri"/>
-          <w:color w:val="333333"/>
-          <w:lang w:val="en"/>
-        </w:rPr>
-      </w:pPr>
-      <w:r>
-        <w:rPr>
-          <w:rStyle w:val="Strong"/>
-          <w:rFonts w:ascii="Calibri" w:eastAsia="Times New Roman" w:hAnsi="Calibri" w:cs="Calibri"/>
-          <w:color w:val="333333"/>
-          <w:lang w:val="en"/>
-        </w:rPr>
-        <w:t>For Learning:</w:t>
-      </w:r>
-      <w:r>
-        <w:rPr>
-          <w:rFonts w:ascii="Calibri" w:eastAsia="Times New Roman" w:hAnsi="Calibri" w:cs="Calibri"/>
-          <w:color w:val="333333"/>
-          <w:lang w:val="en"/>
-        </w:rPr>
-        <w:t xml:space="preserve"> Great library to understand CLI design patterns</w:t>
-      </w:r>
-    </w:p>
-    <w:p>
-      <w:pPr>
-        <w:numPr>
-          <w:ilvl w:val="0"/>
-          <w:numId w:val="8"/>
-        </w:numPr>
-        <w:shd w:val="clear" w:color="auto" w:fill="D1ECF1"/>
-        <w:spacing w:before="100" w:beforeAutospacing="1" w:after="100" w:afterAutospacing="1"/>
-        <w:divId w:val="620113362"/>
-        <w:rPr>
-          <w:rFonts w:ascii="Calibri" w:eastAsia="Times New Roman" w:hAnsi="Calibri" w:cs="Calibri"/>
-          <w:color w:val="333333"/>
-          <w:lang w:val="en"/>
-        </w:rPr>
-      </w:pPr>
-      <w:r>
-        <w:rPr>
-          <w:rStyle w:val="Strong"/>
-          <w:rFonts w:ascii="Calibri" w:eastAsia="Times New Roman" w:hAnsi="Calibri" w:cs="Calibri"/>
-          <w:color w:val="333333"/>
-          <w:lang w:val="en"/>
-        </w:rPr>
-        <w:t>For Production:</w:t>
-      </w:r>
-      <w:r>
-        <w:rPr>
-          <w:rFonts w:ascii="Calibri" w:eastAsia="Times New Roman" w:hAnsi="Calibri" w:cs="Calibri"/>
-          <w:color w:val="333333"/>
-          <w:lang w:val="en"/>
-        </w:rPr>
-        <w:t xml:space="preserve"> Highly recommended for production use</w:t>
-      </w:r>
-    </w:p>
-    <w:p>
-      <w:pPr>
-        <w:pStyle w:val="NormalWeb"/>
-        <w:shd w:val="clear" w:color="auto" w:fill="FFFFFF"/>
-        <w:divId w:val="1701932400"/>
-        <w:rPr>
-          <w:rFonts w:ascii="Calibri" w:hAnsi="Calibri" w:cs="Calibri"/>
-          <w:color w:val="7F8C8D"/>
-          <w:sz w:val="18"/>
-          <w:szCs w:val="18"/>
-          <w:lang w:val="en"/>
-        </w:rPr>
-      </w:pPr>
-      <w:r>
-        <w:rPr>
-          <w:rStyle w:val="Strong"/>
-          <w:rFonts w:ascii="Calibri" w:hAnsi="Calibri" w:cs="Calibri"/>
-          <w:color w:val="7F8C8D"/>
-          <w:sz w:val="18"/>
-          <w:szCs w:val="18"/>
-          <w:lang w:val="en"/>
-        </w:rPr>
-        <w:t>Click Program Documentation</w:t>
-      </w:r>
-      <w:r>
-        <w:rPr>
-          <w:rFonts w:ascii="Calibri" w:hAnsi="Calibri" w:cs="Calibri"/>
-          <w:color w:val="7F8C8D"/>
-          <w:sz w:val="18"/>
-          <w:szCs w:val="18"/>
-          <w:lang w:val="en"/>
-        </w:rPr>
-        <w:t xml:space="preserve"> </w:t>
-      </w:r>
-      <w:r>
-        <w:rPr>
-          <w:rFonts w:ascii="Calibri" w:hAnsi="Calibri" w:cs="Calibri"/>
-          <w:color w:val="7F8C8D"/>
-          <w:sz w:val="18"/>
-          <w:szCs w:val="18"/>
-          <w:lang w:val="en"/>
-        </w:rPr>
-        <w:t>| Comprehensive Technical Analysis Report</w:t>
-      </w:r>
-    </w:p>
-    <w:p>
-      <w:pPr>
-        <w:pStyle w:val="NormalWeb"/>
-        <w:shd w:val="clear" w:color="auto" w:fill="FFFFFF"/>
-        <w:divId w:val="1701932400"/>
-        <w:rPr>
-          <w:rFonts w:ascii="Calibri" w:hAnsi="Calibri" w:cs="Calibri"/>
-          <w:color w:val="7F8C8D"/>
-          <w:sz w:val="18"/>
-          <w:szCs w:val="18"/>
-          <w:lang w:val="en"/>
-        </w:rPr>
-      </w:pPr>
-      <w:r>
-        <w:rPr>
-          <w:rFonts w:ascii="Calibri" w:hAnsi="Calibri" w:cs="Calibri"/>
-          <w:color w:val="7F8C8D"/>
-          <w:sz w:val="18"/>
-          <w:szCs w:val="18"/>
-          <w:lang w:val="en"/>
-        </w:rPr>
-        <w:t>Generated: 2024 | Version: 8.3.dev | License: BSD-3-Clause</w:t>
-      </w:r>
-    </w:p>
-    <w:p>
-      <w:pPr>
-        <w:pStyle w:val="NormalWeb"/>
-        <w:shd w:val="clear" w:color="auto" w:fill="FFFFFF"/>
-        <w:divId w:val="1701932400"/>
-        <w:rPr>
-          <w:rFonts w:ascii="Calibri" w:hAnsi="Calibri" w:cs="Calibri"/>
-          <w:color w:val="7F8C8D"/>
-          <w:sz w:val="18"/>
-          <w:szCs w:val="18"/>
-          <w:lang w:val="en"/>
-        </w:rPr>
-      </w:pPr>
-      <w:r>
-        <w:rPr>
-          <w:rFonts w:ascii="Calibri" w:hAnsi="Calibri" w:cs="Calibri"/>
-          <w:color w:val="7F8C8D"/>
-          <w:sz w:val="18"/>
-          <w:szCs w:val="18"/>
-          <w:lang w:val="en"/>
-        </w:rPr>
-        <w:t>This document provides a complete technical analysis of the Click program, covering its architecture, implementation, testing, and future direction.</w:t>
+        <w:t>Start the interactive builder</w:t>
+      </w:r>
+    </w:p>
+    <w:p>
+      <w:r>
+        <w:rPr>
+          <w:rFonts w:ascii="Calibri" w:hAnsi="Calibri"/>
+          <w:sz w:val="42"/>
+        </w:rPr>
+        <w:t>interactive_builder()</w:t>
+      </w:r>
+    </w:p>
+    <w:p>
+      <w:r>
+        <w:rPr>
+          <w:rFonts w:ascii="Calibri" w:hAnsi="Calibri"/>
+          <w:sz w:val="42"/>
+        </w:rPr>
+        <w:t>```</w:t>
+      </w:r>
+    </w:p>
+    <w:p>
+      <w:r>
+        <w:rPr>
+          <w:rFonts w:ascii="Calibri" w:hAnsi="Calibri"/>
+          <w:b/>
+          <w:sz w:val="42"/>
+        </w:rPr>
+        <w:t>Features:</w:t>
+      </w:r>
+    </w:p>
+    <w:p>
+      <w:r>
+        <w:t xml:space="preserve">• </w:t>
+      </w:r>
+      <w:r>
+        <w:rPr>
+          <w:rFonts w:ascii="Calibri" w:hAnsi="Calibri"/>
+          <w:sz w:val="42"/>
+        </w:rPr>
+        <w:t xml:space="preserve">🎯 </w:t>
+      </w:r>
+      <w:r>
+        <w:rPr>
+          <w:rFonts w:ascii="Calibri" w:hAnsi="Calibri"/>
+          <w:b/>
+          <w:sz w:val="42"/>
+        </w:rPr>
+        <w:t>Interactive command creation</w:t>
+      </w:r>
+      <w:r>
+        <w:rPr>
+          <w:rFonts w:ascii="Calibri" w:hAnsi="Calibri"/>
+          <w:sz w:val="42"/>
+        </w:rPr>
+        <w:t>ith guided prompts</w:t>
+      </w:r>
+    </w:p>
+    <w:p>
+      <w:r>
+        <w:t xml:space="preserve">• </w:t>
+      </w:r>
+      <w:r>
+        <w:rPr>
+          <w:rFonts w:ascii="Calibri" w:hAnsi="Calibri"/>
+          <w:sz w:val="42"/>
+        </w:rPr>
+        <w:t xml:space="preserve">🏗️ </w:t>
+      </w:r>
+      <w:r>
+        <w:rPr>
+          <w:rFonts w:ascii="Calibri" w:hAnsi="Calibri"/>
+          <w:b/>
+          <w:sz w:val="42"/>
+        </w:rPr>
+        <w:t>Real-time validation</w:t>
+      </w:r>
+      <w:r>
+        <w:rPr>
+          <w:rFonts w:ascii="Calibri" w:hAnsi="Calibri"/>
+          <w:sz w:val="42"/>
+        </w:rPr>
+        <w:t>d error checking</w:t>
+      </w:r>
+    </w:p>
+    <w:p>
+      <w:r>
+        <w:t xml:space="preserve">• </w:t>
+      </w:r>
+      <w:r>
+        <w:rPr>
+          <w:rFonts w:ascii="Calibri" w:hAnsi="Calibri"/>
+          <w:sz w:val="42"/>
+        </w:rPr>
+        <w:t xml:space="preserve">📝 </w:t>
+      </w:r>
+      <w:r>
+        <w:rPr>
+          <w:rFonts w:ascii="Calibri" w:hAnsi="Calibri"/>
+          <w:b/>
+          <w:sz w:val="42"/>
+        </w:rPr>
+        <w:t>Automatic code generation</w:t>
+      </w:r>
+      <w:r>
+        <w:rPr>
+          <w:rFonts w:ascii="Calibri" w:hAnsi="Calibri"/>
+          <w:sz w:val="42"/>
+        </w:rPr>
+        <w:t>ith syntax highlighting</w:t>
+      </w:r>
+    </w:p>
+    <w:p>
+      <w:r>
+        <w:t xml:space="preserve">• </w:t>
+      </w:r>
+      <w:r>
+        <w:rPr>
+          <w:rFonts w:ascii="Calibri" w:hAnsi="Calibri"/>
+          <w:sz w:val="42"/>
+        </w:rPr>
+        <w:t xml:space="preserve">💾 </w:t>
+      </w:r>
+      <w:r>
+        <w:rPr>
+          <w:rFonts w:ascii="Calibri" w:hAnsi="Calibri"/>
+          <w:b/>
+          <w:sz w:val="42"/>
+        </w:rPr>
+        <w:t>Project saving/loading</w:t>
+      </w:r>
+      <w:r>
+        <w:rPr>
+          <w:rFonts w:ascii="Calibri" w:hAnsi="Calibri"/>
+          <w:sz w:val="42"/>
+        </w:rPr>
+        <w:t>or collaboration</w:t>
+      </w:r>
+    </w:p>
+    <w:p>
+      <w:r>
+        <w:t xml:space="preserve">• </w:t>
+      </w:r>
+      <w:r>
+        <w:rPr>
+          <w:rFonts w:ascii="Calibri" w:hAnsi="Calibri"/>
+          <w:sz w:val="42"/>
+        </w:rPr>
+        <w:t xml:space="preserve">🔍 </w:t>
+      </w:r>
+      <w:r>
+        <w:rPr>
+          <w:rFonts w:ascii="Calibri" w:hAnsi="Calibri"/>
+          <w:b/>
+          <w:sz w:val="42"/>
+        </w:rPr>
+        <w:t>Command validation</w:t>
+      </w:r>
+      <w:r>
+        <w:rPr>
+          <w:rFonts w:ascii="Calibri" w:hAnsi="Calibri"/>
+          <w:sz w:val="42"/>
+        </w:rPr>
+        <w:t>nd best practices checking</w:t>
+      </w:r>
+    </w:p>
+    <w:p>
+      <w:r>
+        <w:rPr>
+          <w:rFonts w:ascii="Calibri" w:hAnsi="Calibri"/>
+          <w:sz w:val="42"/>
+        </w:rPr>
+        <w:t>Learn more: [Interactive Builder Documentation](examples/interactive_builder/README.md)</w:t>
       </w:r>
     </w:p>
     <w:sectPr>

</xml_diff>

<commit_message>
docs: update Click_Professional_Documentation.docx for feat: test improved DOCX formatting with enhanced prompts
</commit_message>
<xml_diff>
--- a/docs/Click_Professional_Documentation.docx
+++ b/docs/Click_Professional_Documentation.docx
@@ -3,552 +3,6 @@
 <w:document xmlns:wpc="http://schemas.microsoft.com/office/word/2010/wordprocessingCanvas" xmlns:cx="http://schemas.microsoft.com/office/drawing/2014/chartex" xmlns:cx1="http://schemas.microsoft.com/office/drawing/2015/9/8/chartex" xmlns:cx2="http://schemas.microsoft.com/office/drawing/2015/10/21/chartex" xmlns:cx3="http://schemas.microsoft.com/office/drawing/2016/5/9/chartex" xmlns:cx4="http://schemas.microsoft.com/office/drawing/2016/5/10/chartex" xmlns:cx5="http://schemas.microsoft.com/office/drawing/2016/5/11/chartex" xmlns:cx6="http://schemas.microsoft.com/office/drawing/2016/5/12/chartex" xmlns:cx7="http://schemas.microsoft.com/office/drawing/2016/5/13/chartex" xmlns:cx8="http://schemas.microsoft.com/office/drawing/2016/5/14/chartex" xmlns:mc="http://schemas.openxmlformats.org/markup-compatibility/2006" xmlns:aink="http://schemas.microsoft.com/office/drawing/2016/ink" xmlns:am3d="http://schemas.microsoft.com/office/drawing/2017/model3d" xmlns:o="urn:schemas-microsoft-com:office:office" xmlns:r="http://schemas.openxmlformats.org/officeDocument/2006/relationships" xmlns:m="http://schemas.openxmlformats.org/officeDocument/2006/math" xmlns:v="urn:schemas-microsoft-com:vml" xmlns:wp14="http://schemas.microsoft.com/office/word/2010/wordprocessingDrawing" xmlns:wp="http://schemas.openxmlformats.org/drawingml/2006/wordprocessingDrawing" xmlns:w10="urn:schemas-microsoft-com:office:word" xmlns:w="http://schemas.openxmlformats.org/wordprocessingml/2006/main" xmlns:w14="http://schemas.microsoft.com/office/word/2010/wordml" xmlns:w15="http://schemas.microsoft.com/office/word/2012/wordml" xmlns:w16cex="http://schemas.microsoft.com/office/word/2018/wordml/cex" xmlns:w16cid="http://schemas.microsoft.com/office/word/2016/wordml/cid" xmlns:w16="http://schemas.microsoft.com/office/word/2018/wordml" xmlns:w16sdtdh="http://schemas.microsoft.com/office/word/2020/wordml/sdtdatahash" xmlns:w16se="http://schemas.microsoft.com/office/word/2015/wordml/symex" xmlns:wpg="http://schemas.microsoft.com/office/word/2010/wordprocessingGroup" xmlns:wpi="http://schemas.microsoft.com/office/word/2010/wordprocessingInk" xmlns:wne="http://schemas.microsoft.com/office/word/2006/wordml" xmlns:wps="http://schemas.microsoft.com/office/word/2010/wordprocessingShape" mc:Ignorable="w14 w15 w16se w16cid w16 w16cex w16sdtdh wp14">
   <w:background w:color="FFFFFF"/>
   <w:body>
-    <w:p>
-      <w:pPr>
-        <w:pBdr>
-          <w:bottom w:val="single" w:sz="12" w:space="8" w:color="3498DB"/>
-        </w:pBdr>
-        <w:shd w:val="clear" w:color="auto" w:fill="FFFFFF"/>
-        <w:jc w:val="center"/>
-        <w:outlineLvl w:val="1"/>
-        <w:divId w:val="592930476"/>
-        <w:rPr>
-          <w:rFonts w:ascii="Calibri" w:eastAsia="Times New Roman" w:hAnsi="Calibri" w:cs="Calibri"/>
-          <w:b/>
-          <w:bCs/>
-          <w:color w:val="2C3E50"/>
-          <w:kern w:val="36"/>
-          <w:sz w:val="42"/>
-          <w:szCs w:val="42"/>
-          <w:lang w:val="en"/>
-        </w:rPr>
-      </w:pPr>
-      <w:r>
-        <w:rPr>
-          <w:rFonts w:ascii="Calibri" w:eastAsia="Times New Roman" w:hAnsi="Calibri" w:cs="Calibri"/>
-          <w:b/>
-          <w:bCs/>
-          <w:color w:val="2C3E50"/>
-          <w:kern w:val="36"/>
-          <w:sz w:val="42"/>
-          <w:szCs w:val="42"/>
-          <w:lang w:val="en"/>
-        </w:rPr>
-        <w:t>Click Program Documentation</w:t>
-      </w:r>
-    </w:p>
-    <w:p>
-      <w:pPr>
-        <w:shd w:val="clear" w:color="auto" w:fill="FFFFFF"/>
-        <w:jc w:val="center"/>
-        <w:divId w:val="1621567556"/>
-        <w:rPr>
-          <w:rFonts w:ascii="Calibri" w:eastAsia="Times New Roman" w:hAnsi="Calibri" w:cs="Calibri"/>
-          <w:i/>
-          <w:iCs/>
-          <w:color w:val="7F8C8D"/>
-          <w:lang w:val="en"/>
-        </w:rPr>
-      </w:pPr>
-      <w:r>
-        <w:rPr>
-          <w:rFonts w:ascii="Calibri" w:eastAsia="Times New Roman" w:hAnsi="Calibri" w:cs="Calibri"/>
-          <w:i/>
-          <w:iCs/>
-          <w:color w:val="7F8C8D"/>
-          <w:lang w:val="en"/>
-        </w:rPr>
-        <w:t>Comprehensive Technical Analysis Report</w:t>
-      </w:r>
-    </w:p>
-    <w:p>
-      <w:pPr>
-        <w:shd w:val="clear" w:color="auto" w:fill="FFFFFF"/>
-        <w:jc w:val="center"/>
-        <w:divId w:val="1343043328"/>
-        <w:rPr>
-          <w:rFonts w:ascii="Calibri" w:eastAsia="Times New Roman" w:hAnsi="Calibri" w:cs="Calibri"/>
-          <w:i/>
-          <w:iCs/>
-          <w:color w:val="7F8C8D"/>
-          <w:lang w:val="en"/>
-        </w:rPr>
-      </w:pPr>
-      <w:r>
-        <w:rPr>
-          <w:rFonts w:ascii="Calibri" w:eastAsia="Times New Roman" w:hAnsi="Calibri" w:cs="Calibri"/>
-          <w:i/>
-          <w:iCs/>
-          <w:color w:val="7F8C8D"/>
-          <w:lang w:val="en"/>
-        </w:rPr>
-        <w:t>Version 8.3.dev | Generated: 2024</w:t>
-      </w:r>
-    </w:p>
-    <w:p>
-      <w:pPr>
-        <w:pStyle w:val="Heading3"/>
-        <w:shd w:val="clear" w:color="auto" w:fill="F8F9FA"/>
-        <w:divId w:val="146019913"/>
-        <w:rPr>
-          <w:rFonts w:ascii="Calibri" w:eastAsia="Times New Roman" w:hAnsi="Calibri" w:cs="Calibri"/>
-          <w:i/>
-          <w:iCs/>
-          <w:lang w:val="en"/>
-        </w:rPr>
-      </w:pPr>
-      <w:r>
-        <w:rPr>
-          <w:rFonts w:ascii="Calibri" w:eastAsia="Times New Roman" w:hAnsi="Calibri" w:cs="Calibri"/>
-          <w:i/>
-          <w:iCs/>
-          <w:lang w:val="en"/>
-        </w:rPr>
-        <w:t>Executive Summary</w:t>
-      </w:r>
-    </w:p>
-    <w:p>
-      <w:pPr>
-        <w:pStyle w:val="NormalWeb"/>
-        <w:shd w:val="clear" w:color="auto" w:fill="F8F9FA"/>
-        <w:divId w:val="146019913"/>
-        <w:rPr>
-          <w:rFonts w:ascii="Calibri" w:hAnsi="Calibri" w:cs="Calibri"/>
-          <w:i/>
-          <w:iCs/>
-          <w:color w:val="333333"/>
-          <w:lang w:val="en"/>
-        </w:rPr>
-      </w:pPr>
-      <w:r>
-        <w:rPr>
-          <w:rFonts w:ascii="Calibri" w:hAnsi="Calibri" w:cs="Calibri"/>
-          <w:i/>
-          <w:iCs/>
-          <w:color w:val="333333"/>
-          <w:lang w:val="en"/>
-        </w:rPr>
-        <w:t>Click is a mature, production-ready Python library for creating command-line interfaces (CLIs). Developed by the Pallets organization, it represents one of the most comprehensive and well-designed CLI frameworks in the Python ecosystem. This report provide</w:t>
-      </w:r>
-      <w:r>
-        <w:rPr>
-          <w:rFonts w:ascii="Calibri" w:hAnsi="Calibri" w:cs="Calibri"/>
-          <w:i/>
-          <w:iCs/>
-          <w:color w:val="333333"/>
-          <w:lang w:val="en"/>
-        </w:rPr>
-        <w:t>s a detailed technical analysis of the Click program, covering its architecture, implementation, testing framework, and future development roadmap.</w:t>
-      </w:r>
-    </w:p>
-    <w:p>
-      <w:pPr>
-        <w:pStyle w:val="Heading2"/>
-        <w:shd w:val="clear" w:color="auto" w:fill="F8F9FA"/>
-        <w:divId w:val="1276601401"/>
-        <w:rPr>
-          <w:rFonts w:ascii="Calibri" w:eastAsia="Times New Roman" w:hAnsi="Calibri" w:cs="Calibri"/>
-          <w:lang w:val="en"/>
-        </w:rPr>
-      </w:pPr>
-      <w:r>
-        <w:rPr>
-          <w:rFonts w:ascii="Calibri" w:eastAsia="Times New Roman" w:hAnsi="Calibri" w:cs="Calibri"/>
-          <w:lang w:val="en"/>
-        </w:rPr>
-        <w:t>Table of Contents</w:t>
-      </w:r>
-    </w:p>
-    <w:p>
-      <w:pPr>
-        <w:numPr>
-          <w:ilvl w:val="0"/>
-          <w:numId w:val="1"/>
-        </w:numPr>
-        <w:shd w:val="clear" w:color="auto" w:fill="F8F9FA"/>
-        <w:spacing w:before="120" w:after="120"/>
-        <w:divId w:val="1276601401"/>
-        <w:rPr>
-          <w:rFonts w:ascii="Calibri" w:eastAsia="Times New Roman" w:hAnsi="Calibri" w:cs="Calibri"/>
-          <w:color w:val="333333"/>
-          <w:lang w:val="en"/>
-        </w:rPr>
-      </w:pPr>
-      <w:hyperlink w:anchor="overview" w:history="1">
-        <w:r>
-          <w:rPr>
-            <w:rFonts w:ascii="Calibri" w:eastAsia="Times New Roman" w:hAnsi="Calibri" w:cs="Calibri"/>
-            <w:color w:val="3498DB"/>
-            <w:lang w:val="en"/>
-          </w:rPr>
-          <w:t>1. Program Overview</w:t>
-        </w:r>
-      </w:hyperlink>
-    </w:p>
-    <w:p>
-      <w:pPr>
-        <w:numPr>
-          <w:ilvl w:val="0"/>
-          <w:numId w:val="1"/>
-        </w:numPr>
-        <w:shd w:val="clear" w:color="auto" w:fill="F8F9FA"/>
-        <w:spacing w:before="120" w:after="120"/>
-        <w:divId w:val="1276601401"/>
-        <w:rPr>
-          <w:rFonts w:ascii="Calibri" w:eastAsia="Times New Roman" w:hAnsi="Calibri" w:cs="Calibri"/>
-          <w:color w:val="333333"/>
-          <w:lang w:val="en"/>
-        </w:rPr>
-      </w:pPr>
-      <w:hyperlink w:anchor="architecture" w:history="1">
-        <w:r>
-          <w:rPr>
-            <w:rFonts w:ascii="Calibri" w:eastAsia="Times New Roman" w:hAnsi="Calibri" w:cs="Calibri"/>
-            <w:color w:val="3498DB"/>
-            <w:lang w:val="en"/>
-          </w:rPr>
-          <w:t>2. A</w:t>
-        </w:r>
-        <w:r>
-          <w:rPr>
-            <w:rFonts w:ascii="Calibri" w:eastAsia="Times New Roman" w:hAnsi="Calibri" w:cs="Calibri"/>
-            <w:color w:val="3498DB"/>
-            <w:lang w:val="en"/>
-          </w:rPr>
-          <w:t>rchitecture Analysis</w:t>
-        </w:r>
-      </w:hyperlink>
-    </w:p>
-    <w:p>
-      <w:pPr>
-        <w:numPr>
-          <w:ilvl w:val="0"/>
-          <w:numId w:val="1"/>
-        </w:numPr>
-        <w:shd w:val="clear" w:color="auto" w:fill="F8F9FA"/>
-        <w:spacing w:before="120" w:after="120"/>
-        <w:divId w:val="1276601401"/>
-        <w:rPr>
-          <w:rFonts w:ascii="Calibri" w:eastAsia="Times New Roman" w:hAnsi="Calibri" w:cs="Calibri"/>
-          <w:color w:val="333333"/>
-          <w:lang w:val="en"/>
-        </w:rPr>
-      </w:pPr>
-      <w:hyperlink w:anchor="modules" w:history="1">
-        <w:r>
-          <w:rPr>
-            <w:rFonts w:ascii="Calibri" w:eastAsia="Times New Roman" w:hAnsi="Calibri" w:cs="Calibri"/>
-            <w:color w:val="3498DB"/>
-            <w:lang w:val="en"/>
-          </w:rPr>
-          <w:t>3. Module Structure</w:t>
-        </w:r>
-      </w:hyperlink>
-    </w:p>
-    <w:p>
-      <w:pPr>
-        <w:numPr>
-          <w:ilvl w:val="0"/>
-          <w:numId w:val="1"/>
-        </w:numPr>
-        <w:shd w:val="clear" w:color="auto" w:fill="F8F9FA"/>
-        <w:spacing w:before="120" w:after="120"/>
-        <w:divId w:val="1276601401"/>
-        <w:rPr>
-          <w:rFonts w:ascii="Calibri" w:eastAsia="Times New Roman" w:hAnsi="Calibri" w:cs="Calibri"/>
-          <w:color w:val="333333"/>
-          <w:lang w:val="en"/>
-        </w:rPr>
-      </w:pPr>
-      <w:hyperlink w:anchor="classes" w:history="1">
-        <w:r>
-          <w:rPr>
-            <w:rFonts w:ascii="Calibri" w:eastAsia="Times New Roman" w:hAnsi="Calibri" w:cs="Calibri"/>
-            <w:color w:val="3498DB"/>
-            <w:lang w:val="en"/>
-          </w:rPr>
-          <w:t>4. Core Classes</w:t>
-        </w:r>
-      </w:hyperlink>
-    </w:p>
-    <w:p>
-      <w:pPr>
-        <w:numPr>
-          <w:ilvl w:val="0"/>
-          <w:numId w:val="1"/>
-        </w:numPr>
-        <w:shd w:val="clear" w:color="auto" w:fill="F8F9FA"/>
-        <w:spacing w:before="120" w:after="120"/>
-        <w:divId w:val="1276601401"/>
-        <w:rPr>
-          <w:rFonts w:ascii="Calibri" w:eastAsia="Times New Roman" w:hAnsi="Calibri" w:cs="Calibri"/>
-          <w:color w:val="333333"/>
-          <w:lang w:val="en"/>
-        </w:rPr>
-      </w:pPr>
-      <w:hyperlink w:anchor="decorators" w:history="1">
-        <w:r>
-          <w:rPr>
-            <w:rFonts w:ascii="Calibri" w:eastAsia="Times New Roman" w:hAnsi="Calibri" w:cs="Calibri"/>
-            <w:color w:val="3498DB"/>
-            <w:lang w:val="en"/>
-          </w:rPr>
-          <w:t>5. Decorators</w:t>
-        </w:r>
-      </w:hyperlink>
-    </w:p>
-    <w:p>
-      <w:pPr>
-        <w:numPr>
-          <w:ilvl w:val="0"/>
-          <w:numId w:val="1"/>
-        </w:numPr>
-        <w:shd w:val="clear" w:color="auto" w:fill="F8F9FA"/>
-        <w:spacing w:before="120" w:after="120"/>
-        <w:divId w:val="1276601401"/>
-        <w:rPr>
-          <w:rFonts w:ascii="Calibri" w:eastAsia="Times New Roman" w:hAnsi="Calibri" w:cs="Calibri"/>
-          <w:color w:val="333333"/>
-          <w:lang w:val="en"/>
-        </w:rPr>
-      </w:pPr>
-      <w:hyperlink w:anchor="exceptions" w:history="1">
-        <w:r>
-          <w:rPr>
-            <w:rFonts w:ascii="Calibri" w:eastAsia="Times New Roman" w:hAnsi="Calibri" w:cs="Calibri"/>
-            <w:color w:val="3498DB"/>
-            <w:lang w:val="en"/>
-          </w:rPr>
-          <w:t>6. Exception Handling</w:t>
-        </w:r>
-      </w:hyperlink>
-    </w:p>
-    <w:p>
-      <w:pPr>
-        <w:numPr>
-          <w:ilvl w:val="0"/>
-          <w:numId w:val="1"/>
-        </w:numPr>
-        <w:shd w:val="clear" w:color="auto" w:fill="F8F9FA"/>
-        <w:spacing w:before="120" w:after="120"/>
-        <w:divId w:val="1276601401"/>
-        <w:rPr>
-          <w:rFonts w:ascii="Calibri" w:eastAsia="Times New Roman" w:hAnsi="Calibri" w:cs="Calibri"/>
-          <w:color w:val="333333"/>
-          <w:lang w:val="en"/>
-        </w:rPr>
-      </w:pPr>
-      <w:hyperlink w:anchor="utilities" w:history="1">
-        <w:r>
-          <w:rPr>
-            <w:rFonts w:ascii="Calibri" w:eastAsia="Times New Roman" w:hAnsi="Calibri" w:cs="Calibri"/>
-            <w:color w:val="3498DB"/>
-            <w:lang w:val="en"/>
-          </w:rPr>
-          <w:t>7. Ut</w:t>
-        </w:r>
-        <w:r>
-          <w:rPr>
-            <w:rFonts w:ascii="Calibri" w:eastAsia="Times New Roman" w:hAnsi="Calibri" w:cs="Calibri"/>
-            <w:color w:val="3498DB"/>
-            <w:lang w:val="en"/>
-          </w:rPr>
-          <w:t>ility Functions</w:t>
-        </w:r>
-      </w:hyperlink>
-    </w:p>
-    <w:p>
-      <w:pPr>
-        <w:numPr>
-          <w:ilvl w:val="0"/>
-          <w:numId w:val="1"/>
-        </w:numPr>
-        <w:shd w:val="clear" w:color="auto" w:fill="F8F9FA"/>
-        <w:spacing w:before="120" w:after="120"/>
-        <w:divId w:val="1276601401"/>
-        <w:rPr>
-          <w:rFonts w:ascii="Calibri" w:eastAsia="Times New Roman" w:hAnsi="Calibri" w:cs="Calibri"/>
-          <w:color w:val="333333"/>
-          <w:lang w:val="en"/>
-        </w:rPr>
-      </w:pPr>
-      <w:hyperlink w:anchor="dependencies" w:history="1">
-        <w:r>
-          <w:rPr>
-            <w:rFonts w:ascii="Calibri" w:eastAsia="Times New Roman" w:hAnsi="Calibri" w:cs="Calibri"/>
-            <w:color w:val="3498DB"/>
-            <w:lang w:val="en"/>
-          </w:rPr>
-          <w:t>8. Dependencies</w:t>
-        </w:r>
-      </w:hyperlink>
-    </w:p>
-    <w:p>
-      <w:pPr>
-        <w:numPr>
-          <w:ilvl w:val="0"/>
-          <w:numId w:val="1"/>
-        </w:numPr>
-        <w:shd w:val="clear" w:color="auto" w:fill="F8F9FA"/>
-        <w:spacing w:before="120" w:after="120"/>
-        <w:divId w:val="1276601401"/>
-        <w:rPr>
-          <w:rFonts w:ascii="Calibri" w:eastAsia="Times New Roman" w:hAnsi="Calibri" w:cs="Calibri"/>
-          <w:color w:val="333333"/>
-          <w:lang w:val="en"/>
-        </w:rPr>
-      </w:pPr>
-      <w:hyperlink w:anchor="testing" w:history="1">
-        <w:r>
-          <w:rPr>
-            <w:rFonts w:ascii="Calibri" w:eastAsia="Times New Roman" w:hAnsi="Calibri" w:cs="Calibri"/>
-            <w:color w:val="3498DB"/>
-            <w:lang w:val="en"/>
-          </w:rPr>
-          <w:t>9. Testing Framework</w:t>
-        </w:r>
-      </w:hyperlink>
-    </w:p>
-    <w:p>
-      <w:pPr>
-        <w:numPr>
-          <w:ilvl w:val="0"/>
-          <w:numId w:val="1"/>
-        </w:numPr>
-        <w:shd w:val="clear" w:color="auto" w:fill="F8F9FA"/>
-        <w:spacing w:before="120" w:after="120"/>
-        <w:divId w:val="1276601401"/>
-        <w:rPr>
-          <w:rFonts w:ascii="Calibri" w:eastAsia="Times New Roman" w:hAnsi="Calibri" w:cs="Calibri"/>
-          <w:color w:val="333333"/>
-          <w:lang w:val="en"/>
-        </w:rPr>
-      </w:pPr>
-      <w:hyperlink w:anchor="examples" w:history="1">
-        <w:r>
-          <w:rPr>
-            <w:rFonts w:ascii="Calibri" w:eastAsia="Times New Roman" w:hAnsi="Calibri" w:cs="Calibri"/>
-            <w:color w:val="3498DB"/>
-            <w:lang w:val="en"/>
-          </w:rPr>
-          <w:t>10. Examples</w:t>
-        </w:r>
-      </w:hyperlink>
-    </w:p>
-    <w:p>
-      <w:pPr>
-        <w:numPr>
-          <w:ilvl w:val="0"/>
-          <w:numId w:val="1"/>
-        </w:numPr>
-        <w:shd w:val="clear" w:color="auto" w:fill="F8F9FA"/>
-        <w:spacing w:before="120" w:after="120"/>
-        <w:divId w:val="1276601401"/>
-        <w:rPr>
-          <w:rFonts w:ascii="Calibri" w:eastAsia="Times New Roman" w:hAnsi="Calibri" w:cs="Calibri"/>
-          <w:color w:val="333333"/>
-          <w:lang w:val="en"/>
-        </w:rPr>
-      </w:pPr>
-      <w:hyperlink w:anchor="performance" w:history="1">
-        <w:r>
-          <w:rPr>
-            <w:rFonts w:ascii="Calibri" w:eastAsia="Times New Roman" w:hAnsi="Calibri" w:cs="Calibri"/>
-            <w:color w:val="3498DB"/>
-            <w:lang w:val="en"/>
-          </w:rPr>
-          <w:t>11. Performance Analysis</w:t>
-        </w:r>
-      </w:hyperlink>
-    </w:p>
-    <w:p>
-      <w:pPr>
-        <w:numPr>
-          <w:ilvl w:val="0"/>
-          <w:numId w:val="1"/>
-        </w:numPr>
-        <w:shd w:val="clear" w:color="auto" w:fill="F8F9FA"/>
-        <w:spacing w:before="120" w:after="120"/>
-        <w:divId w:val="1276601401"/>
-        <w:rPr>
-          <w:rFonts w:ascii="Calibri" w:eastAsia="Times New Roman" w:hAnsi="Calibri" w:cs="Calibri"/>
-          <w:color w:val="333333"/>
-          <w:lang w:val="en"/>
-        </w:rPr>
-      </w:pPr>
-      <w:hyperlink w:anchor="roadmap" w:history="1">
-        <w:r>
-          <w:rPr>
-            <w:rFonts w:ascii="Calibri" w:eastAsia="Times New Roman" w:hAnsi="Calibri" w:cs="Calibri"/>
-            <w:color w:val="3498DB"/>
-            <w:lang w:val="en"/>
-          </w:rPr>
-          <w:t>12. Future Roadmap</w:t>
-        </w:r>
-      </w:hyperlink>
-    </w:p>
-    <w:p>
-      <w:pPr>
-        <w:numPr>
-          <w:ilvl w:val="0"/>
-          <w:numId w:val="1"/>
-        </w:numPr>
-        <w:shd w:val="clear" w:color="auto" w:fill="F8F9FA"/>
-        <w:spacing w:before="120" w:after="120"/>
-        <w:divId w:val="1276601401"/>
-        <w:rPr>
-          <w:rFonts w:ascii="Calibri" w:eastAsia="Times New Roman" w:hAnsi="Calibri" w:cs="Calibri"/>
-          <w:color w:val="333333"/>
-          <w:lang w:val="en"/>
-        </w:rPr>
-      </w:pPr>
-      <w:hyperlink w:anchor="conclusion" w:history="1">
-        <w:r>
-          <w:rPr>
-            <w:rFonts w:ascii="Calibri" w:eastAsia="Times New Roman" w:hAnsi="Calibri" w:cs="Calibri"/>
-            <w:color w:val="3498DB"/>
-            <w:lang w:val="en"/>
-          </w:rPr>
-          <w:t>13. Conclusion</w:t>
-        </w:r>
-      </w:hyperlink>
-    </w:p>
-    <w:p>
-      <w:pPr>
-        <w:pStyle w:val="Heading1"/>
-        <w:shd w:val="clear" w:color="auto" w:fill="FFFFFF"/>
-        <w:divId w:val="2064330469"/>
-        <w:rPr>
-          <w:rFonts w:ascii="Calibri" w:eastAsia="Times New Roman" w:hAnsi="Calibri" w:cs="Calibri"/>
-          <w:lang w:val="en"/>
-        </w:rPr>
-      </w:pPr>
-      <w:r>
-        <w:rPr>
-          <w:rFonts w:ascii="Calibri" w:eastAsia="Times New Roman" w:hAnsi="Calibri" w:cs="Calibri"/>
-          <w:lang w:val="en"/>
-        </w:rPr>
-        <w:t>1. Program Overview</w:t>
-      </w:r>
-    </w:p>
-    <w:p>
-      <w:pPr>
-        <w:pStyle w:val="Heading2"/>
-        <w:shd w:val="clear" w:color="auto" w:fill="FFFFFF"/>
-        <w:divId w:val="2064330469"/>
-        <w:rPr>
-          <w:rFonts w:ascii="Calibri" w:eastAsia="Times New Roman" w:hAnsi="Calibri" w:cs="Calibri"/>
-          <w:lang w:val="en"/>
-        </w:rPr>
-      </w:pPr>
-      <w:r>
-        <w:rPr>
-          <w:rFonts w:ascii="Calibri" w:eastAsia="Times New Roman" w:hAnsi="Calibri" w:cs="Calibri"/>
-          <w:lang w:val="en"/>
-        </w:rPr>
-        <w:t>Basic Information</w:t>
-      </w:r>
-    </w:p>
     <w:tbl>
       <w:tblPr>
         <w:tblW w:w="5000" w:type="pct"/>
@@ -1314,250 +768,6 @@
         </w:tc>
       </w:tr>
     </w:tbl>
-    <w:p>
-      <w:pPr>
-        <w:pStyle w:val="Heading2"/>
-        <w:shd w:val="clear" w:color="auto" w:fill="FFFFFF"/>
-        <w:divId w:val="2064330469"/>
-        <w:rPr>
-          <w:rFonts w:ascii="Calibri" w:eastAsia="Times New Roman" w:hAnsi="Calibri" w:cs="Calibri"/>
-          <w:lang w:val="en"/>
-        </w:rPr>
-      </w:pPr>
-      <w:r>
-        <w:rPr>
-          <w:rFonts w:ascii="Calibri" w:eastAsia="Times New Roman" w:hAnsi="Calibri" w:cs="Calibri"/>
-          <w:lang w:val="en"/>
-        </w:rPr>
-        <w:t>Program Statistics</w:t>
-      </w:r>
-    </w:p>
-    <w:p>
-      <w:pPr>
-        <w:shd w:val="clear" w:color="auto" w:fill="E8F5E8"/>
-        <w:jc w:val="center"/>
-        <w:divId w:val="1447234712"/>
-        <w:rPr>
-          <w:rFonts w:ascii="Calibri" w:eastAsia="Times New Roman" w:hAnsi="Calibri" w:cs="Calibri"/>
-          <w:b/>
-          <w:bCs/>
-          <w:color w:val="27AE60"/>
-          <w:sz w:val="36"/>
-          <w:szCs w:val="36"/>
-          <w:lang w:val="en"/>
-        </w:rPr>
-      </w:pPr>
-      <w:r>
-        <w:rPr>
-          <w:rFonts w:ascii="Calibri" w:eastAsia="Times New Roman" w:hAnsi="Calibri" w:cs="Calibri"/>
-          <w:b/>
-          <w:bCs/>
-          <w:color w:val="27AE60"/>
-          <w:sz w:val="36"/>
-          <w:szCs w:val="36"/>
-          <w:lang w:val="en"/>
-        </w:rPr>
-        <w:t>8,000+</w:t>
-      </w:r>
-    </w:p>
-    <w:p>
-      <w:pPr>
-        <w:shd w:val="clear" w:color="auto" w:fill="E8F5E8"/>
-        <w:jc w:val="center"/>
-        <w:divId w:val="803356523"/>
-        <w:rPr>
-          <w:rFonts w:ascii="Calibri" w:eastAsia="Times New Roman" w:hAnsi="Calibri" w:cs="Calibri"/>
-          <w:color w:val="2C3E50"/>
-          <w:sz w:val="21"/>
-          <w:szCs w:val="21"/>
-          <w:lang w:val="en"/>
-        </w:rPr>
-      </w:pPr>
-      <w:r>
-        <w:rPr>
-          <w:rFonts w:ascii="Calibri" w:eastAsia="Times New Roman" w:hAnsi="Calibri" w:cs="Calibri"/>
-          <w:color w:val="2C3E50"/>
-          <w:sz w:val="21"/>
-          <w:szCs w:val="21"/>
-          <w:lang w:val="en"/>
-        </w:rPr>
-        <w:t>Lines of Code</w:t>
-      </w:r>
-    </w:p>
-    <w:p>
-      <w:pPr>
-        <w:shd w:val="clear" w:color="auto" w:fill="E8F5E8"/>
-        <w:jc w:val="center"/>
-        <w:divId w:val="1241255131"/>
-        <w:rPr>
-          <w:rFonts w:ascii="Calibri" w:eastAsia="Times New Roman" w:hAnsi="Calibri" w:cs="Calibri"/>
-          <w:b/>
-          <w:bCs/>
-          <w:color w:val="27AE60"/>
-          <w:sz w:val="36"/>
-          <w:szCs w:val="36"/>
-          <w:lang w:val="en"/>
-        </w:rPr>
-      </w:pPr>
-      <w:r>
-        <w:rPr>
-          <w:rFonts w:ascii="Calibri" w:eastAsia="Times New Roman" w:hAnsi="Calibri" w:cs="Calibri"/>
-          <w:b/>
-          <w:bCs/>
-          <w:color w:val="27AE60"/>
-          <w:sz w:val="36"/>
-          <w:szCs w:val="36"/>
-          <w:lang w:val="en"/>
-        </w:rPr>
-        <w:t>15+</w:t>
-      </w:r>
-    </w:p>
-    <w:p>
-      <w:pPr>
-        <w:shd w:val="clear" w:color="auto" w:fill="E8F5E8"/>
-        <w:jc w:val="center"/>
-        <w:divId w:val="1163276975"/>
-        <w:rPr>
-          <w:rFonts w:ascii="Calibri" w:eastAsia="Times New Roman" w:hAnsi="Calibri" w:cs="Calibri"/>
-          <w:color w:val="2C3E50"/>
-          <w:sz w:val="21"/>
-          <w:szCs w:val="21"/>
-          <w:lang w:val="en"/>
-        </w:rPr>
-      </w:pPr>
-      <w:r>
-        <w:rPr>
-          <w:rFonts w:ascii="Calibri" w:eastAsia="Times New Roman" w:hAnsi="Calibri" w:cs="Calibri"/>
-          <w:color w:val="2C3E50"/>
-          <w:sz w:val="21"/>
-          <w:szCs w:val="21"/>
-          <w:lang w:val="en"/>
-        </w:rPr>
-        <w:t>Core Modules</w:t>
-      </w:r>
-    </w:p>
-    <w:p>
-      <w:pPr>
-        <w:shd w:val="clear" w:color="auto" w:fill="E8F5E8"/>
-        <w:jc w:val="center"/>
-        <w:divId w:val="1164511596"/>
-        <w:rPr>
-          <w:rFonts w:ascii="Calibri" w:eastAsia="Times New Roman" w:hAnsi="Calibri" w:cs="Calibri"/>
-          <w:b/>
-          <w:bCs/>
-          <w:color w:val="27AE60"/>
-          <w:sz w:val="36"/>
-          <w:szCs w:val="36"/>
-          <w:lang w:val="en"/>
-        </w:rPr>
-      </w:pPr>
-      <w:r>
-        <w:rPr>
-          <w:rFonts w:ascii="Calibri" w:eastAsia="Times New Roman" w:hAnsi="Calibri" w:cs="Calibri"/>
-          <w:b/>
-          <w:bCs/>
-          <w:color w:val="27AE60"/>
-          <w:sz w:val="36"/>
-          <w:szCs w:val="36"/>
-          <w:lang w:val="en"/>
-        </w:rPr>
-        <w:t>50+</w:t>
-      </w:r>
-    </w:p>
-    <w:p>
-      <w:pPr>
-        <w:shd w:val="clear" w:color="auto" w:fill="E8F5E8"/>
-        <w:jc w:val="center"/>
-        <w:divId w:val="12146485"/>
-        <w:rPr>
-          <w:rFonts w:ascii="Calibri" w:eastAsia="Times New Roman" w:hAnsi="Calibri" w:cs="Calibri"/>
-          <w:color w:val="2C3E50"/>
-          <w:sz w:val="21"/>
-          <w:szCs w:val="21"/>
-          <w:lang w:val="en"/>
-        </w:rPr>
-      </w:pPr>
-      <w:r>
-        <w:rPr>
-          <w:rFonts w:ascii="Calibri" w:eastAsia="Times New Roman" w:hAnsi="Calibri" w:cs="Calibri"/>
-          <w:color w:val="2C3E50"/>
-          <w:sz w:val="21"/>
-          <w:szCs w:val="21"/>
-          <w:lang w:val="en"/>
-        </w:rPr>
-        <w:t>Classes</w:t>
-      </w:r>
-    </w:p>
-    <w:p>
-      <w:pPr>
-        <w:shd w:val="clear" w:color="auto" w:fill="E8F5E8"/>
-        <w:jc w:val="center"/>
-        <w:divId w:val="1532180285"/>
-        <w:rPr>
-          <w:rFonts w:ascii="Calibri" w:eastAsia="Times New Roman" w:hAnsi="Calibri" w:cs="Calibri"/>
-          <w:b/>
-          <w:bCs/>
-          <w:color w:val="27AE60"/>
-          <w:sz w:val="36"/>
-          <w:szCs w:val="36"/>
-          <w:lang w:val="en"/>
-        </w:rPr>
-      </w:pPr>
-      <w:r>
-        <w:rPr>
-          <w:rFonts w:ascii="Calibri" w:eastAsia="Times New Roman" w:hAnsi="Calibri" w:cs="Calibri"/>
-          <w:b/>
-          <w:bCs/>
-          <w:color w:val="27AE60"/>
-          <w:sz w:val="36"/>
-          <w:szCs w:val="36"/>
-          <w:lang w:val="en"/>
-        </w:rPr>
-        <w:t>95%+</w:t>
-      </w:r>
-    </w:p>
-    <w:p>
-      <w:pPr>
-        <w:shd w:val="clear" w:color="auto" w:fill="E8F5E8"/>
-        <w:jc w:val="center"/>
-        <w:divId w:val="1178928734"/>
-        <w:rPr>
-          <w:rFonts w:ascii="Calibri" w:eastAsia="Times New Roman" w:hAnsi="Calibri" w:cs="Calibri"/>
-          <w:color w:val="2C3E50"/>
-          <w:sz w:val="21"/>
-          <w:szCs w:val="21"/>
-          <w:lang w:val="en"/>
-        </w:rPr>
-      </w:pPr>
-      <w:r>
-        <w:rPr>
-          <w:rFonts w:ascii="Calibri" w:eastAsia="Times New Roman" w:hAnsi="Calibri" w:cs="Calibri"/>
-          <w:color w:val="2C3E50"/>
-          <w:sz w:val="21"/>
-          <w:szCs w:val="21"/>
-          <w:lang w:val="en"/>
-        </w:rPr>
-        <w:t>Test Coverage</w:t>
-      </w:r>
-    </w:p>
-    <w:p>
-      <w:pPr>
-        <w:pStyle w:val="Heading2"/>
-        <w:shd w:val="clear" w:color="auto" w:fill="FFFFFF"/>
-        <w:divId w:val="2064330469"/>
-        <w:rPr>
-          <w:rFonts w:ascii="Calibri" w:eastAsia="Times New Roman" w:hAnsi="Calibri" w:cs="Calibri"/>
-          <w:lang w:val="en"/>
-        </w:rPr>
-      </w:pPr>
-      <w:r>
-        <w:rPr>
-          <w:rFonts w:ascii="Calibri" w:eastAsia="Times New Roman" w:hAnsi="Calibri" w:cs="Calibri"/>
-          <w:lang w:val="en"/>
-        </w:rPr>
-        <w:t>Key Features</w:t>
-      </w:r>
-    </w:p>
     <w:tbl>
       <w:tblPr>
         <w:tblW w:w="5000" w:type="pct"/>
@@ -2736,238 +1946,6 @@
         </w:tc>
       </w:tr>
     </w:tbl>
-    <w:p>
-      <w:pPr>
-        <w:pStyle w:val="Heading1"/>
-        <w:shd w:val="clear" w:color="auto" w:fill="FFFFFF"/>
-        <w:divId w:val="2064330469"/>
-        <w:rPr>
-          <w:rFonts w:ascii="Calibri" w:eastAsia="Times New Roman" w:hAnsi="Calibri" w:cs="Calibri"/>
-          <w:lang w:val="en"/>
-        </w:rPr>
-      </w:pPr>
-      <w:r>
-        <w:rPr>
-          <w:rFonts w:ascii="Calibri" w:eastAsia="Times New Roman" w:hAnsi="Calibri" w:cs="Calibri"/>
-          <w:lang w:val="en"/>
-        </w:rPr>
-        <w:t>2. Architecture Analysis</w:t>
-      </w:r>
-    </w:p>
-    <w:p>
-      <w:pPr>
-        <w:pStyle w:val="Heading2"/>
-        <w:shd w:val="clear" w:color="auto" w:fill="FFFFFF"/>
-        <w:divId w:val="2064330469"/>
-        <w:rPr>
-          <w:rFonts w:ascii="Calibri" w:eastAsia="Times New Roman" w:hAnsi="Calibri" w:cs="Calibri"/>
-          <w:lang w:val="en"/>
-        </w:rPr>
-      </w:pPr>
-      <w:r>
-        <w:rPr>
-          <w:rFonts w:ascii="Calibri" w:eastAsia="Times New Roman" w:hAnsi="Calibri" w:cs="Calibri"/>
-          <w:lang w:val="en"/>
-        </w:rPr>
-        <w:t>Core Architecture</w:t>
-      </w:r>
-    </w:p>
-    <w:p>
-      <w:pPr>
-        <w:pStyle w:val="NormalWeb"/>
-        <w:shd w:val="clear" w:color="auto" w:fill="FFFFFF"/>
-        <w:divId w:val="2064330469"/>
-        <w:rPr>
-          <w:rFonts w:ascii="Calibri" w:hAnsi="Calibri" w:cs="Calibri"/>
-          <w:color w:val="333333"/>
-          <w:lang w:val="en"/>
-        </w:rPr>
-      </w:pPr>
-      <w:r>
-        <w:rPr>
-          <w:rFonts w:ascii="Calibri" w:hAnsi="Calibri" w:cs="Calibri"/>
-          <w:color w:val="333333"/>
-          <w:lang w:val="en"/>
-        </w:rPr>
-        <w:t>Click follows a layered architecture pattern with clear separation of concerns:</w:t>
-      </w:r>
-    </w:p>
-    <w:p>
-      <w:pPr>
-        <w:pStyle w:val="Heading4"/>
-        <w:shd w:val="clear" w:color="auto" w:fill="D1ECF1"/>
-        <w:divId w:val="1258948359"/>
-        <w:rPr>
-          <w:rFonts w:ascii="Calibri" w:eastAsia="Times New Roman" w:hAnsi="Calibri" w:cs="Calibri"/>
-          <w:lang w:val="en"/>
-        </w:rPr>
-      </w:pPr>
-      <w:r>
-        <w:rPr>
-          <w:rFonts w:ascii="Calibri" w:eastAsia="Times New Roman" w:hAnsi="Calibri" w:cs="Calibri"/>
-          <w:lang w:val="en"/>
-        </w:rPr>
-        <w:t>Architecture Layers</w:t>
-      </w:r>
-    </w:p>
-    <w:p>
-      <w:pPr>
-        <w:numPr>
-          <w:ilvl w:val="0"/>
-          <w:numId w:val="2"/>
-        </w:numPr>
-        <w:shd w:val="clear" w:color="auto" w:fill="D1ECF1"/>
-        <w:spacing w:before="100" w:beforeAutospacing="1" w:after="100" w:afterAutospacing="1"/>
-        <w:divId w:val="1258948359"/>
-        <w:rPr>
-          <w:rFonts w:ascii="Calibri" w:eastAsia="Times New Roman" w:hAnsi="Calibri" w:cs="Calibri"/>
-          <w:color w:val="333333"/>
-          <w:lang w:val="en"/>
-        </w:rPr>
-      </w:pPr>
-      <w:r>
-        <w:rPr>
-          <w:rStyle w:val="Strong"/>
-          <w:rFonts w:ascii="Calibri" w:eastAsia="Times New Roman" w:hAnsi="Calibri" w:cs="Calibri"/>
-          <w:color w:val="333333"/>
-          <w:lang w:val="en"/>
-        </w:rPr>
-        <w:t>Core Layer:</w:t>
-      </w:r>
-      <w:r>
-        <w:rPr>
-          <w:rFonts w:ascii="Calibri" w:eastAsia="Times New Roman" w:hAnsi="Calibri" w:cs="Calibri"/>
-          <w:color w:val="333333"/>
-          <w:lang w:val="en"/>
-        </w:rPr>
-        <w:t xml:space="preserve"> Context, Command, Group, Parameter classes</w:t>
-      </w:r>
-    </w:p>
-    <w:p>
-      <w:pPr>
-        <w:numPr>
-          <w:ilvl w:val="0"/>
-          <w:numId w:val="2"/>
-        </w:numPr>
-        <w:shd w:val="clear" w:color="auto" w:fill="D1ECF1"/>
-        <w:spacing w:before="100" w:beforeAutospacing="1" w:after="100" w:afterAutospacing="1"/>
-        <w:divId w:val="1258948359"/>
-        <w:rPr>
-          <w:rFonts w:ascii="Calibri" w:eastAsia="Times New Roman" w:hAnsi="Calibri" w:cs="Calibri"/>
-          <w:color w:val="333333"/>
-          <w:lang w:val="en"/>
-        </w:rPr>
-      </w:pPr>
-      <w:r>
-        <w:rPr>
-          <w:rStyle w:val="Strong"/>
-          <w:rFonts w:ascii="Calibri" w:eastAsia="Times New Roman" w:hAnsi="Calibri" w:cs="Calibri"/>
-          <w:color w:val="333333"/>
-          <w:lang w:val="en"/>
-        </w:rPr>
-        <w:t>Decorator Layer:</w:t>
-      </w:r>
-      <w:r>
-        <w:rPr>
-          <w:rFonts w:ascii="Calibri" w:eastAsia="Times New Roman" w:hAnsi="Calibri" w:cs="Calibri"/>
-          <w:color w:val="333333"/>
-          <w:lang w:val="en"/>
-        </w:rPr>
-        <w:t xml:space="preserve"> @click.command(), @click.option(), @click.argument()</w:t>
-      </w:r>
-    </w:p>
-    <w:p>
-      <w:pPr>
-        <w:numPr>
-          <w:ilvl w:val="0"/>
-          <w:numId w:val="2"/>
-        </w:numPr>
-        <w:shd w:val="clear" w:color="auto" w:fill="D1ECF1"/>
-        <w:spacing w:before="100" w:beforeAutospacing="1" w:after="100" w:afterAutospacing="1"/>
-        <w:divId w:val="1258948359"/>
-        <w:rPr>
-          <w:rFonts w:ascii="Calibri" w:eastAsia="Times New Roman" w:hAnsi="Calibri" w:cs="Calibri"/>
-          <w:color w:val="333333"/>
-          <w:lang w:val="en"/>
-        </w:rPr>
-      </w:pPr>
-      <w:r>
-        <w:rPr>
-          <w:rStyle w:val="Strong"/>
-          <w:rFonts w:ascii="Calibri" w:eastAsia="Times New Roman" w:hAnsi="Calibri" w:cs="Calibri"/>
-          <w:color w:val="333333"/>
-          <w:lang w:val="en"/>
-        </w:rPr>
-        <w:t>Type System:</w:t>
-      </w:r>
-      <w:r>
-        <w:rPr>
-          <w:rFonts w:ascii="Calibri" w:eastAsia="Times New Roman" w:hAnsi="Calibri" w:cs="Calibri"/>
-          <w:color w:val="333333"/>
-          <w:lang w:val="en"/>
-        </w:rPr>
-        <w:t xml:space="preserve"> ParamType, built-in types, custom types</w:t>
-      </w:r>
-    </w:p>
-    <w:p>
-      <w:pPr>
-        <w:numPr>
-          <w:ilvl w:val="0"/>
-          <w:numId w:val="2"/>
-        </w:numPr>
-        <w:shd w:val="clear" w:color="auto" w:fill="D1ECF1"/>
-        <w:spacing w:before="100" w:beforeAutospacing="1" w:after="100" w:afterAutospacing="1"/>
-        <w:divId w:val="1258948359"/>
-        <w:rPr>
-          <w:rFonts w:ascii="Calibri" w:eastAsia="Times New Roman" w:hAnsi="Calibri" w:cs="Calibri"/>
-          <w:color w:val="333333"/>
-          <w:lang w:val="en"/>
-        </w:rPr>
-      </w:pPr>
-      <w:r>
-        <w:rPr>
-          <w:rStyle w:val="Strong"/>
-          <w:rFonts w:ascii="Calibri" w:eastAsia="Times New Roman" w:hAnsi="Calibri" w:cs="Calibri"/>
-          <w:color w:val="333333"/>
-          <w:lang w:val="en"/>
-        </w:rPr>
-        <w:t>Supporting Modules:</w:t>
-      </w:r>
-      <w:r>
-        <w:rPr>
-          <w:rFonts w:ascii="Calibri" w:eastAsia="Times New Roman" w:hAnsi="Calibri" w:cs="Calibri"/>
-          <w:color w:val="333333"/>
-          <w:lang w:val="en"/>
-        </w:rPr>
-        <w:t xml:space="preserve"> </w:t>
-      </w:r>
-      <w:r>
-        <w:rPr>
-          <w:rFonts w:ascii="Calibri" w:eastAsia="Times New Roman" w:hAnsi="Calibri" w:cs="Calibri"/>
-          <w:color w:val="333333"/>
-          <w:lang w:val="en"/>
-        </w:rPr>
-        <w:t>Exceptions, Utils, Terminal UI, Testing</w:t>
-      </w:r>
-    </w:p>
-    <w:p>
-      <w:pPr>
-        <w:pStyle w:val="Heading2"/>
-        <w:shd w:val="clear" w:color="auto" w:fill="FFFFFF"/>
-        <w:divId w:val="2064330469"/>
-        <w:rPr>
-          <w:rFonts w:ascii="Calibri" w:eastAsia="Times New Roman" w:hAnsi="Calibri" w:cs="Calibri"/>
-          <w:lang w:val="en"/>
-        </w:rPr>
-      </w:pPr>
-      <w:r>
-        <w:rPr>
-          <w:rFonts w:ascii="Calibri" w:eastAsia="Times New Roman" w:hAnsi="Calibri" w:cs="Calibri"/>
-          <w:lang w:val="en"/>
-        </w:rPr>
-        <w:t>Design Patterns</w:t>
-      </w:r>
-    </w:p>
     <w:tbl>
       <w:tblPr>
         <w:tblW w:w="5000" w:type="pct"/>
@@ -3717,49 +2695,6 @@
         </w:tc>
       </w:tr>
     </w:tbl>
-    <w:p>
-      <w:pPr>
-        <w:pStyle w:val="Heading1"/>
-        <w:shd w:val="clear" w:color="auto" w:fill="FFFFFF"/>
-        <w:divId w:val="2064330469"/>
-        <w:rPr>
-          <w:rFonts w:ascii="Calibri" w:eastAsia="Times New Roman" w:hAnsi="Calibri" w:cs="Calibri"/>
-          <w:lang w:val="en"/>
-        </w:rPr>
-      </w:pPr>
-      <w:r>
-        <w:rPr>
-          <w:rFonts w:ascii="Calibri" w:eastAsia="Times New Roman" w:hAnsi="Calibri" w:cs="Calibri"/>
-          <w:lang w:val="en"/>
-        </w:rPr>
-        <w:t>3. Module Structu</w:t>
-      </w:r>
-      <w:r>
-        <w:rPr>
-          <w:rFonts w:ascii="Calibri" w:eastAsia="Times New Roman" w:hAnsi="Calibri" w:cs="Calibri"/>
-          <w:lang w:val="en"/>
-        </w:rPr>
-        <w:t>re</w:t>
-      </w:r>
-    </w:p>
-    <w:p>
-      <w:pPr>
-        <w:pStyle w:val="Heading2"/>
-        <w:shd w:val="clear" w:color="auto" w:fill="FFFFFF"/>
-        <w:divId w:val="2064330469"/>
-        <w:rPr>
-          <w:rFonts w:ascii="Calibri" w:eastAsia="Times New Roman" w:hAnsi="Calibri" w:cs="Calibri"/>
-          <w:lang w:val="en"/>
-        </w:rPr>
-      </w:pPr>
-      <w:r>
-        <w:rPr>
-          <w:rFonts w:ascii="Calibri" w:eastAsia="Times New Roman" w:hAnsi="Calibri" w:cs="Calibri"/>
-          <w:lang w:val="en"/>
-        </w:rPr>
-        <w:t>Core Modules</w:t>
-      </w:r>
-    </w:p>
     <w:tbl>
       <w:tblPr>
         <w:tblW w:w="5000" w:type="pct"/>
@@ -5215,42 +4150,6 @@
         </w:tc>
       </w:tr>
     </w:tbl>
-    <w:p>
-      <w:pPr>
-        <w:pStyle w:val="Heading1"/>
-        <w:shd w:val="clear" w:color="auto" w:fill="FFFFFF"/>
-        <w:divId w:val="2064330469"/>
-        <w:rPr>
-          <w:rFonts w:ascii="Calibri" w:eastAsia="Times New Roman" w:hAnsi="Calibri" w:cs="Calibri"/>
-          <w:lang w:val="en"/>
-        </w:rPr>
-      </w:pPr>
-      <w:r>
-        <w:rPr>
-          <w:rFonts w:ascii="Calibri" w:eastAsia="Times New Roman" w:hAnsi="Calibri" w:cs="Calibri"/>
-          <w:lang w:val="en"/>
-        </w:rPr>
-        <w:t>4. Core Classes</w:t>
-      </w:r>
-    </w:p>
-    <w:p>
-      <w:pPr>
-        <w:pStyle w:val="Heading2"/>
-        <w:shd w:val="clear" w:color="auto" w:fill="FFFFFF"/>
-        <w:divId w:val="2064330469"/>
-        <w:rPr>
-          <w:rFonts w:ascii="Calibri" w:eastAsia="Times New Roman" w:hAnsi="Calibri" w:cs="Calibri"/>
-          <w:lang w:val="en"/>
-        </w:rPr>
-      </w:pPr>
-      <w:r>
-        <w:rPr>
-          <w:rFonts w:ascii="Calibri" w:eastAsia="Times New Roman" w:hAnsi="Calibri" w:cs="Calibri"/>
-          <w:lang w:val="en"/>
-        </w:rPr>
-        <w:t>Primary Classes</w:t>
-      </w:r>
-    </w:p>
     <w:tbl>
       <w:tblPr>
         <w:tblW w:w="5000" w:type="pct"/>
@@ -6128,42 +5027,6 @@
         </w:tc>
       </w:tr>
     </w:tbl>
-    <w:p>
-      <w:pPr>
-        <w:pStyle w:val="Heading1"/>
-        <w:shd w:val="clear" w:color="auto" w:fill="FFFFFF"/>
-        <w:divId w:val="2064330469"/>
-        <w:rPr>
-          <w:rFonts w:ascii="Calibri" w:eastAsia="Times New Roman" w:hAnsi="Calibri" w:cs="Calibri"/>
-          <w:lang w:val="en"/>
-        </w:rPr>
-      </w:pPr>
-      <w:r>
-        <w:rPr>
-          <w:rFonts w:ascii="Calibri" w:eastAsia="Times New Roman" w:hAnsi="Calibri" w:cs="Calibri"/>
-          <w:lang w:val="en"/>
-        </w:rPr>
-        <w:t>5. Decorators</w:t>
-      </w:r>
-    </w:p>
-    <w:p>
-      <w:pPr>
-        <w:pStyle w:val="Heading2"/>
-        <w:shd w:val="clear" w:color="auto" w:fill="FFFFFF"/>
-        <w:divId w:val="2064330469"/>
-        <w:rPr>
-          <w:rFonts w:ascii="Calibri" w:eastAsia="Times New Roman" w:hAnsi="Calibri" w:cs="Calibri"/>
-          <w:lang w:val="en"/>
-        </w:rPr>
-      </w:pPr>
-      <w:r>
-        <w:rPr>
-          <w:rFonts w:ascii="Calibri" w:eastAsia="Times New Roman" w:hAnsi="Calibri" w:cs="Calibri"/>
-          <w:lang w:val="en"/>
-        </w:rPr>
-        <w:t>Main Decorators</w:t>
-      </w:r>
-    </w:p>
     <w:tbl>
       <w:tblPr>
         <w:tblW w:w="5000" w:type="pct"/>
@@ -7032,42 +5895,6 @@
         </w:tc>
       </w:tr>
     </w:tbl>
-    <w:p>
-      <w:pPr>
-        <w:pStyle w:val="Heading1"/>
-        <w:shd w:val="clear" w:color="auto" w:fill="FFFFFF"/>
-        <w:divId w:val="2064330469"/>
-        <w:rPr>
-          <w:rFonts w:ascii="Calibri" w:eastAsia="Times New Roman" w:hAnsi="Calibri" w:cs="Calibri"/>
-          <w:lang w:val="en"/>
-        </w:rPr>
-      </w:pPr>
-      <w:r>
-        <w:rPr>
-          <w:rFonts w:ascii="Calibri" w:eastAsia="Times New Roman" w:hAnsi="Calibri" w:cs="Calibri"/>
-          <w:lang w:val="en"/>
-        </w:rPr>
-        <w:t>6. Exception Handling</w:t>
-      </w:r>
-    </w:p>
-    <w:p>
-      <w:pPr>
-        <w:pStyle w:val="Heading2"/>
-        <w:shd w:val="clear" w:color="auto" w:fill="FFFFFF"/>
-        <w:divId w:val="2064330469"/>
-        <w:rPr>
-          <w:rFonts w:ascii="Calibri" w:eastAsia="Times New Roman" w:hAnsi="Calibri" w:cs="Calibri"/>
-          <w:lang w:val="en"/>
-        </w:rPr>
-      </w:pPr>
-      <w:r>
-        <w:rPr>
-          <w:rFonts w:ascii="Calibri" w:eastAsia="Times New Roman" w:hAnsi="Calibri" w:cs="Calibri"/>
-          <w:lang w:val="en"/>
-        </w:rPr>
-        <w:t>Exception Hierarchy</w:t>
-      </w:r>
-    </w:p>
     <w:tbl>
       <w:tblPr>
         <w:tblW w:w="5000" w:type="pct"/>
@@ -7936,42 +6763,6 @@
         </w:tc>
       </w:tr>
     </w:tbl>
-    <w:p>
-      <w:pPr>
-        <w:pStyle w:val="Heading1"/>
-        <w:shd w:val="clear" w:color="auto" w:fill="FFFFFF"/>
-        <w:divId w:val="2064330469"/>
-        <w:rPr>
-          <w:rFonts w:ascii="Calibri" w:eastAsia="Times New Roman" w:hAnsi="Calibri" w:cs="Calibri"/>
-          <w:lang w:val="en"/>
-        </w:rPr>
-      </w:pPr>
-      <w:r>
-        <w:rPr>
-          <w:rFonts w:ascii="Calibri" w:eastAsia="Times New Roman" w:hAnsi="Calibri" w:cs="Calibri"/>
-          <w:lang w:val="en"/>
-        </w:rPr>
-        <w:t>7. Utility Functions</w:t>
-      </w:r>
-    </w:p>
-    <w:p>
-      <w:pPr>
-        <w:pStyle w:val="Heading2"/>
-        <w:shd w:val="clear" w:color="auto" w:fill="FFFFFF"/>
-        <w:divId w:val="2064330469"/>
-        <w:rPr>
-          <w:rFonts w:ascii="Calibri" w:eastAsia="Times New Roman" w:hAnsi="Calibri" w:cs="Calibri"/>
-          <w:lang w:val="en"/>
-        </w:rPr>
-      </w:pPr>
-      <w:r>
-        <w:rPr>
-          <w:rFonts w:ascii="Calibri" w:eastAsia="Times New Roman" w:hAnsi="Calibri" w:cs="Calibri"/>
-          <w:lang w:val="en"/>
-        </w:rPr>
-        <w:t>Key Utility Functions</w:t>
-      </w:r>
-    </w:p>
     <w:tbl>
       <w:tblPr>
         <w:tblW w:w="5000" w:type="pct"/>
@@ -8840,42 +7631,6 @@
         </w:tc>
       </w:tr>
     </w:tbl>
-    <w:p>
-      <w:pPr>
-        <w:pStyle w:val="Heading1"/>
-        <w:shd w:val="clear" w:color="auto" w:fill="FFFFFF"/>
-        <w:divId w:val="2064330469"/>
-        <w:rPr>
-          <w:rFonts w:ascii="Calibri" w:eastAsia="Times New Roman" w:hAnsi="Calibri" w:cs="Calibri"/>
-          <w:lang w:val="en"/>
-        </w:rPr>
-      </w:pPr>
-      <w:r>
-        <w:rPr>
-          <w:rFonts w:ascii="Calibri" w:eastAsia="Times New Roman" w:hAnsi="Calibri" w:cs="Calibri"/>
-          <w:lang w:val="en"/>
-        </w:rPr>
-        <w:t>8. Dependencies</w:t>
-      </w:r>
-    </w:p>
-    <w:p>
-      <w:pPr>
-        <w:pStyle w:val="Heading2"/>
-        <w:shd w:val="clear" w:color="auto" w:fill="FFFFFF"/>
-        <w:divId w:val="2064330469"/>
-        <w:rPr>
-          <w:rFonts w:ascii="Calibri" w:eastAsia="Times New Roman" w:hAnsi="Calibri" w:cs="Calibri"/>
-          <w:lang w:val="en"/>
-        </w:rPr>
-      </w:pPr>
-      <w:r>
-        <w:rPr>
-          <w:rFonts w:ascii="Calibri" w:eastAsia="Times New Roman" w:hAnsi="Calibri" w:cs="Calibri"/>
-          <w:lang w:val="en"/>
-        </w:rPr>
-        <w:t>Runtime Dependencies</w:t>
-      </w:r>
-    </w:p>
     <w:tbl>
       <w:tblPr>
         <w:tblW w:w="5000" w:type="pct"/>
@@ -9268,24 +8023,6 @@
         </w:tc>
       </w:tr>
     </w:tbl>
-    <w:p>
-      <w:pPr>
-        <w:pStyle w:val="Heading2"/>
-        <w:shd w:val="clear" w:color="auto" w:fill="FFFFFF"/>
-        <w:divId w:val="2064330469"/>
-        <w:rPr>
-          <w:rFonts w:ascii="Calibri" w:eastAsia="Times New Roman" w:hAnsi="Calibri" w:cs="Calibri"/>
-          <w:lang w:val="en"/>
-        </w:rPr>
-      </w:pPr>
-      <w:r>
-        <w:rPr>
-          <w:rFonts w:ascii="Calibri" w:eastAsia="Times New Roman" w:hAnsi="Calibri" w:cs="Calibri"/>
-          <w:lang w:val="en"/>
-        </w:rPr>
-        <w:t>Development Dependencies</w:t>
-      </w:r>
-    </w:p>
     <w:tbl>
       <w:tblPr>
         <w:tblW w:w="5000" w:type="pct"/>
@@ -9800,42 +8537,6 @@
         </w:tc>
       </w:tr>
     </w:tbl>
-    <w:p>
-      <w:pPr>
-        <w:pStyle w:val="Heading1"/>
-        <w:shd w:val="clear" w:color="auto" w:fill="FFFFFF"/>
-        <w:divId w:val="2064330469"/>
-        <w:rPr>
-          <w:rFonts w:ascii="Calibri" w:eastAsia="Times New Roman" w:hAnsi="Calibri" w:cs="Calibri"/>
-          <w:lang w:val="en"/>
-        </w:rPr>
-      </w:pPr>
-      <w:r>
-        <w:rPr>
-          <w:rFonts w:ascii="Calibri" w:eastAsia="Times New Roman" w:hAnsi="Calibri" w:cs="Calibri"/>
-          <w:lang w:val="en"/>
-        </w:rPr>
-        <w:t>9. Testing Framework</w:t>
-      </w:r>
-    </w:p>
-    <w:p>
-      <w:pPr>
-        <w:pStyle w:val="Heading2"/>
-        <w:shd w:val="clear" w:color="auto" w:fill="FFFFFF"/>
-        <w:divId w:val="2064330469"/>
-        <w:rPr>
-          <w:rFonts w:ascii="Calibri" w:eastAsia="Times New Roman" w:hAnsi="Calibri" w:cs="Calibri"/>
-          <w:lang w:val="en"/>
-        </w:rPr>
-      </w:pPr>
-      <w:r>
-        <w:rPr>
-          <w:rFonts w:ascii="Calibri" w:eastAsia="Times New Roman" w:hAnsi="Calibri" w:cs="Calibri"/>
-          <w:lang w:val="en"/>
-        </w:rPr>
-        <w:t>Test Coverage</w:t>
-      </w:r>
-    </w:p>
     <w:tbl>
       <w:tblPr>
         <w:tblW w:w="5000" w:type="pct"/>
@@ -10758,199 +9459,6 @@
         </w:tc>
       </w:tr>
     </w:tbl>
-    <w:p>
-      <w:pPr>
-        <w:pStyle w:val="Heading4"/>
-        <w:shd w:val="clear" w:color="auto" w:fill="D4EDDA"/>
-        <w:divId w:val="1388068327"/>
-        <w:rPr>
-          <w:rFonts w:ascii="Calibri" w:eastAsia="Times New Roman" w:hAnsi="Calibri" w:cs="Calibri"/>
-          <w:lang w:val="en"/>
-        </w:rPr>
-      </w:pPr>
-      <w:r>
-        <w:rPr>
-          <w:rFonts w:ascii="Calibri" w:eastAsia="Times New Roman" w:hAnsi="Calibri" w:cs="Calibri"/>
-          <w:lang w:val="en"/>
-        </w:rPr>
-        <w:t>Testing Utilities</w:t>
-      </w:r>
-    </w:p>
-    <w:p>
-      <w:pPr>
-        <w:numPr>
-          <w:ilvl w:val="0"/>
-          <w:numId w:val="3"/>
-        </w:numPr>
-        <w:shd w:val="clear" w:color="auto" w:fill="D4EDDA"/>
-        <w:spacing w:before="100" w:beforeAutospacing="1" w:after="100" w:afterAutospacing="1"/>
-        <w:divId w:val="1388068327"/>
-        <w:rPr>
-          <w:rFonts w:ascii="Calibri" w:eastAsia="Times New Roman" w:hAnsi="Calibri" w:cs="Calibri"/>
-          <w:color w:val="333333"/>
-          <w:lang w:val="en"/>
-        </w:rPr>
-      </w:pPr>
-      <w:r>
-        <w:rPr>
-          <w:rStyle w:val="Strong"/>
-          <w:rFonts w:ascii="Calibri" w:eastAsia="Times New Roman" w:hAnsi="Calibri" w:cs="Calibri"/>
-          <w:color w:val="333333"/>
-          <w:lang w:val="en"/>
-        </w:rPr>
-        <w:t>CliRunner:</w:t>
-      </w:r>
-      <w:r>
-        <w:rPr>
-          <w:rFonts w:ascii="Calibri" w:eastAsia="Times New Roman" w:hAnsi="Calibri" w:cs="Calibri"/>
-          <w:color w:val="333333"/>
-          <w:lang w:val="en"/>
-        </w:rPr>
-        <w:t xml:space="preserve"> Test command execution with </w:t>
-      </w:r>
-      <w:r>
-        <w:rPr>
-          <w:rStyle w:val="HTMLCode"/>
-          <w:color w:val="333333"/>
-          <w:lang w:val="en"/>
-        </w:rPr>
-        <w:t>runner.invoke(command, args)</w:t>
-      </w:r>
-    </w:p>
-    <w:p>
-      <w:pPr>
-        <w:numPr>
-          <w:ilvl w:val="0"/>
-          <w:numId w:val="3"/>
-        </w:numPr>
-        <w:shd w:val="clear" w:color="auto" w:fill="D4EDDA"/>
-        <w:spacing w:before="100" w:beforeAutospacing="1" w:after="100" w:afterAutospacing="1"/>
-        <w:divId w:val="1388068327"/>
-        <w:rPr>
-          <w:rFonts w:ascii="Calibri" w:eastAsia="Times New Roman" w:hAnsi="Calibri" w:cs="Calibri"/>
-          <w:color w:val="333333"/>
-          <w:lang w:val="en"/>
-        </w:rPr>
-      </w:pPr>
-      <w:r>
-        <w:rPr>
-          <w:rStyle w:val="Strong"/>
-          <w:rFonts w:ascii="Calibri" w:eastAsia="Times New Roman" w:hAnsi="Calibri" w:cs="Calibri"/>
-          <w:color w:val="333333"/>
-          <w:lang w:val="en"/>
-        </w:rPr>
-        <w:t>Result:</w:t>
-      </w:r>
-      <w:r>
-        <w:rPr>
-          <w:rFonts w:ascii="Calibri" w:eastAsia="Times New Roman" w:hAnsi="Calibri" w:cs="Calibri"/>
-          <w:color w:val="333333"/>
-          <w:lang w:val="en"/>
-        </w:rPr>
-        <w:t xml:space="preserve"> Test result object with </w:t>
-      </w:r>
-      <w:r>
-        <w:rPr>
-          <w:rStyle w:val="HTMLCode"/>
-          <w:color w:val="333333"/>
-          <w:lang w:val="en"/>
-        </w:rPr>
-        <w:t>result.exit_code</w:t>
-      </w:r>
-      <w:r>
-        <w:rPr>
-          <w:rFonts w:ascii="Calibri" w:eastAsia="Times New Roman" w:hAnsi="Calibri" w:cs="Calibri"/>
-          <w:color w:val="333333"/>
-          <w:lang w:val="en"/>
-        </w:rPr>
-        <w:t xml:space="preserve"> and </w:t>
-      </w:r>
-      <w:r>
-        <w:rPr>
-          <w:rStyle w:val="HTMLCode"/>
-          <w:color w:val="333333"/>
-          <w:lang w:val="en"/>
-        </w:rPr>
-        <w:t>result.output</w:t>
-      </w:r>
-    </w:p>
-    <w:p>
-      <w:pPr>
-        <w:numPr>
-          <w:ilvl w:val="0"/>
-          <w:numId w:val="3"/>
-        </w:numPr>
-        <w:shd w:val="clear" w:color="auto" w:fill="D4EDDA"/>
-        <w:spacing w:before="100" w:beforeAutospacing="1" w:after="100" w:afterAutospacing="1"/>
-        <w:divId w:val="1388068327"/>
-        <w:rPr>
-          <w:rFonts w:ascii="Calibri" w:eastAsia="Times New Roman" w:hAnsi="Calibri" w:cs="Calibri"/>
-          <w:color w:val="333333"/>
-          <w:lang w:val="en"/>
-        </w:rPr>
-      </w:pPr>
-      <w:r>
-        <w:rPr>
-          <w:rStyle w:val="Strong"/>
-          <w:rFonts w:ascii="Calibri" w:eastAsia="Times New Roman" w:hAnsi="Calibri" w:cs="Calibri"/>
-          <w:color w:val="333333"/>
-          <w:lang w:val="en"/>
-        </w:rPr>
-        <w:t>isolated_filesystem():</w:t>
-      </w:r>
-      <w:r>
-        <w:rPr>
-          <w:rFonts w:ascii="Calibri" w:eastAsia="Times New Roman" w:hAnsi="Calibri" w:cs="Calibri"/>
-          <w:color w:val="333333"/>
-          <w:lang w:val="en"/>
-        </w:rPr>
-        <w:t xml:space="preserve"> Safe file testing with </w:t>
-      </w:r>
-      <w:r>
-        <w:rPr>
-          <w:rStyle w:val="HTMLCode"/>
-          <w:color w:val="333333"/>
-          <w:lang w:val="en"/>
-        </w:rPr>
-        <w:t>with runner.isolated_filesystem():</w:t>
-      </w:r>
-    </w:p>
-    <w:p>
-      <w:pPr>
-        <w:pStyle w:val="Heading1"/>
-        <w:shd w:val="clear" w:color="auto" w:fill="FFFFFF"/>
-        <w:divId w:val="2064330469"/>
-        <w:rPr>
-          <w:rFonts w:ascii="Calibri" w:eastAsia="Times New Roman" w:hAnsi="Calibri" w:cs="Calibri"/>
-          <w:lang w:val="en"/>
-        </w:rPr>
-      </w:pPr>
-      <w:r>
-        <w:rPr>
-          <w:rFonts w:ascii="Calibri" w:eastAsia="Times New Roman" w:hAnsi="Calibri" w:cs="Calibri"/>
-          <w:lang w:val="en"/>
-        </w:rPr>
-        <w:t>10. Examples</w:t>
-      </w:r>
-    </w:p>
-    <w:p>
-      <w:pPr>
-        <w:pStyle w:val="Heading2"/>
-        <w:shd w:val="clear" w:color="auto" w:fill="FFFFFF"/>
-        <w:divId w:val="2064330469"/>
-        <w:rPr>
-          <w:rFonts w:ascii="Calibri" w:eastAsia="Times New Roman" w:hAnsi="Calibri" w:cs="Calibri"/>
-          <w:lang w:val="en"/>
-        </w:rPr>
-      </w:pPr>
-      <w:r>
-        <w:rPr>
-          <w:rFonts w:ascii="Calibri" w:eastAsia="Times New Roman" w:hAnsi="Calibri" w:cs="Calibri"/>
-          <w:lang w:val="en"/>
-        </w:rPr>
-        <w:t>Example Applications</w:t>
-      </w:r>
-    </w:p>
     <w:tbl>
       <w:tblPr>
         <w:tblW w:w="5000" w:type="pct"/>
@@ -11778,42 +10286,6 @@
         </w:tc>
       </w:tr>
     </w:tbl>
-    <w:p>
-      <w:pPr>
-        <w:pStyle w:val="Heading1"/>
-        <w:shd w:val="clear" w:color="auto" w:fill="FFFFFF"/>
-        <w:divId w:val="2064330469"/>
-        <w:rPr>
-          <w:rFonts w:ascii="Calibri" w:eastAsia="Times New Roman" w:hAnsi="Calibri" w:cs="Calibri"/>
-          <w:lang w:val="en"/>
-        </w:rPr>
-      </w:pPr>
-      <w:r>
-        <w:rPr>
-          <w:rFonts w:ascii="Calibri" w:eastAsia="Times New Roman" w:hAnsi="Calibri" w:cs="Calibri"/>
-          <w:lang w:val="en"/>
-        </w:rPr>
-        <w:t>11. Performance Analysis</w:t>
-      </w:r>
-    </w:p>
-    <w:p>
-      <w:pPr>
-        <w:pStyle w:val="Heading2"/>
-        <w:shd w:val="clear" w:color="auto" w:fill="FFFFFF"/>
-        <w:divId w:val="2064330469"/>
-        <w:rPr>
-          <w:rFonts w:ascii="Calibri" w:eastAsia="Times New Roman" w:hAnsi="Calibri" w:cs="Calibri"/>
-          <w:lang w:val="en"/>
-        </w:rPr>
-      </w:pPr>
-      <w:r>
-        <w:rPr>
-          <w:rFonts w:ascii="Calibri" w:eastAsia="Times New Roman" w:hAnsi="Calibri" w:cs="Calibri"/>
-          <w:lang w:val="en"/>
-        </w:rPr>
-        <w:t>Performance Metrics</w:t>
-      </w:r>
-    </w:p>
     <w:tbl>
       <w:tblPr>
         <w:tblW w:w="5000" w:type="pct"/>
@@ -12444,225 +10916,6 @@
         </w:tc>
       </w:tr>
     </w:tbl>
-    <w:p>
-      <w:pPr>
-        <w:pStyle w:val="Heading2"/>
-        <w:shd w:val="clear" w:color="auto" w:fill="FFFFFF"/>
-        <w:divId w:val="2064330469"/>
-        <w:rPr>
-          <w:rFonts w:ascii="Calibri" w:eastAsia="Times New Roman" w:hAnsi="Calibri" w:cs="Calibri"/>
-          <w:lang w:val="en"/>
-        </w:rPr>
-      </w:pPr>
-      <w:r>
-        <w:rPr>
-          <w:rFonts w:ascii="Calibri" w:eastAsia="Times New Roman" w:hAnsi="Calibri" w:cs="Calibri"/>
-          <w:lang w:val="en"/>
-        </w:rPr>
-        <w:t>Optimization Features</w:t>
-      </w:r>
-    </w:p>
-    <w:p>
-      <w:pPr>
-        <w:pStyle w:val="Heading4"/>
-        <w:shd w:val="clear" w:color="auto" w:fill="D1ECF1"/>
-        <w:divId w:val="1928004723"/>
-        <w:rPr>
-          <w:rFonts w:ascii="Calibri" w:eastAsia="Times New Roman" w:hAnsi="Calibri" w:cs="Calibri"/>
-          <w:lang w:val="en"/>
-        </w:rPr>
-      </w:pPr>
-      <w:r>
-        <w:rPr>
-          <w:rFonts w:ascii="Calibri" w:eastAsia="Times New Roman" w:hAnsi="Calibri" w:cs="Calibri"/>
-          <w:lang w:val="en"/>
-        </w:rPr>
-        <w:t>Performance Optimizations</w:t>
-      </w:r>
-    </w:p>
-    <w:p>
-      <w:pPr>
-        <w:numPr>
-          <w:ilvl w:val="0"/>
-          <w:numId w:val="4"/>
-        </w:numPr>
-        <w:shd w:val="clear" w:color="auto" w:fill="D1ECF1"/>
-        <w:spacing w:before="100" w:beforeAutospacing="1" w:after="100" w:afterAutospacing="1"/>
-        <w:divId w:val="1928004723"/>
-        <w:rPr>
-          <w:rFonts w:ascii="Calibri" w:eastAsia="Times New Roman" w:hAnsi="Calibri" w:cs="Calibri"/>
-          <w:color w:val="333333"/>
-          <w:lang w:val="en"/>
-        </w:rPr>
-      </w:pPr>
-      <w:r>
-        <w:rPr>
-          <w:rStyle w:val="Strong"/>
-          <w:rFonts w:ascii="Calibri" w:eastAsia="Times New Roman" w:hAnsi="Calibri" w:cs="Calibri"/>
-          <w:color w:val="333333"/>
-          <w:lang w:val="en"/>
-        </w:rPr>
-        <w:t>Lazy Loading:</w:t>
-      </w:r>
-      <w:r>
-        <w:rPr>
-          <w:rFonts w:ascii="Calibri" w:eastAsia="Times New Roman" w:hAnsi="Calibri" w:cs="Calibri"/>
-          <w:color w:val="333333"/>
-          <w:lang w:val="en"/>
-        </w:rPr>
-        <w:t xml:space="preserve"> </w:t>
-      </w:r>
-      <w:r>
-        <w:rPr>
-          <w:rFonts w:ascii="Calibri" w:eastAsia="Times New Roman" w:hAnsi="Calibri" w:cs="Calibri"/>
-          <w:color w:val="333333"/>
-          <w:lang w:val="en"/>
-        </w:rPr>
-        <w:t>Commands loaded on demand for faster startup</w:t>
-      </w:r>
-    </w:p>
-    <w:p>
-      <w:pPr>
-        <w:numPr>
-          <w:ilvl w:val="0"/>
-          <w:numId w:val="4"/>
-        </w:numPr>
-        <w:shd w:val="clear" w:color="auto" w:fill="D1ECF1"/>
-        <w:spacing w:before="100" w:beforeAutospacing="1" w:after="100" w:afterAutospacing="1"/>
-        <w:divId w:val="1928004723"/>
-        <w:rPr>
-          <w:rFonts w:ascii="Calibri" w:eastAsia="Times New Roman" w:hAnsi="Calibri" w:cs="Calibri"/>
-          <w:color w:val="333333"/>
-          <w:lang w:val="en"/>
-        </w:rPr>
-      </w:pPr>
-      <w:r>
-        <w:rPr>
-          <w:rStyle w:val="Strong"/>
-          <w:rFonts w:ascii="Calibri" w:eastAsia="Times New Roman" w:hAnsi="Calibri" w:cs="Calibri"/>
-          <w:color w:val="333333"/>
-          <w:lang w:val="en"/>
-        </w:rPr>
-        <w:t>Context Caching:</w:t>
-      </w:r>
-      <w:r>
-        <w:rPr>
-          <w:rFonts w:ascii="Calibri" w:eastAsia="Times New Roman" w:hAnsi="Calibri" w:cs="Calibri"/>
-          <w:color w:val="333333"/>
-          <w:lang w:val="en"/>
-        </w:rPr>
-        <w:t xml:space="preserve"> Expensive operations cached for better performance</w:t>
-      </w:r>
-    </w:p>
-    <w:p>
-      <w:pPr>
-        <w:numPr>
-          <w:ilvl w:val="0"/>
-          <w:numId w:val="4"/>
-        </w:numPr>
-        <w:shd w:val="clear" w:color="auto" w:fill="D1ECF1"/>
-        <w:spacing w:before="100" w:beforeAutospacing="1" w:after="100" w:afterAutospacing="1"/>
-        <w:divId w:val="1928004723"/>
-        <w:rPr>
-          <w:rFonts w:ascii="Calibri" w:eastAsia="Times New Roman" w:hAnsi="Calibri" w:cs="Calibri"/>
-          <w:color w:val="333333"/>
-          <w:lang w:val="en"/>
-        </w:rPr>
-      </w:pPr>
-      <w:r>
-        <w:rPr>
-          <w:rStyle w:val="Strong"/>
-          <w:rFonts w:ascii="Calibri" w:eastAsia="Times New Roman" w:hAnsi="Calibri" w:cs="Calibri"/>
-          <w:color w:val="333333"/>
-          <w:lang w:val="en"/>
-        </w:rPr>
-        <w:t>Efficient Parsing:</w:t>
-      </w:r>
-      <w:r>
-        <w:rPr>
-          <w:rFonts w:ascii="Calibri" w:eastAsia="Times New Roman" w:hAnsi="Calibri" w:cs="Calibri"/>
-          <w:color w:val="333333"/>
-          <w:lang w:val="en"/>
-        </w:rPr>
-        <w:t xml:space="preserve"> Optimized argument parsing for faster execution</w:t>
-      </w:r>
-    </w:p>
-    <w:p>
-      <w:pPr>
-        <w:numPr>
-          <w:ilvl w:val="0"/>
-          <w:numId w:val="4"/>
-        </w:numPr>
-        <w:shd w:val="clear" w:color="auto" w:fill="D1ECF1"/>
-        <w:spacing w:before="100" w:beforeAutospacing="1" w:after="100" w:afterAutospacing="1"/>
-        <w:divId w:val="1928004723"/>
-        <w:rPr>
-          <w:rFonts w:ascii="Calibri" w:eastAsia="Times New Roman" w:hAnsi="Calibri" w:cs="Calibri"/>
-          <w:color w:val="333333"/>
-          <w:lang w:val="en"/>
-        </w:rPr>
-      </w:pPr>
-      <w:r>
-        <w:rPr>
-          <w:rStyle w:val="Strong"/>
-          <w:rFonts w:ascii="Calibri" w:eastAsia="Times New Roman" w:hAnsi="Calibri" w:cs="Calibri"/>
-          <w:color w:val="333333"/>
-          <w:lang w:val="en"/>
-        </w:rPr>
-        <w:t>Memory Management:</w:t>
-      </w:r>
-      <w:r>
-        <w:rPr>
-          <w:rFonts w:ascii="Calibri" w:eastAsia="Times New Roman" w:hAnsi="Calibri" w:cs="Calibri"/>
-          <w:color w:val="333333"/>
-          <w:lang w:val="en"/>
-        </w:rPr>
-        <w:t xml:space="preserve"> Minimal memory footprint for lower resource usage</w:t>
-      </w:r>
-    </w:p>
-    <w:p>
-      <w:pPr>
-        <w:pStyle w:val="Heading1"/>
-        <w:shd w:val="clear" w:color="auto" w:fill="FFFFFF"/>
-        <w:divId w:val="2064330469"/>
-        <w:rPr>
-          <w:rFonts w:ascii="Calibri" w:eastAsia="Times New Roman" w:hAnsi="Calibri" w:cs="Calibri"/>
-          <w:lang w:val="en"/>
-        </w:rPr>
-      </w:pPr>
-      <w:r>
-        <w:rPr>
-          <w:rFonts w:ascii="Calibri" w:eastAsia="Times New Roman" w:hAnsi="Calibri" w:cs="Calibri"/>
-          <w:lang w:val="en"/>
-        </w:rPr>
-        <w:t>12. Fut</w:t>
-      </w:r>
-      <w:r>
-        <w:rPr>
-          <w:rFonts w:ascii="Calibri" w:eastAsia="Times New Roman" w:hAnsi="Calibri" w:cs="Calibri"/>
-          <w:lang w:val="en"/>
-        </w:rPr>
-        <w:t>ure Roadmap</w:t>
-      </w:r>
-    </w:p>
-    <w:p>
-      <w:pPr>
-        <w:pStyle w:val="Heading2"/>
-        <w:shd w:val="clear" w:color="auto" w:fill="FFFFFF"/>
-        <w:divId w:val="2064330469"/>
-        <w:rPr>
-          <w:rFonts w:ascii="Calibri" w:eastAsia="Times New Roman" w:hAnsi="Calibri" w:cs="Calibri"/>
-          <w:lang w:val="en"/>
-        </w:rPr>
-      </w:pPr>
-      <w:r>
-        <w:rPr>
-          <w:rFonts w:ascii="Calibri" w:eastAsia="Times New Roman" w:hAnsi="Calibri" w:cs="Calibri"/>
-          <w:lang w:val="en"/>
-        </w:rPr>
-        <w:t>Planned Features</w:t>
-      </w:r>
-    </w:p>
     <w:tbl>
       <w:tblPr>
         <w:tblW w:w="5000" w:type="pct"/>
@@ -13490,577 +11743,6 @@
         </w:tc>
       </w:tr>
     </w:tbl>
-    <w:p>
-      <w:pPr>
-        <w:pStyle w:val="Heading2"/>
-        <w:shd w:val="clear" w:color="auto" w:fill="FFFFFF"/>
-        <w:divId w:val="2064330469"/>
-        <w:rPr>
-          <w:rFonts w:ascii="Calibri" w:eastAsia="Times New Roman" w:hAnsi="Calibri" w:cs="Calibri"/>
-          <w:lang w:val="en"/>
-        </w:rPr>
-      </w:pPr>
-      <w:r>
-        <w:rPr>
-          <w:rFonts w:ascii="Calibri" w:eastAsia="Times New Roman" w:hAnsi="Calibri" w:cs="Calibri"/>
-          <w:lang w:val="en"/>
-        </w:rPr>
-        <w:t>Deprecation Timeline</w:t>
-      </w:r>
-    </w:p>
-    <w:p>
-      <w:pPr>
-        <w:pStyle w:val="Heading4"/>
-        <w:shd w:val="clear" w:color="auto" w:fill="FFF3CD"/>
-        <w:divId w:val="324893826"/>
-        <w:rPr>
-          <w:rFonts w:ascii="Calibri" w:eastAsia="Times New Roman" w:hAnsi="Calibri" w:cs="Calibri"/>
-          <w:lang w:val="en"/>
-        </w:rPr>
-      </w:pPr>
-      <w:r>
-        <w:rPr>
-          <w:rFonts w:ascii="Calibri" w:eastAsia="Times New Roman" w:hAnsi="Calibri" w:cs="Calibri"/>
-          <w:lang w:val="en"/>
-        </w:rPr>
-        <w:t>Click 9.0 (Planned)</w:t>
-      </w:r>
-    </w:p>
-    <w:p>
-      <w:pPr>
-        <w:numPr>
-          <w:ilvl w:val="0"/>
-          <w:numId w:val="5"/>
-        </w:numPr>
-        <w:shd w:val="clear" w:color="auto" w:fill="FFF3CD"/>
-        <w:spacing w:before="100" w:beforeAutospacing="1" w:after="100" w:afterAutospacing="1"/>
-        <w:divId w:val="324893826"/>
-        <w:rPr>
-          <w:rFonts w:ascii="Calibri" w:eastAsia="Times New Roman" w:hAnsi="Calibri" w:cs="Calibri"/>
-          <w:color w:val="333333"/>
-          <w:lang w:val="en"/>
-        </w:rPr>
-      </w:pPr>
-      <w:r>
-        <w:rPr>
-          <w:rFonts w:ascii="Calibri" w:eastAsia="Times New Roman" w:hAnsi="Calibri" w:cs="Calibri"/>
-          <w:color w:val="333333"/>
-          <w:lang w:val="en"/>
-        </w:rPr>
-        <w:t xml:space="preserve">Remove </w:t>
-      </w:r>
-      <w:r>
-        <w:rPr>
-          <w:rStyle w:val="highlight1"/>
-          <w:rFonts w:ascii="Calibri" w:eastAsia="Times New Roman" w:hAnsi="Calibri" w:cs="Calibri"/>
-          <w:color w:val="333333"/>
-          <w:lang w:val="en"/>
-        </w:rPr>
-        <w:t>BaseCommand</w:t>
-      </w:r>
-      <w:r>
-        <w:rPr>
-          <w:rFonts w:ascii="Calibri" w:eastAsia="Times New Roman" w:hAnsi="Calibri" w:cs="Calibri"/>
-          <w:color w:val="333333"/>
-          <w:lang w:val="en"/>
-        </w:rPr>
-        <w:t xml:space="preserve"> (use </w:t>
-      </w:r>
-      <w:r>
-        <w:rPr>
-          <w:rStyle w:val="highlight1"/>
-          <w:rFonts w:ascii="Calibri" w:eastAsia="Times New Roman" w:hAnsi="Calibri" w:cs="Calibri"/>
-          <w:color w:val="333333"/>
-          <w:lang w:val="en"/>
-        </w:rPr>
-        <w:t>Command</w:t>
-      </w:r>
-      <w:r>
-        <w:rPr>
-          <w:rFonts w:ascii="Calibri" w:eastAsia="Times New Roman" w:hAnsi="Calibri" w:cs="Calibri"/>
-          <w:color w:val="333333"/>
-          <w:lang w:val="en"/>
-        </w:rPr>
-        <w:t>)</w:t>
-      </w:r>
-    </w:p>
-    <w:p>
-      <w:pPr>
-        <w:numPr>
-          <w:ilvl w:val="0"/>
-          <w:numId w:val="5"/>
-        </w:numPr>
-        <w:shd w:val="clear" w:color="auto" w:fill="FFF3CD"/>
-        <w:spacing w:before="100" w:beforeAutospacing="1" w:after="100" w:afterAutospacing="1"/>
-        <w:divId w:val="324893826"/>
-        <w:rPr>
-          <w:rFonts w:ascii="Calibri" w:eastAsia="Times New Roman" w:hAnsi="Calibri" w:cs="Calibri"/>
-          <w:color w:val="333333"/>
-          <w:lang w:val="en"/>
-        </w:rPr>
-      </w:pPr>
-      <w:r>
-        <w:rPr>
-          <w:rFonts w:ascii="Calibri" w:eastAsia="Times New Roman" w:hAnsi="Calibri" w:cs="Calibri"/>
-          <w:color w:val="333333"/>
-          <w:lang w:val="en"/>
-        </w:rPr>
-        <w:t xml:space="preserve">Remove </w:t>
-      </w:r>
-      <w:r>
-        <w:rPr>
-          <w:rStyle w:val="highlight1"/>
-          <w:rFonts w:ascii="Calibri" w:eastAsia="Times New Roman" w:hAnsi="Calibri" w:cs="Calibri"/>
-          <w:color w:val="333333"/>
-          <w:lang w:val="en"/>
-        </w:rPr>
-        <w:t>MultiCommand</w:t>
-      </w:r>
-      <w:r>
-        <w:rPr>
-          <w:rFonts w:ascii="Calibri" w:eastAsia="Times New Roman" w:hAnsi="Calibri" w:cs="Calibri"/>
-          <w:color w:val="333333"/>
-          <w:lang w:val="en"/>
-        </w:rPr>
-        <w:t xml:space="preserve"> (use </w:t>
-      </w:r>
-      <w:r>
-        <w:rPr>
-          <w:rStyle w:val="highlight1"/>
-          <w:rFonts w:ascii="Calibri" w:eastAsia="Times New Roman" w:hAnsi="Calibri" w:cs="Calibri"/>
-          <w:color w:val="333333"/>
-          <w:lang w:val="en"/>
-        </w:rPr>
-        <w:t>Group</w:t>
-      </w:r>
-      <w:r>
-        <w:rPr>
-          <w:rFonts w:ascii="Calibri" w:eastAsia="Times New Roman" w:hAnsi="Calibri" w:cs="Calibri"/>
-          <w:color w:val="333333"/>
-          <w:lang w:val="en"/>
-        </w:rPr>
-        <w:t>)</w:t>
-      </w:r>
-    </w:p>
-    <w:p>
-      <w:pPr>
-        <w:numPr>
-          <w:ilvl w:val="0"/>
-          <w:numId w:val="5"/>
-        </w:numPr>
-        <w:shd w:val="clear" w:color="auto" w:fill="FFF3CD"/>
-        <w:spacing w:before="100" w:beforeAutospacing="1" w:after="100" w:afterAutospacing="1"/>
-        <w:divId w:val="324893826"/>
-        <w:rPr>
-          <w:rFonts w:ascii="Calibri" w:eastAsia="Times New Roman" w:hAnsi="Calibri" w:cs="Calibri"/>
-          <w:color w:val="333333"/>
-          <w:lang w:val="en"/>
-        </w:rPr>
-      </w:pPr>
-      <w:r>
-        <w:rPr>
-          <w:rFonts w:ascii="Calibri" w:eastAsia="Times New Roman" w:hAnsi="Calibri" w:cs="Calibri"/>
-          <w:color w:val="333333"/>
-          <w:lang w:val="en"/>
-        </w:rPr>
-        <w:t xml:space="preserve">Remove </w:t>
-      </w:r>
-      <w:r>
-        <w:rPr>
-          <w:rStyle w:val="highlight1"/>
-          <w:rFonts w:ascii="Calibri" w:eastAsia="Times New Roman" w:hAnsi="Calibri" w:cs="Calibri"/>
-          <w:color w:val="333333"/>
-          <w:lang w:val="en"/>
-        </w:rPr>
-        <w:t>OptionParser</w:t>
-      </w:r>
-    </w:p>
-    <w:p>
-      <w:pPr>
-        <w:pStyle w:val="Heading4"/>
-        <w:shd w:val="clear" w:color="auto" w:fill="FFF3CD"/>
-        <w:divId w:val="1869249920"/>
-        <w:rPr>
-          <w:rFonts w:ascii="Calibri" w:eastAsia="Times New Roman" w:hAnsi="Calibri" w:cs="Calibri"/>
-          <w:lang w:val="en"/>
-        </w:rPr>
-      </w:pPr>
-      <w:r>
-        <w:rPr>
-          <w:rFonts w:ascii="Calibri" w:eastAsia="Times New Roman" w:hAnsi="Calibri" w:cs="Calibri"/>
-          <w:lang w:val="en"/>
-        </w:rPr>
-        <w:t>Click 9.1 (Planned)</w:t>
-      </w:r>
-    </w:p>
-    <w:p>
-      <w:pPr>
-        <w:numPr>
-          <w:ilvl w:val="0"/>
-          <w:numId w:val="6"/>
-        </w:numPr>
-        <w:shd w:val="clear" w:color="auto" w:fill="FFF3CD"/>
-        <w:spacing w:before="100" w:beforeAutospacing="1" w:after="100" w:afterAutospacing="1"/>
-        <w:divId w:val="1869249920"/>
-        <w:rPr>
-          <w:rFonts w:ascii="Calibri" w:eastAsia="Times New Roman" w:hAnsi="Calibri" w:cs="Calibri"/>
-          <w:color w:val="333333"/>
-          <w:lang w:val="en"/>
-        </w:rPr>
-      </w:pPr>
-      <w:r>
-        <w:rPr>
-          <w:rFonts w:ascii="Calibri" w:eastAsia="Times New Roman" w:hAnsi="Calibri" w:cs="Calibri"/>
-          <w:color w:val="333333"/>
-          <w:lang w:val="en"/>
-        </w:rPr>
-        <w:t xml:space="preserve">Remove </w:t>
-      </w:r>
-      <w:r>
-        <w:rPr>
-          <w:rStyle w:val="highlight1"/>
-          <w:rFonts w:ascii="Calibri" w:eastAsia="Times New Roman" w:hAnsi="Calibri" w:cs="Calibri"/>
-          <w:color w:val="333333"/>
-          <w:lang w:val="en"/>
-        </w:rPr>
-        <w:t>__version__</w:t>
-      </w:r>
-      <w:r>
-        <w:rPr>
-          <w:rFonts w:ascii="Calibri" w:eastAsia="Times New Roman" w:hAnsi="Calibri" w:cs="Calibri"/>
-          <w:color w:val="333333"/>
-          <w:lang w:val="en"/>
-        </w:rPr>
-        <w:t xml:space="preserve"> </w:t>
-      </w:r>
-      <w:r>
-        <w:rPr>
-          <w:rFonts w:ascii="Calibri" w:eastAsia="Times New Roman" w:hAnsi="Calibri" w:cs="Calibri"/>
-          <w:color w:val="333333"/>
-          <w:lang w:val="en"/>
-        </w:rPr>
-        <w:t>attribute</w:t>
-      </w:r>
-    </w:p>
-    <w:p>
-      <w:pPr>
-        <w:numPr>
-          <w:ilvl w:val="0"/>
-          <w:numId w:val="6"/>
-        </w:numPr>
-        <w:shd w:val="clear" w:color="auto" w:fill="FFF3CD"/>
-        <w:spacing w:before="100" w:beforeAutospacing="1" w:after="100" w:afterAutospacing="1"/>
-        <w:divId w:val="1869249920"/>
-        <w:rPr>
-          <w:rFonts w:ascii="Calibri" w:eastAsia="Times New Roman" w:hAnsi="Calibri" w:cs="Calibri"/>
-          <w:color w:val="333333"/>
-          <w:lang w:val="en"/>
-        </w:rPr>
-      </w:pPr>
-      <w:r>
-        <w:rPr>
-          <w:rFonts w:ascii="Calibri" w:eastAsia="Times New Roman" w:hAnsi="Calibri" w:cs="Calibri"/>
-          <w:color w:val="333333"/>
-          <w:lang w:val="en"/>
-        </w:rPr>
-        <w:t xml:space="preserve">Use </w:t>
-      </w:r>
-      <w:r>
-        <w:rPr>
-          <w:rStyle w:val="highlight1"/>
-          <w:rFonts w:ascii="Calibri" w:eastAsia="Times New Roman" w:hAnsi="Calibri" w:cs="Calibri"/>
-          <w:color w:val="333333"/>
-          <w:lang w:val="en"/>
-        </w:rPr>
-        <w:t>importlib.metadata.version("click")</w:t>
-      </w:r>
-      <w:r>
-        <w:rPr>
-          <w:rFonts w:ascii="Calibri" w:eastAsia="Times New Roman" w:hAnsi="Calibri" w:cs="Calibri"/>
-          <w:color w:val="333333"/>
-          <w:lang w:val="en"/>
-        </w:rPr>
-        <w:t xml:space="preserve"> instead</w:t>
-      </w:r>
-    </w:p>
-    <w:p>
-      <w:pPr>
-        <w:pStyle w:val="Heading1"/>
-        <w:shd w:val="clear" w:color="auto" w:fill="FFFFFF"/>
-        <w:divId w:val="2064330469"/>
-        <w:rPr>
-          <w:rFonts w:ascii="Calibri" w:eastAsia="Times New Roman" w:hAnsi="Calibri" w:cs="Calibri"/>
-          <w:lang w:val="en"/>
-        </w:rPr>
-      </w:pPr>
-      <w:r>
-        <w:rPr>
-          <w:rFonts w:ascii="Calibri" w:eastAsia="Times New Roman" w:hAnsi="Calibri" w:cs="Calibri"/>
-          <w:lang w:val="en"/>
-        </w:rPr>
-        <w:t>13. Conclusion</w:t>
-      </w:r>
-    </w:p>
-    <w:p>
-      <w:pPr>
-        <w:pStyle w:val="Heading2"/>
-        <w:shd w:val="clear" w:color="auto" w:fill="FFFFFF"/>
-        <w:divId w:val="2064330469"/>
-        <w:rPr>
-          <w:rFonts w:ascii="Calibri" w:eastAsia="Times New Roman" w:hAnsi="Calibri" w:cs="Calibri"/>
-          <w:lang w:val="en"/>
-        </w:rPr>
-      </w:pPr>
-      <w:r>
-        <w:rPr>
-          <w:rFonts w:ascii="Calibri" w:eastAsia="Times New Roman" w:hAnsi="Calibri" w:cs="Calibri"/>
-          <w:lang w:val="en"/>
-        </w:rPr>
-        <w:t>Program Strengths</w:t>
-      </w:r>
-    </w:p>
-    <w:p>
-      <w:pPr>
-        <w:pStyle w:val="Heading4"/>
-        <w:shd w:val="clear" w:color="auto" w:fill="D4EDDA"/>
-        <w:divId w:val="2120758170"/>
-        <w:rPr>
-          <w:rFonts w:ascii="Calibri" w:eastAsia="Times New Roman" w:hAnsi="Calibri" w:cs="Calibri"/>
-          <w:lang w:val="en"/>
-        </w:rPr>
-      </w:pPr>
-      <w:r>
-        <w:rPr>
-          <w:rFonts w:ascii="Calibri" w:eastAsia="Times New Roman" w:hAnsi="Calibri" w:cs="Calibri"/>
-          <w:lang w:val="en"/>
-        </w:rPr>
-        <w:t>Key Strengths</w:t>
-      </w:r>
-    </w:p>
-    <w:p>
-      <w:pPr>
-        <w:numPr>
-          <w:ilvl w:val="0"/>
-          <w:numId w:val="7"/>
-        </w:numPr>
-        <w:shd w:val="clear" w:color="auto" w:fill="D4EDDA"/>
-        <w:spacing w:before="100" w:beforeAutospacing="1" w:after="100" w:afterAutospacing="1"/>
-        <w:divId w:val="2120758170"/>
-        <w:rPr>
-          <w:rFonts w:ascii="Calibri" w:eastAsia="Times New Roman" w:hAnsi="Calibri" w:cs="Calibri"/>
-          <w:color w:val="333333"/>
-          <w:lang w:val="en"/>
-        </w:rPr>
-      </w:pPr>
-      <w:r>
-        <w:rPr>
-          <w:rStyle w:val="Strong"/>
-          <w:rFonts w:ascii="Calibri" w:eastAsia="Times New Roman" w:hAnsi="Calibri" w:cs="Calibri"/>
-          <w:color w:val="333333"/>
-          <w:lang w:val="en"/>
-        </w:rPr>
-        <w:t>Mature and Stable:</w:t>
-      </w:r>
-      <w:r>
-        <w:rPr>
-          <w:rFonts w:ascii="Calibri" w:eastAsia="Times New Roman" w:hAnsi="Calibri" w:cs="Calibri"/>
-          <w:color w:val="333333"/>
-          <w:lang w:val="en"/>
-        </w:rPr>
-        <w:t xml:space="preserve"> Production-ready with extensive testing</w:t>
-      </w:r>
-    </w:p>
-    <w:p>
-      <w:pPr>
-        <w:numPr>
-          <w:ilvl w:val="0"/>
-          <w:numId w:val="7"/>
-        </w:numPr>
-        <w:shd w:val="clear" w:color="auto" w:fill="D4EDDA"/>
-        <w:spacing w:before="100" w:beforeAutospacing="1" w:after="100" w:afterAutospacing="1"/>
-        <w:divId w:val="2120758170"/>
-        <w:rPr>
-          <w:rFonts w:ascii="Calibri" w:eastAsia="Times New Roman" w:hAnsi="Calibri" w:cs="Calibri"/>
-          <w:color w:val="333333"/>
-          <w:lang w:val="en"/>
-        </w:rPr>
-      </w:pPr>
-      <w:r>
-        <w:rPr>
-          <w:rStyle w:val="Strong"/>
-          <w:rFonts w:ascii="Calibri" w:eastAsia="Times New Roman" w:hAnsi="Calibri" w:cs="Calibri"/>
-          <w:color w:val="333333"/>
-          <w:lang w:val="en"/>
-        </w:rPr>
-        <w:t>Well-Designed Architecture:</w:t>
-      </w:r>
-      <w:r>
-        <w:rPr>
-          <w:rFonts w:ascii="Calibri" w:eastAsia="Times New Roman" w:hAnsi="Calibri" w:cs="Calibri"/>
-          <w:color w:val="333333"/>
-          <w:lang w:val="en"/>
-        </w:rPr>
-        <w:t xml:space="preserve"> Modular, composable design</w:t>
-      </w:r>
-    </w:p>
-    <w:p>
-      <w:pPr>
-        <w:numPr>
-          <w:ilvl w:val="0"/>
-          <w:numId w:val="7"/>
-        </w:numPr>
-        <w:shd w:val="clear" w:color="auto" w:fill="D4EDDA"/>
-        <w:spacing w:before="100" w:beforeAutospacing="1" w:after="100" w:afterAutospacing="1"/>
-        <w:divId w:val="2120758170"/>
-        <w:rPr>
-          <w:rFonts w:ascii="Calibri" w:eastAsia="Times New Roman" w:hAnsi="Calibri" w:cs="Calibri"/>
-          <w:color w:val="333333"/>
-          <w:lang w:val="en"/>
-        </w:rPr>
-      </w:pPr>
-      <w:r>
-        <w:rPr>
-          <w:rStyle w:val="Strong"/>
-          <w:rFonts w:ascii="Calibri" w:eastAsia="Times New Roman" w:hAnsi="Calibri" w:cs="Calibri"/>
-          <w:color w:val="333333"/>
-          <w:lang w:val="en"/>
-        </w:rPr>
-        <w:t>Comprehensive Documentation:</w:t>
-      </w:r>
-      <w:r>
-        <w:rPr>
-          <w:rFonts w:ascii="Calibri" w:eastAsia="Times New Roman" w:hAnsi="Calibri" w:cs="Calibri"/>
-          <w:color w:val="333333"/>
-          <w:lang w:val="en"/>
-        </w:rPr>
-        <w:t xml:space="preserve"> Extensiv</w:t>
-      </w:r>
-      <w:r>
-        <w:rPr>
-          <w:rFonts w:ascii="Calibri" w:eastAsia="Times New Roman" w:hAnsi="Calibri" w:cs="Calibri"/>
-          <w:color w:val="333333"/>
-          <w:lang w:val="en"/>
-        </w:rPr>
-        <w:t>e docs and examples</w:t>
-      </w:r>
-    </w:p>
-    <w:p>
-      <w:pPr>
-        <w:numPr>
-          <w:ilvl w:val="0"/>
-          <w:numId w:val="7"/>
-        </w:numPr>
-        <w:shd w:val="clear" w:color="auto" w:fill="D4EDDA"/>
-        <w:spacing w:before="100" w:beforeAutospacing="1" w:after="100" w:afterAutospacing="1"/>
-        <w:divId w:val="2120758170"/>
-        <w:rPr>
-          <w:rFonts w:ascii="Calibri" w:eastAsia="Times New Roman" w:hAnsi="Calibri" w:cs="Calibri"/>
-          <w:color w:val="333333"/>
-          <w:lang w:val="en"/>
-        </w:rPr>
-      </w:pPr>
-      <w:r>
-        <w:rPr>
-          <w:rStyle w:val="Strong"/>
-          <w:rFonts w:ascii="Calibri" w:eastAsia="Times New Roman" w:hAnsi="Calibri" w:cs="Calibri"/>
-          <w:color w:val="333333"/>
-          <w:lang w:val="en"/>
-        </w:rPr>
-        <w:t>Active Community:</w:t>
-      </w:r>
-      <w:r>
-        <w:rPr>
-          <w:rFonts w:ascii="Calibri" w:eastAsia="Times New Roman" w:hAnsi="Calibri" w:cs="Calibri"/>
-          <w:color w:val="333333"/>
-          <w:lang w:val="en"/>
-        </w:rPr>
-        <w:t xml:space="preserve"> Strong community support and development</w:t>
-      </w:r>
-    </w:p>
-    <w:p>
-      <w:pPr>
-        <w:numPr>
-          <w:ilvl w:val="0"/>
-          <w:numId w:val="7"/>
-        </w:numPr>
-        <w:shd w:val="clear" w:color="auto" w:fill="D4EDDA"/>
-        <w:spacing w:before="100" w:beforeAutospacing="1" w:after="100" w:afterAutospacing="1"/>
-        <w:divId w:val="2120758170"/>
-        <w:rPr>
-          <w:rFonts w:ascii="Calibri" w:eastAsia="Times New Roman" w:hAnsi="Calibri" w:cs="Calibri"/>
-          <w:color w:val="333333"/>
-          <w:lang w:val="en"/>
-        </w:rPr>
-      </w:pPr>
-      <w:r>
-        <w:rPr>
-          <w:rStyle w:val="Strong"/>
-          <w:rFonts w:ascii="Calibri" w:eastAsia="Times New Roman" w:hAnsi="Calibri" w:cs="Calibri"/>
-          <w:color w:val="333333"/>
-          <w:lang w:val="en"/>
-        </w:rPr>
-        <w:t>Cross-Platform:</w:t>
-      </w:r>
-      <w:r>
-        <w:rPr>
-          <w:rFonts w:ascii="Calibri" w:eastAsia="Times New Roman" w:hAnsi="Calibri" w:cs="Calibri"/>
-          <w:color w:val="333333"/>
-          <w:lang w:val="en"/>
-        </w:rPr>
-        <w:t xml:space="preserve"> Works on all major platforms</w:t>
-      </w:r>
-    </w:p>
-    <w:p>
-      <w:pPr>
-        <w:numPr>
-          <w:ilvl w:val="0"/>
-          <w:numId w:val="7"/>
-        </w:numPr>
-        <w:shd w:val="clear" w:color="auto" w:fill="D4EDDA"/>
-        <w:spacing w:before="100" w:beforeAutospacing="1" w:after="100" w:afterAutospacing="1"/>
-        <w:divId w:val="2120758170"/>
-        <w:rPr>
-          <w:rFonts w:ascii="Calibri" w:eastAsia="Times New Roman" w:hAnsi="Calibri" w:cs="Calibri"/>
-          <w:color w:val="333333"/>
-          <w:lang w:val="en"/>
-        </w:rPr>
-      </w:pPr>
-      <w:r>
-        <w:rPr>
-          <w:rStyle w:val="Strong"/>
-          <w:rFonts w:ascii="Calibri" w:eastAsia="Times New Roman" w:hAnsi="Calibri" w:cs="Calibri"/>
-          <w:color w:val="333333"/>
-          <w:lang w:val="en"/>
-        </w:rPr>
-        <w:t>Type-Safe:</w:t>
-      </w:r>
-      <w:r>
-        <w:rPr>
-          <w:rFonts w:ascii="Calibri" w:eastAsia="Times New Roman" w:hAnsi="Calibri" w:cs="Calibri"/>
-          <w:color w:val="333333"/>
-          <w:lang w:val="en"/>
-        </w:rPr>
-        <w:t xml:space="preserve"> Full type hints support</w:t>
-      </w:r>
-    </w:p>
-    <w:p>
-      <w:pPr>
-        <w:pStyle w:val="Heading2"/>
-        <w:shd w:val="clear" w:color="auto" w:fill="FFFFFF"/>
-        <w:divId w:val="2064330469"/>
-        <w:rPr>
-          <w:rFonts w:ascii="Calibri" w:eastAsia="Times New Roman" w:hAnsi="Calibri" w:cs="Calibri"/>
-          <w:lang w:val="en"/>
-        </w:rPr>
-      </w:pPr>
-      <w:r>
-        <w:rPr>
-          <w:rFonts w:ascii="Calibri" w:eastAsia="Times New Roman" w:hAnsi="Calibri" w:cs="Calibri"/>
-          <w:lang w:val="en"/>
-        </w:rPr>
-        <w:t>Program Impact</w:t>
-      </w:r>
-    </w:p>
     <w:tbl>
       <w:tblPr>
         <w:tblW w:w="5000" w:type="pct"/>
@@ -14495,272 +12177,1883 @@
       </w:tr>
     </w:tbl>
     <w:p>
+      <w:r>
+        <w:t>Click Program Documentation - Professional Report</w:t>
+      </w:r>
+    </w:p>
+    <w:p>
       <w:pPr>
-        <w:pStyle w:val="Heading2"/>
-        <w:shd w:val="clear" w:color="auto" w:fill="FFFFFF"/>
-        <w:divId w:val="2064330469"/>
-        <w:rPr>
-          <w:rFonts w:ascii="Calibri" w:eastAsia="Times New Roman" w:hAnsi="Calibri" w:cs="Calibri"/>
-          <w:lang w:val="en"/>
-        </w:rPr>
+        <w:pStyle w:val="Heading1"/>
+        <w:jc w:val="center"/>
       </w:pPr>
       <w:r>
-        <w:rPr>
-          <w:rFonts w:ascii="Calibri" w:eastAsia="Times New Roman" w:hAnsi="Calibri" w:cs="Calibri"/>
-          <w:lang w:val="en"/>
+        <w:t>Click Program Documentation - Professional Report</w:t>
+      </w:r>
+    </w:p>
+    <w:p>
+      <w:r>
+        <w:rPr>
+          <w:rFonts w:ascii="Calibri" w:hAnsi="Calibri"/>
+          <w:sz w:val="42"/>
+        </w:rPr>
+        <w:t>Click Program Documentation</w:t>
+      </w:r>
+    </w:p>
+    <w:p>
+      <w:r>
+        <w:rPr>
+          <w:rFonts w:ascii="Calibri" w:hAnsi="Calibri"/>
+          <w:sz w:val="42"/>
+        </w:rPr>
+        <w:t>Comprehensive Technical Analysis Report</w:t>
+      </w:r>
+    </w:p>
+    <w:p>
+      <w:r>
+        <w:rPr>
+          <w:rFonts w:ascii="Calibri" w:hAnsi="Calibri"/>
+          <w:sz w:val="42"/>
+        </w:rPr>
+        <w:t>Version 8.4.dev | Generated: 2024</w:t>
+      </w:r>
+    </w:p>
+    <w:p>
+      <w:r>
+        <w:rPr>
+          <w:rFonts w:ascii="Calibri" w:hAnsi="Calibri"/>
+          <w:sz w:val="42"/>
+        </w:rPr>
+        <w:t>Executive Summary</w:t>
+      </w:r>
+    </w:p>
+    <w:p>
+      <w:r>
+        <w:rPr>
+          <w:rFonts w:ascii="Calibri" w:hAnsi="Calibri"/>
+          <w:sz w:val="42"/>
+        </w:rPr>
+        <w:t>Click is a mature, production-ready Python library for creating command-line interfaces (CLIs). Developed by the Pallets organization, it represents one of the most comprehensive and well-designed CLI frameworks in the Python ecosystem. This report provides a detailed technical analysis of the Click program, covering its architecture, implementation, testing framework, and future development roadmap.</w:t>
+      </w:r>
+    </w:p>
+    <w:p>
+      <w:r>
+        <w:rPr>
+          <w:rFonts w:ascii="Calibri" w:hAnsi="Calibri"/>
+          <w:sz w:val="42"/>
+        </w:rPr>
+        <w:t>Table of Contents</w:t>
+      </w:r>
+    </w:p>
+    <w:p>
+      <w:r>
+        <w:t xml:space="preserve">1. </w:t>
+      </w:r>
+      <w:r>
+        <w:rPr>
+          <w:rFonts w:ascii="Calibri" w:hAnsi="Calibri"/>
+          <w:sz w:val="42"/>
+        </w:rPr>
+        <w:t>Program Overview</w:t>
+      </w:r>
+    </w:p>
+    <w:p>
+      <w:r>
+        <w:t xml:space="preserve">2. </w:t>
+      </w:r>
+      <w:r>
+        <w:rPr>
+          <w:rFonts w:ascii="Calibri" w:hAnsi="Calibri"/>
+          <w:sz w:val="42"/>
+        </w:rPr>
+        <w:t>Architecture Analysis</w:t>
+      </w:r>
+    </w:p>
+    <w:p>
+      <w:r>
+        <w:t xml:space="preserve">3. </w:t>
+      </w:r>
+      <w:r>
+        <w:rPr>
+          <w:rFonts w:ascii="Calibri" w:hAnsi="Calibri"/>
+          <w:sz w:val="42"/>
+        </w:rPr>
+        <w:t>Module Structure</w:t>
+      </w:r>
+    </w:p>
+    <w:p>
+      <w:r>
+        <w:t xml:space="preserve">4. </w:t>
+      </w:r>
+      <w:r>
+        <w:rPr>
+          <w:rFonts w:ascii="Calibri" w:hAnsi="Calibri"/>
+          <w:sz w:val="42"/>
+        </w:rPr>
+        <w:t>Core Classes</w:t>
+      </w:r>
+    </w:p>
+    <w:p>
+      <w:r>
+        <w:t xml:space="preserve">5. </w:t>
+      </w:r>
+      <w:r>
+        <w:rPr>
+          <w:rFonts w:ascii="Calibri" w:hAnsi="Calibri"/>
+          <w:sz w:val="42"/>
+        </w:rPr>
+        <w:t>Decorators</w:t>
+      </w:r>
+    </w:p>
+    <w:p>
+      <w:r>
+        <w:t xml:space="preserve">6. </w:t>
+      </w:r>
+      <w:r>
+        <w:rPr>
+          <w:rFonts w:ascii="Calibri" w:hAnsi="Calibri"/>
+          <w:sz w:val="42"/>
+        </w:rPr>
+        <w:t>Exception Handling</w:t>
+      </w:r>
+    </w:p>
+    <w:p>
+      <w:r>
+        <w:t xml:space="preserve">7. </w:t>
+      </w:r>
+      <w:r>
+        <w:rPr>
+          <w:rFonts w:ascii="Calibri" w:hAnsi="Calibri"/>
+          <w:sz w:val="42"/>
+        </w:rPr>
+        <w:t>Utility Functions</w:t>
+      </w:r>
+    </w:p>
+    <w:p>
+      <w:r>
+        <w:t xml:space="preserve">8. </w:t>
+      </w:r>
+      <w:r>
+        <w:rPr>
+          <w:rFonts w:ascii="Calibri" w:hAnsi="Calibri"/>
+          <w:sz w:val="42"/>
+        </w:rPr>
+        <w:t>Dependencies</w:t>
+      </w:r>
+    </w:p>
+    <w:p>
+      <w:r>
+        <w:t xml:space="preserve">9. </w:t>
+      </w:r>
+      <w:r>
+        <w:rPr>
+          <w:rFonts w:ascii="Calibri" w:hAnsi="Calibri"/>
+          <w:sz w:val="42"/>
+        </w:rPr>
+        <w:t>Testing Framework</w:t>
+      </w:r>
+    </w:p>
+    <w:p>
+      <w:r>
+        <w:t xml:space="preserve">10. </w:t>
+      </w:r>
+      <w:r>
+        <w:rPr>
+          <w:rFonts w:ascii="Calibri" w:hAnsi="Calibri"/>
+          <w:sz w:val="42"/>
+        </w:rPr>
+        <w:t>Examples</w:t>
+      </w:r>
+    </w:p>
+    <w:p>
+      <w:r>
+        <w:t xml:space="preserve">11. </w:t>
+      </w:r>
+      <w:r>
+        <w:rPr>
+          <w:rFonts w:ascii="Calibri" w:hAnsi="Calibri"/>
+          <w:sz w:val="42"/>
+        </w:rPr>
+        <w:t>Performance Analysis</w:t>
+      </w:r>
+    </w:p>
+    <w:p>
+      <w:r>
+        <w:t xml:space="preserve">12. </w:t>
+      </w:r>
+      <w:r>
+        <w:rPr>
+          <w:rFonts w:ascii="Calibri" w:hAnsi="Calibri"/>
+          <w:sz w:val="42"/>
+        </w:rPr>
+        <w:t>Future Roadmap</w:t>
+      </w:r>
+    </w:p>
+    <w:p>
+      <w:r>
+        <w:t xml:space="preserve">13. </w:t>
+      </w:r>
+      <w:r>
+        <w:rPr>
+          <w:rFonts w:ascii="Calibri" w:hAnsi="Calibri"/>
+          <w:sz w:val="42"/>
+        </w:rPr>
+        <w:t>Conclusion</w:t>
+      </w:r>
+    </w:p>
+    <w:p>
+      <w:r>
+        <w:t xml:space="preserve">14. </w:t>
+      </w:r>
+      <w:r>
+        <w:rPr>
+          <w:rFonts w:ascii="Calibri" w:hAnsi="Calibri"/>
+          <w:sz w:val="42"/>
+        </w:rPr>
+        <w:t>Program Overview</w:t>
+      </w:r>
+    </w:p>
+    <w:p>
+      <w:r>
+        <w:rPr>
+          <w:rFonts w:ascii="Calibri" w:hAnsi="Calibri"/>
+          <w:sz w:val="42"/>
+        </w:rPr>
+        <w:t>Basic Information</w:t>
+      </w:r>
+    </w:p>
+    <w:p>
+      <w:r>
+        <w:rPr>
+          <w:rFonts w:ascii="Calibri" w:hAnsi="Calibri"/>
+          <w:sz w:val="42"/>
+        </w:rPr>
+        <w:t>Program Statistics</w:t>
+      </w:r>
+    </w:p>
+    <w:p>
+      <w:r>
+        <w:rPr>
+          <w:rFonts w:ascii="Calibri" w:hAnsi="Calibri"/>
+          <w:sz w:val="42"/>
+        </w:rPr>
+        <w:t>8,000+</w:t>
+      </w:r>
+    </w:p>
+    <w:p>
+      <w:r>
+        <w:rPr>
+          <w:rFonts w:ascii="Calibri" w:hAnsi="Calibri"/>
+          <w:sz w:val="42"/>
+        </w:rPr>
+        <w:t>Lines of Code</w:t>
+      </w:r>
+    </w:p>
+    <w:p>
+      <w:r>
+        <w:rPr>
+          <w:rFonts w:ascii="Calibri" w:hAnsi="Calibri"/>
+          <w:sz w:val="42"/>
+        </w:rPr>
+        <w:t>15+</w:t>
+      </w:r>
+    </w:p>
+    <w:p>
+      <w:r>
+        <w:rPr>
+          <w:rFonts w:ascii="Calibri" w:hAnsi="Calibri"/>
+          <w:sz w:val="42"/>
+        </w:rPr>
+        <w:t>Core Modules</w:t>
+      </w:r>
+    </w:p>
+    <w:p>
+      <w:r>
+        <w:rPr>
+          <w:rFonts w:ascii="Calibri" w:hAnsi="Calibri"/>
+          <w:sz w:val="42"/>
+        </w:rPr>
+        <w:t>50+</w:t>
+      </w:r>
+    </w:p>
+    <w:p>
+      <w:r>
+        <w:rPr>
+          <w:rFonts w:ascii="Calibri" w:hAnsi="Calibri"/>
+          <w:sz w:val="42"/>
+        </w:rPr>
+        <w:t>Classes</w:t>
+      </w:r>
+    </w:p>
+    <w:p>
+      <w:r>
+        <w:rPr>
+          <w:rFonts w:ascii="Calibri" w:hAnsi="Calibri"/>
+          <w:sz w:val="42"/>
+        </w:rPr>
+        <w:t>95%+</w:t>
+      </w:r>
+    </w:p>
+    <w:p>
+      <w:r>
+        <w:rPr>
+          <w:rFonts w:ascii="Calibri" w:hAnsi="Calibri"/>
+          <w:sz w:val="42"/>
+        </w:rPr>
+        <w:t>Test Coverage</w:t>
+      </w:r>
+    </w:p>
+    <w:p>
+      <w:r>
+        <w:rPr>
+          <w:rFonts w:ascii="Calibri" w:hAnsi="Calibri"/>
+          <w:sz w:val="42"/>
+        </w:rPr>
+        <w:t>Key Features</w:t>
+      </w:r>
+    </w:p>
+    <w:p>
+      <w:r>
+        <w:t xml:space="preserve">1. </w:t>
+      </w:r>
+      <w:r>
+        <w:rPr>
+          <w:rFonts w:ascii="Calibri" w:hAnsi="Calibri"/>
+          <w:sz w:val="42"/>
+        </w:rPr>
+        <w:t>Architecture Analysis</w:t>
+      </w:r>
+    </w:p>
+    <w:p>
+      <w:r>
+        <w:rPr>
+          <w:rFonts w:ascii="Calibri" w:hAnsi="Calibri"/>
+          <w:sz w:val="42"/>
+        </w:rPr>
+        <w:t>Core Architecture</w:t>
+      </w:r>
+    </w:p>
+    <w:p>
+      <w:r>
+        <w:rPr>
+          <w:rFonts w:ascii="Calibri" w:hAnsi="Calibri"/>
+          <w:sz w:val="42"/>
+        </w:rPr>
+        <w:t>Click follows a layered architecture pattern with clear separation of concerns:</w:t>
+      </w:r>
+    </w:p>
+    <w:p>
+      <w:r>
+        <w:rPr>
+          <w:rFonts w:ascii="Calibri" w:hAnsi="Calibri"/>
+          <w:sz w:val="42"/>
+        </w:rPr>
+        <w:t>Architecture Layers</w:t>
+      </w:r>
+    </w:p>
+    <w:p>
+      <w:r>
+        <w:rPr>
+          <w:rFonts w:ascii="Calibri" w:hAnsi="Calibri"/>
+          <w:sz w:val="42"/>
+        </w:rPr>
+        <w:t>Core Layer: Context, Command, Group, Parameter classes</w:t>
+      </w:r>
+    </w:p>
+    <w:p>
+      <w:r>
+        <w:rPr>
+          <w:rFonts w:ascii="Calibri" w:hAnsi="Calibri"/>
+          <w:sz w:val="42"/>
+        </w:rPr>
+        <w:t>Decorator Layer: @click.command(), @click.option(), @click.argument()</w:t>
+      </w:r>
+    </w:p>
+    <w:p>
+      <w:r>
+        <w:rPr>
+          <w:rFonts w:ascii="Calibri" w:hAnsi="Calibri"/>
+          <w:sz w:val="42"/>
+        </w:rPr>
+        <w:t>Type System: ParamType, built-in types, custom types</w:t>
+      </w:r>
+    </w:p>
+    <w:p>
+      <w:r>
+        <w:rPr>
+          <w:rFonts w:ascii="Calibri" w:hAnsi="Calibri"/>
+          <w:sz w:val="42"/>
+        </w:rPr>
+        <w:t>Supporting Modules: Exceptions, Utils, Terminal UI, Testing</w:t>
+      </w:r>
+    </w:p>
+    <w:p>
+      <w:r>
+        <w:rPr>
+          <w:rFonts w:ascii="Calibri" w:hAnsi="Calibri"/>
+          <w:sz w:val="42"/>
+        </w:rPr>
+        <w:t>Design Patterns</w:t>
+      </w:r>
+    </w:p>
+    <w:p>
+      <w:r>
+        <w:t xml:space="preserve">1. </w:t>
+      </w:r>
+      <w:r>
+        <w:rPr>
+          <w:rFonts w:ascii="Calibri" w:hAnsi="Calibri"/>
+          <w:sz w:val="42"/>
+        </w:rPr>
+        <w:t>Module Structure</w:t>
+      </w:r>
+    </w:p>
+    <w:p>
+      <w:r>
+        <w:rPr>
+          <w:rFonts w:ascii="Calibri" w:hAnsi="Calibri"/>
+          <w:sz w:val="42"/>
+        </w:rPr>
+        <w:t>Core Modules</w:t>
+      </w:r>
+    </w:p>
+    <w:p>
+      <w:r>
+        <w:t xml:space="preserve">1. </w:t>
+      </w:r>
+      <w:r>
+        <w:rPr>
+          <w:rFonts w:ascii="Calibri" w:hAnsi="Calibri"/>
+          <w:sz w:val="42"/>
+        </w:rPr>
+        <w:t>Core Classes</w:t>
+      </w:r>
+    </w:p>
+    <w:p>
+      <w:r>
+        <w:rPr>
+          <w:rFonts w:ascii="Calibri" w:hAnsi="Calibri"/>
+          <w:sz w:val="42"/>
+        </w:rPr>
+        <w:t>Primary Classes</w:t>
+      </w:r>
+    </w:p>
+    <w:p>
+      <w:r>
+        <w:t xml:space="preserve">1. </w:t>
+      </w:r>
+      <w:r>
+        <w:rPr>
+          <w:rFonts w:ascii="Calibri" w:hAnsi="Calibri"/>
+          <w:sz w:val="42"/>
+        </w:rPr>
+        <w:t>Decorators</w:t>
+      </w:r>
+    </w:p>
+    <w:p>
+      <w:r>
+        <w:rPr>
+          <w:rFonts w:ascii="Calibri" w:hAnsi="Calibri"/>
+          <w:sz w:val="42"/>
+        </w:rPr>
+        <w:t>Main Decorators</w:t>
+      </w:r>
+    </w:p>
+    <w:p>
+      <w:r>
+        <w:t xml:space="preserve">1. </w:t>
+      </w:r>
+      <w:r>
+        <w:rPr>
+          <w:rFonts w:ascii="Calibri" w:hAnsi="Calibri"/>
+          <w:sz w:val="42"/>
+        </w:rPr>
+        <w:t>Exception Handling</w:t>
+      </w:r>
+    </w:p>
+    <w:p>
+      <w:r>
+        <w:rPr>
+          <w:rFonts w:ascii="Calibri" w:hAnsi="Calibri"/>
+          <w:sz w:val="42"/>
+        </w:rPr>
+        <w:t>Exception Hierarchy</w:t>
+      </w:r>
+    </w:p>
+    <w:p>
+      <w:r>
+        <w:t xml:space="preserve">1. </w:t>
+      </w:r>
+      <w:r>
+        <w:rPr>
+          <w:rFonts w:ascii="Calibri" w:hAnsi="Calibri"/>
+          <w:sz w:val="42"/>
+        </w:rPr>
+        <w:t>Utility Functions</w:t>
+      </w:r>
+    </w:p>
+    <w:p>
+      <w:r>
+        <w:rPr>
+          <w:rFonts w:ascii="Calibri" w:hAnsi="Calibri"/>
+          <w:sz w:val="42"/>
+        </w:rPr>
+        <w:t>Key Utility Functions</w:t>
+      </w:r>
+    </w:p>
+    <w:p>
+      <w:r>
+        <w:t xml:space="preserve">1. </w:t>
+      </w:r>
+      <w:r>
+        <w:rPr>
+          <w:rFonts w:ascii="Calibri" w:hAnsi="Calibri"/>
+          <w:sz w:val="42"/>
+        </w:rPr>
+        <w:t>Dependencies</w:t>
+      </w:r>
+    </w:p>
+    <w:p>
+      <w:r>
+        <w:rPr>
+          <w:rFonts w:ascii="Calibri" w:hAnsi="Calibri"/>
+          <w:sz w:val="42"/>
+        </w:rPr>
+        <w:t>Runtime Dependencies</w:t>
+      </w:r>
+    </w:p>
+    <w:p>
+      <w:r>
+        <w:rPr>
+          <w:rFonts w:ascii="Calibri" w:hAnsi="Calibri"/>
+          <w:sz w:val="42"/>
+        </w:rPr>
+        <w:t>Development Dependencies</w:t>
+      </w:r>
+    </w:p>
+    <w:p>
+      <w:r>
+        <w:t xml:space="preserve">1. </w:t>
+      </w:r>
+      <w:r>
+        <w:rPr>
+          <w:rFonts w:ascii="Calibri" w:hAnsi="Calibri"/>
+          <w:sz w:val="42"/>
+        </w:rPr>
+        <w:t>Testing Framework</w:t>
+      </w:r>
+    </w:p>
+    <w:p>
+      <w:r>
+        <w:rPr>
+          <w:rFonts w:ascii="Calibri" w:hAnsi="Calibri"/>
+          <w:sz w:val="42"/>
+        </w:rPr>
+        <w:t>Test Coverage</w:t>
+      </w:r>
+    </w:p>
+    <w:p>
+      <w:r>
+        <w:rPr>
+          <w:rFonts w:ascii="Calibri" w:hAnsi="Calibri"/>
+          <w:sz w:val="42"/>
+        </w:rPr>
+        <w:t>Testing Utilities</w:t>
+      </w:r>
+    </w:p>
+    <w:p>
+      <w:r>
+        <w:rPr>
+          <w:rFonts w:ascii="Calibri" w:hAnsi="Calibri"/>
+          <w:sz w:val="42"/>
+        </w:rPr>
+        <w:t>CliRunner: Test command execution with runner.invoke(command, args)</w:t>
+      </w:r>
+    </w:p>
+    <w:p>
+      <w:r>
+        <w:rPr>
+          <w:rFonts w:ascii="Calibri" w:hAnsi="Calibri"/>
+          <w:sz w:val="42"/>
+        </w:rPr>
+        <w:t>Result: Test result object with result.exit_code and result.output</w:t>
+      </w:r>
+    </w:p>
+    <w:p>
+      <w:r>
+        <w:rPr>
+          <w:rFonts w:ascii="Calibri" w:hAnsi="Calibri"/>
+          <w:sz w:val="42"/>
+        </w:rPr>
+        <w:t>isolated_filesystem(): Safe file testing with with runner.isolated_filesystem():</w:t>
+      </w:r>
+    </w:p>
+    <w:p>
+      <w:r>
+        <w:t xml:space="preserve">1. </w:t>
+      </w:r>
+      <w:r>
+        <w:rPr>
+          <w:rFonts w:ascii="Calibri" w:hAnsi="Calibri"/>
+          <w:sz w:val="42"/>
+        </w:rPr>
+        <w:t>Examples</w:t>
+      </w:r>
+    </w:p>
+    <w:p>
+      <w:r>
+        <w:rPr>
+          <w:rFonts w:ascii="Calibri" w:hAnsi="Calibri"/>
+          <w:sz w:val="42"/>
+        </w:rPr>
+        <w:t>Example Applications</w:t>
+      </w:r>
+    </w:p>
+    <w:p>
+      <w:r>
+        <w:t xml:space="preserve">1. </w:t>
+      </w:r>
+      <w:r>
+        <w:rPr>
+          <w:rFonts w:ascii="Calibri" w:hAnsi="Calibri"/>
+          <w:sz w:val="42"/>
+        </w:rPr>
+        <w:t>Performance Analysis</w:t>
+      </w:r>
+    </w:p>
+    <w:p>
+      <w:r>
+        <w:rPr>
+          <w:rFonts w:ascii="Calibri" w:hAnsi="Calibri"/>
+          <w:sz w:val="42"/>
+        </w:rPr>
+        <w:t>Performance Metrics</w:t>
+      </w:r>
+    </w:p>
+    <w:p>
+      <w:r>
+        <w:rPr>
+          <w:rFonts w:ascii="Calibri" w:hAnsi="Calibri"/>
+          <w:sz w:val="42"/>
+        </w:rPr>
+        <w:t>Optimization Features</w:t>
+      </w:r>
+    </w:p>
+    <w:p>
+      <w:r>
+        <w:rPr>
+          <w:rFonts w:ascii="Calibri" w:hAnsi="Calibri"/>
+          <w:sz w:val="42"/>
+        </w:rPr>
+        <w:t>Performance Optimizations</w:t>
+      </w:r>
+    </w:p>
+    <w:p>
+      <w:r>
+        <w:rPr>
+          <w:rFonts w:ascii="Calibri" w:hAnsi="Calibri"/>
+          <w:sz w:val="42"/>
+        </w:rPr>
+        <w:t>Lazy Loading: Commands loaded on demand for faster startup</w:t>
+      </w:r>
+    </w:p>
+    <w:p>
+      <w:r>
+        <w:rPr>
+          <w:rFonts w:ascii="Calibri" w:hAnsi="Calibri"/>
+          <w:sz w:val="42"/>
+        </w:rPr>
+        <w:t>Context Caching: Expensive operations cached for better performance</w:t>
+      </w:r>
+    </w:p>
+    <w:p>
+      <w:r>
+        <w:rPr>
+          <w:rFonts w:ascii="Calibri" w:hAnsi="Calibri"/>
+          <w:sz w:val="42"/>
+        </w:rPr>
+        <w:t>Efficient Parsing: Optimized argument parsing for faster execution</w:t>
+      </w:r>
+    </w:p>
+    <w:p>
+      <w:r>
+        <w:rPr>
+          <w:rFonts w:ascii="Calibri" w:hAnsi="Calibri"/>
+          <w:sz w:val="42"/>
+        </w:rPr>
+        <w:t>Memory Management: Minimal memory footprint for lower resource usage</w:t>
+      </w:r>
+    </w:p>
+    <w:p>
+      <w:r>
+        <w:t xml:space="preserve">1. </w:t>
+      </w:r>
+      <w:r>
+        <w:rPr>
+          <w:rFonts w:ascii="Calibri" w:hAnsi="Calibri"/>
+          <w:sz w:val="42"/>
+        </w:rPr>
+        <w:t>Future Roadmap</w:t>
+      </w:r>
+    </w:p>
+    <w:p>
+      <w:r>
+        <w:rPr>
+          <w:rFonts w:ascii="Calibri" w:hAnsi="Calibri"/>
+          <w:sz w:val="42"/>
+        </w:rPr>
+        <w:t>Planned Features</w:t>
+      </w:r>
+    </w:p>
+    <w:p>
+      <w:r>
+        <w:rPr>
+          <w:rFonts w:ascii="Calibri" w:hAnsi="Calibri"/>
+          <w:sz w:val="42"/>
+        </w:rPr>
+        <w:t>Deprecation Timeline</w:t>
+      </w:r>
+    </w:p>
+    <w:p>
+      <w:r>
+        <w:rPr>
+          <w:rFonts w:ascii="Calibri" w:hAnsi="Calibri"/>
+          <w:sz w:val="42"/>
+        </w:rPr>
+        <w:t>Click 9.0 (Planned)</w:t>
+      </w:r>
+    </w:p>
+    <w:p>
+      <w:r>
+        <w:rPr>
+          <w:rFonts w:ascii="Calibri" w:hAnsi="Calibri"/>
+          <w:sz w:val="42"/>
+        </w:rPr>
+        <w:t>Remove BaseCommand (use Command)</w:t>
+      </w:r>
+    </w:p>
+    <w:p>
+      <w:r>
+        <w:rPr>
+          <w:rFonts w:ascii="Calibri" w:hAnsi="Calibri"/>
+          <w:sz w:val="42"/>
+        </w:rPr>
+        <w:t>Remove MultiCommand (use Group)</w:t>
+      </w:r>
+    </w:p>
+    <w:p>
+      <w:r>
+        <w:rPr>
+          <w:rFonts w:ascii="Calibri" w:hAnsi="Calibri"/>
+          <w:sz w:val="42"/>
+        </w:rPr>
+        <w:t>Remove OptionParser</w:t>
+      </w:r>
+    </w:p>
+    <w:p>
+      <w:r>
+        <w:rPr>
+          <w:rFonts w:ascii="Calibri" w:hAnsi="Calibri"/>
+          <w:sz w:val="42"/>
+        </w:rPr>
+        <w:t>Click 9.1 (Planned)</w:t>
+      </w:r>
+    </w:p>
+    <w:p>
+      <w:r>
+        <w:rPr>
+          <w:rFonts w:ascii="Calibri" w:hAnsi="Calibri"/>
+          <w:sz w:val="42"/>
+        </w:rPr>
+        <w:t xml:space="preserve">Remove </w:t>
+      </w:r>
+      <w:r>
+        <w:rPr>
+          <w:rFonts w:ascii="Calibri" w:hAnsi="Calibri"/>
+          <w:sz w:val="42"/>
+          <w:u w:val="single"/>
+        </w:rPr>
+        <w:t>version</w:t>
+      </w:r>
+      <w:r>
+        <w:rPr>
+          <w:rFonts w:ascii="Calibri" w:hAnsi="Calibri"/>
+          <w:sz w:val="42"/>
+        </w:rPr>
+        <w:t>ute</w:t>
+      </w:r>
+    </w:p>
+    <w:p>
+      <w:r>
+        <w:rPr>
+          <w:rFonts w:ascii="Calibri" w:hAnsi="Calibri"/>
+          <w:sz w:val="42"/>
+        </w:rPr>
+        <w:t>Use importlib.metadata.version("click") instead</w:t>
+      </w:r>
+    </w:p>
+    <w:p>
+      <w:r>
+        <w:t xml:space="preserve">1. </w:t>
+      </w:r>
+      <w:r>
+        <w:rPr>
+          <w:rFonts w:ascii="Calibri" w:hAnsi="Calibri"/>
+          <w:sz w:val="42"/>
+        </w:rPr>
+        <w:t>Conclusion</w:t>
+      </w:r>
+    </w:p>
+    <w:p>
+      <w:r>
+        <w:rPr>
+          <w:rFonts w:ascii="Calibri" w:hAnsi="Calibri"/>
+          <w:sz w:val="42"/>
+        </w:rPr>
+        <w:t>Program Strengths</w:t>
+      </w:r>
+    </w:p>
+    <w:p>
+      <w:r>
+        <w:rPr>
+          <w:rFonts w:ascii="Calibri" w:hAnsi="Calibri"/>
+          <w:sz w:val="42"/>
+        </w:rPr>
+        <w:t>Key Strengths</w:t>
+      </w:r>
+    </w:p>
+    <w:p>
+      <w:r>
+        <w:rPr>
+          <w:rFonts w:ascii="Calibri" w:hAnsi="Calibri"/>
+          <w:sz w:val="42"/>
+        </w:rPr>
+        <w:t>Mature and Stable: Production-ready with extensive testing</w:t>
+      </w:r>
+    </w:p>
+    <w:p>
+      <w:r>
+        <w:rPr>
+          <w:rFonts w:ascii="Calibri" w:hAnsi="Calibri"/>
+          <w:sz w:val="42"/>
+        </w:rPr>
+        <w:t>Well-Designed Architecture: Modular, composable design</w:t>
+      </w:r>
+    </w:p>
+    <w:p>
+      <w:r>
+        <w:rPr>
+          <w:rFonts w:ascii="Calibri" w:hAnsi="Calibri"/>
+          <w:sz w:val="42"/>
+        </w:rPr>
+        <w:t>Comprehensive Documentation: Extensive docs and examples</w:t>
+      </w:r>
+    </w:p>
+    <w:p>
+      <w:r>
+        <w:rPr>
+          <w:rFonts w:ascii="Calibri" w:hAnsi="Calibri"/>
+          <w:sz w:val="42"/>
+        </w:rPr>
+        <w:t>Active Community: Strong community support and development</w:t>
+      </w:r>
+    </w:p>
+    <w:p>
+      <w:r>
+        <w:rPr>
+          <w:rFonts w:ascii="Calibri" w:hAnsi="Calibri"/>
+          <w:sz w:val="42"/>
+        </w:rPr>
+        <w:t>Cross-Platform: Works on all major platforms</w:t>
+      </w:r>
+    </w:p>
+    <w:p>
+      <w:r>
+        <w:rPr>
+          <w:rFonts w:ascii="Calibri" w:hAnsi="Calibri"/>
+          <w:sz w:val="42"/>
+        </w:rPr>
+        <w:t>Type-Safe: Full type hints support</w:t>
+      </w:r>
+    </w:p>
+    <w:p>
+      <w:r>
+        <w:rPr>
+          <w:rFonts w:ascii="Calibri" w:hAnsi="Calibri"/>
+          <w:sz w:val="42"/>
+        </w:rPr>
+        <w:t>Program Impact</w:t>
+      </w:r>
+    </w:p>
+    <w:p>
+      <w:r>
+        <w:rPr>
+          <w:rFonts w:ascii="Calibri" w:hAnsi="Calibri"/>
+          <w:sz w:val="42"/>
         </w:rPr>
         <w:t>Recommendations</w:t>
       </w:r>
     </w:p>
     <w:p>
-      <w:pPr>
-        <w:pStyle w:val="Heading4"/>
-        <w:shd w:val="clear" w:color="auto" w:fill="D1ECF1"/>
-        <w:divId w:val="620113362"/>
-        <w:rPr>
-          <w:rFonts w:ascii="Calibri" w:eastAsia="Times New Roman" w:hAnsi="Calibri" w:cs="Calibri"/>
-          <w:lang w:val="en"/>
-        </w:rPr>
-      </w:pPr>
-      <w:r>
-        <w:rPr>
-          <w:rFonts w:ascii="Calibri" w:eastAsia="Times New Roman" w:hAnsi="Calibri" w:cs="Calibri"/>
-          <w:lang w:val="en"/>
+      <w:r>
+        <w:rPr>
+          <w:rFonts w:ascii="Calibri" w:hAnsi="Calibri"/>
+          <w:sz w:val="42"/>
         </w:rPr>
         <w:t>Usage Recommendations</w:t>
       </w:r>
     </w:p>
     <w:p>
-      <w:pPr>
-        <w:numPr>
-          <w:ilvl w:val="0"/>
-          <w:numId w:val="8"/>
-        </w:numPr>
-        <w:shd w:val="clear" w:color="auto" w:fill="D1ECF1"/>
-        <w:spacing w:before="100" w:beforeAutospacing="1" w:after="100" w:afterAutospacing="1"/>
-        <w:divId w:val="620113362"/>
-        <w:rPr>
-          <w:rFonts w:ascii="Calibri" w:eastAsia="Times New Roman" w:hAnsi="Calibri" w:cs="Calibri"/>
-          <w:color w:val="333333"/>
-          <w:lang w:val="en"/>
-        </w:rPr>
-      </w:pPr>
-      <w:r>
-        <w:rPr>
-          <w:rStyle w:val="Strong"/>
-          <w:rFonts w:ascii="Calibri" w:eastAsia="Times New Roman" w:hAnsi="Calibri" w:cs="Calibri"/>
-          <w:color w:val="333333"/>
-          <w:lang w:val="en"/>
-        </w:rPr>
-        <w:t>For New Projects:</w:t>
-      </w:r>
-      <w:r>
-        <w:rPr>
-          <w:rFonts w:ascii="Calibri" w:eastAsia="Times New Roman" w:hAnsi="Calibri" w:cs="Calibri"/>
-          <w:color w:val="333333"/>
-          <w:lang w:val="en"/>
-        </w:rPr>
-        <w:t xml:space="preserve"> Excellent choice for CLI development</w:t>
-      </w:r>
-    </w:p>
-    <w:p>
-      <w:pPr>
-        <w:numPr>
-          <w:ilvl w:val="0"/>
-          <w:numId w:val="8"/>
-        </w:numPr>
-        <w:shd w:val="clear" w:color="auto" w:fill="D1ECF1"/>
-        <w:spacing w:before="100" w:beforeAutospacing="1" w:after="100" w:afterAutospacing="1"/>
-        <w:divId w:val="620113362"/>
-        <w:rPr>
-          <w:rFonts w:ascii="Calibri" w:eastAsia="Times New Roman" w:hAnsi="Calibri" w:cs="Calibri"/>
-          <w:color w:val="333333"/>
-          <w:lang w:val="en"/>
-        </w:rPr>
-      </w:pPr>
-      <w:r>
-        <w:rPr>
-          <w:rStyle w:val="Strong"/>
-          <w:rFonts w:ascii="Calibri" w:eastAsia="Times New Roman" w:hAnsi="Calibri" w:cs="Calibri"/>
-          <w:color w:val="333333"/>
-          <w:lang w:val="en"/>
-        </w:rPr>
-        <w:t>For Existing Projects:</w:t>
-      </w:r>
-      <w:r>
-        <w:rPr>
-          <w:rFonts w:ascii="Calibri" w:eastAsia="Times New Roman" w:hAnsi="Calibri" w:cs="Calibri"/>
-          <w:color w:val="333333"/>
-          <w:lang w:val="en"/>
-        </w:rPr>
-        <w:t xml:space="preserve"> </w:t>
-      </w:r>
-      <w:r>
-        <w:rPr>
-          <w:rFonts w:ascii="Calibri" w:eastAsia="Times New Roman" w:hAnsi="Calibri" w:cs="Calibri"/>
-          <w:color w:val="333333"/>
-          <w:lang w:val="en"/>
-        </w:rPr>
-        <w:t>Consider migration from older CLI libraries</w:t>
-      </w:r>
-    </w:p>
-    <w:p>
-      <w:pPr>
-        <w:numPr>
-          <w:ilvl w:val="0"/>
-          <w:numId w:val="8"/>
-        </w:numPr>
-        <w:shd w:val="clear" w:color="auto" w:fill="D1ECF1"/>
-        <w:spacing w:before="100" w:beforeAutospacing="1" w:after="100" w:afterAutospacing="1"/>
-        <w:divId w:val="620113362"/>
-        <w:rPr>
-          <w:rFonts w:ascii="Calibri" w:eastAsia="Times New Roman" w:hAnsi="Calibri" w:cs="Calibri"/>
-          <w:color w:val="333333"/>
-          <w:lang w:val="en"/>
-        </w:rPr>
-      </w:pPr>
-      <w:r>
-        <w:rPr>
-          <w:rStyle w:val="Strong"/>
-          <w:rFonts w:ascii="Calibri" w:eastAsia="Times New Roman" w:hAnsi="Calibri" w:cs="Calibri"/>
-          <w:color w:val="333333"/>
-          <w:lang w:val="en"/>
-        </w:rPr>
-        <w:t>For Learning:</w:t>
-      </w:r>
-      <w:r>
-        <w:rPr>
-          <w:rFonts w:ascii="Calibri" w:eastAsia="Times New Roman" w:hAnsi="Calibri" w:cs="Calibri"/>
-          <w:color w:val="333333"/>
-          <w:lang w:val="en"/>
-        </w:rPr>
-        <w:t xml:space="preserve"> Great library to understand CLI design patterns</w:t>
-      </w:r>
-    </w:p>
-    <w:p>
-      <w:pPr>
-        <w:numPr>
-          <w:ilvl w:val="0"/>
-          <w:numId w:val="8"/>
-        </w:numPr>
-        <w:shd w:val="clear" w:color="auto" w:fill="D1ECF1"/>
-        <w:spacing w:before="100" w:beforeAutospacing="1" w:after="100" w:afterAutospacing="1"/>
-        <w:divId w:val="620113362"/>
-        <w:rPr>
-          <w:rFonts w:ascii="Calibri" w:eastAsia="Times New Roman" w:hAnsi="Calibri" w:cs="Calibri"/>
-          <w:color w:val="333333"/>
-          <w:lang w:val="en"/>
-        </w:rPr>
-      </w:pPr>
-      <w:r>
-        <w:rPr>
-          <w:rStyle w:val="Strong"/>
-          <w:rFonts w:ascii="Calibri" w:eastAsia="Times New Roman" w:hAnsi="Calibri" w:cs="Calibri"/>
-          <w:color w:val="333333"/>
-          <w:lang w:val="en"/>
-        </w:rPr>
-        <w:t>For Production:</w:t>
-      </w:r>
-      <w:r>
-        <w:rPr>
-          <w:rFonts w:ascii="Calibri" w:eastAsia="Times New Roman" w:hAnsi="Calibri" w:cs="Calibri"/>
-          <w:color w:val="333333"/>
-          <w:lang w:val="en"/>
-        </w:rPr>
-        <w:t xml:space="preserve"> Highly recommended for production use</w:t>
-      </w:r>
-    </w:p>
-    <w:p>
-      <w:pPr>
-        <w:pStyle w:val="NormalWeb"/>
-        <w:shd w:val="clear" w:color="auto" w:fill="FFFFFF"/>
-        <w:divId w:val="1701932400"/>
-        <w:rPr>
-          <w:rFonts w:ascii="Calibri" w:hAnsi="Calibri" w:cs="Calibri"/>
-          <w:color w:val="7F8C8D"/>
-          <w:sz w:val="18"/>
-          <w:szCs w:val="18"/>
-          <w:lang w:val="en"/>
-        </w:rPr>
-      </w:pPr>
-      <w:r>
-        <w:rPr>
-          <w:rStyle w:val="Strong"/>
-          <w:rFonts w:ascii="Calibri" w:hAnsi="Calibri" w:cs="Calibri"/>
-          <w:color w:val="7F8C8D"/>
-          <w:sz w:val="18"/>
-          <w:szCs w:val="18"/>
-          <w:lang w:val="en"/>
-        </w:rPr>
-        <w:t>Click Program Documentation</w:t>
-      </w:r>
-      <w:r>
-        <w:rPr>
-          <w:rFonts w:ascii="Calibri" w:hAnsi="Calibri" w:cs="Calibri"/>
-          <w:color w:val="7F8C8D"/>
-          <w:sz w:val="18"/>
-          <w:szCs w:val="18"/>
-          <w:lang w:val="en"/>
-        </w:rPr>
-        <w:t xml:space="preserve"> </w:t>
-      </w:r>
-      <w:r>
-        <w:rPr>
-          <w:rFonts w:ascii="Calibri" w:hAnsi="Calibri" w:cs="Calibri"/>
-          <w:color w:val="7F8C8D"/>
-          <w:sz w:val="18"/>
-          <w:szCs w:val="18"/>
-          <w:lang w:val="en"/>
-        </w:rPr>
-        <w:t>| Comprehensive Technical Analysis Report</w:t>
-      </w:r>
-    </w:p>
-    <w:p>
-      <w:pPr>
-        <w:pStyle w:val="NormalWeb"/>
-        <w:shd w:val="clear" w:color="auto" w:fill="FFFFFF"/>
-        <w:divId w:val="1701932400"/>
-        <w:rPr>
-          <w:rFonts w:ascii="Calibri" w:hAnsi="Calibri" w:cs="Calibri"/>
-          <w:color w:val="7F8C8D"/>
-          <w:sz w:val="18"/>
-          <w:szCs w:val="18"/>
-          <w:lang w:val="en"/>
-        </w:rPr>
-      </w:pPr>
-      <w:r>
-        <w:rPr>
-          <w:rFonts w:ascii="Calibri" w:hAnsi="Calibri" w:cs="Calibri"/>
-          <w:color w:val="7F8C8D"/>
-          <w:sz w:val="18"/>
-          <w:szCs w:val="18"/>
-          <w:lang w:val="en"/>
-        </w:rPr>
-        <w:t>Generated: 2024 | Version: 8.3.dev | License: BSD-3-Clause</w:t>
-      </w:r>
-    </w:p>
-    <w:p>
-      <w:pPr>
-        <w:pStyle w:val="NormalWeb"/>
-        <w:shd w:val="clear" w:color="auto" w:fill="FFFFFF"/>
-        <w:divId w:val="1701932400"/>
-        <w:rPr>
-          <w:rFonts w:ascii="Calibri" w:hAnsi="Calibri" w:cs="Calibri"/>
-          <w:color w:val="7F8C8D"/>
-          <w:sz w:val="18"/>
-          <w:szCs w:val="18"/>
-          <w:lang w:val="en"/>
-        </w:rPr>
-      </w:pPr>
-      <w:r>
-        <w:rPr>
-          <w:rFonts w:ascii="Calibri" w:hAnsi="Calibri" w:cs="Calibri"/>
-          <w:color w:val="7F8C8D"/>
-          <w:sz w:val="18"/>
-          <w:szCs w:val="18"/>
-          <w:lang w:val="en"/>
+      <w:r>
+        <w:rPr>
+          <w:rFonts w:ascii="Calibri" w:hAnsi="Calibri"/>
+          <w:sz w:val="42"/>
+        </w:rPr>
+        <w:t>For New Projects: Excellent choice for CLI development</w:t>
+      </w:r>
+    </w:p>
+    <w:p>
+      <w:r>
+        <w:rPr>
+          <w:rFonts w:ascii="Calibri" w:hAnsi="Calibri"/>
+          <w:sz w:val="42"/>
+        </w:rPr>
+        <w:t>For Existing Projects: Consider migration from older CLI libraries</w:t>
+      </w:r>
+    </w:p>
+    <w:p>
+      <w:r>
+        <w:rPr>
+          <w:rFonts w:ascii="Calibri" w:hAnsi="Calibri"/>
+          <w:sz w:val="42"/>
+        </w:rPr>
+        <w:t>For Learning: Great library to understand CLI design patterns</w:t>
+      </w:r>
+    </w:p>
+    <w:p>
+      <w:r>
+        <w:rPr>
+          <w:rFonts w:ascii="Calibri" w:hAnsi="Calibri"/>
+          <w:sz w:val="42"/>
+        </w:rPr>
+        <w:t>For Production: Highly recommended for production use</w:t>
+      </w:r>
+    </w:p>
+    <w:p>
+      <w:r>
+        <w:rPr>
+          <w:rFonts w:ascii="Calibri" w:hAnsi="Calibri"/>
+          <w:sz w:val="42"/>
+        </w:rPr>
+        <w:t>Click Program Documentation | Comprehensive Technical Analysis Report</w:t>
+      </w:r>
+    </w:p>
+    <w:p>
+      <w:r>
+        <w:rPr>
+          <w:rFonts w:ascii="Calibri" w:hAnsi="Calibri"/>
+          <w:sz w:val="42"/>
+        </w:rPr>
+        <w:t>Generated: 2024 | Version: 8.4.dev | License: BSD-3-Clause</w:t>
+      </w:r>
+    </w:p>
+    <w:p>
+      <w:r>
+        <w:rPr>
+          <w:rFonts w:ascii="Calibri" w:hAnsi="Calibri"/>
+          <w:sz w:val="42"/>
         </w:rPr>
         <w:t>This document provides a complete technical analysis of the Click program, covering its architecture, implementation, testing, and future direction.</w:t>
+      </w:r>
+    </w:p>
+    <w:p>
+      <w:r>
+        <w:rPr>
+          <w:rFonts w:ascii="Calibri" w:hAnsi="Calibri"/>
+          <w:sz w:val="42"/>
+        </w:rPr>
+        <w:t>Property | Value</w:t>
+      </w:r>
+    </w:p>
+    <w:p>
+      <w:r>
+        <w:rPr>
+          <w:rFonts w:ascii="Calibri" w:hAnsi="Calibri"/>
+          <w:sz w:val="42"/>
+        </w:rPr>
+        <w:t>Name | Click</w:t>
+      </w:r>
+    </w:p>
+    <w:p>
+      <w:r>
+        <w:rPr>
+          <w:rFonts w:ascii="Calibri" w:hAnsi="Calibri"/>
+          <w:sz w:val="42"/>
+        </w:rPr>
+        <w:t>Version | 8.4.dev</w:t>
+      </w:r>
+    </w:p>
+    <w:p>
+      <w:r>
+        <w:rPr>
+          <w:rFonts w:ascii="Calibri" w:hAnsi="Calibri"/>
+          <w:sz w:val="42"/>
+        </w:rPr>
+        <w:t>License | BSD-3-Clause</w:t>
+      </w:r>
+    </w:p>
+    <w:p>
+      <w:r>
+        <w:rPr>
+          <w:rFonts w:ascii="Calibri" w:hAnsi="Calibri"/>
+          <w:sz w:val="42"/>
+        </w:rPr>
+        <w:t>Maintainer | Pallets (contact@palletsprojects.com)</w:t>
+      </w:r>
+    </w:p>
+    <w:p>
+      <w:r>
+        <w:rPr>
+          <w:rFonts w:ascii="Calibri" w:hAnsi="Calibri"/>
+          <w:sz w:val="42"/>
+        </w:rPr>
+        <w:t>Repository | https://github.com/pallets/click/</w:t>
+      </w:r>
+    </w:p>
+    <w:p>
+      <w:r>
+        <w:rPr>
+          <w:rFonts w:ascii="Calibri" w:hAnsi="Calibri"/>
+          <w:sz w:val="42"/>
+        </w:rPr>
+        <w:t>Documentation | https://click.palletsprojects.com/</w:t>
+      </w:r>
+    </w:p>
+    <w:p>
+      <w:r>
+        <w:rPr>
+          <w:rFonts w:ascii="Calibri" w:hAnsi="Calibri"/>
+          <w:sz w:val="42"/>
+        </w:rPr>
+        <w:t>Python Requirements | ≥3.10</w:t>
+      </w:r>
+    </w:p>
+    <w:p>
+      <w:r>
+        <w:rPr>
+          <w:rFonts w:ascii="Calibri" w:hAnsi="Calibri"/>
+          <w:sz w:val="42"/>
+        </w:rPr>
+        <w:t>Development Status | Production/Stable</w:t>
+      </w:r>
+    </w:p>
+    <w:p>
+      <w:r>
+        <w:rPr>
+          <w:rFonts w:ascii="Calibri" w:hAnsi="Calibri"/>
+          <w:sz w:val="42"/>
+        </w:rPr>
+        <w:t>Feature | Description | Status</w:t>
+      </w:r>
+    </w:p>
+    <w:p>
+      <w:r>
+        <w:rPr>
+          <w:rFonts w:ascii="Calibri" w:hAnsi="Calibri"/>
+          <w:sz w:val="42"/>
+        </w:rPr>
+        <w:t>Command Nesting | Arbitrary nesting of commands and subcommands | ✅ Implemented</w:t>
+      </w:r>
+    </w:p>
+    <w:p>
+      <w:r>
+        <w:rPr>
+          <w:rFonts w:ascii="Calibri" w:hAnsi="Calibri"/>
+          <w:sz w:val="42"/>
+        </w:rPr>
+        <w:t>Auto Help Generation | Automatic help page generation | ✅ Implemented</w:t>
+      </w:r>
+    </w:p>
+    <w:p>
+      <w:r>
+        <w:rPr>
+          <w:rFonts w:ascii="Calibri" w:hAnsi="Calibri"/>
+          <w:sz w:val="42"/>
+        </w:rPr>
+        <w:t>Lazy Loading | Dynamic subcommand loading at runtime | ✅ Implemented</w:t>
+      </w:r>
+    </w:p>
+    <w:p>
+      <w:r>
+        <w:rPr>
+          <w:rFonts w:ascii="Calibri" w:hAnsi="Calibri"/>
+          <w:sz w:val="42"/>
+        </w:rPr>
+        <w:t>Type Safety | Full type hints support | ✅ Implemented</w:t>
+      </w:r>
+    </w:p>
+    <w:p>
+      <w:r>
+        <w:rPr>
+          <w:rFonts w:ascii="Calibri" w:hAnsi="Calibri"/>
+          <w:sz w:val="42"/>
+        </w:rPr>
+        <w:t>Cross-platform | Windows, macOS, Linux support | ✅ Implemented</w:t>
+      </w:r>
+    </w:p>
+    <w:p>
+      <w:r>
+        <w:rPr>
+          <w:rFonts w:ascii="Calibri" w:hAnsi="Calibri"/>
+          <w:sz w:val="42"/>
+        </w:rPr>
+        <w:t>Terminal UI | Colors, progress bars, prompts | ✅ Implemented</w:t>
+      </w:r>
+    </w:p>
+    <w:p>
+      <w:r>
+        <w:rPr>
+          <w:rFonts w:ascii="Calibri" w:hAnsi="Calibri"/>
+          <w:sz w:val="42"/>
+        </w:rPr>
+        <w:t>Testing Support | Built-in testing utilities | ✅ Implemented</w:t>
+      </w:r>
+    </w:p>
+    <w:p>
+      <w:r>
+        <w:rPr>
+          <w:rFonts w:ascii="Calibri" w:hAnsi="Calibri"/>
+          <w:sz w:val="42"/>
+        </w:rPr>
+        <w:t>Shell Completion | Auto-completion support | ✅ Implemented</w:t>
+      </w:r>
+    </w:p>
+    <w:p>
+      <w:r>
+        <w:rPr>
+          <w:rFonts w:ascii="Calibri" w:hAnsi="Calibri"/>
+          <w:sz w:val="42"/>
+        </w:rPr>
+        <w:t>Interactive CLI Builder | Interactive command creation, real-time validation, and code generation | ✅ Implemented</w:t>
+      </w:r>
+    </w:p>
+    <w:p>
+      <w:r>
+        <w:rPr>
+          <w:rFonts w:ascii="Calibri" w:hAnsi="Calibri"/>
+          <w:sz w:val="42"/>
+        </w:rPr>
+        <w:t>Pattern | Implementation | Purpose</w:t>
+      </w:r>
+    </w:p>
+    <w:p>
+      <w:r>
+        <w:rPr>
+          <w:rFonts w:ascii="Calibri" w:hAnsi="Calibri"/>
+          <w:sz w:val="42"/>
+        </w:rPr>
+        <w:t>Decorator Pattern | @click.command(), @click.option() | Build CLI interfaces declaratively</w:t>
+      </w:r>
+    </w:p>
+    <w:p>
+      <w:r>
+        <w:rPr>
+          <w:rFonts w:ascii="Calibri" w:hAnsi="Calibri"/>
+          <w:sz w:val="42"/>
+        </w:rPr>
+        <w:t>Context Pattern | Context class | State management between commands</w:t>
+      </w:r>
+    </w:p>
+    <w:p>
+      <w:r>
+        <w:rPr>
+          <w:rFonts w:ascii="Calibri" w:hAnsi="Calibri"/>
+          <w:sz w:val="42"/>
+        </w:rPr>
+        <w:t>Factory Pattern | Parameter type creation | Dynamic type instantiation</w:t>
+      </w:r>
+    </w:p>
+    <w:p>
+      <w:r>
+        <w:rPr>
+          <w:rFonts w:ascii="Calibri" w:hAnsi="Calibri"/>
+          <w:sz w:val="42"/>
+        </w:rPr>
+        <w:t>Strategy Pattern | Parameter validation | Pluggable validation logic</w:t>
+      </w:r>
+    </w:p>
+    <w:p>
+      <w:r>
+        <w:rPr>
+          <w:rFonts w:ascii="Calibri" w:hAnsi="Calibri"/>
+          <w:sz w:val="42"/>
+        </w:rPr>
+        <w:t>Template Method | Command execution flow | Consistent command processing</w:t>
+      </w:r>
+    </w:p>
+    <w:p>
+      <w:r>
+        <w:rPr>
+          <w:rFonts w:ascii="Calibri" w:hAnsi="Calibri"/>
+          <w:sz w:val="42"/>
+        </w:rPr>
+        <w:t>Module | Lines of Code | Percentage | Purpose</w:t>
+      </w:r>
+    </w:p>
+    <w:p>
+      <w:r>
+        <w:rPr>
+          <w:rFonts w:ascii="Calibri" w:hAnsi="Calibri"/>
+          <w:sz w:val="42"/>
+        </w:rPr>
+        <w:t>core.py | 3,348 | 42% | Main classes and functionality</w:t>
+      </w:r>
+    </w:p>
+    <w:p>
+      <w:r>
+        <w:rPr>
+          <w:rFonts w:ascii="Calibri" w:hAnsi="Calibri"/>
+          <w:sz w:val="42"/>
+        </w:rPr>
+        <w:t>types.py | 1,120 | 14% | Parameter type system</w:t>
+      </w:r>
+    </w:p>
+    <w:p>
+      <w:r>
+        <w:rPr>
+          <w:rFonts w:ascii="Calibri" w:hAnsi="Calibri"/>
+          <w:sz w:val="42"/>
+        </w:rPr>
+        <w:t>decorators.py | 552 | 7% | CLI interface creation decorators</w:t>
+      </w:r>
+    </w:p>
+    <w:p>
+      <w:r>
+        <w:rPr>
+          <w:rFonts w:ascii="Calibri" w:hAnsi="Calibri"/>
+          <w:sz w:val="42"/>
+        </w:rPr>
+        <w:t>termui.py | 500 | 6% | Terminal interface features</w:t>
+      </w:r>
+    </w:p>
+    <w:p>
+      <w:r>
+        <w:rPr>
+          <w:rFonts w:ascii="Calibri" w:hAnsi="Calibri"/>
+          <w:sz w:val="42"/>
+        </w:rPr>
+        <w:t>testing.py | 400 | 5% | Testing utilities</w:t>
+      </w:r>
+    </w:p>
+    <w:p>
+      <w:r>
+        <w:rPr>
+          <w:rFonts w:ascii="Calibri" w:hAnsi="Calibri"/>
+          <w:sz w:val="42"/>
+        </w:rPr>
+        <w:t>exceptions.py | 300 | 4% | Error handling classes</w:t>
+      </w:r>
+    </w:p>
+    <w:p>
+      <w:r>
+        <w:rPr>
+          <w:rFonts w:ascii="Calibri" w:hAnsi="Calibri"/>
+          <w:sz w:val="42"/>
+        </w:rPr>
+        <w:t>utils.py | 300 | 4% | Utility functions</w:t>
+      </w:r>
+    </w:p>
+    <w:p>
+      <w:r>
+        <w:rPr>
+          <w:rFonts w:ascii="Calibri" w:hAnsi="Calibri"/>
+          <w:sz w:val="42"/>
+        </w:rPr>
+        <w:t>Others | 1,480 | 18% | Supporting modules</w:t>
+      </w:r>
+    </w:p>
+    <w:p>
+      <w:r>
+        <w:rPr>
+          <w:rFonts w:ascii="Calibri" w:hAnsi="Calibri"/>
+          <w:sz w:val="42"/>
+        </w:rPr>
+        <w:t>Class | Purpose | Key Methods</w:t>
+      </w:r>
+    </w:p>
+    <w:p>
+      <w:r>
+        <w:rPr>
+          <w:rFonts w:ascii="Calibri" w:hAnsi="Calibri"/>
+          <w:sz w:val="42"/>
+        </w:rPr>
+        <w:t>Context | Manages command execution state | invoke(), forward(), ensure_object()</w:t>
+      </w:r>
+    </w:p>
+    <w:p>
+      <w:r>
+        <w:rPr>
+          <w:rFonts w:ascii="Calibri" w:hAnsi="Calibri"/>
+          <w:sz w:val="42"/>
+        </w:rPr>
+        <w:t>Command | Base class for executable commands | invoke(), main(), get_help()</w:t>
+      </w:r>
+    </w:p>
+    <w:p>
+      <w:r>
+        <w:rPr>
+          <w:rFonts w:ascii="Calibri" w:hAnsi="Calibri"/>
+          <w:sz w:val="42"/>
+        </w:rPr>
+        <w:t>Group | Container for multiple commands | add_command(), list_commands()</w:t>
+      </w:r>
+    </w:p>
+    <w:p>
+      <w:r>
+        <w:rPr>
+          <w:rFonts w:ascii="Calibri" w:hAnsi="Calibri"/>
+          <w:sz w:val="42"/>
+        </w:rPr>
+        <w:t>Parameter | Base class for parameters | process_value(), get_default()</w:t>
+      </w:r>
+    </w:p>
+    <w:p>
+      <w:r>
+        <w:rPr>
+          <w:rFonts w:ascii="Calibri" w:hAnsi="Calibri"/>
+          <w:sz w:val="42"/>
+        </w:rPr>
+        <w:t>Option | Command-line options | Inherits from Parameter</w:t>
+      </w:r>
+    </w:p>
+    <w:p>
+      <w:r>
+        <w:rPr>
+          <w:rFonts w:ascii="Calibri" w:hAnsi="Calibri"/>
+          <w:sz w:val="42"/>
+        </w:rPr>
+        <w:t>Argument | Positional arguments | Inherits from Parameter</w:t>
+      </w:r>
+    </w:p>
+    <w:p>
+      <w:r>
+        <w:rPr>
+          <w:rFonts w:ascii="Calibri" w:hAnsi="Calibri"/>
+          <w:sz w:val="42"/>
+        </w:rPr>
+        <w:t>Decorator | Purpose | Key Parameters</w:t>
+      </w:r>
+    </w:p>
+    <w:p>
+      <w:r>
+        <w:rPr>
+          <w:rFonts w:ascii="Calibri" w:hAnsi="Calibri"/>
+          <w:sz w:val="42"/>
+        </w:rPr>
+        <w:t>@click.command() | Convert function to command | name, cls, help, hidden</w:t>
+      </w:r>
+    </w:p>
+    <w:p>
+      <w:r>
+        <w:rPr>
+          <w:rFonts w:ascii="Calibri" w:hAnsi="Calibri"/>
+          <w:sz w:val="42"/>
+        </w:rPr>
+        <w:t>@click.group() | Convert function to group | invoke_without_command, chain</w:t>
+      </w:r>
+    </w:p>
+    <w:p>
+      <w:r>
+        <w:rPr>
+          <w:rFonts w:ascii="Calibri" w:hAnsi="Calibri"/>
+          <w:sz w:val="42"/>
+        </w:rPr>
+        <w:t>@click.option() | Add command-line option | param_decls, type, default, help</w:t>
+      </w:r>
+    </w:p>
+    <w:p>
+      <w:r>
+        <w:rPr>
+          <w:rFonts w:ascii="Calibri" w:hAnsi="Calibri"/>
+          <w:sz w:val="42"/>
+        </w:rPr>
+        <w:t>@click.argument() | Add positional argument | name, type, nargs, required</w:t>
+      </w:r>
+    </w:p>
+    <w:p>
+      <w:r>
+        <w:rPr>
+          <w:rFonts w:ascii="Calibri" w:hAnsi="Calibri"/>
+          <w:sz w:val="42"/>
+        </w:rPr>
+        <w:t>@click.pass_context | Pass context object | None</w:t>
+      </w:r>
+    </w:p>
+    <w:p>
+      <w:r>
+        <w:rPr>
+          <w:rFonts w:ascii="Calibri" w:hAnsi="Calibri"/>
+          <w:sz w:val="42"/>
+        </w:rPr>
+        <w:t>@click.pass_obj | Pass context object | None</w:t>
+      </w:r>
+    </w:p>
+    <w:p>
+      <w:r>
+        <w:rPr>
+          <w:rFonts w:ascii="Calibri" w:hAnsi="Calibri"/>
+          <w:sz w:val="42"/>
+        </w:rPr>
+        <w:t>Exception | Purpose | When Raised</w:t>
+      </w:r>
+    </w:p>
+    <w:p>
+      <w:r>
+        <w:rPr>
+          <w:rFonts w:ascii="Calibri" w:hAnsi="Calibri"/>
+          <w:sz w:val="42"/>
+        </w:rPr>
+        <w:t>ClickException | Base exception | General Click errors</w:t>
+      </w:r>
+    </w:p>
+    <w:p>
+      <w:r>
+        <w:rPr>
+          <w:rFonts w:ascii="Calibri" w:hAnsi="Calibri"/>
+          <w:sz w:val="42"/>
+        </w:rPr>
+        <w:t>UsageError | Usage errors | Invalid command usage</w:t>
+      </w:r>
+    </w:p>
+    <w:p>
+      <w:r>
+        <w:rPr>
+          <w:rFonts w:ascii="Calibri" w:hAnsi="Calibri"/>
+          <w:sz w:val="42"/>
+        </w:rPr>
+        <w:t>BadParameter | Parameter errors | Parameter validation fails</w:t>
+      </w:r>
+    </w:p>
+    <w:p>
+      <w:r>
+        <w:rPr>
+          <w:rFonts w:ascii="Calibri" w:hAnsi="Calibri"/>
+          <w:sz w:val="42"/>
+        </w:rPr>
+        <w:t>MissingParameter | Missing parameters | Required parameter missing</w:t>
+      </w:r>
+    </w:p>
+    <w:p>
+      <w:r>
+        <w:rPr>
+          <w:rFonts w:ascii="Calibri" w:hAnsi="Calibri"/>
+          <w:sz w:val="42"/>
+        </w:rPr>
+        <w:t>FileError | File errors | File operation fails</w:t>
+      </w:r>
+    </w:p>
+    <w:p>
+      <w:r>
+        <w:rPr>
+          <w:rFonts w:ascii="Calibri" w:hAnsi="Calibri"/>
+          <w:sz w:val="42"/>
+        </w:rPr>
+        <w:t>Abort | Operation aborted | User aborts operation</w:t>
+      </w:r>
+    </w:p>
+    <w:p>
+      <w:r>
+        <w:rPr>
+          <w:rFonts w:ascii="Calibri" w:hAnsi="Calibri"/>
+          <w:sz w:val="42"/>
+        </w:rPr>
+        <w:t>Function | Purpose | Return Type</w:t>
+      </w:r>
+    </w:p>
+    <w:p>
+      <w:r>
+        <w:rPr>
+          <w:rFonts w:ascii="Calibri" w:hAnsi="Calibri"/>
+          <w:sz w:val="42"/>
+        </w:rPr>
+        <w:t>click.echo() | Print message to console | None</w:t>
+      </w:r>
+    </w:p>
+    <w:p>
+      <w:r>
+        <w:rPr>
+          <w:rFonts w:ascii="Calibri" w:hAnsi="Calibri"/>
+          <w:sz w:val="42"/>
+        </w:rPr>
+        <w:t>click.prompt() | Prompt for user input | Any</w:t>
+      </w:r>
+    </w:p>
+    <w:p>
+      <w:r>
+        <w:rPr>
+          <w:rFonts w:ascii="Calibri" w:hAnsi="Calibri"/>
+          <w:sz w:val="42"/>
+        </w:rPr>
+        <w:t>click.confirm() | Ask for confirmation | bool</w:t>
+      </w:r>
+    </w:p>
+    <w:p>
+      <w:r>
+        <w:rPr>
+          <w:rFonts w:ascii="Calibri" w:hAnsi="Calibri"/>
+          <w:sz w:val="42"/>
+        </w:rPr>
+        <w:t>click.style() | Style text with colors | str</w:t>
+      </w:r>
+    </w:p>
+    <w:p>
+      <w:r>
+        <w:rPr>
+          <w:rFonts w:ascii="Calibri" w:hAnsi="Calibri"/>
+          <w:sz w:val="42"/>
+        </w:rPr>
+        <w:t>click.progressbar() | Create progress bar | ProgressBar</w:t>
+      </w:r>
+    </w:p>
+    <w:p>
+      <w:r>
+        <w:rPr>
+          <w:rFonts w:ascii="Calibri" w:hAnsi="Calibri"/>
+          <w:sz w:val="42"/>
+        </w:rPr>
+        <w:t>click.get_current_context() | Get current context | Context</w:t>
+      </w:r>
+    </w:p>
+    <w:p>
+      <w:r>
+        <w:rPr>
+          <w:rFonts w:ascii="Calibri" w:hAnsi="Calibri"/>
+          <w:sz w:val="42"/>
+        </w:rPr>
+        <w:t>Package | Purpose | Platform</w:t>
+      </w:r>
+    </w:p>
+    <w:p>
+      <w:r>
+        <w:rPr>
+          <w:rFonts w:ascii="Calibri" w:hAnsi="Calibri"/>
+          <w:sz w:val="42"/>
+        </w:rPr>
+        <w:t>colorama | Windows console support | Windows only</w:t>
+      </w:r>
+    </w:p>
+    <w:p>
+      <w:r>
+        <w:rPr>
+          <w:rFonts w:ascii="Calibri" w:hAnsi="Calibri"/>
+          <w:sz w:val="42"/>
+        </w:rPr>
+        <w:t>Python | Runtime environment | All platforms</w:t>
+      </w:r>
+    </w:p>
+    <w:p>
+      <w:r>
+        <w:rPr>
+          <w:rFonts w:ascii="Calibri" w:hAnsi="Calibri"/>
+          <w:sz w:val="42"/>
+        </w:rPr>
+        <w:t>Package | Purpose</w:t>
+      </w:r>
+    </w:p>
+    <w:p>
+      <w:r>
+        <w:rPr>
+          <w:rFonts w:ascii="Calibri" w:hAnsi="Calibri"/>
+          <w:sz w:val="42"/>
+        </w:rPr>
+        <w:t>ruff | Code linting and formatting</w:t>
+      </w:r>
+    </w:p>
+    <w:p>
+      <w:r>
+        <w:rPr>
+          <w:rFonts w:ascii="Calibri" w:hAnsi="Calibri"/>
+          <w:sz w:val="42"/>
+        </w:rPr>
+        <w:t>pytest | Test runner</w:t>
+      </w:r>
+    </w:p>
+    <w:p>
+      <w:r>
+        <w:rPr>
+          <w:rFonts w:ascii="Calibri" w:hAnsi="Calibri"/>
+          <w:sz w:val="42"/>
+        </w:rPr>
+        <w:t>mypy | Type checking</w:t>
+      </w:r>
+    </w:p>
+    <w:p>
+      <w:r>
+        <w:rPr>
+          <w:rFonts w:ascii="Calibri" w:hAnsi="Calibri"/>
+          <w:sz w:val="42"/>
+        </w:rPr>
+        <w:t>sphinx | Documentation generation</w:t>
+      </w:r>
+    </w:p>
+    <w:p>
+      <w:r>
+        <w:rPr>
+          <w:rFonts w:ascii="Calibri" w:hAnsi="Calibri"/>
+          <w:sz w:val="42"/>
+        </w:rPr>
+        <w:t>pre-commit | Git hooks</w:t>
+      </w:r>
+    </w:p>
+    <w:p>
+      <w:r>
+        <w:rPr>
+          <w:rFonts w:ascii="Calibri" w:hAnsi="Calibri"/>
+          <w:sz w:val="42"/>
+        </w:rPr>
+        <w:t>Test Category | Coverage | Status</w:t>
+      </w:r>
+    </w:p>
+    <w:p>
+      <w:r>
+        <w:rPr>
+          <w:rFonts w:ascii="Calibri" w:hAnsi="Calibri"/>
+          <w:sz w:val="42"/>
+        </w:rPr>
+        <w:t>Basic Tests | 100% | ✅ Excellent</w:t>
+      </w:r>
+    </w:p>
+    <w:p>
+      <w:r>
+        <w:rPr>
+          <w:rFonts w:ascii="Calibri" w:hAnsi="Calibri"/>
+          <w:sz w:val="42"/>
+        </w:rPr>
+        <w:t>Command Tests | 95% | ✅ Excellent</w:t>
+      </w:r>
+    </w:p>
+    <w:p>
+      <w:r>
+        <w:rPr>
+          <w:rFonts w:ascii="Calibri" w:hAnsi="Calibri"/>
+          <w:sz w:val="42"/>
+        </w:rPr>
+        <w:t>Option Tests | 98% | ✅ Excellent</w:t>
+      </w:r>
+    </w:p>
+    <w:p>
+      <w:r>
+        <w:rPr>
+          <w:rFonts w:ascii="Calibri" w:hAnsi="Calibri"/>
+          <w:sz w:val="42"/>
+        </w:rPr>
+        <w:t>Type Tests | 90% | ✅ Good</w:t>
+      </w:r>
+    </w:p>
+    <w:p>
+      <w:r>
+        <w:rPr>
+          <w:rFonts w:ascii="Calibri" w:hAnsi="Calibri"/>
+          <w:sz w:val="42"/>
+        </w:rPr>
+        <w:t>Terminal UI Tests | 85% | ⚠️ Needs improvement</w:t>
+      </w:r>
+    </w:p>
+    <w:p>
+      <w:r>
+        <w:rPr>
+          <w:rFonts w:ascii="Calibri" w:hAnsi="Calibri"/>
+          <w:sz w:val="42"/>
+        </w:rPr>
+        <w:t>Testing Tests | 100% | ✅ Perfect</w:t>
+      </w:r>
+    </w:p>
+    <w:p>
+      <w:r>
+        <w:rPr>
+          <w:rFonts w:ascii="Calibri" w:hAnsi="Calibri"/>
+          <w:sz w:val="42"/>
+        </w:rPr>
+        <w:t>Example | Purpose | Commands | Lines of Code</w:t>
+      </w:r>
+    </w:p>
+    <w:p>
+      <w:r>
+        <w:rPr>
+          <w:rFonts w:ascii="Calibri" w:hAnsi="Calibri"/>
+          <w:sz w:val="42"/>
+        </w:rPr>
+        <w:t>Naval Fate | Command groups demonstration | ship new, ship move, mine set | 73</w:t>
+      </w:r>
+    </w:p>
+    <w:p>
+      <w:r>
+        <w:rPr>
+          <w:rFonts w:ascii="Calibri" w:hAnsi="Calibri"/>
+          <w:sz w:val="42"/>
+        </w:rPr>
+        <w:t>Complex CLI | Advanced CLI with context | init, status | 100+</w:t>
+      </w:r>
+    </w:p>
+    <w:p>
+      <w:r>
+        <w:rPr>
+          <w:rFonts w:ascii="Calibri" w:hAnsi="Calibri"/>
+          <w:sz w:val="42"/>
+        </w:rPr>
+        <w:t>Colors | Terminal color demonstration | cli | 40</w:t>
+      </w:r>
+    </w:p>
+    <w:p>
+      <w:r>
+        <w:rPr>
+          <w:rFonts w:ascii="Calibri" w:hAnsi="Calibri"/>
+          <w:sz w:val="42"/>
+        </w:rPr>
+        <w:t>Validation | Parameter validation examples | cli | 49</w:t>
+      </w:r>
+    </w:p>
+    <w:p>
+      <w:r>
+        <w:rPr>
+          <w:rFonts w:ascii="Calibri" w:hAnsi="Calibri"/>
+          <w:sz w:val="42"/>
+        </w:rPr>
+        <w:t>Interactive CLI Builder | Interactive command creation | interactive_builder() | 50+</w:t>
+      </w:r>
+    </w:p>
+    <w:p>
+      <w:r>
+        <w:rPr>
+          <w:rFonts w:ascii="Calibri" w:hAnsi="Calibri"/>
+          <w:sz w:val="42"/>
+        </w:rPr>
+        <w:t>Metric | Value | Benchmark</w:t>
+      </w:r>
+    </w:p>
+    <w:p>
+      <w:r>
+        <w:rPr>
+          <w:rFonts w:ascii="Calibri" w:hAnsi="Calibri"/>
+          <w:sz w:val="42"/>
+        </w:rPr>
+        <w:t>Startup Time | &lt;50ms | Command initialization</w:t>
+      </w:r>
+    </w:p>
+    <w:p>
+      <w:r>
+        <w:rPr>
+          <w:rFonts w:ascii="Calibri" w:hAnsi="Calibri"/>
+          <w:sz w:val="42"/>
+        </w:rPr>
+        <w:t>Memory Usage | &lt;10MB | Base library</w:t>
+      </w:r>
+    </w:p>
+    <w:p>
+      <w:r>
+        <w:rPr>
+          <w:rFonts w:ascii="Calibri" w:hAnsi="Calibri"/>
+          <w:sz w:val="42"/>
+        </w:rPr>
+        <w:t>Parse Speed | &gt;1000 args/sec | Argument parsing</w:t>
+      </w:r>
+    </w:p>
+    <w:p>
+      <w:r>
+        <w:rPr>
+          <w:rFonts w:ascii="Calibri" w:hAnsi="Calibri"/>
+          <w:sz w:val="42"/>
+        </w:rPr>
+        <w:t>Help Generation | &lt;10ms | Help text creation</w:t>
+      </w:r>
+    </w:p>
+    <w:p>
+      <w:r>
+        <w:rPr>
+          <w:rFonts w:ascii="Calibri" w:hAnsi="Calibri"/>
+          <w:sz w:val="42"/>
+        </w:rPr>
+        <w:t>Feature | Priority | Timeline | Description</w:t>
+      </w:r>
+    </w:p>
+    <w:p>
+      <w:r>
+        <w:rPr>
+          <w:rFonts w:ascii="Calibri" w:hAnsi="Calibri"/>
+          <w:sz w:val="42"/>
+        </w:rPr>
+        <w:t>Enhanced Shell Completion | High | 9.0 | Improved auto-completion</w:t>
+      </w:r>
+    </w:p>
+    <w:p>
+      <w:r>
+        <w:rPr>
+          <w:rFonts w:ascii="Calibri" w:hAnsi="Calibri"/>
+          <w:sz w:val="42"/>
+        </w:rPr>
+        <w:t>Better Windows Support | Medium | 9.0 | Enhanced console features</w:t>
+      </w:r>
+    </w:p>
+    <w:p>
+      <w:r>
+        <w:rPr>
+          <w:rFonts w:ascii="Calibri" w:hAnsi="Calibri"/>
+          <w:sz w:val="42"/>
+        </w:rPr>
+        <w:t>Performance Improvements | High | 9.1 | Optimized execution</w:t>
+      </w:r>
+    </w:p>
+    <w:p>
+      <w:r>
+        <w:rPr>
+          <w:rFonts w:ascii="Calibri" w:hAnsi="Calibri"/>
+          <w:sz w:val="42"/>
+        </w:rPr>
+        <w:t>Extended Type System | Medium | 9.1 | More parameter types</w:t>
+      </w:r>
+    </w:p>
+    <w:p>
+      <w:r>
+        <w:rPr>
+          <w:rFonts w:ascii="Calibri" w:hAnsi="Calibri"/>
+          <w:sz w:val="42"/>
+        </w:rPr>
+        <w:t>Metric | Value</w:t>
+      </w:r>
+    </w:p>
+    <w:p>
+      <w:r>
+        <w:rPr>
+          <w:rFonts w:ascii="Calibri" w:hAnsi="Calibri"/>
+          <w:sz w:val="42"/>
+        </w:rPr>
+        <w:t>PyPI Downloads | Millions</w:t>
+      </w:r>
+    </w:p>
+    <w:p>
+      <w:r>
+        <w:rPr>
+          <w:rFonts w:ascii="Calibri" w:hAnsi="Calibri"/>
+          <w:sz w:val="42"/>
+        </w:rPr>
+        <w:t>GitHub Stars | 15,000+</w:t>
+      </w:r>
+    </w:p>
+    <w:p>
+      <w:r>
+        <w:rPr>
+          <w:rFonts w:ascii="Calibri" w:hAnsi="Calibri"/>
+          <w:sz w:val="42"/>
+        </w:rPr>
+        <w:t>Dependencies | Used by thousands of projects</w:t>
+      </w:r>
+    </w:p>
+    <w:p>
+      <w:r>
+        <w:rPr>
+          <w:rFonts w:ascii="Calibri" w:hAnsi="Calibri"/>
+          <w:sz w:val="42"/>
+        </w:rPr>
+        <w:t>Community | Active development and support</w:t>
       </w:r>
     </w:p>
     <w:sectPr>

</xml_diff>

<commit_message>
docs: update Click_Professional_Documentation.docx for feat: test improved font formatting in DOCX output
</commit_message>
<xml_diff>
--- a/docs/Click_Professional_Documentation.docx
+++ b/docs/Click_Professional_Documentation.docx
@@ -12194,7 +12194,7 @@
       <w:r>
         <w:rPr>
           <w:rFonts w:ascii="Calibri" w:hAnsi="Calibri"/>
-          <w:sz w:val="42"/>
+          <w:sz w:val="22"/>
         </w:rPr>
         <w:t>Click Program Documentation</w:t>
       </w:r>
@@ -12203,7 +12203,7 @@
       <w:r>
         <w:rPr>
           <w:rFonts w:ascii="Calibri" w:hAnsi="Calibri"/>
-          <w:sz w:val="42"/>
+          <w:sz w:val="22"/>
         </w:rPr>
         <w:t>Comprehensive Technical Analysis Report</w:t>
       </w:r>
@@ -12212,7 +12212,7 @@
       <w:r>
         <w:rPr>
           <w:rFonts w:ascii="Calibri" w:hAnsi="Calibri"/>
-          <w:sz w:val="42"/>
+          <w:sz w:val="22"/>
         </w:rPr>
         <w:t>Version 8.4.dev | Generated: 2024</w:t>
       </w:r>
@@ -12221,7 +12221,7 @@
       <w:r>
         <w:rPr>
           <w:rFonts w:ascii="Calibri" w:hAnsi="Calibri"/>
-          <w:sz w:val="42"/>
+          <w:sz w:val="22"/>
         </w:rPr>
         <w:t>Executive Summary</w:t>
       </w:r>
@@ -12230,7 +12230,7 @@
       <w:r>
         <w:rPr>
           <w:rFonts w:ascii="Calibri" w:hAnsi="Calibri"/>
-          <w:sz w:val="42"/>
+          <w:sz w:val="22"/>
         </w:rPr>
         <w:t>Click is a mature, production-ready Python library for creating command-line interfaces (CLIs). Developed by the Pallets organization, it represents one of the most comprehensive and well-designed CLI frameworks in the Python ecosystem. This report provides a detailed technical analysis of the Click program, covering its architecture, implementation, testing framework, and future development roadmap.</w:t>
       </w:r>
@@ -12239,175 +12239,231 @@
       <w:r>
         <w:rPr>
           <w:rFonts w:ascii="Calibri" w:hAnsi="Calibri"/>
-          <w:sz w:val="42"/>
+          <w:sz w:val="22"/>
         </w:rPr>
         <w:t>Table of Contents</w:t>
       </w:r>
     </w:p>
     <w:p>
       <w:r>
+        <w:rPr>
+          <w:rFonts w:ascii="Calibri" w:hAnsi="Calibri"/>
+          <w:sz w:val="22"/>
+        </w:rPr>
         <w:t xml:space="preserve">1. </w:t>
       </w:r>
       <w:r>
         <w:rPr>
           <w:rFonts w:ascii="Calibri" w:hAnsi="Calibri"/>
-          <w:sz w:val="42"/>
+          <w:sz w:val="22"/>
         </w:rPr>
         <w:t>Program Overview</w:t>
       </w:r>
     </w:p>
     <w:p>
       <w:r>
+        <w:rPr>
+          <w:rFonts w:ascii="Calibri" w:hAnsi="Calibri"/>
+          <w:sz w:val="22"/>
+        </w:rPr>
         <w:t xml:space="preserve">2. </w:t>
       </w:r>
       <w:r>
         <w:rPr>
           <w:rFonts w:ascii="Calibri" w:hAnsi="Calibri"/>
-          <w:sz w:val="42"/>
+          <w:sz w:val="22"/>
         </w:rPr>
         <w:t>Architecture Analysis</w:t>
       </w:r>
     </w:p>
     <w:p>
       <w:r>
+        <w:rPr>
+          <w:rFonts w:ascii="Calibri" w:hAnsi="Calibri"/>
+          <w:sz w:val="22"/>
+        </w:rPr>
         <w:t xml:space="preserve">3. </w:t>
       </w:r>
       <w:r>
         <w:rPr>
           <w:rFonts w:ascii="Calibri" w:hAnsi="Calibri"/>
-          <w:sz w:val="42"/>
+          <w:sz w:val="22"/>
         </w:rPr>
         <w:t>Module Structure</w:t>
       </w:r>
     </w:p>
     <w:p>
       <w:r>
+        <w:rPr>
+          <w:rFonts w:ascii="Calibri" w:hAnsi="Calibri"/>
+          <w:sz w:val="22"/>
+        </w:rPr>
         <w:t xml:space="preserve">4. </w:t>
       </w:r>
       <w:r>
         <w:rPr>
           <w:rFonts w:ascii="Calibri" w:hAnsi="Calibri"/>
-          <w:sz w:val="42"/>
+          <w:sz w:val="22"/>
         </w:rPr>
         <w:t>Core Classes</w:t>
       </w:r>
     </w:p>
     <w:p>
       <w:r>
+        <w:rPr>
+          <w:rFonts w:ascii="Calibri" w:hAnsi="Calibri"/>
+          <w:sz w:val="22"/>
+        </w:rPr>
         <w:t xml:space="preserve">5. </w:t>
       </w:r>
       <w:r>
         <w:rPr>
           <w:rFonts w:ascii="Calibri" w:hAnsi="Calibri"/>
-          <w:sz w:val="42"/>
+          <w:sz w:val="22"/>
         </w:rPr>
         <w:t>Decorators</w:t>
       </w:r>
     </w:p>
     <w:p>
       <w:r>
+        <w:rPr>
+          <w:rFonts w:ascii="Calibri" w:hAnsi="Calibri"/>
+          <w:sz w:val="22"/>
+        </w:rPr>
         <w:t xml:space="preserve">6. </w:t>
       </w:r>
       <w:r>
         <w:rPr>
           <w:rFonts w:ascii="Calibri" w:hAnsi="Calibri"/>
-          <w:sz w:val="42"/>
+          <w:sz w:val="22"/>
         </w:rPr>
         <w:t>Exception Handling</w:t>
       </w:r>
     </w:p>
     <w:p>
       <w:r>
+        <w:rPr>
+          <w:rFonts w:ascii="Calibri" w:hAnsi="Calibri"/>
+          <w:sz w:val="22"/>
+        </w:rPr>
         <w:t xml:space="preserve">7. </w:t>
       </w:r>
       <w:r>
         <w:rPr>
           <w:rFonts w:ascii="Calibri" w:hAnsi="Calibri"/>
-          <w:sz w:val="42"/>
+          <w:sz w:val="22"/>
         </w:rPr>
         <w:t>Utility Functions</w:t>
       </w:r>
     </w:p>
     <w:p>
       <w:r>
+        <w:rPr>
+          <w:rFonts w:ascii="Calibri" w:hAnsi="Calibri"/>
+          <w:sz w:val="22"/>
+        </w:rPr>
         <w:t xml:space="preserve">8. </w:t>
       </w:r>
       <w:r>
         <w:rPr>
           <w:rFonts w:ascii="Calibri" w:hAnsi="Calibri"/>
-          <w:sz w:val="42"/>
+          <w:sz w:val="22"/>
         </w:rPr>
         <w:t>Dependencies</w:t>
       </w:r>
     </w:p>
     <w:p>
       <w:r>
+        <w:rPr>
+          <w:rFonts w:ascii="Calibri" w:hAnsi="Calibri"/>
+          <w:sz w:val="22"/>
+        </w:rPr>
         <w:t xml:space="preserve">9. </w:t>
       </w:r>
       <w:r>
         <w:rPr>
           <w:rFonts w:ascii="Calibri" w:hAnsi="Calibri"/>
-          <w:sz w:val="42"/>
+          <w:sz w:val="22"/>
         </w:rPr>
         <w:t>Testing Framework</w:t>
       </w:r>
     </w:p>
     <w:p>
       <w:r>
+        <w:rPr>
+          <w:rFonts w:ascii="Calibri" w:hAnsi="Calibri"/>
+          <w:sz w:val="22"/>
+        </w:rPr>
         <w:t xml:space="preserve">10. </w:t>
       </w:r>
       <w:r>
         <w:rPr>
           <w:rFonts w:ascii="Calibri" w:hAnsi="Calibri"/>
-          <w:sz w:val="42"/>
+          <w:sz w:val="22"/>
         </w:rPr>
         <w:t>Examples</w:t>
       </w:r>
     </w:p>
     <w:p>
       <w:r>
+        <w:rPr>
+          <w:rFonts w:ascii="Calibri" w:hAnsi="Calibri"/>
+          <w:sz w:val="22"/>
+        </w:rPr>
         <w:t xml:space="preserve">11. </w:t>
       </w:r>
       <w:r>
         <w:rPr>
           <w:rFonts w:ascii="Calibri" w:hAnsi="Calibri"/>
-          <w:sz w:val="42"/>
+          <w:sz w:val="22"/>
         </w:rPr>
         <w:t>Performance Analysis</w:t>
       </w:r>
     </w:p>
     <w:p>
       <w:r>
+        <w:rPr>
+          <w:rFonts w:ascii="Calibri" w:hAnsi="Calibri"/>
+          <w:sz w:val="22"/>
+        </w:rPr>
         <w:t xml:space="preserve">12. </w:t>
       </w:r>
       <w:r>
         <w:rPr>
           <w:rFonts w:ascii="Calibri" w:hAnsi="Calibri"/>
-          <w:sz w:val="42"/>
+          <w:sz w:val="22"/>
         </w:rPr>
         <w:t>Future Roadmap</w:t>
       </w:r>
     </w:p>
     <w:p>
       <w:r>
+        <w:rPr>
+          <w:rFonts w:ascii="Calibri" w:hAnsi="Calibri"/>
+          <w:sz w:val="22"/>
+        </w:rPr>
         <w:t xml:space="preserve">13. </w:t>
       </w:r>
       <w:r>
         <w:rPr>
           <w:rFonts w:ascii="Calibri" w:hAnsi="Calibri"/>
-          <w:sz w:val="42"/>
+          <w:sz w:val="22"/>
         </w:rPr>
         <w:t>Conclusion</w:t>
       </w:r>
     </w:p>
     <w:p>
       <w:r>
-        <w:t xml:space="preserve">14. </w:t>
-      </w:r>
-      <w:r>
-        <w:rPr>
-          <w:rFonts w:ascii="Calibri" w:hAnsi="Calibri"/>
-          <w:sz w:val="42"/>
+        <w:rPr>
+          <w:rFonts w:ascii="Calibri" w:hAnsi="Calibri"/>
+          <w:sz w:val="22"/>
+        </w:rPr>
+        <w:t xml:space="preserve">1. </w:t>
+      </w:r>
+      <w:r>
+        <w:rPr>
+          <w:rFonts w:ascii="Calibri" w:hAnsi="Calibri"/>
+          <w:sz w:val="22"/>
         </w:rPr>
         <w:t>Program Overview</w:t>
       </w:r>
@@ -12416,7 +12472,7 @@
       <w:r>
         <w:rPr>
           <w:rFonts w:ascii="Calibri" w:hAnsi="Calibri"/>
-          <w:sz w:val="42"/>
+          <w:sz w:val="22"/>
         </w:rPr>
         <w:t>Basic Information</w:t>
       </w:r>
@@ -12425,7 +12481,7 @@
       <w:r>
         <w:rPr>
           <w:rFonts w:ascii="Calibri" w:hAnsi="Calibri"/>
-          <w:sz w:val="42"/>
+          <w:sz w:val="22"/>
         </w:rPr>
         <w:t>Program Statistics</w:t>
       </w:r>
@@ -12434,7 +12490,7 @@
       <w:r>
         <w:rPr>
           <w:rFonts w:ascii="Calibri" w:hAnsi="Calibri"/>
-          <w:sz w:val="42"/>
+          <w:sz w:val="22"/>
         </w:rPr>
         <w:t>8,000+</w:t>
       </w:r>
@@ -12443,7 +12499,7 @@
       <w:r>
         <w:rPr>
           <w:rFonts w:ascii="Calibri" w:hAnsi="Calibri"/>
-          <w:sz w:val="42"/>
+          <w:sz w:val="22"/>
         </w:rPr>
         <w:t>Lines of Code</w:t>
       </w:r>
@@ -12452,7 +12508,7 @@
       <w:r>
         <w:rPr>
           <w:rFonts w:ascii="Calibri" w:hAnsi="Calibri"/>
-          <w:sz w:val="42"/>
+          <w:sz w:val="22"/>
         </w:rPr>
         <w:t>15+</w:t>
       </w:r>
@@ -12461,7 +12517,7 @@
       <w:r>
         <w:rPr>
           <w:rFonts w:ascii="Calibri" w:hAnsi="Calibri"/>
-          <w:sz w:val="42"/>
+          <w:sz w:val="22"/>
         </w:rPr>
         <w:t>Core Modules</w:t>
       </w:r>
@@ -12470,7 +12526,7 @@
       <w:r>
         <w:rPr>
           <w:rFonts w:ascii="Calibri" w:hAnsi="Calibri"/>
-          <w:sz w:val="42"/>
+          <w:sz w:val="22"/>
         </w:rPr>
         <w:t>50+</w:t>
       </w:r>
@@ -12479,7 +12535,7 @@
       <w:r>
         <w:rPr>
           <w:rFonts w:ascii="Calibri" w:hAnsi="Calibri"/>
-          <w:sz w:val="42"/>
+          <w:sz w:val="22"/>
         </w:rPr>
         <w:t>Classes</w:t>
       </w:r>
@@ -12488,7 +12544,7 @@
       <w:r>
         <w:rPr>
           <w:rFonts w:ascii="Calibri" w:hAnsi="Calibri"/>
-          <w:sz w:val="42"/>
+          <w:sz w:val="22"/>
         </w:rPr>
         <w:t>95%+</w:t>
       </w:r>
@@ -12497,7 +12553,7 @@
       <w:r>
         <w:rPr>
           <w:rFonts w:ascii="Calibri" w:hAnsi="Calibri"/>
-          <w:sz w:val="42"/>
+          <w:sz w:val="22"/>
         </w:rPr>
         <w:t>Test Coverage</w:t>
       </w:r>
@@ -12506,19 +12562,23 @@
       <w:r>
         <w:rPr>
           <w:rFonts w:ascii="Calibri" w:hAnsi="Calibri"/>
-          <w:sz w:val="42"/>
+          <w:sz w:val="22"/>
         </w:rPr>
         <w:t>Key Features</w:t>
       </w:r>
     </w:p>
     <w:p>
       <w:r>
+        <w:rPr>
+          <w:rFonts w:ascii="Calibri" w:hAnsi="Calibri"/>
+          <w:sz w:val="22"/>
+        </w:rPr>
         <w:t xml:space="preserve">1. </w:t>
       </w:r>
       <w:r>
         <w:rPr>
           <w:rFonts w:ascii="Calibri" w:hAnsi="Calibri"/>
-          <w:sz w:val="42"/>
+          <w:sz w:val="22"/>
         </w:rPr>
         <w:t>Architecture Analysis</w:t>
       </w:r>
@@ -12527,7 +12587,7 @@
       <w:r>
         <w:rPr>
           <w:rFonts w:ascii="Calibri" w:hAnsi="Calibri"/>
-          <w:sz w:val="42"/>
+          <w:sz w:val="22"/>
         </w:rPr>
         <w:t>Core Architecture</w:t>
       </w:r>
@@ -12536,7 +12596,7 @@
       <w:r>
         <w:rPr>
           <w:rFonts w:ascii="Calibri" w:hAnsi="Calibri"/>
-          <w:sz w:val="42"/>
+          <w:sz w:val="22"/>
         </w:rPr>
         <w:t>Click follows a layered architecture pattern with clear separation of concerns:</w:t>
       </w:r>
@@ -12545,7 +12605,7 @@
       <w:r>
         <w:rPr>
           <w:rFonts w:ascii="Calibri" w:hAnsi="Calibri"/>
-          <w:sz w:val="42"/>
+          <w:sz w:val="22"/>
         </w:rPr>
         <w:t>Architecture Layers</w:t>
       </w:r>
@@ -12554,7 +12614,7 @@
       <w:r>
         <w:rPr>
           <w:rFonts w:ascii="Calibri" w:hAnsi="Calibri"/>
-          <w:sz w:val="42"/>
+          <w:sz w:val="22"/>
         </w:rPr>
         <w:t>Core Layer: Context, Command, Group, Parameter classes</w:t>
       </w:r>
@@ -12563,7 +12623,7 @@
       <w:r>
         <w:rPr>
           <w:rFonts w:ascii="Calibri" w:hAnsi="Calibri"/>
-          <w:sz w:val="42"/>
+          <w:sz w:val="22"/>
         </w:rPr>
         <w:t>Decorator Layer: @click.command(), @click.option(), @click.argument()</w:t>
       </w:r>
@@ -12572,7 +12632,7 @@
       <w:r>
         <w:rPr>
           <w:rFonts w:ascii="Calibri" w:hAnsi="Calibri"/>
-          <w:sz w:val="42"/>
+          <w:sz w:val="22"/>
         </w:rPr>
         <w:t>Type System: ParamType, built-in types, custom types</w:t>
       </w:r>
@@ -12581,7 +12641,7 @@
       <w:r>
         <w:rPr>
           <w:rFonts w:ascii="Calibri" w:hAnsi="Calibri"/>
-          <w:sz w:val="42"/>
+          <w:sz w:val="22"/>
         </w:rPr>
         <w:t>Supporting Modules: Exceptions, Utils, Terminal UI, Testing</w:t>
       </w:r>
@@ -12590,19 +12650,23 @@
       <w:r>
         <w:rPr>
           <w:rFonts w:ascii="Calibri" w:hAnsi="Calibri"/>
-          <w:sz w:val="42"/>
+          <w:sz w:val="22"/>
         </w:rPr>
         <w:t>Design Patterns</w:t>
       </w:r>
     </w:p>
     <w:p>
       <w:r>
+        <w:rPr>
+          <w:rFonts w:ascii="Calibri" w:hAnsi="Calibri"/>
+          <w:sz w:val="22"/>
+        </w:rPr>
         <w:t xml:space="preserve">1. </w:t>
       </w:r>
       <w:r>
         <w:rPr>
           <w:rFonts w:ascii="Calibri" w:hAnsi="Calibri"/>
-          <w:sz w:val="42"/>
+          <w:sz w:val="22"/>
         </w:rPr>
         <w:t>Module Structure</w:t>
       </w:r>
@@ -12611,19 +12675,23 @@
       <w:r>
         <w:rPr>
           <w:rFonts w:ascii="Calibri" w:hAnsi="Calibri"/>
-          <w:sz w:val="42"/>
+          <w:sz w:val="22"/>
         </w:rPr>
         <w:t>Core Modules</w:t>
       </w:r>
     </w:p>
     <w:p>
       <w:r>
+        <w:rPr>
+          <w:rFonts w:ascii="Calibri" w:hAnsi="Calibri"/>
+          <w:sz w:val="22"/>
+        </w:rPr>
         <w:t xml:space="preserve">1. </w:t>
       </w:r>
       <w:r>
         <w:rPr>
           <w:rFonts w:ascii="Calibri" w:hAnsi="Calibri"/>
-          <w:sz w:val="42"/>
+          <w:sz w:val="22"/>
         </w:rPr>
         <w:t>Core Classes</w:t>
       </w:r>
@@ -12632,19 +12700,23 @@
       <w:r>
         <w:rPr>
           <w:rFonts w:ascii="Calibri" w:hAnsi="Calibri"/>
-          <w:sz w:val="42"/>
+          <w:sz w:val="22"/>
         </w:rPr>
         <w:t>Primary Classes</w:t>
       </w:r>
     </w:p>
     <w:p>
       <w:r>
+        <w:rPr>
+          <w:rFonts w:ascii="Calibri" w:hAnsi="Calibri"/>
+          <w:sz w:val="22"/>
+        </w:rPr>
         <w:t xml:space="preserve">1. </w:t>
       </w:r>
       <w:r>
         <w:rPr>
           <w:rFonts w:ascii="Calibri" w:hAnsi="Calibri"/>
-          <w:sz w:val="42"/>
+          <w:sz w:val="22"/>
         </w:rPr>
         <w:t>Decorators</w:t>
       </w:r>
@@ -12653,19 +12725,23 @@
       <w:r>
         <w:rPr>
           <w:rFonts w:ascii="Calibri" w:hAnsi="Calibri"/>
-          <w:sz w:val="42"/>
+          <w:sz w:val="22"/>
         </w:rPr>
         <w:t>Main Decorators</w:t>
       </w:r>
     </w:p>
     <w:p>
       <w:r>
+        <w:rPr>
+          <w:rFonts w:ascii="Calibri" w:hAnsi="Calibri"/>
+          <w:sz w:val="22"/>
+        </w:rPr>
         <w:t xml:space="preserve">1. </w:t>
       </w:r>
       <w:r>
         <w:rPr>
           <w:rFonts w:ascii="Calibri" w:hAnsi="Calibri"/>
-          <w:sz w:val="42"/>
+          <w:sz w:val="22"/>
         </w:rPr>
         <w:t>Exception Handling</w:t>
       </w:r>
@@ -12674,19 +12750,23 @@
       <w:r>
         <w:rPr>
           <w:rFonts w:ascii="Calibri" w:hAnsi="Calibri"/>
-          <w:sz w:val="42"/>
+          <w:sz w:val="22"/>
         </w:rPr>
         <w:t>Exception Hierarchy</w:t>
       </w:r>
     </w:p>
     <w:p>
       <w:r>
+        <w:rPr>
+          <w:rFonts w:ascii="Calibri" w:hAnsi="Calibri"/>
+          <w:sz w:val="22"/>
+        </w:rPr>
         <w:t xml:space="preserve">1. </w:t>
       </w:r>
       <w:r>
         <w:rPr>
           <w:rFonts w:ascii="Calibri" w:hAnsi="Calibri"/>
-          <w:sz w:val="42"/>
+          <w:sz w:val="22"/>
         </w:rPr>
         <w:t>Utility Functions</w:t>
       </w:r>
@@ -12695,19 +12775,23 @@
       <w:r>
         <w:rPr>
           <w:rFonts w:ascii="Calibri" w:hAnsi="Calibri"/>
-          <w:sz w:val="42"/>
+          <w:sz w:val="22"/>
         </w:rPr>
         <w:t>Key Utility Functions</w:t>
       </w:r>
     </w:p>
     <w:p>
       <w:r>
+        <w:rPr>
+          <w:rFonts w:ascii="Calibri" w:hAnsi="Calibri"/>
+          <w:sz w:val="22"/>
+        </w:rPr>
         <w:t xml:space="preserve">1. </w:t>
       </w:r>
       <w:r>
         <w:rPr>
           <w:rFonts w:ascii="Calibri" w:hAnsi="Calibri"/>
-          <w:sz w:val="42"/>
+          <w:sz w:val="22"/>
         </w:rPr>
         <w:t>Dependencies</w:t>
       </w:r>
@@ -12716,7 +12800,7 @@
       <w:r>
         <w:rPr>
           <w:rFonts w:ascii="Calibri" w:hAnsi="Calibri"/>
-          <w:sz w:val="42"/>
+          <w:sz w:val="22"/>
         </w:rPr>
         <w:t>Runtime Dependencies</w:t>
       </w:r>
@@ -12725,19 +12809,23 @@
       <w:r>
         <w:rPr>
           <w:rFonts w:ascii="Calibri" w:hAnsi="Calibri"/>
-          <w:sz w:val="42"/>
+          <w:sz w:val="22"/>
         </w:rPr>
         <w:t>Development Dependencies</w:t>
       </w:r>
     </w:p>
     <w:p>
       <w:r>
+        <w:rPr>
+          <w:rFonts w:ascii="Calibri" w:hAnsi="Calibri"/>
+          <w:sz w:val="22"/>
+        </w:rPr>
         <w:t xml:space="preserve">1. </w:t>
       </w:r>
       <w:r>
         <w:rPr>
           <w:rFonts w:ascii="Calibri" w:hAnsi="Calibri"/>
-          <w:sz w:val="42"/>
+          <w:sz w:val="22"/>
         </w:rPr>
         <w:t>Testing Framework</w:t>
       </w:r>
@@ -12746,7 +12834,7 @@
       <w:r>
         <w:rPr>
           <w:rFonts w:ascii="Calibri" w:hAnsi="Calibri"/>
-          <w:sz w:val="42"/>
+          <w:sz w:val="22"/>
         </w:rPr>
         <w:t>Test Coverage</w:t>
       </w:r>
@@ -12755,7 +12843,7 @@
       <w:r>
         <w:rPr>
           <w:rFonts w:ascii="Calibri" w:hAnsi="Calibri"/>
-          <w:sz w:val="42"/>
+          <w:sz w:val="22"/>
         </w:rPr>
         <w:t>Testing Utilities</w:t>
       </w:r>
@@ -12764,7 +12852,7 @@
       <w:r>
         <w:rPr>
           <w:rFonts w:ascii="Calibri" w:hAnsi="Calibri"/>
-          <w:sz w:val="42"/>
+          <w:sz w:val="22"/>
         </w:rPr>
         <w:t>CliRunner: Test command execution with runner.invoke(command, args)</w:t>
       </w:r>
@@ -12773,7 +12861,7 @@
       <w:r>
         <w:rPr>
           <w:rFonts w:ascii="Calibri" w:hAnsi="Calibri"/>
-          <w:sz w:val="42"/>
+          <w:sz w:val="22"/>
         </w:rPr>
         <w:t>Result: Test result object with result.exit_code and result.output</w:t>
       </w:r>
@@ -12782,19 +12870,23 @@
       <w:r>
         <w:rPr>
           <w:rFonts w:ascii="Calibri" w:hAnsi="Calibri"/>
-          <w:sz w:val="42"/>
+          <w:sz w:val="22"/>
         </w:rPr>
         <w:t>isolated_filesystem(): Safe file testing with with runner.isolated_filesystem():</w:t>
       </w:r>
     </w:p>
     <w:p>
       <w:r>
+        <w:rPr>
+          <w:rFonts w:ascii="Calibri" w:hAnsi="Calibri"/>
+          <w:sz w:val="22"/>
+        </w:rPr>
         <w:t xml:space="preserve">1. </w:t>
       </w:r>
       <w:r>
         <w:rPr>
           <w:rFonts w:ascii="Calibri" w:hAnsi="Calibri"/>
-          <w:sz w:val="42"/>
+          <w:sz w:val="22"/>
         </w:rPr>
         <w:t>Examples</w:t>
       </w:r>
@@ -12803,19 +12895,23 @@
       <w:r>
         <w:rPr>
           <w:rFonts w:ascii="Calibri" w:hAnsi="Calibri"/>
-          <w:sz w:val="42"/>
+          <w:sz w:val="22"/>
         </w:rPr>
         <w:t>Example Applications</w:t>
       </w:r>
     </w:p>
     <w:p>
       <w:r>
+        <w:rPr>
+          <w:rFonts w:ascii="Calibri" w:hAnsi="Calibri"/>
+          <w:sz w:val="22"/>
+        </w:rPr>
         <w:t xml:space="preserve">1. </w:t>
       </w:r>
       <w:r>
         <w:rPr>
           <w:rFonts w:ascii="Calibri" w:hAnsi="Calibri"/>
-          <w:sz w:val="42"/>
+          <w:sz w:val="22"/>
         </w:rPr>
         <w:t>Performance Analysis</w:t>
       </w:r>
@@ -12824,7 +12920,7 @@
       <w:r>
         <w:rPr>
           <w:rFonts w:ascii="Calibri" w:hAnsi="Calibri"/>
-          <w:sz w:val="42"/>
+          <w:sz w:val="22"/>
         </w:rPr>
         <w:t>Performance Metrics</w:t>
       </w:r>
@@ -12833,7 +12929,7 @@
       <w:r>
         <w:rPr>
           <w:rFonts w:ascii="Calibri" w:hAnsi="Calibri"/>
-          <w:sz w:val="42"/>
+          <w:sz w:val="22"/>
         </w:rPr>
         <w:t>Optimization Features</w:t>
       </w:r>
@@ -12842,7 +12938,7 @@
       <w:r>
         <w:rPr>
           <w:rFonts w:ascii="Calibri" w:hAnsi="Calibri"/>
-          <w:sz w:val="42"/>
+          <w:sz w:val="22"/>
         </w:rPr>
         <w:t>Performance Optimizations</w:t>
       </w:r>
@@ -12851,7 +12947,7 @@
       <w:r>
         <w:rPr>
           <w:rFonts w:ascii="Calibri" w:hAnsi="Calibri"/>
-          <w:sz w:val="42"/>
+          <w:sz w:val="22"/>
         </w:rPr>
         <w:t>Lazy Loading: Commands loaded on demand for faster startup</w:t>
       </w:r>
@@ -12860,7 +12956,7 @@
       <w:r>
         <w:rPr>
           <w:rFonts w:ascii="Calibri" w:hAnsi="Calibri"/>
-          <w:sz w:val="42"/>
+          <w:sz w:val="22"/>
         </w:rPr>
         <w:t>Context Caching: Expensive operations cached for better performance</w:t>
       </w:r>
@@ -12869,7 +12965,7 @@
       <w:r>
         <w:rPr>
           <w:rFonts w:ascii="Calibri" w:hAnsi="Calibri"/>
-          <w:sz w:val="42"/>
+          <w:sz w:val="22"/>
         </w:rPr>
         <w:t>Efficient Parsing: Optimized argument parsing for faster execution</w:t>
       </w:r>
@@ -12878,19 +12974,23 @@
       <w:r>
         <w:rPr>
           <w:rFonts w:ascii="Calibri" w:hAnsi="Calibri"/>
-          <w:sz w:val="42"/>
+          <w:sz w:val="22"/>
         </w:rPr>
         <w:t>Memory Management: Minimal memory footprint for lower resource usage</w:t>
       </w:r>
     </w:p>
     <w:p>
       <w:r>
+        <w:rPr>
+          <w:rFonts w:ascii="Calibri" w:hAnsi="Calibri"/>
+          <w:sz w:val="22"/>
+        </w:rPr>
         <w:t xml:space="preserve">1. </w:t>
       </w:r>
       <w:r>
         <w:rPr>
           <w:rFonts w:ascii="Calibri" w:hAnsi="Calibri"/>
-          <w:sz w:val="42"/>
+          <w:sz w:val="22"/>
         </w:rPr>
         <w:t>Future Roadmap</w:t>
       </w:r>
@@ -12899,7 +12999,7 @@
       <w:r>
         <w:rPr>
           <w:rFonts w:ascii="Calibri" w:hAnsi="Calibri"/>
-          <w:sz w:val="42"/>
+          <w:sz w:val="22"/>
         </w:rPr>
         <w:t>Planned Features</w:t>
       </w:r>
@@ -12908,7 +13008,7 @@
       <w:r>
         <w:rPr>
           <w:rFonts w:ascii="Calibri" w:hAnsi="Calibri"/>
-          <w:sz w:val="42"/>
+          <w:sz w:val="22"/>
         </w:rPr>
         <w:t>Deprecation Timeline</w:t>
       </w:r>
@@ -12917,7 +13017,7 @@
       <w:r>
         <w:rPr>
           <w:rFonts w:ascii="Calibri" w:hAnsi="Calibri"/>
-          <w:sz w:val="42"/>
+          <w:sz w:val="22"/>
         </w:rPr>
         <w:t>Click 9.0 (Planned)</w:t>
       </w:r>
@@ -12926,7 +13026,7 @@
       <w:r>
         <w:rPr>
           <w:rFonts w:ascii="Calibri" w:hAnsi="Calibri"/>
-          <w:sz w:val="42"/>
+          <w:sz w:val="22"/>
         </w:rPr>
         <w:t>Remove BaseCommand (use Command)</w:t>
       </w:r>
@@ -12935,7 +13035,7 @@
       <w:r>
         <w:rPr>
           <w:rFonts w:ascii="Calibri" w:hAnsi="Calibri"/>
-          <w:sz w:val="42"/>
+          <w:sz w:val="22"/>
         </w:rPr>
         <w:t>Remove MultiCommand (use Group)</w:t>
       </w:r>
@@ -12944,7 +13044,7 @@
       <w:r>
         <w:rPr>
           <w:rFonts w:ascii="Calibri" w:hAnsi="Calibri"/>
-          <w:sz w:val="42"/>
+          <w:sz w:val="22"/>
         </w:rPr>
         <w:t>Remove OptionParser</w:t>
       </w:r>
@@ -12953,7 +13053,7 @@
       <w:r>
         <w:rPr>
           <w:rFonts w:ascii="Calibri" w:hAnsi="Calibri"/>
-          <w:sz w:val="42"/>
+          <w:sz w:val="22"/>
         </w:rPr>
         <w:t>Click 9.1 (Planned)</w:t>
       </w:r>
@@ -12962,14 +13062,14 @@
       <w:r>
         <w:rPr>
           <w:rFonts w:ascii="Calibri" w:hAnsi="Calibri"/>
-          <w:sz w:val="42"/>
+          <w:sz w:val="22"/>
         </w:rPr>
         <w:t xml:space="preserve">Remove </w:t>
       </w:r>
       <w:r>
         <w:rPr>
           <w:rFonts w:ascii="Calibri" w:hAnsi="Calibri"/>
-          <w:sz w:val="42"/>
+          <w:sz w:val="22"/>
           <w:u w:val="single"/>
         </w:rPr>
         <w:t>version</w:t>
@@ -12977,7 +13077,7 @@
       <w:r>
         <w:rPr>
           <w:rFonts w:ascii="Calibri" w:hAnsi="Calibri"/>
-          <w:sz w:val="42"/>
+          <w:sz w:val="22"/>
         </w:rPr>
         <w:t>ute</w:t>
       </w:r>
@@ -12986,19 +13086,23 @@
       <w:r>
         <w:rPr>
           <w:rFonts w:ascii="Calibri" w:hAnsi="Calibri"/>
-          <w:sz w:val="42"/>
+          <w:sz w:val="22"/>
         </w:rPr>
         <w:t>Use importlib.metadata.version("click") instead</w:t>
       </w:r>
     </w:p>
     <w:p>
       <w:r>
+        <w:rPr>
+          <w:rFonts w:ascii="Calibri" w:hAnsi="Calibri"/>
+          <w:sz w:val="22"/>
+        </w:rPr>
         <w:t xml:space="preserve">1. </w:t>
       </w:r>
       <w:r>
         <w:rPr>
           <w:rFonts w:ascii="Calibri" w:hAnsi="Calibri"/>
-          <w:sz w:val="42"/>
+          <w:sz w:val="22"/>
         </w:rPr>
         <w:t>Conclusion</w:t>
       </w:r>
@@ -13007,7 +13111,7 @@
       <w:r>
         <w:rPr>
           <w:rFonts w:ascii="Calibri" w:hAnsi="Calibri"/>
-          <w:sz w:val="42"/>
+          <w:sz w:val="22"/>
         </w:rPr>
         <w:t>Program Strengths</w:t>
       </w:r>
@@ -13016,7 +13120,7 @@
       <w:r>
         <w:rPr>
           <w:rFonts w:ascii="Calibri" w:hAnsi="Calibri"/>
-          <w:sz w:val="42"/>
+          <w:sz w:val="22"/>
         </w:rPr>
         <w:t>Key Strengths</w:t>
       </w:r>
@@ -13025,7 +13129,7 @@
       <w:r>
         <w:rPr>
           <w:rFonts w:ascii="Calibri" w:hAnsi="Calibri"/>
-          <w:sz w:val="42"/>
+          <w:sz w:val="22"/>
         </w:rPr>
         <w:t>Mature and Stable: Production-ready with extensive testing</w:t>
       </w:r>
@@ -13034,7 +13138,7 @@
       <w:r>
         <w:rPr>
           <w:rFonts w:ascii="Calibri" w:hAnsi="Calibri"/>
-          <w:sz w:val="42"/>
+          <w:sz w:val="22"/>
         </w:rPr>
         <w:t>Well-Designed Architecture: Modular, composable design</w:t>
       </w:r>
@@ -13043,7 +13147,7 @@
       <w:r>
         <w:rPr>
           <w:rFonts w:ascii="Calibri" w:hAnsi="Calibri"/>
-          <w:sz w:val="42"/>
+          <w:sz w:val="22"/>
         </w:rPr>
         <w:t>Comprehensive Documentation: Extensive docs and examples</w:t>
       </w:r>
@@ -13052,7 +13156,7 @@
       <w:r>
         <w:rPr>
           <w:rFonts w:ascii="Calibri" w:hAnsi="Calibri"/>
-          <w:sz w:val="42"/>
+          <w:sz w:val="22"/>
         </w:rPr>
         <w:t>Active Community: Strong community support and development</w:t>
       </w:r>
@@ -13061,7 +13165,7 @@
       <w:r>
         <w:rPr>
           <w:rFonts w:ascii="Calibri" w:hAnsi="Calibri"/>
-          <w:sz w:val="42"/>
+          <w:sz w:val="22"/>
         </w:rPr>
         <w:t>Cross-Platform: Works on all major platforms</w:t>
       </w:r>
@@ -13070,7 +13174,7 @@
       <w:r>
         <w:rPr>
           <w:rFonts w:ascii="Calibri" w:hAnsi="Calibri"/>
-          <w:sz w:val="42"/>
+          <w:sz w:val="22"/>
         </w:rPr>
         <w:t>Type-Safe: Full type hints support</w:t>
       </w:r>
@@ -13079,7 +13183,7 @@
       <w:r>
         <w:rPr>
           <w:rFonts w:ascii="Calibri" w:hAnsi="Calibri"/>
-          <w:sz w:val="42"/>
+          <w:sz w:val="22"/>
         </w:rPr>
         <w:t>Program Impact</w:t>
       </w:r>
@@ -13088,7 +13192,7 @@
       <w:r>
         <w:rPr>
           <w:rFonts w:ascii="Calibri" w:hAnsi="Calibri"/>
-          <w:sz w:val="42"/>
+          <w:sz w:val="22"/>
         </w:rPr>
         <w:t>Recommendations</w:t>
       </w:r>
@@ -13097,7 +13201,7 @@
       <w:r>
         <w:rPr>
           <w:rFonts w:ascii="Calibri" w:hAnsi="Calibri"/>
-          <w:sz w:val="42"/>
+          <w:sz w:val="22"/>
         </w:rPr>
         <w:t>Usage Recommendations</w:t>
       </w:r>
@@ -13106,7 +13210,7 @@
       <w:r>
         <w:rPr>
           <w:rFonts w:ascii="Calibri" w:hAnsi="Calibri"/>
-          <w:sz w:val="42"/>
+          <w:sz w:val="22"/>
         </w:rPr>
         <w:t>For New Projects: Excellent choice for CLI development</w:t>
       </w:r>
@@ -13115,7 +13219,7 @@
       <w:r>
         <w:rPr>
           <w:rFonts w:ascii="Calibri" w:hAnsi="Calibri"/>
-          <w:sz w:val="42"/>
+          <w:sz w:val="22"/>
         </w:rPr>
         <w:t>For Existing Projects: Consider migration from older CLI libraries</w:t>
       </w:r>
@@ -13124,7 +13228,7 @@
       <w:r>
         <w:rPr>
           <w:rFonts w:ascii="Calibri" w:hAnsi="Calibri"/>
-          <w:sz w:val="42"/>
+          <w:sz w:val="22"/>
         </w:rPr>
         <w:t>For Learning: Great library to understand CLI design patterns</w:t>
       </w:r>
@@ -13133,7 +13237,7 @@
       <w:r>
         <w:rPr>
           <w:rFonts w:ascii="Calibri" w:hAnsi="Calibri"/>
-          <w:sz w:val="42"/>
+          <w:sz w:val="22"/>
         </w:rPr>
         <w:t>For Production: Highly recommended for production use</w:t>
       </w:r>
@@ -13142,7 +13246,7 @@
       <w:r>
         <w:rPr>
           <w:rFonts w:ascii="Calibri" w:hAnsi="Calibri"/>
-          <w:sz w:val="42"/>
+          <w:sz w:val="22"/>
         </w:rPr>
         <w:t>Click Program Documentation | Comprehensive Technical Analysis Report</w:t>
       </w:r>
@@ -13151,7 +13255,7 @@
       <w:r>
         <w:rPr>
           <w:rFonts w:ascii="Calibri" w:hAnsi="Calibri"/>
-          <w:sz w:val="42"/>
+          <w:sz w:val="22"/>
         </w:rPr>
         <w:t>Generated: 2024 | Version: 8.4.dev | License: BSD-3-Clause</w:t>
       </w:r>
@@ -13160,7 +13264,7 @@
       <w:r>
         <w:rPr>
           <w:rFonts w:ascii="Calibri" w:hAnsi="Calibri"/>
-          <w:sz w:val="42"/>
+          <w:sz w:val="22"/>
         </w:rPr>
         <w:t>This document provides a complete technical analysis of the Click program, covering its architecture, implementation, testing, and future direction.</w:t>
       </w:r>
@@ -13169,7 +13273,7 @@
       <w:r>
         <w:rPr>
           <w:rFonts w:ascii="Calibri" w:hAnsi="Calibri"/>
-          <w:sz w:val="42"/>
+          <w:sz w:val="22"/>
         </w:rPr>
         <w:t>Property | Value</w:t>
       </w:r>
@@ -13178,7 +13282,7 @@
       <w:r>
         <w:rPr>
           <w:rFonts w:ascii="Calibri" w:hAnsi="Calibri"/>
-          <w:sz w:val="42"/>
+          <w:sz w:val="22"/>
         </w:rPr>
         <w:t>Name | Click</w:t>
       </w:r>
@@ -13187,7 +13291,7 @@
       <w:r>
         <w:rPr>
           <w:rFonts w:ascii="Calibri" w:hAnsi="Calibri"/>
-          <w:sz w:val="42"/>
+          <w:sz w:val="22"/>
         </w:rPr>
         <w:t>Version | 8.4.dev</w:t>
       </w:r>
@@ -13196,7 +13300,7 @@
       <w:r>
         <w:rPr>
           <w:rFonts w:ascii="Calibri" w:hAnsi="Calibri"/>
-          <w:sz w:val="42"/>
+          <w:sz w:val="22"/>
         </w:rPr>
         <w:t>License | BSD-3-Clause</w:t>
       </w:r>
@@ -13205,7 +13309,7 @@
       <w:r>
         <w:rPr>
           <w:rFonts w:ascii="Calibri" w:hAnsi="Calibri"/>
-          <w:sz w:val="42"/>
+          <w:sz w:val="22"/>
         </w:rPr>
         <w:t>Maintainer | Pallets (contact@palletsprojects.com)</w:t>
       </w:r>
@@ -13214,7 +13318,7 @@
       <w:r>
         <w:rPr>
           <w:rFonts w:ascii="Calibri" w:hAnsi="Calibri"/>
-          <w:sz w:val="42"/>
+          <w:sz w:val="22"/>
         </w:rPr>
         <w:t>Repository | https://github.com/pallets/click/</w:t>
       </w:r>
@@ -13223,7 +13327,7 @@
       <w:r>
         <w:rPr>
           <w:rFonts w:ascii="Calibri" w:hAnsi="Calibri"/>
-          <w:sz w:val="42"/>
+          <w:sz w:val="22"/>
         </w:rPr>
         <w:t>Documentation | https://click.palletsprojects.com/</w:t>
       </w:r>
@@ -13232,7 +13336,7 @@
       <w:r>
         <w:rPr>
           <w:rFonts w:ascii="Calibri" w:hAnsi="Calibri"/>
-          <w:sz w:val="42"/>
+          <w:sz w:val="22"/>
         </w:rPr>
         <w:t>Python Requirements | ≥3.10</w:t>
       </w:r>
@@ -13241,7 +13345,7 @@
       <w:r>
         <w:rPr>
           <w:rFonts w:ascii="Calibri" w:hAnsi="Calibri"/>
-          <w:sz w:val="42"/>
+          <w:sz w:val="22"/>
         </w:rPr>
         <w:t>Development Status | Production/Stable</w:t>
       </w:r>
@@ -13250,7 +13354,7 @@
       <w:r>
         <w:rPr>
           <w:rFonts w:ascii="Calibri" w:hAnsi="Calibri"/>
-          <w:sz w:val="42"/>
+          <w:sz w:val="22"/>
         </w:rPr>
         <w:t>Feature | Description | Status</w:t>
       </w:r>
@@ -13259,7 +13363,7 @@
       <w:r>
         <w:rPr>
           <w:rFonts w:ascii="Calibri" w:hAnsi="Calibri"/>
-          <w:sz w:val="42"/>
+          <w:sz w:val="22"/>
         </w:rPr>
         <w:t>Command Nesting | Arbitrary nesting of commands and subcommands | ✅ Implemented</w:t>
       </w:r>
@@ -13268,7 +13372,7 @@
       <w:r>
         <w:rPr>
           <w:rFonts w:ascii="Calibri" w:hAnsi="Calibri"/>
-          <w:sz w:val="42"/>
+          <w:sz w:val="22"/>
         </w:rPr>
         <w:t>Auto Help Generation | Automatic help page generation | ✅ Implemented</w:t>
       </w:r>
@@ -13277,7 +13381,7 @@
       <w:r>
         <w:rPr>
           <w:rFonts w:ascii="Calibri" w:hAnsi="Calibri"/>
-          <w:sz w:val="42"/>
+          <w:sz w:val="22"/>
         </w:rPr>
         <w:t>Lazy Loading | Dynamic subcommand loading at runtime | ✅ Implemented</w:t>
       </w:r>
@@ -13286,7 +13390,7 @@
       <w:r>
         <w:rPr>
           <w:rFonts w:ascii="Calibri" w:hAnsi="Calibri"/>
-          <w:sz w:val="42"/>
+          <w:sz w:val="22"/>
         </w:rPr>
         <w:t>Type Safety | Full type hints support | ✅ Implemented</w:t>
       </w:r>
@@ -13295,7 +13399,7 @@
       <w:r>
         <w:rPr>
           <w:rFonts w:ascii="Calibri" w:hAnsi="Calibri"/>
-          <w:sz w:val="42"/>
+          <w:sz w:val="22"/>
         </w:rPr>
         <w:t>Cross-platform | Windows, macOS, Linux support | ✅ Implemented</w:t>
       </w:r>
@@ -13304,7 +13408,7 @@
       <w:r>
         <w:rPr>
           <w:rFonts w:ascii="Calibri" w:hAnsi="Calibri"/>
-          <w:sz w:val="42"/>
+          <w:sz w:val="22"/>
         </w:rPr>
         <w:t>Terminal UI | Colors, progress bars, prompts | ✅ Implemented</w:t>
       </w:r>
@@ -13313,7 +13417,7 @@
       <w:r>
         <w:rPr>
           <w:rFonts w:ascii="Calibri" w:hAnsi="Calibri"/>
-          <w:sz w:val="42"/>
+          <w:sz w:val="22"/>
         </w:rPr>
         <w:t>Testing Support | Built-in testing utilities | ✅ Implemented</w:t>
       </w:r>
@@ -13322,7 +13426,7 @@
       <w:r>
         <w:rPr>
           <w:rFonts w:ascii="Calibri" w:hAnsi="Calibri"/>
-          <w:sz w:val="42"/>
+          <w:sz w:val="22"/>
         </w:rPr>
         <w:t>Shell Completion | Auto-completion support | ✅ Implemented</w:t>
       </w:r>
@@ -13331,16 +13435,16 @@
       <w:r>
         <w:rPr>
           <w:rFonts w:ascii="Calibri" w:hAnsi="Calibri"/>
-          <w:sz w:val="42"/>
-        </w:rPr>
-        <w:t>Interactive CLI Builder | Interactive command creation, real-time validation, and code generation | ✅ Implemented</w:t>
-      </w:r>
-    </w:p>
-    <w:p>
-      <w:r>
-        <w:rPr>
-          <w:rFonts w:ascii="Calibri" w:hAnsi="Calibri"/>
-          <w:sz w:val="42"/>
+          <w:sz w:val="22"/>
+        </w:rPr>
+        <w:t>Interactive CLI Builder | User-friendly interface for creating commands | ✅ New in 8.4</w:t>
+      </w:r>
+    </w:p>
+    <w:p>
+      <w:r>
+        <w:rPr>
+          <w:rFonts w:ascii="Calibri" w:hAnsi="Calibri"/>
+          <w:sz w:val="22"/>
         </w:rPr>
         <w:t>Pattern | Implementation | Purpose</w:t>
       </w:r>
@@ -13349,7 +13453,7 @@
       <w:r>
         <w:rPr>
           <w:rFonts w:ascii="Calibri" w:hAnsi="Calibri"/>
-          <w:sz w:val="42"/>
+          <w:sz w:val="22"/>
         </w:rPr>
         <w:t>Decorator Pattern | @click.command(), @click.option() | Build CLI interfaces declaratively</w:t>
       </w:r>
@@ -13358,7 +13462,7 @@
       <w:r>
         <w:rPr>
           <w:rFonts w:ascii="Calibri" w:hAnsi="Calibri"/>
-          <w:sz w:val="42"/>
+          <w:sz w:val="22"/>
         </w:rPr>
         <w:t>Context Pattern | Context class | State management between commands</w:t>
       </w:r>
@@ -13367,7 +13471,7 @@
       <w:r>
         <w:rPr>
           <w:rFonts w:ascii="Calibri" w:hAnsi="Calibri"/>
-          <w:sz w:val="42"/>
+          <w:sz w:val="22"/>
         </w:rPr>
         <w:t>Factory Pattern | Parameter type creation | Dynamic type instantiation</w:t>
       </w:r>
@@ -13376,7 +13480,7 @@
       <w:r>
         <w:rPr>
           <w:rFonts w:ascii="Calibri" w:hAnsi="Calibri"/>
-          <w:sz w:val="42"/>
+          <w:sz w:val="22"/>
         </w:rPr>
         <w:t>Strategy Pattern | Parameter validation | Pluggable validation logic</w:t>
       </w:r>
@@ -13385,7 +13489,7 @@
       <w:r>
         <w:rPr>
           <w:rFonts w:ascii="Calibri" w:hAnsi="Calibri"/>
-          <w:sz w:val="42"/>
+          <w:sz w:val="22"/>
         </w:rPr>
         <w:t>Template Method | Command execution flow | Consistent command processing</w:t>
       </w:r>
@@ -13394,7 +13498,7 @@
       <w:r>
         <w:rPr>
           <w:rFonts w:ascii="Calibri" w:hAnsi="Calibri"/>
-          <w:sz w:val="42"/>
+          <w:sz w:val="22"/>
         </w:rPr>
         <w:t>Module | Lines of Code | Percentage | Purpose</w:t>
       </w:r>
@@ -13403,7 +13507,7 @@
       <w:r>
         <w:rPr>
           <w:rFonts w:ascii="Calibri" w:hAnsi="Calibri"/>
-          <w:sz w:val="42"/>
+          <w:sz w:val="22"/>
         </w:rPr>
         <w:t>core.py | 3,348 | 42% | Main classes and functionality</w:t>
       </w:r>
@@ -13412,7 +13516,7 @@
       <w:r>
         <w:rPr>
           <w:rFonts w:ascii="Calibri" w:hAnsi="Calibri"/>
-          <w:sz w:val="42"/>
+          <w:sz w:val="22"/>
         </w:rPr>
         <w:t>types.py | 1,120 | 14% | Parameter type system</w:t>
       </w:r>
@@ -13421,7 +13525,7 @@
       <w:r>
         <w:rPr>
           <w:rFonts w:ascii="Calibri" w:hAnsi="Calibri"/>
-          <w:sz w:val="42"/>
+          <w:sz w:val="22"/>
         </w:rPr>
         <w:t>decorators.py | 552 | 7% | CLI interface creation decorators</w:t>
       </w:r>
@@ -13430,7 +13534,7 @@
       <w:r>
         <w:rPr>
           <w:rFonts w:ascii="Calibri" w:hAnsi="Calibri"/>
-          <w:sz w:val="42"/>
+          <w:sz w:val="22"/>
         </w:rPr>
         <w:t>termui.py | 500 | 6% | Terminal interface features</w:t>
       </w:r>
@@ -13439,7 +13543,7 @@
       <w:r>
         <w:rPr>
           <w:rFonts w:ascii="Calibri" w:hAnsi="Calibri"/>
-          <w:sz w:val="42"/>
+          <w:sz w:val="22"/>
         </w:rPr>
         <w:t>testing.py | 400 | 5% | Testing utilities</w:t>
       </w:r>
@@ -13448,7 +13552,7 @@
       <w:r>
         <w:rPr>
           <w:rFonts w:ascii="Calibri" w:hAnsi="Calibri"/>
-          <w:sz w:val="42"/>
+          <w:sz w:val="22"/>
         </w:rPr>
         <w:t>exceptions.py | 300 | 4% | Error handling classes</w:t>
       </w:r>
@@ -13457,7 +13561,7 @@
       <w:r>
         <w:rPr>
           <w:rFonts w:ascii="Calibri" w:hAnsi="Calibri"/>
-          <w:sz w:val="42"/>
+          <w:sz w:val="22"/>
         </w:rPr>
         <w:t>utils.py | 300 | 4% | Utility functions</w:t>
       </w:r>
@@ -13466,7 +13570,7 @@
       <w:r>
         <w:rPr>
           <w:rFonts w:ascii="Calibri" w:hAnsi="Calibri"/>
-          <w:sz w:val="42"/>
+          <w:sz w:val="22"/>
         </w:rPr>
         <w:t>Others | 1,480 | 18% | Supporting modules</w:t>
       </w:r>
@@ -13475,7 +13579,7 @@
       <w:r>
         <w:rPr>
           <w:rFonts w:ascii="Calibri" w:hAnsi="Calibri"/>
-          <w:sz w:val="42"/>
+          <w:sz w:val="22"/>
         </w:rPr>
         <w:t>Class | Purpose | Key Methods</w:t>
       </w:r>
@@ -13484,7 +13588,7 @@
       <w:r>
         <w:rPr>
           <w:rFonts w:ascii="Calibri" w:hAnsi="Calibri"/>
-          <w:sz w:val="42"/>
+          <w:sz w:val="22"/>
         </w:rPr>
         <w:t>Context | Manages command execution state | invoke(), forward(), ensure_object()</w:t>
       </w:r>
@@ -13493,7 +13597,7 @@
       <w:r>
         <w:rPr>
           <w:rFonts w:ascii="Calibri" w:hAnsi="Calibri"/>
-          <w:sz w:val="42"/>
+          <w:sz w:val="22"/>
         </w:rPr>
         <w:t>Command | Base class for executable commands | invoke(), main(), get_help()</w:t>
       </w:r>
@@ -13502,7 +13606,7 @@
       <w:r>
         <w:rPr>
           <w:rFonts w:ascii="Calibri" w:hAnsi="Calibri"/>
-          <w:sz w:val="42"/>
+          <w:sz w:val="22"/>
         </w:rPr>
         <w:t>Group | Container for multiple commands | add_command(), list_commands()</w:t>
       </w:r>
@@ -13511,7 +13615,7 @@
       <w:r>
         <w:rPr>
           <w:rFonts w:ascii="Calibri" w:hAnsi="Calibri"/>
-          <w:sz w:val="42"/>
+          <w:sz w:val="22"/>
         </w:rPr>
         <w:t>Parameter | Base class for parameters | process_value(), get_default()</w:t>
       </w:r>
@@ -13520,7 +13624,7 @@
       <w:r>
         <w:rPr>
           <w:rFonts w:ascii="Calibri" w:hAnsi="Calibri"/>
-          <w:sz w:val="42"/>
+          <w:sz w:val="22"/>
         </w:rPr>
         <w:t>Option | Command-line options | Inherits from Parameter</w:t>
       </w:r>
@@ -13529,7 +13633,7 @@
       <w:r>
         <w:rPr>
           <w:rFonts w:ascii="Calibri" w:hAnsi="Calibri"/>
-          <w:sz w:val="42"/>
+          <w:sz w:val="22"/>
         </w:rPr>
         <w:t>Argument | Positional arguments | Inherits from Parameter</w:t>
       </w:r>
@@ -13538,7 +13642,7 @@
       <w:r>
         <w:rPr>
           <w:rFonts w:ascii="Calibri" w:hAnsi="Calibri"/>
-          <w:sz w:val="42"/>
+          <w:sz w:val="22"/>
         </w:rPr>
         <w:t>Decorator | Purpose | Key Parameters</w:t>
       </w:r>
@@ -13547,7 +13651,7 @@
       <w:r>
         <w:rPr>
           <w:rFonts w:ascii="Calibri" w:hAnsi="Calibri"/>
-          <w:sz w:val="42"/>
+          <w:sz w:val="22"/>
         </w:rPr>
         <w:t>@click.command() | Convert function to command | name, cls, help, hidden</w:t>
       </w:r>
@@ -13556,7 +13660,7 @@
       <w:r>
         <w:rPr>
           <w:rFonts w:ascii="Calibri" w:hAnsi="Calibri"/>
-          <w:sz w:val="42"/>
+          <w:sz w:val="22"/>
         </w:rPr>
         <w:t>@click.group() | Convert function to group | invoke_without_command, chain</w:t>
       </w:r>
@@ -13565,7 +13669,7 @@
       <w:r>
         <w:rPr>
           <w:rFonts w:ascii="Calibri" w:hAnsi="Calibri"/>
-          <w:sz w:val="42"/>
+          <w:sz w:val="22"/>
         </w:rPr>
         <w:t>@click.option() | Add command-line option | param_decls, type, default, help</w:t>
       </w:r>
@@ -13574,7 +13678,7 @@
       <w:r>
         <w:rPr>
           <w:rFonts w:ascii="Calibri" w:hAnsi="Calibri"/>
-          <w:sz w:val="42"/>
+          <w:sz w:val="22"/>
         </w:rPr>
         <w:t>@click.argument() | Add positional argument | name, type, nargs, required</w:t>
       </w:r>
@@ -13583,7 +13687,7 @@
       <w:r>
         <w:rPr>
           <w:rFonts w:ascii="Calibri" w:hAnsi="Calibri"/>
-          <w:sz w:val="42"/>
+          <w:sz w:val="22"/>
         </w:rPr>
         <w:t>@click.pass_context | Pass context object | None</w:t>
       </w:r>
@@ -13592,7 +13696,7 @@
       <w:r>
         <w:rPr>
           <w:rFonts w:ascii="Calibri" w:hAnsi="Calibri"/>
-          <w:sz w:val="42"/>
+          <w:sz w:val="22"/>
         </w:rPr>
         <w:t>@click.pass_obj | Pass context object | None</w:t>
       </w:r>
@@ -13601,7 +13705,7 @@
       <w:r>
         <w:rPr>
           <w:rFonts w:ascii="Calibri" w:hAnsi="Calibri"/>
-          <w:sz w:val="42"/>
+          <w:sz w:val="22"/>
         </w:rPr>
         <w:t>Exception | Purpose | When Raised</w:t>
       </w:r>
@@ -13610,7 +13714,7 @@
       <w:r>
         <w:rPr>
           <w:rFonts w:ascii="Calibri" w:hAnsi="Calibri"/>
-          <w:sz w:val="42"/>
+          <w:sz w:val="22"/>
         </w:rPr>
         <w:t>ClickException | Base exception | General Click errors</w:t>
       </w:r>
@@ -13619,7 +13723,7 @@
       <w:r>
         <w:rPr>
           <w:rFonts w:ascii="Calibri" w:hAnsi="Calibri"/>
-          <w:sz w:val="42"/>
+          <w:sz w:val="22"/>
         </w:rPr>
         <w:t>UsageError | Usage errors | Invalid command usage</w:t>
       </w:r>
@@ -13628,7 +13732,7 @@
       <w:r>
         <w:rPr>
           <w:rFonts w:ascii="Calibri" w:hAnsi="Calibri"/>
-          <w:sz w:val="42"/>
+          <w:sz w:val="22"/>
         </w:rPr>
         <w:t>BadParameter | Parameter errors | Parameter validation fails</w:t>
       </w:r>
@@ -13637,7 +13741,7 @@
       <w:r>
         <w:rPr>
           <w:rFonts w:ascii="Calibri" w:hAnsi="Calibri"/>
-          <w:sz w:val="42"/>
+          <w:sz w:val="22"/>
         </w:rPr>
         <w:t>MissingParameter | Missing parameters | Required parameter missing</w:t>
       </w:r>
@@ -13646,7 +13750,7 @@
       <w:r>
         <w:rPr>
           <w:rFonts w:ascii="Calibri" w:hAnsi="Calibri"/>
-          <w:sz w:val="42"/>
+          <w:sz w:val="22"/>
         </w:rPr>
         <w:t>FileError | File errors | File operation fails</w:t>
       </w:r>
@@ -13655,7 +13759,7 @@
       <w:r>
         <w:rPr>
           <w:rFonts w:ascii="Calibri" w:hAnsi="Calibri"/>
-          <w:sz w:val="42"/>
+          <w:sz w:val="22"/>
         </w:rPr>
         <w:t>Abort | Operation aborted | User aborts operation</w:t>
       </w:r>
@@ -13664,7 +13768,7 @@
       <w:r>
         <w:rPr>
           <w:rFonts w:ascii="Calibri" w:hAnsi="Calibri"/>
-          <w:sz w:val="42"/>
+          <w:sz w:val="22"/>
         </w:rPr>
         <w:t>Function | Purpose | Return Type</w:t>
       </w:r>
@@ -13673,7 +13777,7 @@
       <w:r>
         <w:rPr>
           <w:rFonts w:ascii="Calibri" w:hAnsi="Calibri"/>
-          <w:sz w:val="42"/>
+          <w:sz w:val="22"/>
         </w:rPr>
         <w:t>click.echo() | Print message to console | None</w:t>
       </w:r>
@@ -13682,7 +13786,7 @@
       <w:r>
         <w:rPr>
           <w:rFonts w:ascii="Calibri" w:hAnsi="Calibri"/>
-          <w:sz w:val="42"/>
+          <w:sz w:val="22"/>
         </w:rPr>
         <w:t>click.prompt() | Prompt for user input | Any</w:t>
       </w:r>
@@ -13691,7 +13795,7 @@
       <w:r>
         <w:rPr>
           <w:rFonts w:ascii="Calibri" w:hAnsi="Calibri"/>
-          <w:sz w:val="42"/>
+          <w:sz w:val="22"/>
         </w:rPr>
         <w:t>click.confirm() | Ask for confirmation | bool</w:t>
       </w:r>
@@ -13700,7 +13804,7 @@
       <w:r>
         <w:rPr>
           <w:rFonts w:ascii="Calibri" w:hAnsi="Calibri"/>
-          <w:sz w:val="42"/>
+          <w:sz w:val="22"/>
         </w:rPr>
         <w:t>click.style() | Style text with colors | str</w:t>
       </w:r>
@@ -13709,7 +13813,7 @@
       <w:r>
         <w:rPr>
           <w:rFonts w:ascii="Calibri" w:hAnsi="Calibri"/>
-          <w:sz w:val="42"/>
+          <w:sz w:val="22"/>
         </w:rPr>
         <w:t>click.progressbar() | Create progress bar | ProgressBar</w:t>
       </w:r>
@@ -13718,7 +13822,7 @@
       <w:r>
         <w:rPr>
           <w:rFonts w:ascii="Calibri" w:hAnsi="Calibri"/>
-          <w:sz w:val="42"/>
+          <w:sz w:val="22"/>
         </w:rPr>
         <w:t>click.get_current_context() | Get current context | Context</w:t>
       </w:r>
@@ -13727,7 +13831,7 @@
       <w:r>
         <w:rPr>
           <w:rFonts w:ascii="Calibri" w:hAnsi="Calibri"/>
-          <w:sz w:val="42"/>
+          <w:sz w:val="22"/>
         </w:rPr>
         <w:t>Package | Purpose | Platform</w:t>
       </w:r>
@@ -13736,7 +13840,7 @@
       <w:r>
         <w:rPr>
           <w:rFonts w:ascii="Calibri" w:hAnsi="Calibri"/>
-          <w:sz w:val="42"/>
+          <w:sz w:val="22"/>
         </w:rPr>
         <w:t>colorama | Windows console support | Windows only</w:t>
       </w:r>
@@ -13745,7 +13849,7 @@
       <w:r>
         <w:rPr>
           <w:rFonts w:ascii="Calibri" w:hAnsi="Calibri"/>
-          <w:sz w:val="42"/>
+          <w:sz w:val="22"/>
         </w:rPr>
         <w:t>Python | Runtime environment | All platforms</w:t>
       </w:r>
@@ -13754,7 +13858,7 @@
       <w:r>
         <w:rPr>
           <w:rFonts w:ascii="Calibri" w:hAnsi="Calibri"/>
-          <w:sz w:val="42"/>
+          <w:sz w:val="22"/>
         </w:rPr>
         <w:t>Package | Purpose</w:t>
       </w:r>
@@ -13763,7 +13867,7 @@
       <w:r>
         <w:rPr>
           <w:rFonts w:ascii="Calibri" w:hAnsi="Calibri"/>
-          <w:sz w:val="42"/>
+          <w:sz w:val="22"/>
         </w:rPr>
         <w:t>ruff | Code linting and formatting</w:t>
       </w:r>
@@ -13772,7 +13876,7 @@
       <w:r>
         <w:rPr>
           <w:rFonts w:ascii="Calibri" w:hAnsi="Calibri"/>
-          <w:sz w:val="42"/>
+          <w:sz w:val="22"/>
         </w:rPr>
         <w:t>pytest | Test runner</w:t>
       </w:r>
@@ -13781,7 +13885,7 @@
       <w:r>
         <w:rPr>
           <w:rFonts w:ascii="Calibri" w:hAnsi="Calibri"/>
-          <w:sz w:val="42"/>
+          <w:sz w:val="22"/>
         </w:rPr>
         <w:t>mypy | Type checking</w:t>
       </w:r>
@@ -13790,7 +13894,7 @@
       <w:r>
         <w:rPr>
           <w:rFonts w:ascii="Calibri" w:hAnsi="Calibri"/>
-          <w:sz w:val="42"/>
+          <w:sz w:val="22"/>
         </w:rPr>
         <w:t>sphinx | Documentation generation</w:t>
       </w:r>
@@ -13799,7 +13903,7 @@
       <w:r>
         <w:rPr>
           <w:rFonts w:ascii="Calibri" w:hAnsi="Calibri"/>
-          <w:sz w:val="42"/>
+          <w:sz w:val="22"/>
         </w:rPr>
         <w:t>pre-commit | Git hooks</w:t>
       </w:r>
@@ -13808,7 +13912,7 @@
       <w:r>
         <w:rPr>
           <w:rFonts w:ascii="Calibri" w:hAnsi="Calibri"/>
-          <w:sz w:val="42"/>
+          <w:sz w:val="22"/>
         </w:rPr>
         <w:t>Test Category | Coverage | Status</w:t>
       </w:r>
@@ -13817,7 +13921,7 @@
       <w:r>
         <w:rPr>
           <w:rFonts w:ascii="Calibri" w:hAnsi="Calibri"/>
-          <w:sz w:val="42"/>
+          <w:sz w:val="22"/>
         </w:rPr>
         <w:t>Basic Tests | 100% | ✅ Excellent</w:t>
       </w:r>
@@ -13826,7 +13930,7 @@
       <w:r>
         <w:rPr>
           <w:rFonts w:ascii="Calibri" w:hAnsi="Calibri"/>
-          <w:sz w:val="42"/>
+          <w:sz w:val="22"/>
         </w:rPr>
         <w:t>Command Tests | 95% | ✅ Excellent</w:t>
       </w:r>
@@ -13835,7 +13939,7 @@
       <w:r>
         <w:rPr>
           <w:rFonts w:ascii="Calibri" w:hAnsi="Calibri"/>
-          <w:sz w:val="42"/>
+          <w:sz w:val="22"/>
         </w:rPr>
         <w:t>Option Tests | 98% | ✅ Excellent</w:t>
       </w:r>
@@ -13844,7 +13948,7 @@
       <w:r>
         <w:rPr>
           <w:rFonts w:ascii="Calibri" w:hAnsi="Calibri"/>
-          <w:sz w:val="42"/>
+          <w:sz w:val="22"/>
         </w:rPr>
         <w:t>Type Tests | 90% | ✅ Good</w:t>
       </w:r>
@@ -13853,7 +13957,7 @@
       <w:r>
         <w:rPr>
           <w:rFonts w:ascii="Calibri" w:hAnsi="Calibri"/>
-          <w:sz w:val="42"/>
+          <w:sz w:val="22"/>
         </w:rPr>
         <w:t>Terminal UI Tests | 85% | ⚠️ Needs improvement</w:t>
       </w:r>
@@ -13862,7 +13966,7 @@
       <w:r>
         <w:rPr>
           <w:rFonts w:ascii="Calibri" w:hAnsi="Calibri"/>
-          <w:sz w:val="42"/>
+          <w:sz w:val="22"/>
         </w:rPr>
         <w:t>Testing Tests | 100% | ✅ Perfect</w:t>
       </w:r>
@@ -13871,7 +13975,7 @@
       <w:r>
         <w:rPr>
           <w:rFonts w:ascii="Calibri" w:hAnsi="Calibri"/>
-          <w:sz w:val="42"/>
+          <w:sz w:val="22"/>
         </w:rPr>
         <w:t>Example | Purpose | Commands | Lines of Code</w:t>
       </w:r>
@@ -13880,7 +13984,7 @@
       <w:r>
         <w:rPr>
           <w:rFonts w:ascii="Calibri" w:hAnsi="Calibri"/>
-          <w:sz w:val="42"/>
+          <w:sz w:val="22"/>
         </w:rPr>
         <w:t>Naval Fate | Command groups demonstration | ship new, ship move, mine set | 73</w:t>
       </w:r>
@@ -13889,7 +13993,7 @@
       <w:r>
         <w:rPr>
           <w:rFonts w:ascii="Calibri" w:hAnsi="Calibri"/>
-          <w:sz w:val="42"/>
+          <w:sz w:val="22"/>
         </w:rPr>
         <w:t>Complex CLI | Advanced CLI with context | init, status | 100+</w:t>
       </w:r>
@@ -13898,7 +14002,7 @@
       <w:r>
         <w:rPr>
           <w:rFonts w:ascii="Calibri" w:hAnsi="Calibri"/>
-          <w:sz w:val="42"/>
+          <w:sz w:val="22"/>
         </w:rPr>
         <w:t>Colors | Terminal color demonstration | cli | 40</w:t>
       </w:r>
@@ -13907,7 +14011,7 @@
       <w:r>
         <w:rPr>
           <w:rFonts w:ascii="Calibri" w:hAnsi="Calibri"/>
-          <w:sz w:val="42"/>
+          <w:sz w:val="22"/>
         </w:rPr>
         <w:t>Validation | Parameter validation examples | cli | 49</w:t>
       </w:r>
@@ -13916,16 +14020,7 @@
       <w:r>
         <w:rPr>
           <w:rFonts w:ascii="Calibri" w:hAnsi="Calibri"/>
-          <w:sz w:val="42"/>
-        </w:rPr>
-        <w:t>Interactive CLI Builder | Interactive command creation | interactive_builder() | 50+</w:t>
-      </w:r>
-    </w:p>
-    <w:p>
-      <w:r>
-        <w:rPr>
-          <w:rFonts w:ascii="Calibri" w:hAnsi="Calibri"/>
-          <w:sz w:val="42"/>
+          <w:sz w:val="22"/>
         </w:rPr>
         <w:t>Metric | Value | Benchmark</w:t>
       </w:r>
@@ -13934,7 +14029,7 @@
       <w:r>
         <w:rPr>
           <w:rFonts w:ascii="Calibri" w:hAnsi="Calibri"/>
-          <w:sz w:val="42"/>
+          <w:sz w:val="22"/>
         </w:rPr>
         <w:t>Startup Time | &lt;50ms | Command initialization</w:t>
       </w:r>
@@ -13943,7 +14038,7 @@
       <w:r>
         <w:rPr>
           <w:rFonts w:ascii="Calibri" w:hAnsi="Calibri"/>
-          <w:sz w:val="42"/>
+          <w:sz w:val="22"/>
         </w:rPr>
         <w:t>Memory Usage | &lt;10MB | Base library</w:t>
       </w:r>
@@ -13952,7 +14047,7 @@
       <w:r>
         <w:rPr>
           <w:rFonts w:ascii="Calibri" w:hAnsi="Calibri"/>
-          <w:sz w:val="42"/>
+          <w:sz w:val="22"/>
         </w:rPr>
         <w:t>Parse Speed | &gt;1000 args/sec | Argument parsing</w:t>
       </w:r>
@@ -13961,7 +14056,7 @@
       <w:r>
         <w:rPr>
           <w:rFonts w:ascii="Calibri" w:hAnsi="Calibri"/>
-          <w:sz w:val="42"/>
+          <w:sz w:val="22"/>
         </w:rPr>
         <w:t>Help Generation | &lt;10ms | Help text creation</w:t>
       </w:r>
@@ -13970,7 +14065,7 @@
       <w:r>
         <w:rPr>
           <w:rFonts w:ascii="Calibri" w:hAnsi="Calibri"/>
-          <w:sz w:val="42"/>
+          <w:sz w:val="22"/>
         </w:rPr>
         <w:t>Feature | Priority | Timeline | Description</w:t>
       </w:r>
@@ -13979,7 +14074,7 @@
       <w:r>
         <w:rPr>
           <w:rFonts w:ascii="Calibri" w:hAnsi="Calibri"/>
-          <w:sz w:val="42"/>
+          <w:sz w:val="22"/>
         </w:rPr>
         <w:t>Enhanced Shell Completion | High | 9.0 | Improved auto-completion</w:t>
       </w:r>
@@ -13988,7 +14083,7 @@
       <w:r>
         <w:rPr>
           <w:rFonts w:ascii="Calibri" w:hAnsi="Calibri"/>
-          <w:sz w:val="42"/>
+          <w:sz w:val="22"/>
         </w:rPr>
         <w:t>Better Windows Support | Medium | 9.0 | Enhanced console features</w:t>
       </w:r>
@@ -13997,7 +14092,7 @@
       <w:r>
         <w:rPr>
           <w:rFonts w:ascii="Calibri" w:hAnsi="Calibri"/>
-          <w:sz w:val="42"/>
+          <w:sz w:val="22"/>
         </w:rPr>
         <w:t>Performance Improvements | High | 9.1 | Optimized execution</w:t>
       </w:r>
@@ -14006,7 +14101,7 @@
       <w:r>
         <w:rPr>
           <w:rFonts w:ascii="Calibri" w:hAnsi="Calibri"/>
-          <w:sz w:val="42"/>
+          <w:sz w:val="22"/>
         </w:rPr>
         <w:t>Extended Type System | Medium | 9.1 | More parameter types</w:t>
       </w:r>
@@ -14015,7 +14110,7 @@
       <w:r>
         <w:rPr>
           <w:rFonts w:ascii="Calibri" w:hAnsi="Calibri"/>
-          <w:sz w:val="42"/>
+          <w:sz w:val="22"/>
         </w:rPr>
         <w:t>Metric | Value</w:t>
       </w:r>
@@ -14024,7 +14119,7 @@
       <w:r>
         <w:rPr>
           <w:rFonts w:ascii="Calibri" w:hAnsi="Calibri"/>
-          <w:sz w:val="42"/>
+          <w:sz w:val="22"/>
         </w:rPr>
         <w:t>PyPI Downloads | Millions</w:t>
       </w:r>
@@ -14033,7 +14128,7 @@
       <w:r>
         <w:rPr>
           <w:rFonts w:ascii="Calibri" w:hAnsi="Calibri"/>
-          <w:sz w:val="42"/>
+          <w:sz w:val="22"/>
         </w:rPr>
         <w:t>GitHub Stars | 15,000+</w:t>
       </w:r>
@@ -14042,7 +14137,7 @@
       <w:r>
         <w:rPr>
           <w:rFonts w:ascii="Calibri" w:hAnsi="Calibri"/>
-          <w:sz w:val="42"/>
+          <w:sz w:val="22"/>
         </w:rPr>
         <w:t>Dependencies | Used by thousands of projects</w:t>
       </w:r>
@@ -14051,9 +14146,269 @@
       <w:r>
         <w:rPr>
           <w:rFonts w:ascii="Calibri" w:hAnsi="Calibri"/>
-          <w:sz w:val="42"/>
+          <w:sz w:val="22"/>
         </w:rPr>
         <w:t>Community | Active development and support</w:t>
+      </w:r>
+    </w:p>
+    <w:p>
+      <w:pPr>
+        <w:pStyle w:val="Heading2"/>
+      </w:pPr>
+      <w:r>
+        <w:rPr>
+          <w:rFonts w:ascii="Calibri" w:hAnsi="Calibri"/>
+          <w:b/>
+          <w:sz w:val="32"/>
+        </w:rPr>
+        <w:t>🚀 New in Click 8.4: Interactive CLI Builder</w:t>
+      </w:r>
+    </w:p>
+    <w:p>
+      <w:r>
+        <w:rPr>
+          <w:rFonts w:ascii="Calibri" w:hAnsi="Calibri"/>
+          <w:sz w:val="22"/>
+        </w:rPr>
+        <w:t xml:space="preserve">Click now includes a revolutionary </w:t>
+      </w:r>
+      <w:r>
+        <w:rPr>
+          <w:rFonts w:ascii="Calibri" w:hAnsi="Calibri"/>
+          <w:b/>
+          <w:sz w:val="22"/>
+        </w:rPr>
+        <w:t>Interactive CLI Builder</w:t>
+      </w:r>
+      <w:r>
+        <w:rPr>
+          <w:rFonts w:ascii="Calibri" w:hAnsi="Calibri"/>
+          <w:sz w:val="22"/>
+        </w:rPr>
+        <w:t>rface for creating Click commands with real-time feedback, validation, and code generation.</w:t>
+      </w:r>
+    </w:p>
+    <w:p>
+      <w:r>
+        <w:rPr>
+          <w:rFonts w:ascii="Calibri" w:hAnsi="Calibri"/>
+          <w:sz w:val="22"/>
+        </w:rPr>
+        <w:t>```python</w:t>
+      </w:r>
+    </w:p>
+    <w:p>
+      <w:r>
+        <w:rPr>
+          <w:rFonts w:ascii="Calibri" w:hAnsi="Calibri"/>
+          <w:sz w:val="22"/>
+        </w:rPr>
+        <w:t>from click.interactive_builder import interactive_builder</w:t>
+      </w:r>
+    </w:p>
+    <w:p>
+      <w:pPr>
+        <w:pStyle w:val="Heading1"/>
+      </w:pPr>
+      <w:r>
+        <w:rPr>
+          <w:rFonts w:ascii="Calibri" w:hAnsi="Calibri"/>
+          <w:b/>
+          <w:sz w:val="36"/>
+        </w:rPr>
+        <w:t>Start the interactive builder</w:t>
+      </w:r>
+    </w:p>
+    <w:p>
+      <w:r>
+        <w:rPr>
+          <w:rFonts w:ascii="Calibri" w:hAnsi="Calibri"/>
+          <w:sz w:val="22"/>
+        </w:rPr>
+        <w:t>interactive_builder()</w:t>
+      </w:r>
+    </w:p>
+    <w:p>
+      <w:r>
+        <w:rPr>
+          <w:rFonts w:ascii="Calibri" w:hAnsi="Calibri"/>
+          <w:sz w:val="22"/>
+        </w:rPr>
+        <w:t>```</w:t>
+      </w:r>
+    </w:p>
+    <w:p>
+      <w:r>
+        <w:rPr>
+          <w:rFonts w:ascii="Calibri" w:hAnsi="Calibri"/>
+          <w:b/>
+          <w:sz w:val="22"/>
+        </w:rPr>
+        <w:t>Features:</w:t>
+      </w:r>
+    </w:p>
+    <w:p>
+      <w:r>
+        <w:rPr>
+          <w:rFonts w:ascii="Calibri" w:hAnsi="Calibri"/>
+          <w:sz w:val="22"/>
+        </w:rPr>
+        <w:t xml:space="preserve">• </w:t>
+      </w:r>
+      <w:r>
+        <w:rPr>
+          <w:rFonts w:ascii="Calibri" w:hAnsi="Calibri"/>
+          <w:sz w:val="22"/>
+        </w:rPr>
+        <w:t xml:space="preserve">🎯 </w:t>
+      </w:r>
+      <w:r>
+        <w:rPr>
+          <w:rFonts w:ascii="Calibri" w:hAnsi="Calibri"/>
+          <w:b/>
+          <w:sz w:val="22"/>
+        </w:rPr>
+        <w:t>Interactive command creation</w:t>
+      </w:r>
+      <w:r>
+        <w:rPr>
+          <w:rFonts w:ascii="Calibri" w:hAnsi="Calibri"/>
+          <w:sz w:val="22"/>
+        </w:rPr>
+        <w:t>ith guided prompts</w:t>
+      </w:r>
+    </w:p>
+    <w:p>
+      <w:r>
+        <w:rPr>
+          <w:rFonts w:ascii="Calibri" w:hAnsi="Calibri"/>
+          <w:sz w:val="22"/>
+        </w:rPr>
+        <w:t xml:space="preserve">• </w:t>
+      </w:r>
+      <w:r>
+        <w:rPr>
+          <w:rFonts w:ascii="Calibri" w:hAnsi="Calibri"/>
+          <w:sz w:val="22"/>
+        </w:rPr>
+        <w:t xml:space="preserve">🏗️ </w:t>
+      </w:r>
+      <w:r>
+        <w:rPr>
+          <w:rFonts w:ascii="Calibri" w:hAnsi="Calibri"/>
+          <w:b/>
+          <w:sz w:val="22"/>
+        </w:rPr>
+        <w:t>Real-time validation</w:t>
+      </w:r>
+      <w:r>
+        <w:rPr>
+          <w:rFonts w:ascii="Calibri" w:hAnsi="Calibri"/>
+          <w:sz w:val="22"/>
+        </w:rPr>
+        <w:t>d error checking</w:t>
+      </w:r>
+    </w:p>
+    <w:p>
+      <w:r>
+        <w:rPr>
+          <w:rFonts w:ascii="Calibri" w:hAnsi="Calibri"/>
+          <w:sz w:val="22"/>
+        </w:rPr>
+        <w:t xml:space="preserve">• </w:t>
+      </w:r>
+      <w:r>
+        <w:rPr>
+          <w:rFonts w:ascii="Calibri" w:hAnsi="Calibri"/>
+          <w:sz w:val="22"/>
+        </w:rPr>
+        <w:t xml:space="preserve">📝 </w:t>
+      </w:r>
+      <w:r>
+        <w:rPr>
+          <w:rFonts w:ascii="Calibri" w:hAnsi="Calibri"/>
+          <w:b/>
+          <w:sz w:val="22"/>
+        </w:rPr>
+        <w:t>Automatic code generation</w:t>
+      </w:r>
+      <w:r>
+        <w:rPr>
+          <w:rFonts w:ascii="Calibri" w:hAnsi="Calibri"/>
+          <w:sz w:val="22"/>
+        </w:rPr>
+        <w:t>ith syntax highlighting</w:t>
+      </w:r>
+    </w:p>
+    <w:p>
+      <w:r>
+        <w:rPr>
+          <w:rFonts w:ascii="Calibri" w:hAnsi="Calibri"/>
+          <w:sz w:val="22"/>
+        </w:rPr>
+        <w:t xml:space="preserve">• </w:t>
+      </w:r>
+      <w:r>
+        <w:rPr>
+          <w:rFonts w:ascii="Calibri" w:hAnsi="Calibri"/>
+          <w:sz w:val="22"/>
+        </w:rPr>
+        <w:t xml:space="preserve">💾 </w:t>
+      </w:r>
+      <w:r>
+        <w:rPr>
+          <w:rFonts w:ascii="Calibri" w:hAnsi="Calibri"/>
+          <w:b/>
+          <w:sz w:val="22"/>
+        </w:rPr>
+        <w:t>Project saving/loading</w:t>
+      </w:r>
+      <w:r>
+        <w:rPr>
+          <w:rFonts w:ascii="Calibri" w:hAnsi="Calibri"/>
+          <w:sz w:val="22"/>
+        </w:rPr>
+        <w:t>or collaboration</w:t>
+      </w:r>
+    </w:p>
+    <w:p>
+      <w:r>
+        <w:rPr>
+          <w:rFonts w:ascii="Calibri" w:hAnsi="Calibri"/>
+          <w:sz w:val="22"/>
+        </w:rPr>
+        <w:t xml:space="preserve">• </w:t>
+      </w:r>
+      <w:r>
+        <w:rPr>
+          <w:rFonts w:ascii="Calibri" w:hAnsi="Calibri"/>
+          <w:sz w:val="22"/>
+        </w:rPr>
+        <w:t xml:space="preserve">🔍 </w:t>
+      </w:r>
+      <w:r>
+        <w:rPr>
+          <w:rFonts w:ascii="Calibri" w:hAnsi="Calibri"/>
+          <w:b/>
+          <w:sz w:val="22"/>
+        </w:rPr>
+        <w:t>Command validation</w:t>
+      </w:r>
+      <w:r>
+        <w:rPr>
+          <w:rFonts w:ascii="Calibri" w:hAnsi="Calibri"/>
+          <w:sz w:val="22"/>
+        </w:rPr>
+        <w:t>nd best practices checking</w:t>
+      </w:r>
+    </w:p>
+    <w:p>
+      <w:r>
+        <w:rPr>
+          <w:rFonts w:ascii="Calibri" w:hAnsi="Calibri"/>
+          <w:sz w:val="22"/>
+        </w:rPr>
+        <w:t>Learn more: [Interactive Builder Documentation](examples/interactive_builder/README.md)</w:t>
       </w:r>
     </w:p>
     <w:sectPr>

</xml_diff>

<commit_message>
docs: update Click_Professional_Documentation.docx for feat: add advanced CLI validation features
</commit_message>
<xml_diff>
--- a/docs/Click_Professional_Documentation.docx
+++ b/docs/Click_Professional_Documentation.docx
@@ -76,13 +76,11 @@
       </w:pPr>
       <w:r>
         <w:rPr>
-          <w:rFonts w:ascii="Calibri" w:eastAsia="Times New Roman" w:hAnsi="Calibri" w:cs="Calibri"/>
+          <w:rFonts w:ascii="Calibri" w:hAnsi="Calibri"/>
           <w:i/>
-          <w:iCs/>
           <w:color w:val="7F8C8D"/>
-          <w:lang w:val="en"/>
-        </w:rPr>
-        <w:t>Version 8.3.dev | Generated: 2024</w:t>
+        </w:rPr>
+        <w:t>Version 8.4.dev | Generated: 2024</w:t>
       </w:r>
     </w:p>
     <w:p>
@@ -286,16 +284,9 @@
           <w:lang w:val="en"/>
         </w:rPr>
       </w:pPr>
-      <w:hyperlink w:anchor="decorators" w:history="1">
-        <w:r>
-          <w:rPr>
-            <w:rFonts w:ascii="Calibri" w:eastAsia="Times New Roman" w:hAnsi="Calibri" w:cs="Calibri"/>
-            <w:color w:val="3498DB"/>
-            <w:lang w:val="en"/>
-          </w:rPr>
-          <w:t>5. Decorators</w:t>
-        </w:r>
-      </w:hyperlink>
+      <w:r>
+        <w:t>5. Decorators and Validation</w:t>
+      </w:r>
     </w:p>
     <w:p>
       <w:pPr>
@@ -424,16 +415,9 @@
           <w:lang w:val="en"/>
         </w:rPr>
       </w:pPr>
-      <w:hyperlink w:anchor="examples" w:history="1">
-        <w:r>
-          <w:rPr>
-            <w:rFonts w:ascii="Calibri" w:eastAsia="Times New Roman" w:hAnsi="Calibri" w:cs="Calibri"/>
-            <w:color w:val="3498DB"/>
-            <w:lang w:val="en"/>
-          </w:rPr>
-          <w:t>10. Examples</w:t>
-        </w:r>
-      </w:hyperlink>
+      <w:r>
+        <w:t>10. Examples and Validation Demos</w:t>
+      </w:r>
     </w:p>
     <w:p>
       <w:pPr>

</xml_diff>